<commit_message>
Test Info added to PDF
Also, categories to be filled created. Text now is pretty
</commit_message>
<xml_diff>
--- a/docs/Third Deliverable PDF.docx
+++ b/docs/Third Deliverable PDF.docx
@@ -250,7 +250,7 @@
         </w:rPr>
         <w:t>Daniel Caro Olmedo (</w:t>
       </w:r>
-      <w:hyperlink r:id="rId7" w:history="1">
+      <w:hyperlink r:id="rId8" w:history="1">
         <w:r>
           <w:rPr>
             <w:rStyle w:val="Hipervnculo"/>
@@ -344,7 +344,7 @@
         </w:rPr>
         <w:t>Antonio González Gómez (</w:t>
       </w:r>
-      <w:hyperlink r:id="rId8" w:history="1">
+      <w:hyperlink r:id="rId9" w:history="1">
         <w:r>
           <w:rPr>
             <w:rStyle w:val="Hipervnculo"/>
@@ -469,7 +469,7 @@
         </w:rPr>
         <w:t xml:space="preserve">Enlace de la aplicación: </w:t>
       </w:r>
-      <w:hyperlink r:id="rId9" w:history="1">
+      <w:hyperlink r:id="rId10" w:history="1">
         <w:r>
           <w:rPr>
             <w:rStyle w:val="Hipervnculo"/>
@@ -492,7 +492,7 @@
         </w:rPr>
         <w:t xml:space="preserve">Enlace de proyecto en GitHub: </w:t>
       </w:r>
-      <w:hyperlink r:id="rId10" w:history="1">
+      <w:hyperlink r:id="rId11" w:history="1">
         <w:r>
           <w:rPr>
             <w:rStyle w:val="Hipervnculo"/>
@@ -780,6 +780,7 @@
           <w:p>
             <w:pPr>
               <w:spacing w:line="240" w:lineRule="auto"/>
+              <w:jc w:val="both"/>
               <w:cnfStyle w:val="000000100000" w:firstRow="0" w:lastRow="0" w:firstColumn="0" w:lastColumn="0" w:oddVBand="0" w:evenVBand="0" w:oddHBand="1" w:evenHBand="0" w:firstRowFirstColumn="0" w:firstRowLastColumn="0" w:lastRowFirstColumn="0" w:lastRowLastColumn="0"/>
               <w:rPr>
                 <w:rFonts w:cs="Arial"/>
@@ -1004,6 +1005,7 @@
           <w:p>
             <w:pPr>
               <w:spacing w:line="240" w:lineRule="auto"/>
+              <w:jc w:val="both"/>
               <w:cnfStyle w:val="000000000000" w:firstRow="0" w:lastRow="0" w:firstColumn="0" w:lastColumn="0" w:oddVBand="0" w:evenVBand="0" w:oddHBand="0" w:evenHBand="0" w:firstRowFirstColumn="0" w:firstRowLastColumn="0" w:lastRowFirstColumn="0" w:lastRowLastColumn="0"/>
               <w:rPr>
                 <w:rFonts w:cs="Arial"/>
@@ -1608,7 +1610,7 @@
       <w:r>
         <w:fldChar w:fldCharType="separate"/>
       </w:r>
-      <w:hyperlink w:anchor="_Toc41046346" w:history="1">
+      <w:hyperlink w:anchor="_Toc41209721" w:history="1">
         <w:r>
           <w:rPr>
             <w:rStyle w:val="Hipervnculo"/>
@@ -1651,7 +1653,7 @@
             <w:noProof/>
             <w:webHidden/>
           </w:rPr>
-          <w:instrText xml:space="preserve"> PAGEREF _Toc41046346 \h </w:instrText>
+          <w:instrText xml:space="preserve"> PAGEREF _Toc41209721 \h </w:instrText>
         </w:r>
         <w:r>
           <w:rPr>
@@ -1696,7 +1698,7 @@
           <w:lang w:eastAsia="es-ES"/>
         </w:rPr>
       </w:pPr>
-      <w:hyperlink w:anchor="_Toc41046347" w:history="1">
+      <w:hyperlink w:anchor="_Toc41209722" w:history="1">
         <w:r>
           <w:rPr>
             <w:rStyle w:val="Hipervnculo"/>
@@ -1739,7 +1741,7 @@
             <w:noProof/>
             <w:webHidden/>
           </w:rPr>
-          <w:instrText xml:space="preserve"> PAGEREF _Toc41046347 \h </w:instrText>
+          <w:instrText xml:space="preserve"> PAGEREF _Toc41209722 \h </w:instrText>
         </w:r>
         <w:r>
           <w:rPr>
@@ -1784,7 +1786,7 @@
           <w:lang w:eastAsia="es-ES"/>
         </w:rPr>
       </w:pPr>
-      <w:hyperlink w:anchor="_Toc41046348" w:history="1">
+      <w:hyperlink w:anchor="_Toc41209723" w:history="1">
         <w:r>
           <w:rPr>
             <w:rStyle w:val="Hipervnculo"/>
@@ -1827,7 +1829,7 @@
             <w:noProof/>
             <w:webHidden/>
           </w:rPr>
-          <w:instrText xml:space="preserve"> PAGEREF _Toc41046348 \h </w:instrText>
+          <w:instrText xml:space="preserve"> PAGEREF _Toc41209723 \h </w:instrText>
         </w:r>
         <w:r>
           <w:rPr>
@@ -1868,7 +1870,7 @@
           <w:lang w:eastAsia="es-ES"/>
         </w:rPr>
       </w:pPr>
-      <w:hyperlink w:anchor="_Toc41046349" w:history="1">
+      <w:hyperlink w:anchor="_Toc41209724" w:history="1">
         <w:r>
           <w:rPr>
             <w:rStyle w:val="Hipervnculo"/>
@@ -1911,7 +1913,7 @@
             <w:noProof/>
             <w:webHidden/>
           </w:rPr>
-          <w:instrText xml:space="preserve"> PAGEREF _Toc41046349 \h </w:instrText>
+          <w:instrText xml:space="preserve"> PAGEREF _Toc41209724 \h </w:instrText>
         </w:r>
         <w:r>
           <w:rPr>
@@ -1956,7 +1958,7 @@
           <w:lang w:eastAsia="es-ES"/>
         </w:rPr>
       </w:pPr>
-      <w:hyperlink w:anchor="_Toc41046350" w:history="1">
+      <w:hyperlink w:anchor="_Toc41209725" w:history="1">
         <w:r>
           <w:rPr>
             <w:rStyle w:val="Hipervnculo"/>
@@ -1999,7 +2001,7 @@
             <w:noProof/>
             <w:webHidden/>
           </w:rPr>
-          <w:instrText xml:space="preserve"> PAGEREF _Toc41046350 \h </w:instrText>
+          <w:instrText xml:space="preserve"> PAGEREF _Toc41209725 \h </w:instrText>
         </w:r>
         <w:r>
           <w:rPr>
@@ -2044,7 +2046,7 @@
           <w:lang w:eastAsia="es-ES"/>
         </w:rPr>
       </w:pPr>
-      <w:hyperlink w:anchor="_Toc41046351" w:history="1">
+      <w:hyperlink w:anchor="_Toc41209726" w:history="1">
         <w:r>
           <w:rPr>
             <w:rStyle w:val="Hipervnculo"/>
@@ -2087,7 +2089,7 @@
             <w:noProof/>
             <w:webHidden/>
           </w:rPr>
-          <w:instrText xml:space="preserve"> PAGEREF _Toc41046351 \h </w:instrText>
+          <w:instrText xml:space="preserve"> PAGEREF _Toc41209726 \h </w:instrText>
         </w:r>
         <w:r>
           <w:rPr>
@@ -2132,7 +2134,7 @@
           <w:lang w:eastAsia="es-ES"/>
         </w:rPr>
       </w:pPr>
-      <w:hyperlink w:anchor="_Toc41046352" w:history="1">
+      <w:hyperlink w:anchor="_Toc41209727" w:history="1">
         <w:r>
           <w:rPr>
             <w:rStyle w:val="Hipervnculo"/>
@@ -2175,7 +2177,7 @@
             <w:noProof/>
             <w:webHidden/>
           </w:rPr>
-          <w:instrText xml:space="preserve"> PAGEREF _Toc41046352 \h </w:instrText>
+          <w:instrText xml:space="preserve"> PAGEREF _Toc41209727 \h </w:instrText>
         </w:r>
         <w:r>
           <w:rPr>
@@ -2216,7 +2218,7 @@
           <w:lang w:eastAsia="es-ES"/>
         </w:rPr>
       </w:pPr>
-      <w:hyperlink w:anchor="_Toc41046353" w:history="1">
+      <w:hyperlink w:anchor="_Toc41209728" w:history="1">
         <w:r>
           <w:rPr>
             <w:rStyle w:val="Hipervnculo"/>
@@ -2259,7 +2261,7 @@
             <w:noProof/>
             <w:webHidden/>
           </w:rPr>
-          <w:instrText xml:space="preserve"> PAGEREF _Toc41046353 \h </w:instrText>
+          <w:instrText xml:space="preserve"> PAGEREF _Toc41209728 \h </w:instrText>
         </w:r>
         <w:r>
           <w:rPr>
@@ -2304,7 +2306,7 @@
           <w:lang w:eastAsia="es-ES"/>
         </w:rPr>
       </w:pPr>
-      <w:hyperlink w:anchor="_Toc41046354" w:history="1">
+      <w:hyperlink w:anchor="_Toc41209729" w:history="1">
         <w:r>
           <w:rPr>
             <w:rStyle w:val="Hipervnculo"/>
@@ -2347,7 +2349,7 @@
             <w:noProof/>
             <w:webHidden/>
           </w:rPr>
-          <w:instrText xml:space="preserve"> PAGEREF _Toc41046354 \h </w:instrText>
+          <w:instrText xml:space="preserve"> PAGEREF _Toc41209729 \h </w:instrText>
         </w:r>
         <w:r>
           <w:rPr>
@@ -2392,7 +2394,7 @@
           <w:lang w:eastAsia="es-ES"/>
         </w:rPr>
       </w:pPr>
-      <w:hyperlink w:anchor="_Toc41046355" w:history="1">
+      <w:hyperlink w:anchor="_Toc41209730" w:history="1">
         <w:r>
           <w:rPr>
             <w:rStyle w:val="Hipervnculo"/>
@@ -2435,7 +2437,7 @@
             <w:noProof/>
             <w:webHidden/>
           </w:rPr>
-          <w:instrText xml:space="preserve"> PAGEREF _Toc41046355 \h </w:instrText>
+          <w:instrText xml:space="preserve"> PAGEREF _Toc41209730 \h </w:instrText>
         </w:r>
         <w:r>
           <w:rPr>
@@ -2480,7 +2482,7 @@
           <w:lang w:eastAsia="es-ES"/>
         </w:rPr>
       </w:pPr>
-      <w:hyperlink w:anchor="_Toc41046356" w:history="1">
+      <w:hyperlink w:anchor="_Toc41209731" w:history="1">
         <w:r>
           <w:rPr>
             <w:rStyle w:val="Hipervnculo"/>
@@ -2523,7 +2525,7 @@
             <w:noProof/>
             <w:webHidden/>
           </w:rPr>
-          <w:instrText xml:space="preserve"> PAGEREF _Toc41046356 \h </w:instrText>
+          <w:instrText xml:space="preserve"> PAGEREF _Toc41209731 \h </w:instrText>
         </w:r>
         <w:r>
           <w:rPr>
@@ -2543,7 +2545,7 @@
             <w:noProof/>
             <w:webHidden/>
           </w:rPr>
-          <w:t>8</w:t>
+          <w:t>9</w:t>
         </w:r>
         <w:r>
           <w:rPr>
@@ -2568,7 +2570,7 @@
           <w:lang w:eastAsia="es-ES"/>
         </w:rPr>
       </w:pPr>
-      <w:hyperlink w:anchor="_Toc41046357" w:history="1">
+      <w:hyperlink w:anchor="_Toc41209732" w:history="1">
         <w:r>
           <w:rPr>
             <w:rStyle w:val="Hipervnculo"/>
@@ -2611,7 +2613,7 @@
             <w:noProof/>
             <w:webHidden/>
           </w:rPr>
-          <w:instrText xml:space="preserve"> PAGEREF _Toc41046357 \h </w:instrText>
+          <w:instrText xml:space="preserve"> PAGEREF _Toc41209732 \h </w:instrText>
         </w:r>
         <w:r>
           <w:rPr>
@@ -2656,7 +2658,7 @@
           <w:lang w:eastAsia="es-ES"/>
         </w:rPr>
       </w:pPr>
-      <w:hyperlink w:anchor="_Toc41046358" w:history="1">
+      <w:hyperlink w:anchor="_Toc41209733" w:history="1">
         <w:r>
           <w:rPr>
             <w:rStyle w:val="Hipervnculo"/>
@@ -2699,7 +2701,7 @@
             <w:noProof/>
             <w:webHidden/>
           </w:rPr>
-          <w:instrText xml:space="preserve"> PAGEREF _Toc41046358 \h </w:instrText>
+          <w:instrText xml:space="preserve"> PAGEREF _Toc41209733 \h </w:instrText>
         </w:r>
         <w:r>
           <w:rPr>
@@ -2740,7 +2742,7 @@
           <w:lang w:eastAsia="es-ES"/>
         </w:rPr>
       </w:pPr>
-      <w:hyperlink w:anchor="_Toc41046359" w:history="1">
+      <w:hyperlink w:anchor="_Toc41209734" w:history="1">
         <w:r>
           <w:rPr>
             <w:rStyle w:val="Hipervnculo"/>
@@ -2762,6 +2764,90 @@
             <w:rStyle w:val="Hipervnculo"/>
             <w:noProof/>
           </w:rPr>
+          <w:t>Pruebas</w:t>
+        </w:r>
+        <w:r>
+          <w:rPr>
+            <w:noProof/>
+            <w:webHidden/>
+          </w:rPr>
+          <w:tab/>
+        </w:r>
+        <w:r>
+          <w:rPr>
+            <w:noProof/>
+            <w:webHidden/>
+          </w:rPr>
+          <w:fldChar w:fldCharType="begin"/>
+        </w:r>
+        <w:r>
+          <w:rPr>
+            <w:noProof/>
+            <w:webHidden/>
+          </w:rPr>
+          <w:instrText xml:space="preserve"> PAGEREF _Toc41209734 \h </w:instrText>
+        </w:r>
+        <w:r>
+          <w:rPr>
+            <w:noProof/>
+            <w:webHidden/>
+          </w:rPr>
+        </w:r>
+        <w:r>
+          <w:rPr>
+            <w:noProof/>
+            <w:webHidden/>
+          </w:rPr>
+          <w:fldChar w:fldCharType="separate"/>
+        </w:r>
+        <w:r>
+          <w:rPr>
+            <w:noProof/>
+            <w:webHidden/>
+          </w:rPr>
+          <w:t>11</w:t>
+        </w:r>
+        <w:r>
+          <w:rPr>
+            <w:noProof/>
+            <w:webHidden/>
+          </w:rPr>
+          <w:fldChar w:fldCharType="end"/>
+        </w:r>
+      </w:hyperlink>
+    </w:p>
+    <w:p>
+      <w:pPr>
+        <w:pStyle w:val="TDC1"/>
+        <w:rPr>
+          <w:rFonts w:eastAsiaTheme="minorEastAsia"/>
+          <w:noProof/>
+          <w:sz w:val="22"/>
+          <w:lang w:eastAsia="es-ES"/>
+        </w:rPr>
+      </w:pPr>
+      <w:hyperlink w:anchor="_Toc41209735" w:history="1">
+        <w:r>
+          <w:rPr>
+            <w:rStyle w:val="Hipervnculo"/>
+            <w:noProof/>
+          </w:rPr>
+          <w:t>5</w:t>
+        </w:r>
+        <w:r>
+          <w:rPr>
+            <w:rFonts w:eastAsiaTheme="minorEastAsia"/>
+            <w:noProof/>
+            <w:sz w:val="22"/>
+            <w:lang w:eastAsia="es-ES"/>
+          </w:rPr>
+          <w:tab/>
+        </w:r>
+        <w:r>
+          <w:rPr>
+            <w:rStyle w:val="Hipervnculo"/>
+            <w:noProof/>
+          </w:rPr>
           <w:t>Manual de usuario</w:t>
         </w:r>
         <w:r>
@@ -2783,7 +2869,7 @@
             <w:noProof/>
             <w:webHidden/>
           </w:rPr>
-          <w:instrText xml:space="preserve"> PAGEREF _Toc41046359 \h </w:instrText>
+          <w:instrText xml:space="preserve"> PAGEREF _Toc41209735 \h </w:instrText>
         </w:r>
         <w:r>
           <w:rPr>
@@ -2803,7 +2889,7 @@
             <w:noProof/>
             <w:webHidden/>
           </w:rPr>
-          <w:t>11</w:t>
+          <w:t>13</w:t>
         </w:r>
         <w:r>
           <w:rPr>
@@ -2822,19 +2908,17 @@
           <w:tab w:val="right" w:leader="dot" w:pos="8494"/>
         </w:tabs>
         <w:rPr>
-          <w:rFonts w:eastAsiaTheme="minorEastAsia"/>
+          <w:rStyle w:val="Hipervnculo"/>
           <w:noProof/>
-          <w:sz w:val="22"/>
-          <w:lang w:eastAsia="es-ES"/>
-        </w:rPr>
-      </w:pPr>
-      <w:hyperlink w:anchor="_Toc41046360" w:history="1">
+        </w:rPr>
+      </w:pPr>
+      <w:hyperlink w:anchor="_Toc41209736" w:history="1">
         <w:r>
           <w:rPr>
             <w:rStyle w:val="Hipervnculo"/>
             <w:noProof/>
           </w:rPr>
-          <w:t>4.1</w:t>
+          <w:t>5.1</w:t>
         </w:r>
         <w:r>
           <w:rPr>
@@ -2871,7 +2955,7 @@
             <w:noProof/>
             <w:webHidden/>
           </w:rPr>
-          <w:instrText xml:space="preserve"> PAGEREF _Toc41046360 \h </w:instrText>
+          <w:instrText xml:space="preserve"> PAGEREF _Toc41209736 \h </w:instrText>
         </w:r>
         <w:r>
           <w:rPr>
@@ -2891,7 +2975,7 @@
             <w:noProof/>
             <w:webHidden/>
           </w:rPr>
-          <w:t>11</w:t>
+          <w:t>13</w:t>
         </w:r>
         <w:r>
           <w:rPr>
@@ -2901,6 +2985,14 @@
           <w:fldChar w:fldCharType="end"/>
         </w:r>
       </w:hyperlink>
+    </w:p>
+    <w:p>
+      <w:pPr>
+        <w:spacing w:line="259" w:lineRule="auto"/>
+      </w:pPr>
+      <w:r>
+        <w:br w:type="page"/>
+      </w:r>
     </w:p>
     <w:p>
       <w:pPr>
@@ -2908,13 +3000,14 @@
         <w:spacing w:line="259" w:lineRule="auto"/>
       </w:pPr>
       <w:r>
+        <w:lastRenderedPageBreak/>
         <w:fldChar w:fldCharType="end"/>
       </w:r>
       <w:bookmarkStart w:id="0" w:name="_Toc471899224"/>
       <w:r>
         <w:t xml:space="preserve"> </w:t>
       </w:r>
-      <w:bookmarkStart w:id="1" w:name="_Toc41046346"/>
+      <w:bookmarkStart w:id="1" w:name="_Toc41209721"/>
       <w:r>
         <w:t>Introducción</w:t>
       </w:r>
@@ -2923,6 +3016,9 @@
     </w:p>
     <w:p/>
     <w:p>
+      <w:pPr>
+        <w:jc w:val="both"/>
+      </w:pPr>
       <w:proofErr w:type="spellStart"/>
       <w:r>
         <w:t>Moovid</w:t>
@@ -3016,6 +3112,9 @@
       </w:r>
     </w:p>
     <w:p>
+      <w:pPr>
+        <w:jc w:val="both"/>
+      </w:pPr>
       <w:r>
         <w:t xml:space="preserve">Su objetivo principal es crear de manera automática </w:t>
       </w:r>
@@ -3029,11 +3128,17 @@
       </w:r>
     </w:p>
     <w:p>
+      <w:pPr>
+        <w:jc w:val="both"/>
+      </w:pPr>
       <w:r>
         <w:t>El resultado final se almacena en la nube, dando al usuario la posibilidad de visualizarlo, descargarlo o compartirlo con total flexibilidad, gracias a la integración con Google Drive.</w:t>
       </w:r>
     </w:p>
     <w:p>
+      <w:pPr>
+        <w:jc w:val="both"/>
+      </w:pPr>
       <w:r>
         <w:t>La aplicación tiene como objetivo facilitar en gran medida el trabajo de aquellos usuarios que quieran realizar un montaje con fotos de su biblioteca (abstrayéndoles de cualquier programa de edición), o incluso sorprenderle con recomendaciones personalizadas.</w:t>
       </w:r>
@@ -3045,7 +3150,7 @@
         <w:spacing w:line="259" w:lineRule="auto"/>
       </w:pPr>
       <w:bookmarkStart w:id="2" w:name="_Toc471899225"/>
-      <w:bookmarkStart w:id="3" w:name="_Toc41046347"/>
+      <w:bookmarkStart w:id="3" w:name="_Toc41209722"/>
       <w:r>
         <w:t>Aplicaciones integradas</w:t>
       </w:r>
@@ -3292,7 +3397,7 @@
             <w:pPr>
               <w:cnfStyle w:val="000000100000" w:firstRow="0" w:lastRow="0" w:firstColumn="0" w:lastColumn="0" w:oddVBand="0" w:evenVBand="0" w:oddHBand="1" w:evenHBand="0" w:firstRowFirstColumn="0" w:firstRowLastColumn="0" w:lastRowFirstColumn="0" w:lastRowLastColumn="0"/>
             </w:pPr>
-            <w:hyperlink r:id="rId11" w:history="1">
+            <w:hyperlink r:id="rId12" w:history="1">
               <w:r>
                 <w:rPr>
                   <w:rStyle w:val="Hipervnculo"/>
@@ -3358,7 +3463,7 @@
                 <w:u w:val="single"/>
               </w:rPr>
             </w:pPr>
-            <w:hyperlink r:id="rId12" w:history="1">
+            <w:hyperlink r:id="rId13" w:history="1">
               <w:r>
                 <w:rPr>
                   <w:rStyle w:val="Hipervnculo"/>
@@ -3423,7 +3528,7 @@
                 <w:lang w:val="de-DE"/>
               </w:rPr>
             </w:pPr>
-            <w:hyperlink r:id="rId13" w:history="1">
+            <w:hyperlink r:id="rId14" w:history="1">
               <w:r>
                 <w:rPr>
                   <w:rStyle w:val="Hipervnculo"/>
@@ -3485,7 +3590,7 @@
             <w:pPr>
               <w:cnfStyle w:val="000000000000" w:firstRow="0" w:lastRow="0" w:firstColumn="0" w:lastColumn="0" w:oddVBand="0" w:evenVBand="0" w:oddHBand="0" w:evenHBand="0" w:firstRowFirstColumn="0" w:firstRowLastColumn="0" w:lastRowFirstColumn="0" w:lastRowLastColumn="0"/>
             </w:pPr>
-            <w:hyperlink r:id="rId14" w:history="1">
+            <w:hyperlink r:id="rId15" w:history="1">
               <w:r>
                 <w:rPr>
                   <w:rStyle w:val="Hipervnculo"/>
@@ -3526,108 +3631,111 @@
     </w:p>
     <w:p>
       <w:pPr>
-        <w:spacing w:line="259" w:lineRule="auto"/>
-      </w:pPr>
-      <w:r>
+        <w:spacing w:after="0"/>
+        <w:jc w:val="center"/>
+        <w:rPr>
+          <w:rStyle w:val="Referenciasutil"/>
+        </w:rPr>
+      </w:pPr>
+    </w:p>
+    <w:p>
+      <w:pPr>
+        <w:pStyle w:val="Ttulo2"/>
+      </w:pPr>
+      <w:bookmarkStart w:id="4" w:name="_Toc41209723"/>
+      <w:r>
+        <w:t>Evolución del proyecto</w:t>
+      </w:r>
+      <w:bookmarkEnd w:id="4"/>
+    </w:p>
+    <w:p/>
+    <w:p>
+      <w:pPr>
+        <w:jc w:val="both"/>
+      </w:pPr>
+      <w:r>
+        <w:t xml:space="preserve">Al principio se pensaba implementar tres </w:t>
+      </w:r>
+      <w:proofErr w:type="spellStart"/>
+      <w:r>
+        <w:t>APIs</w:t>
+      </w:r>
+      <w:proofErr w:type="spellEnd"/>
+      <w:r>
+        <w:t xml:space="preserve">, Google Drive, </w:t>
+      </w:r>
+      <w:proofErr w:type="spellStart"/>
+      <w:r>
+        <w:t>Photos</w:t>
+      </w:r>
+      <w:proofErr w:type="spellEnd"/>
+      <w:r>
+        <w:t xml:space="preserve"> y LUIS, sin </w:t>
+      </w:r>
+      <w:proofErr w:type="gramStart"/>
+      <w:r>
+        <w:t>embargo</w:t>
+      </w:r>
+      <w:proofErr w:type="gramEnd"/>
+      <w:r>
+        <w:t xml:space="preserve"> tras un estudio detenido de las documentaciones pertinentes decidimos dejar drive ya que </w:t>
+      </w:r>
+      <w:proofErr w:type="spellStart"/>
+      <w:r>
+        <w:t>Photos</w:t>
+      </w:r>
+      <w:proofErr w:type="spellEnd"/>
+      <w:r>
+        <w:t xml:space="preserve"> ya nos permitía almacenar y descargar las fotos necesarias. Para añadir la complejidad restante al proyecto decidimos implementar música en los montajes en la forma de las </w:t>
+      </w:r>
+      <w:proofErr w:type="spellStart"/>
+      <w:r>
+        <w:t>APIs</w:t>
+      </w:r>
+      <w:proofErr w:type="spellEnd"/>
+      <w:r>
+        <w:t xml:space="preserve"> de Spotify y </w:t>
+      </w:r>
+      <w:proofErr w:type="spellStart"/>
+      <w:r>
+        <w:t>Youtube</w:t>
+      </w:r>
+      <w:proofErr w:type="spellEnd"/>
+      <w:r>
+        <w:t xml:space="preserve">. Adicionalmente, para el montaje del video en cuestión </w:t>
+      </w:r>
+      <w:r>
+        <w:t>ha sido necesario desarrollar scripts adicionales</w:t>
+      </w:r>
+      <w:r>
+        <w:t xml:space="preserve"> usando la librería </w:t>
+      </w:r>
+      <w:proofErr w:type="spellStart"/>
+      <w:r>
+        <w:t>ffmpeg</w:t>
+      </w:r>
+      <w:proofErr w:type="spellEnd"/>
+      <w:r>
+        <w:t xml:space="preserve"> que coge las canciones y las fotos y produce el montaje. H</w:t>
+      </w:r>
+      <w:r>
+        <w:t>a supuesto un verdadero reto dada la falta de ejemplos previos</w:t>
+      </w:r>
+      <w:r>
+        <w:t>.</w:t>
+      </w:r>
+      <w:r>
+        <w:rPr>
+          <w:rStyle w:val="Referenciasutil"/>
+        </w:rPr>
         <w:br w:type="page"/>
       </w:r>
     </w:p>
     <w:p>
       <w:pPr>
-        <w:pStyle w:val="Ttulo2"/>
-      </w:pPr>
-      <w:bookmarkStart w:id="4" w:name="_Toc41046348"/>
-      <w:r>
-        <w:lastRenderedPageBreak/>
-        <w:t>Evolución del proyecto</w:t>
-      </w:r>
-      <w:bookmarkEnd w:id="4"/>
-    </w:p>
-    <w:p/>
-    <w:p>
-      <w:r>
-        <w:t xml:space="preserve">Al principio se pensaba implementar tres </w:t>
-      </w:r>
-      <w:proofErr w:type="spellStart"/>
-      <w:r>
-        <w:t>APIs</w:t>
-      </w:r>
-      <w:proofErr w:type="spellEnd"/>
-      <w:r>
-        <w:t xml:space="preserve">, Google Drive, </w:t>
-      </w:r>
-      <w:proofErr w:type="spellStart"/>
-      <w:r>
-        <w:t>Photos</w:t>
-      </w:r>
-      <w:proofErr w:type="spellEnd"/>
-      <w:r>
-        <w:t xml:space="preserve"> y LUIS, sin </w:t>
-      </w:r>
-      <w:proofErr w:type="gramStart"/>
-      <w:r>
-        <w:t>embargo</w:t>
-      </w:r>
-      <w:proofErr w:type="gramEnd"/>
-      <w:r>
-        <w:t xml:space="preserve"> tras un estudio detenido de las documentaciones pertinentes decidimos dejar drive ya que </w:t>
-      </w:r>
-      <w:proofErr w:type="spellStart"/>
-      <w:r>
-        <w:t>Photos</w:t>
-      </w:r>
-      <w:proofErr w:type="spellEnd"/>
-      <w:r>
-        <w:t xml:space="preserve"> ya nos permitía almacenar y descargar las fotos necesarias. Para añadir la complejidad restante al proyecto decidimos implementar música en los montajes en la forma de las </w:t>
-      </w:r>
-      <w:proofErr w:type="spellStart"/>
-      <w:r>
-        <w:t>APIs</w:t>
-      </w:r>
-      <w:proofErr w:type="spellEnd"/>
-      <w:r>
-        <w:t xml:space="preserve"> de Spotify y </w:t>
-      </w:r>
-      <w:proofErr w:type="spellStart"/>
-      <w:r>
-        <w:t>Youtube</w:t>
-      </w:r>
-      <w:proofErr w:type="spellEnd"/>
-      <w:r>
-        <w:t xml:space="preserve">. Adicionalmente, para el montaje del video en cuestión </w:t>
-      </w:r>
-      <w:r>
-        <w:t>ha sido necesario desarrollar scripts adicionales</w:t>
-      </w:r>
-      <w:r>
-        <w:t xml:space="preserve"> usando la librería </w:t>
-      </w:r>
-      <w:proofErr w:type="spellStart"/>
-      <w:r>
-        <w:t>ffmpeg</w:t>
-      </w:r>
-      <w:proofErr w:type="spellEnd"/>
-      <w:r>
-        <w:t xml:space="preserve"> que coge las canciones y las fotos y produce el montaje. H</w:t>
-      </w:r>
-      <w:r>
-        <w:t>a supuesto un verdadero reto dada la falta de ejemplos previos</w:t>
-      </w:r>
-      <w:r>
-        <w:t>.</w:t>
-      </w:r>
-      <w:r>
-        <w:rPr>
-          <w:rStyle w:val="Referenciasutil"/>
-        </w:rPr>
-        <w:br w:type="page"/>
-      </w:r>
-    </w:p>
-    <w:p>
-      <w:pPr>
         <w:pStyle w:val="Ttulo1"/>
       </w:pPr>
-      <w:bookmarkStart w:id="5" w:name="_Toc41046349"/>
+      <w:bookmarkStart w:id="5" w:name="_Toc41209724"/>
       <w:r>
         <w:lastRenderedPageBreak/>
         <w:t>Prototipos de interfaz de usuario</w:t>
@@ -3639,7 +3747,7 @@
       <w:pPr>
         <w:pStyle w:val="Ttulo2"/>
       </w:pPr>
-      <w:bookmarkStart w:id="6" w:name="_Toc41046350"/>
+      <w:bookmarkStart w:id="6" w:name="_Toc41209725"/>
       <w:r>
         <w:t>Vista Inicio</w:t>
       </w:r>
@@ -3647,6 +3755,9 @@
     </w:p>
     <w:p/>
     <w:p>
+      <w:pPr>
+        <w:jc w:val="both"/>
+      </w:pPr>
       <w:r>
         <w:t xml:space="preserve">Esta vista </w:t>
       </w:r>
@@ -3698,7 +3809,7 @@
                     </pic:cNvPicPr>
                   </pic:nvPicPr>
                   <pic:blipFill>
-                    <a:blip r:embed="rId15" cstate="print">
+                    <a:blip r:embed="rId16" cstate="print">
                       <a:extLst>
                         <a:ext uri="{28A0092B-C50C-407E-A947-70E740481C1C}">
                           <a14:useLocalDpi xmlns:a14="http://schemas.microsoft.com/office/drawing/2010/main" val="0"/>
@@ -3734,13 +3845,16 @@
       <w:pPr>
         <w:pStyle w:val="Ttulo2"/>
       </w:pPr>
-      <w:bookmarkStart w:id="7" w:name="_Toc41046351"/>
+      <w:bookmarkStart w:id="7" w:name="_Toc41209726"/>
       <w:r>
         <w:t>Vista Creación Montaje</w:t>
       </w:r>
       <w:bookmarkEnd w:id="7"/>
     </w:p>
     <w:p>
+      <w:pPr>
+        <w:jc w:val="both"/>
+      </w:pPr>
       <w:r>
         <w:t>Se accederá a esta vista una vez el usuario se haya registrado con Google, aparecerán los montajes que se han procesado y las fo</w:t>
       </w:r>
@@ -3774,7 +3888,7 @@
                     </pic:cNvPicPr>
                   </pic:nvPicPr>
                   <pic:blipFill>
-                    <a:blip r:embed="rId16" cstate="print">
+                    <a:blip r:embed="rId17" cstate="print">
                       <a:extLst>
                         <a:ext uri="{28A0092B-C50C-407E-A947-70E740481C1C}">
                           <a14:useLocalDpi xmlns:a14="http://schemas.microsoft.com/office/drawing/2010/main" val="0"/>
@@ -3810,7 +3924,7 @@
       <w:pPr>
         <w:pStyle w:val="Ttulo2"/>
       </w:pPr>
-      <w:bookmarkStart w:id="8" w:name="_Toc41046352"/>
+      <w:bookmarkStart w:id="8" w:name="_Toc41209727"/>
       <w:r>
         <w:lastRenderedPageBreak/>
         <w:t>Vista Montaje Finalizado</w:t>
@@ -3818,6 +3932,9 @@
       <w:bookmarkEnd w:id="8"/>
     </w:p>
     <w:p>
+      <w:pPr>
+        <w:jc w:val="both"/>
+      </w:pPr>
       <w:r>
         <w:t>Una vez se acabe de procesar un montaje LUIS devolverá un mensaje donde podremos ver una previsualización y algunos enlaces para descargarlo o compartirlo en distintas redes sociales.</w:t>
       </w:r>
@@ -3845,7 +3962,7 @@
                     </pic:cNvPicPr>
                   </pic:nvPicPr>
                   <pic:blipFill>
-                    <a:blip r:embed="rId17" cstate="print">
+                    <a:blip r:embed="rId18" cstate="print">
                       <a:extLst>
                         <a:ext uri="{28A0092B-C50C-407E-A947-70E740481C1C}">
                           <a14:useLocalDpi xmlns:a14="http://schemas.microsoft.com/office/drawing/2010/main" val="0"/>
@@ -3895,7 +4012,7 @@
       <w:pPr>
         <w:pStyle w:val="Ttulo1"/>
       </w:pPr>
-      <w:bookmarkStart w:id="9" w:name="_Toc41046353"/>
+      <w:bookmarkStart w:id="9" w:name="_Toc41209728"/>
       <w:r>
         <w:lastRenderedPageBreak/>
         <w:t>Arquitectura</w:t>
@@ -3906,7 +4023,7 @@
       <w:pPr>
         <w:pStyle w:val="Ttulo2"/>
       </w:pPr>
-      <w:bookmarkStart w:id="10" w:name="_Toc41046354"/>
+      <w:bookmarkStart w:id="10" w:name="_Toc41209729"/>
       <w:r>
         <w:t>Diagrama de componentes</w:t>
       </w:r>
@@ -3936,7 +4053,7 @@
                     </pic:cNvPicPr>
                   </pic:nvPicPr>
                   <pic:blipFill>
-                    <a:blip r:embed="rId18">
+                    <a:blip r:embed="rId19">
                       <a:extLst>
                         <a:ext uri="{28A0092B-C50C-407E-A947-70E740481C1C}">
                           <a14:useLocalDpi xmlns:a14="http://schemas.microsoft.com/office/drawing/2010/main" val="0"/>
@@ -3973,7 +4090,7 @@
       <w:pPr>
         <w:pStyle w:val="Ttulo2"/>
       </w:pPr>
-      <w:bookmarkStart w:id="11" w:name="_Toc41046355"/>
+      <w:bookmarkStart w:id="11" w:name="_Toc41209730"/>
       <w:r>
         <w:t>Diagrama de despliegue</w:t>
       </w:r>
@@ -4000,7 +4117,7 @@
                     <pic:cNvPicPr/>
                   </pic:nvPicPr>
                   <pic:blipFill>
-                    <a:blip r:embed="rId19">
+                    <a:blip r:embed="rId20">
                       <a:extLst>
                         <a:ext uri="{28A0092B-C50C-407E-A947-70E740481C1C}">
                           <a14:useLocalDpi xmlns:a14="http://schemas.microsoft.com/office/drawing/2010/main" val="0"/>
@@ -4039,7 +4156,7 @@
       <w:pPr>
         <w:pStyle w:val="Ttulo2"/>
       </w:pPr>
-      <w:bookmarkStart w:id="12" w:name="_Toc41046356"/>
+      <w:bookmarkStart w:id="12" w:name="_Toc41209731"/>
       <w:r>
         <w:lastRenderedPageBreak/>
         <w:t>Diagrama de secuencia de alto nivel</w:t>
@@ -4068,7 +4185,7 @@
                     <pic:cNvPicPr/>
                   </pic:nvPicPr>
                   <pic:blipFill>
-                    <a:blip r:embed="rId20">
+                    <a:blip r:embed="rId21">
                       <a:extLst>
                         <a:ext uri="{28A0092B-C50C-407E-A947-70E740481C1C}">
                           <a14:useLocalDpi xmlns:a14="http://schemas.microsoft.com/office/drawing/2010/main" val="0"/>
@@ -4102,7 +4219,7 @@
           <w:u w:val="single"/>
         </w:rPr>
       </w:pPr>
-      <w:bookmarkStart w:id="13" w:name="_Toc41046357"/>
+      <w:bookmarkStart w:id="13" w:name="_Toc41209732"/>
       <w:r>
         <w:t>Diagrama de clases</w:t>
       </w:r>
@@ -4134,7 +4251,7 @@
                     </pic:cNvPicPr>
                   </pic:nvPicPr>
                   <pic:blipFill>
-                    <a:blip r:embed="rId21" cstate="print">
+                    <a:blip r:embed="rId22" cstate="print">
                       <a:extLst>
                         <a:ext uri="{28A0092B-C50C-407E-A947-70E740481C1C}">
                           <a14:useLocalDpi xmlns:a14="http://schemas.microsoft.com/office/drawing/2010/main" val="0"/>
@@ -4169,7 +4286,7 @@
       <w:pPr>
         <w:pStyle w:val="Ttulo2"/>
       </w:pPr>
-      <w:bookmarkStart w:id="14" w:name="_Toc41046358"/>
+      <w:bookmarkStart w:id="14" w:name="_Toc41209733"/>
       <w:r>
         <w:lastRenderedPageBreak/>
         <w:t>Diagrama</w:t>
@@ -4203,7 +4320,7 @@
                     </pic:cNvPicPr>
                   </pic:nvPicPr>
                   <pic:blipFill>
-                    <a:blip r:embed="rId22">
+                    <a:blip r:embed="rId23">
                       <a:extLst>
                         <a:ext uri="{28A0092B-C50C-407E-A947-70E740481C1C}">
                           <a14:useLocalDpi xmlns:a14="http://schemas.microsoft.com/office/drawing/2010/main" val="0"/>
@@ -4258,7 +4375,7 @@
                     </pic:cNvPicPr>
                   </pic:nvPicPr>
                   <pic:blipFill>
-                    <a:blip r:embed="rId23">
+                    <a:blip r:embed="rId24">
                       <a:extLst>
                         <a:ext uri="{28A0092B-C50C-407E-A947-70E740481C1C}">
                           <a14:useLocalDpi xmlns:a14="http://schemas.microsoft.com/office/drawing/2010/main" val="0"/>
@@ -4313,7 +4430,7 @@
                     </pic:cNvPicPr>
                   </pic:nvPicPr>
                   <pic:blipFill>
-                    <a:blip r:embed="rId24">
+                    <a:blip r:embed="rId25">
                       <a:extLst>
                         <a:ext uri="{28A0092B-C50C-407E-A947-70E740481C1C}">
                           <a14:useLocalDpi xmlns:a14="http://schemas.microsoft.com/office/drawing/2010/main" val="0"/>
@@ -4368,7 +4485,7 @@
                     </pic:cNvPicPr>
                   </pic:nvPicPr>
                   <pic:blipFill>
-                    <a:blip r:embed="rId25">
+                    <a:blip r:embed="rId26">
                       <a:extLst>
                         <a:ext uri="{28A0092B-C50C-407E-A947-70E740481C1C}">
                           <a14:useLocalDpi xmlns:a14="http://schemas.microsoft.com/office/drawing/2010/main" val="0"/>
@@ -4402,31 +4519,3790 @@
     </w:p>
     <w:p>
       <w:pPr>
+        <w:spacing w:line="259" w:lineRule="auto"/>
+      </w:pPr>
+      <w:r>
+        <w:br w:type="page"/>
+      </w:r>
+    </w:p>
+    <w:p>
+      <w:pPr>
         <w:pStyle w:val="Ttulo1"/>
       </w:pPr>
-      <w:bookmarkStart w:id="15" w:name="_Toc41046359"/>
-      <w:r>
+      <w:r>
+        <w:lastRenderedPageBreak/>
+        <w:t>Implementación</w:t>
+      </w:r>
+    </w:p>
+    <w:p/>
+    <w:p>
+      <w:pPr>
+        <w:spacing w:line="259" w:lineRule="auto"/>
+      </w:pPr>
+      <w:r>
+        <w:br w:type="page"/>
+      </w:r>
+    </w:p>
+    <w:p>
+      <w:pPr>
+        <w:pStyle w:val="Ttulo1"/>
+      </w:pPr>
+      <w:bookmarkStart w:id="15" w:name="_Toc41209734"/>
+      <w:r>
+        <w:lastRenderedPageBreak/>
+        <w:t>Pruebas</w:t>
+      </w:r>
+      <w:bookmarkEnd w:id="15"/>
+    </w:p>
+    <w:p/>
+    <w:tbl>
+      <w:tblPr>
+        <w:tblStyle w:val="Tablaconcuadrcula5oscura-nfasis5"/>
+        <w:tblW w:w="0" w:type="auto"/>
+        <w:tblInd w:w="0" w:type="dxa"/>
+        <w:tblLook w:val="04A0" w:firstRow="1" w:lastRow="0" w:firstColumn="1" w:lastColumn="0" w:noHBand="0" w:noVBand="1"/>
+      </w:tblPr>
+      <w:tblGrid>
+        <w:gridCol w:w="4247"/>
+        <w:gridCol w:w="4247"/>
+      </w:tblGrid>
+      <w:tr>
+        <w:trPr>
+          <w:cnfStyle w:val="100000000000" w:firstRow="1" w:lastRow="0" w:firstColumn="0" w:lastColumn="0" w:oddVBand="0" w:evenVBand="0" w:oddHBand="0" w:evenHBand="0" w:firstRowFirstColumn="0" w:firstRowLastColumn="0" w:lastRowFirstColumn="0" w:lastRowLastColumn="0"/>
+        </w:trPr>
+        <w:tc>
+          <w:tcPr>
+            <w:cnfStyle w:val="001000000000" w:firstRow="0" w:lastRow="0" w:firstColumn="1" w:lastColumn="0" w:oddVBand="0" w:evenVBand="0" w:oddHBand="0" w:evenHBand="0" w:firstRowFirstColumn="0" w:firstRowLastColumn="0" w:lastRowFirstColumn="0" w:lastRowLastColumn="0"/>
+            <w:tcW w:w="4247" w:type="dxa"/>
+            <w:tcBorders>
+              <w:bottom w:val="single" w:sz="4" w:space="0" w:color="FFFFFF" w:themeColor="background1"/>
+            </w:tcBorders>
+            <w:hideMark/>
+          </w:tcPr>
+          <w:p>
+            <w:pPr>
+              <w:spacing w:line="240" w:lineRule="auto"/>
+              <w:jc w:val="both"/>
+            </w:pPr>
+            <w:r>
+              <w:t>Resumen</w:t>
+            </w:r>
+          </w:p>
+        </w:tc>
+        <w:tc>
+          <w:tcPr>
+            <w:tcW w:w="4247" w:type="dxa"/>
+            <w:tcBorders>
+              <w:bottom w:val="single" w:sz="4" w:space="0" w:color="FFFFFF" w:themeColor="background1"/>
+            </w:tcBorders>
+          </w:tcPr>
+          <w:p>
+            <w:pPr>
+              <w:spacing w:line="240" w:lineRule="auto"/>
+              <w:jc w:val="both"/>
+              <w:cnfStyle w:val="100000000000" w:firstRow="1" w:lastRow="0" w:firstColumn="0" w:lastColumn="0" w:oddVBand="0" w:evenVBand="0" w:oddHBand="0" w:evenHBand="0" w:firstRowFirstColumn="0" w:firstRowLastColumn="0" w:lastRowFirstColumn="0" w:lastRowLastColumn="0"/>
+            </w:pPr>
+          </w:p>
+        </w:tc>
+      </w:tr>
+      <w:tr>
+        <w:trPr>
+          <w:cnfStyle w:val="000000100000" w:firstRow="0" w:lastRow="0" w:firstColumn="0" w:lastColumn="0" w:oddVBand="0" w:evenVBand="0" w:oddHBand="1" w:evenHBand="0" w:firstRowFirstColumn="0" w:firstRowLastColumn="0" w:lastRowFirstColumn="0" w:lastRowLastColumn="0"/>
+        </w:trPr>
+        <w:tc>
+          <w:tcPr>
+            <w:cnfStyle w:val="001000000000" w:firstRow="0" w:lastRow="0" w:firstColumn="1" w:lastColumn="0" w:oddVBand="0" w:evenVBand="0" w:oddHBand="0" w:evenHBand="0" w:firstRowFirstColumn="0" w:firstRowLastColumn="0" w:lastRowFirstColumn="0" w:lastRowLastColumn="0"/>
+            <w:tcW w:w="4247" w:type="dxa"/>
+            <w:tcBorders>
+              <w:top w:val="single" w:sz="4" w:space="0" w:color="FFFFFF" w:themeColor="background1"/>
+              <w:bottom w:val="single" w:sz="4" w:space="0" w:color="FFFFFF" w:themeColor="background1"/>
+              <w:right w:val="single" w:sz="4" w:space="0" w:color="FFFFFF" w:themeColor="background1"/>
+            </w:tcBorders>
+            <w:hideMark/>
+          </w:tcPr>
+          <w:p>
+            <w:pPr>
+              <w:spacing w:line="240" w:lineRule="auto"/>
+              <w:jc w:val="both"/>
+            </w:pPr>
+            <w:r>
+              <w:t>Número total de pruebas realizadas</w:t>
+            </w:r>
+          </w:p>
+        </w:tc>
+        <w:tc>
+          <w:tcPr>
+            <w:tcW w:w="4247" w:type="dxa"/>
+            <w:tcBorders>
+              <w:top w:val="single" w:sz="4" w:space="0" w:color="FFFFFF" w:themeColor="background1"/>
+              <w:left w:val="single" w:sz="4" w:space="0" w:color="FFFFFF" w:themeColor="background1"/>
+              <w:bottom w:val="single" w:sz="4" w:space="0" w:color="FFFFFF" w:themeColor="background1"/>
+              <w:right w:val="single" w:sz="4" w:space="0" w:color="FFFFFF" w:themeColor="background1"/>
+            </w:tcBorders>
+            <w:hideMark/>
+          </w:tcPr>
+          <w:p>
+            <w:pPr>
+              <w:spacing w:line="240" w:lineRule="auto"/>
+              <w:jc w:val="both"/>
+              <w:cnfStyle w:val="000000100000" w:firstRow="0" w:lastRow="0" w:firstColumn="0" w:lastColumn="0" w:oddVBand="0" w:evenVBand="0" w:oddHBand="1" w:evenHBand="0" w:firstRowFirstColumn="0" w:firstRowLastColumn="0" w:lastRowFirstColumn="0" w:lastRowLastColumn="0"/>
+            </w:pPr>
+            <w:r>
+              <w:t>7</w:t>
+            </w:r>
+          </w:p>
+        </w:tc>
+      </w:tr>
+      <w:tr>
+        <w:tc>
+          <w:tcPr>
+            <w:cnfStyle w:val="001000000000" w:firstRow="0" w:lastRow="0" w:firstColumn="1" w:lastColumn="0" w:oddVBand="0" w:evenVBand="0" w:oddHBand="0" w:evenHBand="0" w:firstRowFirstColumn="0" w:firstRowLastColumn="0" w:lastRowFirstColumn="0" w:lastRowLastColumn="0"/>
+            <w:tcW w:w="4247" w:type="dxa"/>
+            <w:tcBorders>
+              <w:top w:val="single" w:sz="4" w:space="0" w:color="FFFFFF" w:themeColor="background1"/>
+              <w:right w:val="single" w:sz="4" w:space="0" w:color="FFFFFF" w:themeColor="background1"/>
+            </w:tcBorders>
+            <w:hideMark/>
+          </w:tcPr>
+          <w:p>
+            <w:pPr>
+              <w:spacing w:line="240" w:lineRule="auto"/>
+              <w:jc w:val="both"/>
+            </w:pPr>
+            <w:r>
+              <w:t>Número de pruebas automatizadas</w:t>
+            </w:r>
+          </w:p>
+        </w:tc>
+        <w:tc>
+          <w:tcPr>
+            <w:tcW w:w="4247" w:type="dxa"/>
+            <w:tcBorders>
+              <w:top w:val="single" w:sz="4" w:space="0" w:color="FFFFFF" w:themeColor="background1"/>
+              <w:left w:val="single" w:sz="4" w:space="0" w:color="FFFFFF" w:themeColor="background1"/>
+              <w:bottom w:val="single" w:sz="4" w:space="0" w:color="FFFFFF" w:themeColor="background1"/>
+              <w:right w:val="single" w:sz="4" w:space="0" w:color="FFFFFF" w:themeColor="background1"/>
+            </w:tcBorders>
+            <w:hideMark/>
+          </w:tcPr>
+          <w:p>
+            <w:pPr>
+              <w:spacing w:line="240" w:lineRule="auto"/>
+              <w:jc w:val="both"/>
+              <w:cnfStyle w:val="000000000000" w:firstRow="0" w:lastRow="0" w:firstColumn="0" w:lastColumn="0" w:oddVBand="0" w:evenVBand="0" w:oddHBand="0" w:evenHBand="0" w:firstRowFirstColumn="0" w:firstRowLastColumn="0" w:lastRowFirstColumn="0" w:lastRowLastColumn="0"/>
+            </w:pPr>
+            <w:r>
+              <w:t>7</w:t>
+            </w:r>
+            <w:r>
+              <w:t xml:space="preserve"> (</w:t>
+            </w:r>
+            <w:r>
+              <w:t>10</w:t>
+            </w:r>
+            <w:r>
+              <w:t>0%)</w:t>
+            </w:r>
+          </w:p>
+        </w:tc>
+      </w:tr>
+    </w:tbl>
+    <w:p>
+      <w:pPr>
+        <w:jc w:val="both"/>
+      </w:pPr>
+    </w:p>
+    <w:tbl>
+      <w:tblPr>
+        <w:tblStyle w:val="Tablaconcuadrcula5oscura-nfasis5"/>
+        <w:tblW w:w="0" w:type="auto"/>
+        <w:tblInd w:w="0" w:type="dxa"/>
+        <w:tblLook w:val="0480" w:firstRow="0" w:lastRow="0" w:firstColumn="1" w:lastColumn="0" w:noHBand="0" w:noVBand="1"/>
+      </w:tblPr>
+      <w:tblGrid>
+        <w:gridCol w:w="1838"/>
+        <w:gridCol w:w="6656"/>
+      </w:tblGrid>
+      <w:tr>
+        <w:trPr>
+          <w:cnfStyle w:val="000000100000" w:firstRow="0" w:lastRow="0" w:firstColumn="0" w:lastColumn="0" w:oddVBand="0" w:evenVBand="0" w:oddHBand="1" w:evenHBand="0" w:firstRowFirstColumn="0" w:firstRowLastColumn="0" w:lastRowFirstColumn="0" w:lastRowLastColumn="0"/>
+        </w:trPr>
+        <w:tc>
+          <w:tcPr>
+            <w:cnfStyle w:val="001000000000" w:firstRow="0" w:lastRow="0" w:firstColumn="1" w:lastColumn="0" w:oddVBand="0" w:evenVBand="0" w:oddHBand="0" w:evenHBand="0" w:firstRowFirstColumn="0" w:firstRowLastColumn="0" w:lastRowFirstColumn="0" w:lastRowLastColumn="0"/>
+            <w:tcW w:w="1838" w:type="dxa"/>
+            <w:tcBorders>
+              <w:bottom w:val="single" w:sz="4" w:space="0" w:color="FFFFFF" w:themeColor="background1"/>
+              <w:right w:val="single" w:sz="4" w:space="0" w:color="FFFFFF" w:themeColor="background1"/>
+            </w:tcBorders>
+            <w:tcMar>
+              <w:top w:w="85" w:type="dxa"/>
+              <w:left w:w="142" w:type="dxa"/>
+              <w:bottom w:w="85" w:type="dxa"/>
+              <w:right w:w="142" w:type="dxa"/>
+            </w:tcMar>
+            <w:hideMark/>
+          </w:tcPr>
+          <w:p>
+            <w:pPr>
+              <w:spacing w:line="240" w:lineRule="auto"/>
+              <w:jc w:val="both"/>
+              <w:rPr>
+                <w:sz w:val="22"/>
+              </w:rPr>
+            </w:pPr>
+            <w:r>
+              <w:rPr>
+                <w:sz w:val="22"/>
+              </w:rPr>
+              <w:t>ID</w:t>
+            </w:r>
+          </w:p>
+        </w:tc>
+        <w:tc>
+          <w:tcPr>
+            <w:tcW w:w="6656" w:type="dxa"/>
+            <w:tcBorders>
+              <w:top w:val="single" w:sz="4" w:space="0" w:color="FFFFFF" w:themeColor="background1"/>
+              <w:left w:val="single" w:sz="4" w:space="0" w:color="FFFFFF" w:themeColor="background1"/>
+              <w:bottom w:val="single" w:sz="4" w:space="0" w:color="FFFFFF" w:themeColor="background1"/>
+              <w:right w:val="single" w:sz="4" w:space="0" w:color="FFFFFF" w:themeColor="background1"/>
+            </w:tcBorders>
+            <w:tcMar>
+              <w:top w:w="85" w:type="dxa"/>
+              <w:left w:w="142" w:type="dxa"/>
+              <w:bottom w:w="85" w:type="dxa"/>
+              <w:right w:w="142" w:type="dxa"/>
+            </w:tcMar>
+            <w:hideMark/>
+          </w:tcPr>
+          <w:p>
+            <w:pPr>
+              <w:spacing w:line="240" w:lineRule="auto"/>
+              <w:jc w:val="both"/>
+              <w:cnfStyle w:val="000000100000" w:firstRow="0" w:lastRow="0" w:firstColumn="0" w:lastColumn="0" w:oddVBand="0" w:evenVBand="0" w:oddHBand="1" w:evenHBand="0" w:firstRowFirstColumn="0" w:firstRowLastColumn="0" w:lastRowFirstColumn="0" w:lastRowLastColumn="0"/>
+              <w:rPr>
+                <w:b/>
+                <w:sz w:val="22"/>
+              </w:rPr>
+            </w:pPr>
+            <w:r>
+              <w:rPr>
+                <w:b/>
+                <w:sz w:val="22"/>
+              </w:rPr>
+              <w:t xml:space="preserve">Generador de </w:t>
+            </w:r>
+            <w:proofErr w:type="spellStart"/>
+            <w:r>
+              <w:rPr>
+                <w:b/>
+                <w:sz w:val="22"/>
+              </w:rPr>
+              <w:t>String</w:t>
+            </w:r>
+            <w:proofErr w:type="spellEnd"/>
+            <w:r>
+              <w:rPr>
+                <w:b/>
+                <w:sz w:val="22"/>
+              </w:rPr>
+              <w:t xml:space="preserve"> filtro</w:t>
+            </w:r>
+          </w:p>
+        </w:tc>
+      </w:tr>
+      <w:tr>
+        <w:tc>
+          <w:tcPr>
+            <w:cnfStyle w:val="001000000000" w:firstRow="0" w:lastRow="0" w:firstColumn="1" w:lastColumn="0" w:oddVBand="0" w:evenVBand="0" w:oddHBand="0" w:evenHBand="0" w:firstRowFirstColumn="0" w:firstRowLastColumn="0" w:lastRowFirstColumn="0" w:lastRowLastColumn="0"/>
+            <w:tcW w:w="1838" w:type="dxa"/>
+            <w:tcBorders>
+              <w:top w:val="single" w:sz="4" w:space="0" w:color="FFFFFF" w:themeColor="background1"/>
+              <w:bottom w:val="single" w:sz="4" w:space="0" w:color="FFFFFF" w:themeColor="background1"/>
+              <w:right w:val="single" w:sz="4" w:space="0" w:color="FFFFFF" w:themeColor="background1"/>
+            </w:tcBorders>
+            <w:tcMar>
+              <w:top w:w="85" w:type="dxa"/>
+              <w:left w:w="142" w:type="dxa"/>
+              <w:bottom w:w="85" w:type="dxa"/>
+              <w:right w:w="142" w:type="dxa"/>
+            </w:tcMar>
+            <w:hideMark/>
+          </w:tcPr>
+          <w:p>
+            <w:pPr>
+              <w:spacing w:line="240" w:lineRule="auto"/>
+              <w:jc w:val="both"/>
+              <w:rPr>
+                <w:sz w:val="22"/>
+              </w:rPr>
+            </w:pPr>
+            <w:r>
+              <w:rPr>
+                <w:sz w:val="22"/>
+              </w:rPr>
+              <w:t>Descripción</w:t>
+            </w:r>
+          </w:p>
+        </w:tc>
+        <w:tc>
+          <w:tcPr>
+            <w:tcW w:w="6656" w:type="dxa"/>
+            <w:tcBorders>
+              <w:top w:val="single" w:sz="4" w:space="0" w:color="FFFFFF" w:themeColor="background1"/>
+              <w:left w:val="single" w:sz="4" w:space="0" w:color="FFFFFF" w:themeColor="background1"/>
+              <w:bottom w:val="single" w:sz="4" w:space="0" w:color="FFFFFF" w:themeColor="background1"/>
+              <w:right w:val="single" w:sz="4" w:space="0" w:color="FFFFFF" w:themeColor="background1"/>
+            </w:tcBorders>
+            <w:tcMar>
+              <w:top w:w="85" w:type="dxa"/>
+              <w:left w:w="142" w:type="dxa"/>
+              <w:bottom w:w="85" w:type="dxa"/>
+              <w:right w:w="142" w:type="dxa"/>
+            </w:tcMar>
+            <w:hideMark/>
+          </w:tcPr>
+          <w:p>
+            <w:pPr>
+              <w:spacing w:line="240" w:lineRule="auto"/>
+              <w:jc w:val="both"/>
+              <w:cnfStyle w:val="000000000000" w:firstRow="0" w:lastRow="0" w:firstColumn="0" w:lastColumn="0" w:oddVBand="0" w:evenVBand="0" w:oddHBand="0" w:evenHBand="0" w:firstRowFirstColumn="0" w:firstRowLastColumn="0" w:lastRowFirstColumn="0" w:lastRowLastColumn="0"/>
+              <w:rPr>
+                <w:sz w:val="22"/>
+              </w:rPr>
+            </w:pPr>
+            <w:r>
+              <w:rPr>
+                <w:sz w:val="22"/>
+              </w:rPr>
+              <w:t>Prueba de conversión</w:t>
+            </w:r>
+            <w:r>
+              <w:rPr>
+                <w:sz w:val="22"/>
+              </w:rPr>
+              <w:t xml:space="preserve"> </w:t>
+            </w:r>
+            <w:r>
+              <w:rPr>
+                <w:sz w:val="22"/>
+              </w:rPr>
+              <w:t xml:space="preserve">en </w:t>
+            </w:r>
+            <w:proofErr w:type="spellStart"/>
+            <w:r>
+              <w:rPr>
+                <w:sz w:val="22"/>
+              </w:rPr>
+              <w:t>Photos</w:t>
+            </w:r>
+            <w:proofErr w:type="spellEnd"/>
+            <w:r>
+              <w:rPr>
+                <w:sz w:val="22"/>
+              </w:rPr>
+              <w:t xml:space="preserve"> de parámetros a filtro en forma de </w:t>
+            </w:r>
+            <w:proofErr w:type="spellStart"/>
+            <w:r>
+              <w:rPr>
+                <w:sz w:val="22"/>
+              </w:rPr>
+              <w:t>string</w:t>
+            </w:r>
+            <w:proofErr w:type="spellEnd"/>
+            <w:r>
+              <w:rPr>
+                <w:sz w:val="22"/>
+              </w:rPr>
+              <w:t>.</w:t>
+            </w:r>
+          </w:p>
+        </w:tc>
+      </w:tr>
+      <w:tr>
+        <w:trPr>
+          <w:cnfStyle w:val="000000100000" w:firstRow="0" w:lastRow="0" w:firstColumn="0" w:lastColumn="0" w:oddVBand="0" w:evenVBand="0" w:oddHBand="1" w:evenHBand="0" w:firstRowFirstColumn="0" w:firstRowLastColumn="0" w:lastRowFirstColumn="0" w:lastRowLastColumn="0"/>
+        </w:trPr>
+        <w:tc>
+          <w:tcPr>
+            <w:cnfStyle w:val="001000000000" w:firstRow="0" w:lastRow="0" w:firstColumn="1" w:lastColumn="0" w:oddVBand="0" w:evenVBand="0" w:oddHBand="0" w:evenHBand="0" w:firstRowFirstColumn="0" w:firstRowLastColumn="0" w:lastRowFirstColumn="0" w:lastRowLastColumn="0"/>
+            <w:tcW w:w="1838" w:type="dxa"/>
+            <w:tcBorders>
+              <w:top w:val="single" w:sz="4" w:space="0" w:color="FFFFFF" w:themeColor="background1"/>
+              <w:bottom w:val="single" w:sz="4" w:space="0" w:color="FFFFFF" w:themeColor="background1"/>
+              <w:right w:val="single" w:sz="4" w:space="0" w:color="FFFFFF" w:themeColor="background1"/>
+            </w:tcBorders>
+            <w:tcMar>
+              <w:top w:w="85" w:type="dxa"/>
+              <w:left w:w="142" w:type="dxa"/>
+              <w:bottom w:w="85" w:type="dxa"/>
+              <w:right w:w="142" w:type="dxa"/>
+            </w:tcMar>
+            <w:hideMark/>
+          </w:tcPr>
+          <w:p>
+            <w:pPr>
+              <w:spacing w:line="240" w:lineRule="auto"/>
+              <w:jc w:val="both"/>
+              <w:rPr>
+                <w:sz w:val="22"/>
+              </w:rPr>
+            </w:pPr>
+            <w:r>
+              <w:rPr>
+                <w:sz w:val="22"/>
+              </w:rPr>
+              <w:t>Entrada</w:t>
+            </w:r>
+          </w:p>
+        </w:tc>
+        <w:tc>
+          <w:tcPr>
+            <w:tcW w:w="6656" w:type="dxa"/>
+            <w:tcBorders>
+              <w:top w:val="single" w:sz="4" w:space="0" w:color="FFFFFF" w:themeColor="background1"/>
+              <w:left w:val="single" w:sz="4" w:space="0" w:color="FFFFFF" w:themeColor="background1"/>
+              <w:bottom w:val="single" w:sz="4" w:space="0" w:color="FFFFFF" w:themeColor="background1"/>
+              <w:right w:val="single" w:sz="4" w:space="0" w:color="FFFFFF" w:themeColor="background1"/>
+            </w:tcBorders>
+            <w:tcMar>
+              <w:top w:w="85" w:type="dxa"/>
+              <w:left w:w="142" w:type="dxa"/>
+              <w:bottom w:w="85" w:type="dxa"/>
+              <w:right w:w="142" w:type="dxa"/>
+            </w:tcMar>
+            <w:hideMark/>
+          </w:tcPr>
+          <w:p>
+            <w:pPr>
+              <w:spacing w:line="240" w:lineRule="auto"/>
+              <w:jc w:val="both"/>
+              <w:cnfStyle w:val="000000100000" w:firstRow="0" w:lastRow="0" w:firstColumn="0" w:lastColumn="0" w:oddVBand="0" w:evenVBand="0" w:oddHBand="1" w:evenHBand="0" w:firstRowFirstColumn="0" w:firstRowLastColumn="0" w:lastRowFirstColumn="0" w:lastRowLastColumn="0"/>
+              <w:rPr>
+                <w:sz w:val="22"/>
+              </w:rPr>
+            </w:pPr>
+            <w:r>
+              <w:rPr>
+                <w:sz w:val="22"/>
+              </w:rPr>
+              <w:t xml:space="preserve">Entran </w:t>
+            </w:r>
+            <w:proofErr w:type="spellStart"/>
+            <w:r>
+              <w:rPr>
+                <w:sz w:val="22"/>
+              </w:rPr>
+              <w:t>Strings</w:t>
+            </w:r>
+            <w:proofErr w:type="spellEnd"/>
+            <w:r>
+              <w:rPr>
+                <w:sz w:val="22"/>
+              </w:rPr>
+              <w:t xml:space="preserve"> que simbolizan los parámetros pertinentes en el filtro.</w:t>
+            </w:r>
+          </w:p>
+        </w:tc>
+      </w:tr>
+      <w:tr>
+        <w:tc>
+          <w:tcPr>
+            <w:cnfStyle w:val="001000000000" w:firstRow="0" w:lastRow="0" w:firstColumn="1" w:lastColumn="0" w:oddVBand="0" w:evenVBand="0" w:oddHBand="0" w:evenHBand="0" w:firstRowFirstColumn="0" w:firstRowLastColumn="0" w:lastRowFirstColumn="0" w:lastRowLastColumn="0"/>
+            <w:tcW w:w="1838" w:type="dxa"/>
+            <w:tcBorders>
+              <w:top w:val="single" w:sz="4" w:space="0" w:color="FFFFFF" w:themeColor="background1"/>
+              <w:bottom w:val="single" w:sz="4" w:space="0" w:color="FFFFFF" w:themeColor="background1"/>
+              <w:right w:val="single" w:sz="4" w:space="0" w:color="FFFFFF" w:themeColor="background1"/>
+            </w:tcBorders>
+            <w:tcMar>
+              <w:top w:w="85" w:type="dxa"/>
+              <w:left w:w="142" w:type="dxa"/>
+              <w:bottom w:w="85" w:type="dxa"/>
+              <w:right w:w="142" w:type="dxa"/>
+            </w:tcMar>
+            <w:hideMark/>
+          </w:tcPr>
+          <w:p>
+            <w:pPr>
+              <w:spacing w:line="240" w:lineRule="auto"/>
+              <w:jc w:val="both"/>
+              <w:rPr>
+                <w:sz w:val="22"/>
+              </w:rPr>
+            </w:pPr>
+            <w:r>
+              <w:rPr>
+                <w:sz w:val="22"/>
+              </w:rPr>
+              <w:t>Salida esperada</w:t>
+            </w:r>
+          </w:p>
+        </w:tc>
+        <w:tc>
+          <w:tcPr>
+            <w:tcW w:w="6656" w:type="dxa"/>
+            <w:tcBorders>
+              <w:top w:val="single" w:sz="4" w:space="0" w:color="FFFFFF" w:themeColor="background1"/>
+              <w:left w:val="single" w:sz="4" w:space="0" w:color="FFFFFF" w:themeColor="background1"/>
+              <w:bottom w:val="single" w:sz="4" w:space="0" w:color="FFFFFF" w:themeColor="background1"/>
+              <w:right w:val="single" w:sz="4" w:space="0" w:color="FFFFFF" w:themeColor="background1"/>
+            </w:tcBorders>
+            <w:tcMar>
+              <w:top w:w="85" w:type="dxa"/>
+              <w:left w:w="142" w:type="dxa"/>
+              <w:bottom w:w="85" w:type="dxa"/>
+              <w:right w:w="142" w:type="dxa"/>
+            </w:tcMar>
+            <w:hideMark/>
+          </w:tcPr>
+          <w:p>
+            <w:pPr>
+              <w:spacing w:line="240" w:lineRule="auto"/>
+              <w:jc w:val="both"/>
+              <w:cnfStyle w:val="000000000000" w:firstRow="0" w:lastRow="0" w:firstColumn="0" w:lastColumn="0" w:oddVBand="0" w:evenVBand="0" w:oddHBand="0" w:evenHBand="0" w:firstRowFirstColumn="0" w:firstRowLastColumn="0" w:lastRowFirstColumn="0" w:lastRowLastColumn="0"/>
+              <w:rPr>
+                <w:sz w:val="22"/>
+              </w:rPr>
+            </w:pPr>
+            <w:r>
+              <w:rPr>
+                <w:sz w:val="22"/>
+              </w:rPr>
+              <w:t xml:space="preserve">Se deberán </w:t>
+            </w:r>
+            <w:proofErr w:type="spellStart"/>
+            <w:r>
+              <w:rPr>
+                <w:sz w:val="22"/>
+              </w:rPr>
+              <w:t>parsear</w:t>
+            </w:r>
+            <w:proofErr w:type="spellEnd"/>
+            <w:r>
+              <w:rPr>
+                <w:sz w:val="22"/>
+              </w:rPr>
+              <w:t xml:space="preserve"> los parámetros individualmente y después devolver un </w:t>
+            </w:r>
+            <w:proofErr w:type="spellStart"/>
+            <w:r>
+              <w:rPr>
+                <w:sz w:val="22"/>
+              </w:rPr>
+              <w:t>String</w:t>
+            </w:r>
+            <w:proofErr w:type="spellEnd"/>
+            <w:r>
+              <w:rPr>
+                <w:sz w:val="22"/>
+              </w:rPr>
+              <w:t xml:space="preserve"> preparado para ser </w:t>
+            </w:r>
+            <w:proofErr w:type="spellStart"/>
+            <w:r>
+              <w:rPr>
+                <w:sz w:val="22"/>
+              </w:rPr>
+              <w:t>parseado</w:t>
+            </w:r>
+            <w:proofErr w:type="spellEnd"/>
+            <w:r>
+              <w:rPr>
+                <w:sz w:val="22"/>
+              </w:rPr>
+              <w:t xml:space="preserve"> como </w:t>
+            </w:r>
+            <w:proofErr w:type="spellStart"/>
+            <w:r>
+              <w:rPr>
+                <w:sz w:val="22"/>
+              </w:rPr>
+              <w:t>Filters</w:t>
+            </w:r>
+            <w:proofErr w:type="spellEnd"/>
+            <w:r>
+              <w:rPr>
+                <w:sz w:val="22"/>
+              </w:rPr>
+              <w:t>.</w:t>
+            </w:r>
+          </w:p>
+        </w:tc>
+      </w:tr>
+      <w:tr>
+        <w:trPr>
+          <w:cnfStyle w:val="000000100000" w:firstRow="0" w:lastRow="0" w:firstColumn="0" w:lastColumn="0" w:oddVBand="0" w:evenVBand="0" w:oddHBand="1" w:evenHBand="0" w:firstRowFirstColumn="0" w:firstRowLastColumn="0" w:lastRowFirstColumn="0" w:lastRowLastColumn="0"/>
+        </w:trPr>
+        <w:tc>
+          <w:tcPr>
+            <w:cnfStyle w:val="001000000000" w:firstRow="0" w:lastRow="0" w:firstColumn="1" w:lastColumn="0" w:oddVBand="0" w:evenVBand="0" w:oddHBand="0" w:evenHBand="0" w:firstRowFirstColumn="0" w:firstRowLastColumn="0" w:lastRowFirstColumn="0" w:lastRowLastColumn="0"/>
+            <w:tcW w:w="1838" w:type="dxa"/>
+            <w:tcBorders>
+              <w:top w:val="single" w:sz="4" w:space="0" w:color="FFFFFF" w:themeColor="background1"/>
+              <w:bottom w:val="single" w:sz="4" w:space="0" w:color="FFFFFF" w:themeColor="background1"/>
+              <w:right w:val="single" w:sz="4" w:space="0" w:color="FFFFFF" w:themeColor="background1"/>
+            </w:tcBorders>
+            <w:tcMar>
+              <w:top w:w="85" w:type="dxa"/>
+              <w:left w:w="142" w:type="dxa"/>
+              <w:bottom w:w="85" w:type="dxa"/>
+              <w:right w:w="142" w:type="dxa"/>
+            </w:tcMar>
+            <w:hideMark/>
+          </w:tcPr>
+          <w:p>
+            <w:pPr>
+              <w:spacing w:line="240" w:lineRule="auto"/>
+              <w:jc w:val="both"/>
+              <w:rPr>
+                <w:sz w:val="22"/>
+              </w:rPr>
+            </w:pPr>
+            <w:r>
+              <w:rPr>
+                <w:sz w:val="22"/>
+              </w:rPr>
+              <w:t>Resultado</w:t>
+            </w:r>
+          </w:p>
+        </w:tc>
+        <w:tc>
+          <w:tcPr>
+            <w:tcW w:w="6656" w:type="dxa"/>
+            <w:tcBorders>
+              <w:top w:val="single" w:sz="4" w:space="0" w:color="FFFFFF" w:themeColor="background1"/>
+              <w:left w:val="single" w:sz="4" w:space="0" w:color="FFFFFF" w:themeColor="background1"/>
+              <w:bottom w:val="single" w:sz="4" w:space="0" w:color="FFFFFF" w:themeColor="background1"/>
+              <w:right w:val="single" w:sz="4" w:space="0" w:color="FFFFFF" w:themeColor="background1"/>
+            </w:tcBorders>
+            <w:tcMar>
+              <w:top w:w="85" w:type="dxa"/>
+              <w:left w:w="142" w:type="dxa"/>
+              <w:bottom w:w="85" w:type="dxa"/>
+              <w:right w:w="142" w:type="dxa"/>
+            </w:tcMar>
+            <w:hideMark/>
+          </w:tcPr>
+          <w:p>
+            <w:pPr>
+              <w:spacing w:line="240" w:lineRule="auto"/>
+              <w:jc w:val="both"/>
+              <w:cnfStyle w:val="000000100000" w:firstRow="0" w:lastRow="0" w:firstColumn="0" w:lastColumn="0" w:oddVBand="0" w:evenVBand="0" w:oddHBand="1" w:evenHBand="0" w:firstRowFirstColumn="0" w:firstRowLastColumn="0" w:lastRowFirstColumn="0" w:lastRowLastColumn="0"/>
+              <w:rPr>
+                <w:b/>
+                <w:sz w:val="22"/>
+              </w:rPr>
+            </w:pPr>
+            <w:r>
+              <w:rPr>
+                <w:b/>
+                <w:color w:val="00B050"/>
+                <w:sz w:val="22"/>
+              </w:rPr>
+              <w:t>EXITO</w:t>
+            </w:r>
+          </w:p>
+        </w:tc>
+      </w:tr>
+      <w:tr>
+        <w:tc>
+          <w:tcPr>
+            <w:cnfStyle w:val="001000000000" w:firstRow="0" w:lastRow="0" w:firstColumn="1" w:lastColumn="0" w:oddVBand="0" w:evenVBand="0" w:oddHBand="0" w:evenHBand="0" w:firstRowFirstColumn="0" w:firstRowLastColumn="0" w:lastRowFirstColumn="0" w:lastRowLastColumn="0"/>
+            <w:tcW w:w="1838" w:type="dxa"/>
+            <w:tcBorders>
+              <w:top w:val="single" w:sz="4" w:space="0" w:color="FFFFFF" w:themeColor="background1"/>
+              <w:right w:val="single" w:sz="4" w:space="0" w:color="FFFFFF" w:themeColor="background1"/>
+            </w:tcBorders>
+            <w:tcMar>
+              <w:top w:w="85" w:type="dxa"/>
+              <w:left w:w="142" w:type="dxa"/>
+              <w:bottom w:w="85" w:type="dxa"/>
+              <w:right w:w="142" w:type="dxa"/>
+            </w:tcMar>
+            <w:hideMark/>
+          </w:tcPr>
+          <w:p>
+            <w:pPr>
+              <w:spacing w:line="240" w:lineRule="auto"/>
+              <w:jc w:val="both"/>
+              <w:rPr>
+                <w:sz w:val="22"/>
+              </w:rPr>
+            </w:pPr>
+            <w:r>
+              <w:rPr>
+                <w:sz w:val="22"/>
+              </w:rPr>
+              <w:t>Automatizada</w:t>
+            </w:r>
+          </w:p>
+        </w:tc>
+        <w:tc>
+          <w:tcPr>
+            <w:tcW w:w="6656" w:type="dxa"/>
+            <w:tcBorders>
+              <w:top w:val="single" w:sz="4" w:space="0" w:color="FFFFFF" w:themeColor="background1"/>
+              <w:left w:val="single" w:sz="4" w:space="0" w:color="FFFFFF" w:themeColor="background1"/>
+              <w:bottom w:val="single" w:sz="4" w:space="0" w:color="FFFFFF" w:themeColor="background1"/>
+              <w:right w:val="single" w:sz="4" w:space="0" w:color="FFFFFF" w:themeColor="background1"/>
+            </w:tcBorders>
+            <w:tcMar>
+              <w:top w:w="85" w:type="dxa"/>
+              <w:left w:w="142" w:type="dxa"/>
+              <w:bottom w:w="85" w:type="dxa"/>
+              <w:right w:w="142" w:type="dxa"/>
+            </w:tcMar>
+            <w:hideMark/>
+          </w:tcPr>
+          <w:p>
+            <w:pPr>
+              <w:spacing w:line="240" w:lineRule="auto"/>
+              <w:jc w:val="both"/>
+              <w:cnfStyle w:val="000000000000" w:firstRow="0" w:lastRow="0" w:firstColumn="0" w:lastColumn="0" w:oddVBand="0" w:evenVBand="0" w:oddHBand="0" w:evenHBand="0" w:firstRowFirstColumn="0" w:firstRowLastColumn="0" w:lastRowFirstColumn="0" w:lastRowLastColumn="0"/>
+              <w:rPr>
+                <w:color w:val="00B050"/>
+                <w:sz w:val="22"/>
+              </w:rPr>
+            </w:pPr>
+            <w:r>
+              <w:rPr>
+                <w:color w:val="000000" w:themeColor="text1"/>
+                <w:sz w:val="22"/>
+              </w:rPr>
+              <w:t>Sí</w:t>
+            </w:r>
+          </w:p>
+        </w:tc>
+      </w:tr>
+    </w:tbl>
+    <w:p>
+      <w:pPr>
+        <w:jc w:val="both"/>
+      </w:pPr>
+    </w:p>
+    <w:tbl>
+      <w:tblPr>
+        <w:tblStyle w:val="Tablaconcuadrcula5oscura-nfasis5"/>
+        <w:tblW w:w="0" w:type="auto"/>
+        <w:tblInd w:w="0" w:type="dxa"/>
+        <w:tblLook w:val="0480" w:firstRow="0" w:lastRow="0" w:firstColumn="1" w:lastColumn="0" w:noHBand="0" w:noVBand="1"/>
+      </w:tblPr>
+      <w:tblGrid>
+        <w:gridCol w:w="1838"/>
+        <w:gridCol w:w="6656"/>
+      </w:tblGrid>
+      <w:tr>
+        <w:trPr>
+          <w:cnfStyle w:val="000000100000" w:firstRow="0" w:lastRow="0" w:firstColumn="0" w:lastColumn="0" w:oddVBand="0" w:evenVBand="0" w:oddHBand="1" w:evenHBand="0" w:firstRowFirstColumn="0" w:firstRowLastColumn="0" w:lastRowFirstColumn="0" w:lastRowLastColumn="0"/>
+        </w:trPr>
+        <w:tc>
+          <w:tcPr>
+            <w:cnfStyle w:val="001000000000" w:firstRow="0" w:lastRow="0" w:firstColumn="1" w:lastColumn="0" w:oddVBand="0" w:evenVBand="0" w:oddHBand="0" w:evenHBand="0" w:firstRowFirstColumn="0" w:firstRowLastColumn="0" w:lastRowFirstColumn="0" w:lastRowLastColumn="0"/>
+            <w:tcW w:w="1838" w:type="dxa"/>
+            <w:tcBorders>
+              <w:bottom w:val="single" w:sz="4" w:space="0" w:color="FFFFFF" w:themeColor="background1"/>
+              <w:right w:val="single" w:sz="4" w:space="0" w:color="FFFFFF" w:themeColor="background1"/>
+            </w:tcBorders>
+            <w:tcMar>
+              <w:top w:w="85" w:type="dxa"/>
+              <w:left w:w="142" w:type="dxa"/>
+              <w:bottom w:w="85" w:type="dxa"/>
+              <w:right w:w="142" w:type="dxa"/>
+            </w:tcMar>
+            <w:hideMark/>
+          </w:tcPr>
+          <w:p>
+            <w:pPr>
+              <w:spacing w:line="240" w:lineRule="auto"/>
+              <w:jc w:val="both"/>
+              <w:rPr>
+                <w:sz w:val="22"/>
+              </w:rPr>
+            </w:pPr>
+            <w:r>
+              <w:rPr>
+                <w:sz w:val="22"/>
+              </w:rPr>
+              <w:t>ID</w:t>
+            </w:r>
+          </w:p>
+        </w:tc>
+        <w:tc>
+          <w:tcPr>
+            <w:tcW w:w="6656" w:type="dxa"/>
+            <w:tcBorders>
+              <w:top w:val="single" w:sz="4" w:space="0" w:color="FFFFFF" w:themeColor="background1"/>
+              <w:left w:val="single" w:sz="4" w:space="0" w:color="FFFFFF" w:themeColor="background1"/>
+              <w:bottom w:val="single" w:sz="4" w:space="0" w:color="FFFFFF" w:themeColor="background1"/>
+              <w:right w:val="single" w:sz="4" w:space="0" w:color="FFFFFF" w:themeColor="background1"/>
+            </w:tcBorders>
+            <w:tcMar>
+              <w:top w:w="85" w:type="dxa"/>
+              <w:left w:w="142" w:type="dxa"/>
+              <w:bottom w:w="85" w:type="dxa"/>
+              <w:right w:w="142" w:type="dxa"/>
+            </w:tcMar>
+            <w:hideMark/>
+          </w:tcPr>
+          <w:p>
+            <w:pPr>
+              <w:spacing w:line="240" w:lineRule="auto"/>
+              <w:jc w:val="both"/>
+              <w:cnfStyle w:val="000000100000" w:firstRow="0" w:lastRow="0" w:firstColumn="0" w:lastColumn="0" w:oddVBand="0" w:evenVBand="0" w:oddHBand="1" w:evenHBand="0" w:firstRowFirstColumn="0" w:firstRowLastColumn="0" w:lastRowFirstColumn="0" w:lastRowLastColumn="0"/>
+              <w:rPr>
+                <w:b/>
+                <w:sz w:val="22"/>
+              </w:rPr>
+            </w:pPr>
+            <w:r>
+              <w:rPr>
+                <w:b/>
+                <w:sz w:val="22"/>
+              </w:rPr>
+              <w:t>Generador de Filtro</w:t>
+            </w:r>
+          </w:p>
+        </w:tc>
+      </w:tr>
+      <w:tr>
+        <w:tc>
+          <w:tcPr>
+            <w:cnfStyle w:val="001000000000" w:firstRow="0" w:lastRow="0" w:firstColumn="1" w:lastColumn="0" w:oddVBand="0" w:evenVBand="0" w:oddHBand="0" w:evenHBand="0" w:firstRowFirstColumn="0" w:firstRowLastColumn="0" w:lastRowFirstColumn="0" w:lastRowLastColumn="0"/>
+            <w:tcW w:w="1838" w:type="dxa"/>
+            <w:tcBorders>
+              <w:top w:val="single" w:sz="4" w:space="0" w:color="FFFFFF" w:themeColor="background1"/>
+              <w:bottom w:val="single" w:sz="4" w:space="0" w:color="FFFFFF" w:themeColor="background1"/>
+              <w:right w:val="single" w:sz="4" w:space="0" w:color="FFFFFF" w:themeColor="background1"/>
+            </w:tcBorders>
+            <w:tcMar>
+              <w:top w:w="85" w:type="dxa"/>
+              <w:left w:w="142" w:type="dxa"/>
+              <w:bottom w:w="85" w:type="dxa"/>
+              <w:right w:w="142" w:type="dxa"/>
+            </w:tcMar>
+            <w:hideMark/>
+          </w:tcPr>
+          <w:p>
+            <w:pPr>
+              <w:spacing w:line="240" w:lineRule="auto"/>
+              <w:jc w:val="both"/>
+              <w:rPr>
+                <w:sz w:val="22"/>
+              </w:rPr>
+            </w:pPr>
+            <w:r>
+              <w:rPr>
+                <w:sz w:val="22"/>
+              </w:rPr>
+              <w:t>Descripción</w:t>
+            </w:r>
+          </w:p>
+        </w:tc>
+        <w:tc>
+          <w:tcPr>
+            <w:tcW w:w="6656" w:type="dxa"/>
+            <w:tcBorders>
+              <w:top w:val="single" w:sz="4" w:space="0" w:color="FFFFFF" w:themeColor="background1"/>
+              <w:left w:val="single" w:sz="4" w:space="0" w:color="FFFFFF" w:themeColor="background1"/>
+              <w:bottom w:val="single" w:sz="4" w:space="0" w:color="FFFFFF" w:themeColor="background1"/>
+              <w:right w:val="single" w:sz="4" w:space="0" w:color="FFFFFF" w:themeColor="background1"/>
+            </w:tcBorders>
+            <w:tcMar>
+              <w:top w:w="85" w:type="dxa"/>
+              <w:left w:w="142" w:type="dxa"/>
+              <w:bottom w:w="85" w:type="dxa"/>
+              <w:right w:w="142" w:type="dxa"/>
+            </w:tcMar>
+            <w:hideMark/>
+          </w:tcPr>
+          <w:p>
+            <w:pPr>
+              <w:spacing w:line="240" w:lineRule="auto"/>
+              <w:jc w:val="both"/>
+              <w:cnfStyle w:val="000000000000" w:firstRow="0" w:lastRow="0" w:firstColumn="0" w:lastColumn="0" w:oddVBand="0" w:evenVBand="0" w:oddHBand="0" w:evenHBand="0" w:firstRowFirstColumn="0" w:firstRowLastColumn="0" w:lastRowFirstColumn="0" w:lastRowLastColumn="0"/>
+              <w:rPr>
+                <w:sz w:val="22"/>
+              </w:rPr>
+            </w:pPr>
+            <w:r>
+              <w:rPr>
+                <w:sz w:val="22"/>
+              </w:rPr>
+              <w:t>Prueba de conversión de parámetros a filtro</w:t>
+            </w:r>
+            <w:r>
+              <w:rPr>
+                <w:sz w:val="22"/>
+              </w:rPr>
+              <w:t xml:space="preserve"> </w:t>
+            </w:r>
+            <w:r>
+              <w:rPr>
+                <w:sz w:val="22"/>
+              </w:rPr>
+              <w:t xml:space="preserve">en </w:t>
+            </w:r>
+            <w:proofErr w:type="spellStart"/>
+            <w:r>
+              <w:rPr>
+                <w:sz w:val="22"/>
+              </w:rPr>
+              <w:t>Photos</w:t>
+            </w:r>
+            <w:proofErr w:type="spellEnd"/>
+          </w:p>
+        </w:tc>
+      </w:tr>
+      <w:tr>
+        <w:trPr>
+          <w:cnfStyle w:val="000000100000" w:firstRow="0" w:lastRow="0" w:firstColumn="0" w:lastColumn="0" w:oddVBand="0" w:evenVBand="0" w:oddHBand="1" w:evenHBand="0" w:firstRowFirstColumn="0" w:firstRowLastColumn="0" w:lastRowFirstColumn="0" w:lastRowLastColumn="0"/>
+        </w:trPr>
+        <w:tc>
+          <w:tcPr>
+            <w:cnfStyle w:val="001000000000" w:firstRow="0" w:lastRow="0" w:firstColumn="1" w:lastColumn="0" w:oddVBand="0" w:evenVBand="0" w:oddHBand="0" w:evenHBand="0" w:firstRowFirstColumn="0" w:firstRowLastColumn="0" w:lastRowFirstColumn="0" w:lastRowLastColumn="0"/>
+            <w:tcW w:w="1838" w:type="dxa"/>
+            <w:tcBorders>
+              <w:top w:val="single" w:sz="4" w:space="0" w:color="FFFFFF" w:themeColor="background1"/>
+              <w:bottom w:val="single" w:sz="4" w:space="0" w:color="FFFFFF" w:themeColor="background1"/>
+              <w:right w:val="single" w:sz="4" w:space="0" w:color="FFFFFF" w:themeColor="background1"/>
+            </w:tcBorders>
+            <w:tcMar>
+              <w:top w:w="85" w:type="dxa"/>
+              <w:left w:w="142" w:type="dxa"/>
+              <w:bottom w:w="85" w:type="dxa"/>
+              <w:right w:w="142" w:type="dxa"/>
+            </w:tcMar>
+            <w:hideMark/>
+          </w:tcPr>
+          <w:p>
+            <w:pPr>
+              <w:spacing w:line="240" w:lineRule="auto"/>
+              <w:jc w:val="both"/>
+              <w:rPr>
+                <w:sz w:val="22"/>
+              </w:rPr>
+            </w:pPr>
+            <w:r>
+              <w:rPr>
+                <w:sz w:val="22"/>
+              </w:rPr>
+              <w:t>Entrada</w:t>
+            </w:r>
+          </w:p>
+        </w:tc>
+        <w:tc>
+          <w:tcPr>
+            <w:tcW w:w="6656" w:type="dxa"/>
+            <w:tcBorders>
+              <w:top w:val="single" w:sz="4" w:space="0" w:color="FFFFFF" w:themeColor="background1"/>
+              <w:left w:val="single" w:sz="4" w:space="0" w:color="FFFFFF" w:themeColor="background1"/>
+              <w:bottom w:val="single" w:sz="4" w:space="0" w:color="FFFFFF" w:themeColor="background1"/>
+              <w:right w:val="single" w:sz="4" w:space="0" w:color="FFFFFF" w:themeColor="background1"/>
+            </w:tcBorders>
+            <w:tcMar>
+              <w:top w:w="85" w:type="dxa"/>
+              <w:left w:w="142" w:type="dxa"/>
+              <w:bottom w:w="85" w:type="dxa"/>
+              <w:right w:w="142" w:type="dxa"/>
+            </w:tcMar>
+            <w:hideMark/>
+          </w:tcPr>
+          <w:p>
+            <w:pPr>
+              <w:spacing w:line="240" w:lineRule="auto"/>
+              <w:jc w:val="both"/>
+              <w:cnfStyle w:val="000000100000" w:firstRow="0" w:lastRow="0" w:firstColumn="0" w:lastColumn="0" w:oddVBand="0" w:evenVBand="0" w:oddHBand="1" w:evenHBand="0" w:firstRowFirstColumn="0" w:firstRowLastColumn="0" w:lastRowFirstColumn="0" w:lastRowLastColumn="0"/>
+              <w:rPr>
+                <w:sz w:val="22"/>
+              </w:rPr>
+            </w:pPr>
+            <w:r>
+              <w:rPr>
+                <w:sz w:val="22"/>
+              </w:rPr>
+              <w:t xml:space="preserve">Entran </w:t>
+            </w:r>
+            <w:proofErr w:type="spellStart"/>
+            <w:r>
+              <w:rPr>
+                <w:sz w:val="22"/>
+              </w:rPr>
+              <w:t>Strings</w:t>
+            </w:r>
+            <w:proofErr w:type="spellEnd"/>
+            <w:r>
+              <w:rPr>
+                <w:sz w:val="22"/>
+              </w:rPr>
+              <w:t xml:space="preserve"> que simbolizan los parámetros pertinentes en el filtro</w:t>
+            </w:r>
+            <w:r>
+              <w:rPr>
+                <w:sz w:val="22"/>
+              </w:rPr>
+              <w:t>.</w:t>
+            </w:r>
+          </w:p>
+        </w:tc>
+      </w:tr>
+      <w:tr>
+        <w:tc>
+          <w:tcPr>
+            <w:cnfStyle w:val="001000000000" w:firstRow="0" w:lastRow="0" w:firstColumn="1" w:lastColumn="0" w:oddVBand="0" w:evenVBand="0" w:oddHBand="0" w:evenHBand="0" w:firstRowFirstColumn="0" w:firstRowLastColumn="0" w:lastRowFirstColumn="0" w:lastRowLastColumn="0"/>
+            <w:tcW w:w="1838" w:type="dxa"/>
+            <w:tcBorders>
+              <w:top w:val="single" w:sz="4" w:space="0" w:color="FFFFFF" w:themeColor="background1"/>
+              <w:bottom w:val="single" w:sz="4" w:space="0" w:color="FFFFFF" w:themeColor="background1"/>
+              <w:right w:val="single" w:sz="4" w:space="0" w:color="FFFFFF" w:themeColor="background1"/>
+            </w:tcBorders>
+            <w:tcMar>
+              <w:top w:w="85" w:type="dxa"/>
+              <w:left w:w="142" w:type="dxa"/>
+              <w:bottom w:w="85" w:type="dxa"/>
+              <w:right w:w="142" w:type="dxa"/>
+            </w:tcMar>
+            <w:hideMark/>
+          </w:tcPr>
+          <w:p>
+            <w:pPr>
+              <w:spacing w:line="240" w:lineRule="auto"/>
+              <w:jc w:val="both"/>
+              <w:rPr>
+                <w:sz w:val="22"/>
+              </w:rPr>
+            </w:pPr>
+            <w:r>
+              <w:rPr>
+                <w:sz w:val="22"/>
+              </w:rPr>
+              <w:t>Salida esperada</w:t>
+            </w:r>
+          </w:p>
+        </w:tc>
+        <w:tc>
+          <w:tcPr>
+            <w:tcW w:w="6656" w:type="dxa"/>
+            <w:tcBorders>
+              <w:top w:val="single" w:sz="4" w:space="0" w:color="FFFFFF" w:themeColor="background1"/>
+              <w:left w:val="single" w:sz="4" w:space="0" w:color="FFFFFF" w:themeColor="background1"/>
+              <w:bottom w:val="single" w:sz="4" w:space="0" w:color="FFFFFF" w:themeColor="background1"/>
+              <w:right w:val="single" w:sz="4" w:space="0" w:color="FFFFFF" w:themeColor="background1"/>
+            </w:tcBorders>
+            <w:tcMar>
+              <w:top w:w="85" w:type="dxa"/>
+              <w:left w:w="142" w:type="dxa"/>
+              <w:bottom w:w="85" w:type="dxa"/>
+              <w:right w:w="142" w:type="dxa"/>
+            </w:tcMar>
+            <w:hideMark/>
+          </w:tcPr>
+          <w:p>
+            <w:pPr>
+              <w:spacing w:line="240" w:lineRule="auto"/>
+              <w:jc w:val="both"/>
+              <w:cnfStyle w:val="000000000000" w:firstRow="0" w:lastRow="0" w:firstColumn="0" w:lastColumn="0" w:oddVBand="0" w:evenVBand="0" w:oddHBand="0" w:evenHBand="0" w:firstRowFirstColumn="0" w:firstRowLastColumn="0" w:lastRowFirstColumn="0" w:lastRowLastColumn="0"/>
+              <w:rPr>
+                <w:sz w:val="22"/>
+              </w:rPr>
+            </w:pPr>
+            <w:r>
+              <w:rPr>
+                <w:sz w:val="22"/>
+              </w:rPr>
+              <w:t xml:space="preserve">Tras </w:t>
+            </w:r>
+            <w:proofErr w:type="spellStart"/>
+            <w:r>
+              <w:rPr>
+                <w:sz w:val="22"/>
+              </w:rPr>
+              <w:t>parsear</w:t>
+            </w:r>
+            <w:proofErr w:type="spellEnd"/>
+            <w:r>
+              <w:rPr>
+                <w:sz w:val="22"/>
+              </w:rPr>
+              <w:t xml:space="preserve"> los parámetros se obtendrá el filtro en formato </w:t>
+            </w:r>
+            <w:proofErr w:type="spellStart"/>
+            <w:r>
+              <w:rPr>
+                <w:sz w:val="22"/>
+              </w:rPr>
+              <w:t>string</w:t>
+            </w:r>
+            <w:proofErr w:type="spellEnd"/>
+            <w:r>
+              <w:rPr>
+                <w:sz w:val="22"/>
+              </w:rPr>
+              <w:t xml:space="preserve"> y usando dicho </w:t>
+            </w:r>
+            <w:proofErr w:type="spellStart"/>
+            <w:r>
+              <w:rPr>
+                <w:sz w:val="22"/>
+              </w:rPr>
+              <w:t>string</w:t>
+            </w:r>
+            <w:proofErr w:type="spellEnd"/>
+            <w:r>
+              <w:rPr>
+                <w:sz w:val="22"/>
+              </w:rPr>
+              <w:t xml:space="preserve"> se </w:t>
+            </w:r>
+            <w:proofErr w:type="gramStart"/>
+            <w:r>
+              <w:rPr>
+                <w:sz w:val="22"/>
+              </w:rPr>
+              <w:t>formara</w:t>
+            </w:r>
+            <w:proofErr w:type="gramEnd"/>
+            <w:r>
+              <w:rPr>
+                <w:sz w:val="22"/>
+              </w:rPr>
+              <w:t xml:space="preserve"> un objeto </w:t>
+            </w:r>
+            <w:proofErr w:type="spellStart"/>
+            <w:r>
+              <w:rPr>
+                <w:sz w:val="22"/>
+              </w:rPr>
+              <w:t>Filters</w:t>
+            </w:r>
+            <w:proofErr w:type="spellEnd"/>
+            <w:r>
+              <w:rPr>
+                <w:sz w:val="22"/>
+              </w:rPr>
+              <w:t>.</w:t>
+            </w:r>
+          </w:p>
+        </w:tc>
+      </w:tr>
+      <w:tr>
+        <w:trPr>
+          <w:cnfStyle w:val="000000100000" w:firstRow="0" w:lastRow="0" w:firstColumn="0" w:lastColumn="0" w:oddVBand="0" w:evenVBand="0" w:oddHBand="1" w:evenHBand="0" w:firstRowFirstColumn="0" w:firstRowLastColumn="0" w:lastRowFirstColumn="0" w:lastRowLastColumn="0"/>
+        </w:trPr>
+        <w:tc>
+          <w:tcPr>
+            <w:cnfStyle w:val="001000000000" w:firstRow="0" w:lastRow="0" w:firstColumn="1" w:lastColumn="0" w:oddVBand="0" w:evenVBand="0" w:oddHBand="0" w:evenHBand="0" w:firstRowFirstColumn="0" w:firstRowLastColumn="0" w:lastRowFirstColumn="0" w:lastRowLastColumn="0"/>
+            <w:tcW w:w="1838" w:type="dxa"/>
+            <w:tcBorders>
+              <w:top w:val="single" w:sz="4" w:space="0" w:color="FFFFFF" w:themeColor="background1"/>
+              <w:bottom w:val="single" w:sz="4" w:space="0" w:color="FFFFFF" w:themeColor="background1"/>
+              <w:right w:val="single" w:sz="4" w:space="0" w:color="FFFFFF" w:themeColor="background1"/>
+            </w:tcBorders>
+            <w:tcMar>
+              <w:top w:w="85" w:type="dxa"/>
+              <w:left w:w="142" w:type="dxa"/>
+              <w:bottom w:w="85" w:type="dxa"/>
+              <w:right w:w="142" w:type="dxa"/>
+            </w:tcMar>
+            <w:hideMark/>
+          </w:tcPr>
+          <w:p>
+            <w:pPr>
+              <w:spacing w:line="240" w:lineRule="auto"/>
+              <w:jc w:val="both"/>
+              <w:rPr>
+                <w:sz w:val="22"/>
+              </w:rPr>
+            </w:pPr>
+            <w:r>
+              <w:rPr>
+                <w:sz w:val="22"/>
+              </w:rPr>
+              <w:t>Resultado</w:t>
+            </w:r>
+          </w:p>
+        </w:tc>
+        <w:tc>
+          <w:tcPr>
+            <w:tcW w:w="6656" w:type="dxa"/>
+            <w:tcBorders>
+              <w:top w:val="single" w:sz="4" w:space="0" w:color="FFFFFF" w:themeColor="background1"/>
+              <w:left w:val="single" w:sz="4" w:space="0" w:color="FFFFFF" w:themeColor="background1"/>
+              <w:bottom w:val="single" w:sz="4" w:space="0" w:color="FFFFFF" w:themeColor="background1"/>
+              <w:right w:val="single" w:sz="4" w:space="0" w:color="FFFFFF" w:themeColor="background1"/>
+            </w:tcBorders>
+            <w:tcMar>
+              <w:top w:w="85" w:type="dxa"/>
+              <w:left w:w="142" w:type="dxa"/>
+              <w:bottom w:w="85" w:type="dxa"/>
+              <w:right w:w="142" w:type="dxa"/>
+            </w:tcMar>
+            <w:hideMark/>
+          </w:tcPr>
+          <w:p>
+            <w:pPr>
+              <w:spacing w:line="240" w:lineRule="auto"/>
+              <w:jc w:val="both"/>
+              <w:cnfStyle w:val="000000100000" w:firstRow="0" w:lastRow="0" w:firstColumn="0" w:lastColumn="0" w:oddVBand="0" w:evenVBand="0" w:oddHBand="1" w:evenHBand="0" w:firstRowFirstColumn="0" w:firstRowLastColumn="0" w:lastRowFirstColumn="0" w:lastRowLastColumn="0"/>
+              <w:rPr>
+                <w:b/>
+                <w:sz w:val="22"/>
+              </w:rPr>
+            </w:pPr>
+            <w:r>
+              <w:rPr>
+                <w:b/>
+                <w:color w:val="00B050"/>
+                <w:sz w:val="22"/>
+              </w:rPr>
+              <w:t>EXITO</w:t>
+            </w:r>
+          </w:p>
+        </w:tc>
+      </w:tr>
+      <w:tr>
+        <w:tc>
+          <w:tcPr>
+            <w:cnfStyle w:val="001000000000" w:firstRow="0" w:lastRow="0" w:firstColumn="1" w:lastColumn="0" w:oddVBand="0" w:evenVBand="0" w:oddHBand="0" w:evenHBand="0" w:firstRowFirstColumn="0" w:firstRowLastColumn="0" w:lastRowFirstColumn="0" w:lastRowLastColumn="0"/>
+            <w:tcW w:w="1838" w:type="dxa"/>
+            <w:tcBorders>
+              <w:top w:val="single" w:sz="4" w:space="0" w:color="FFFFFF" w:themeColor="background1"/>
+              <w:right w:val="single" w:sz="4" w:space="0" w:color="FFFFFF" w:themeColor="background1"/>
+            </w:tcBorders>
+            <w:tcMar>
+              <w:top w:w="85" w:type="dxa"/>
+              <w:left w:w="142" w:type="dxa"/>
+              <w:bottom w:w="85" w:type="dxa"/>
+              <w:right w:w="142" w:type="dxa"/>
+            </w:tcMar>
+            <w:hideMark/>
+          </w:tcPr>
+          <w:p>
+            <w:pPr>
+              <w:spacing w:line="240" w:lineRule="auto"/>
+              <w:jc w:val="both"/>
+              <w:rPr>
+                <w:sz w:val="22"/>
+              </w:rPr>
+            </w:pPr>
+            <w:r>
+              <w:rPr>
+                <w:sz w:val="22"/>
+              </w:rPr>
+              <w:t>Automatizada</w:t>
+            </w:r>
+          </w:p>
+        </w:tc>
+        <w:tc>
+          <w:tcPr>
+            <w:tcW w:w="6656" w:type="dxa"/>
+            <w:tcBorders>
+              <w:top w:val="single" w:sz="4" w:space="0" w:color="FFFFFF" w:themeColor="background1"/>
+              <w:left w:val="single" w:sz="4" w:space="0" w:color="FFFFFF" w:themeColor="background1"/>
+              <w:bottom w:val="single" w:sz="4" w:space="0" w:color="FFFFFF" w:themeColor="background1"/>
+              <w:right w:val="single" w:sz="4" w:space="0" w:color="FFFFFF" w:themeColor="background1"/>
+            </w:tcBorders>
+            <w:tcMar>
+              <w:top w:w="85" w:type="dxa"/>
+              <w:left w:w="142" w:type="dxa"/>
+              <w:bottom w:w="85" w:type="dxa"/>
+              <w:right w:w="142" w:type="dxa"/>
+            </w:tcMar>
+            <w:hideMark/>
+          </w:tcPr>
+          <w:p>
+            <w:pPr>
+              <w:spacing w:line="240" w:lineRule="auto"/>
+              <w:jc w:val="both"/>
+              <w:cnfStyle w:val="000000000000" w:firstRow="0" w:lastRow="0" w:firstColumn="0" w:lastColumn="0" w:oddVBand="0" w:evenVBand="0" w:oddHBand="0" w:evenHBand="0" w:firstRowFirstColumn="0" w:firstRowLastColumn="0" w:lastRowFirstColumn="0" w:lastRowLastColumn="0"/>
+              <w:rPr>
+                <w:color w:val="00B050"/>
+                <w:sz w:val="22"/>
+              </w:rPr>
+            </w:pPr>
+            <w:r>
+              <w:rPr>
+                <w:color w:val="000000" w:themeColor="text1"/>
+                <w:sz w:val="22"/>
+              </w:rPr>
+              <w:t>Sí</w:t>
+            </w:r>
+          </w:p>
+        </w:tc>
+      </w:tr>
+    </w:tbl>
+    <w:p>
+      <w:pPr>
+        <w:jc w:val="both"/>
+      </w:pPr>
+    </w:p>
+    <w:p>
+      <w:pPr>
+        <w:jc w:val="both"/>
+      </w:pPr>
+    </w:p>
+    <w:tbl>
+      <w:tblPr>
+        <w:tblStyle w:val="Tablaconcuadrcula5oscura-nfasis5"/>
+        <w:tblW w:w="0" w:type="auto"/>
+        <w:tblInd w:w="0" w:type="dxa"/>
+        <w:tblLook w:val="0480" w:firstRow="0" w:lastRow="0" w:firstColumn="1" w:lastColumn="0" w:noHBand="0" w:noVBand="1"/>
+      </w:tblPr>
+      <w:tblGrid>
+        <w:gridCol w:w="1838"/>
+        <w:gridCol w:w="6656"/>
+      </w:tblGrid>
+      <w:tr>
+        <w:trPr>
+          <w:cnfStyle w:val="000000100000" w:firstRow="0" w:lastRow="0" w:firstColumn="0" w:lastColumn="0" w:oddVBand="0" w:evenVBand="0" w:oddHBand="1" w:evenHBand="0" w:firstRowFirstColumn="0" w:firstRowLastColumn="0" w:lastRowFirstColumn="0" w:lastRowLastColumn="0"/>
+        </w:trPr>
+        <w:tc>
+          <w:tcPr>
+            <w:cnfStyle w:val="001000000000" w:firstRow="0" w:lastRow="0" w:firstColumn="1" w:lastColumn="0" w:oddVBand="0" w:evenVBand="0" w:oddHBand="0" w:evenHBand="0" w:firstRowFirstColumn="0" w:firstRowLastColumn="0" w:lastRowFirstColumn="0" w:lastRowLastColumn="0"/>
+            <w:tcW w:w="1838" w:type="dxa"/>
+            <w:tcBorders>
+              <w:bottom w:val="single" w:sz="4" w:space="0" w:color="FFFFFF" w:themeColor="background1"/>
+              <w:right w:val="single" w:sz="4" w:space="0" w:color="FFFFFF" w:themeColor="background1"/>
+            </w:tcBorders>
+            <w:tcMar>
+              <w:top w:w="85" w:type="dxa"/>
+              <w:left w:w="142" w:type="dxa"/>
+              <w:bottom w:w="85" w:type="dxa"/>
+              <w:right w:w="142" w:type="dxa"/>
+            </w:tcMar>
+            <w:hideMark/>
+          </w:tcPr>
+          <w:p>
+            <w:pPr>
+              <w:spacing w:line="240" w:lineRule="auto"/>
+              <w:jc w:val="both"/>
+              <w:rPr>
+                <w:sz w:val="22"/>
+              </w:rPr>
+            </w:pPr>
+            <w:r>
+              <w:rPr>
+                <w:sz w:val="22"/>
+              </w:rPr>
+              <w:t>ID</w:t>
+            </w:r>
+          </w:p>
+        </w:tc>
+        <w:tc>
+          <w:tcPr>
+            <w:tcW w:w="6656" w:type="dxa"/>
+            <w:tcBorders>
+              <w:top w:val="single" w:sz="4" w:space="0" w:color="FFFFFF" w:themeColor="background1"/>
+              <w:left w:val="single" w:sz="4" w:space="0" w:color="FFFFFF" w:themeColor="background1"/>
+              <w:bottom w:val="single" w:sz="4" w:space="0" w:color="FFFFFF" w:themeColor="background1"/>
+              <w:right w:val="single" w:sz="4" w:space="0" w:color="FFFFFF" w:themeColor="background1"/>
+            </w:tcBorders>
+            <w:tcMar>
+              <w:top w:w="85" w:type="dxa"/>
+              <w:left w:w="142" w:type="dxa"/>
+              <w:bottom w:w="85" w:type="dxa"/>
+              <w:right w:w="142" w:type="dxa"/>
+            </w:tcMar>
+            <w:hideMark/>
+          </w:tcPr>
+          <w:p>
+            <w:pPr>
+              <w:spacing w:line="240" w:lineRule="auto"/>
+              <w:jc w:val="both"/>
+              <w:cnfStyle w:val="000000100000" w:firstRow="0" w:lastRow="0" w:firstColumn="0" w:lastColumn="0" w:oddVBand="0" w:evenVBand="0" w:oddHBand="1" w:evenHBand="0" w:firstRowFirstColumn="0" w:firstRowLastColumn="0" w:lastRowFirstColumn="0" w:lastRowLastColumn="0"/>
+              <w:rPr>
+                <w:b/>
+                <w:sz w:val="22"/>
+              </w:rPr>
+            </w:pPr>
+            <w:r>
+              <w:rPr>
+                <w:b/>
+                <w:sz w:val="22"/>
+              </w:rPr>
+              <w:t xml:space="preserve">Generador de Filtro </w:t>
+            </w:r>
+            <w:proofErr w:type="spellStart"/>
+            <w:r>
+              <w:rPr>
+                <w:b/>
+                <w:sz w:val="22"/>
+              </w:rPr>
+              <w:t>Vacio</w:t>
+            </w:r>
+            <w:proofErr w:type="spellEnd"/>
+          </w:p>
+        </w:tc>
+      </w:tr>
+      <w:tr>
+        <w:tc>
+          <w:tcPr>
+            <w:cnfStyle w:val="001000000000" w:firstRow="0" w:lastRow="0" w:firstColumn="1" w:lastColumn="0" w:oddVBand="0" w:evenVBand="0" w:oddHBand="0" w:evenHBand="0" w:firstRowFirstColumn="0" w:firstRowLastColumn="0" w:lastRowFirstColumn="0" w:lastRowLastColumn="0"/>
+            <w:tcW w:w="1838" w:type="dxa"/>
+            <w:tcBorders>
+              <w:top w:val="single" w:sz="4" w:space="0" w:color="FFFFFF" w:themeColor="background1"/>
+              <w:bottom w:val="single" w:sz="4" w:space="0" w:color="FFFFFF" w:themeColor="background1"/>
+              <w:right w:val="single" w:sz="4" w:space="0" w:color="FFFFFF" w:themeColor="background1"/>
+            </w:tcBorders>
+            <w:tcMar>
+              <w:top w:w="85" w:type="dxa"/>
+              <w:left w:w="142" w:type="dxa"/>
+              <w:bottom w:w="85" w:type="dxa"/>
+              <w:right w:w="142" w:type="dxa"/>
+            </w:tcMar>
+            <w:hideMark/>
+          </w:tcPr>
+          <w:p>
+            <w:pPr>
+              <w:spacing w:line="240" w:lineRule="auto"/>
+              <w:jc w:val="both"/>
+              <w:rPr>
+                <w:sz w:val="22"/>
+              </w:rPr>
+            </w:pPr>
+            <w:r>
+              <w:rPr>
+                <w:sz w:val="22"/>
+              </w:rPr>
+              <w:t>Descripción</w:t>
+            </w:r>
+          </w:p>
+        </w:tc>
+        <w:tc>
+          <w:tcPr>
+            <w:tcW w:w="6656" w:type="dxa"/>
+            <w:tcBorders>
+              <w:top w:val="single" w:sz="4" w:space="0" w:color="FFFFFF" w:themeColor="background1"/>
+              <w:left w:val="single" w:sz="4" w:space="0" w:color="FFFFFF" w:themeColor="background1"/>
+              <w:bottom w:val="single" w:sz="4" w:space="0" w:color="FFFFFF" w:themeColor="background1"/>
+              <w:right w:val="single" w:sz="4" w:space="0" w:color="FFFFFF" w:themeColor="background1"/>
+            </w:tcBorders>
+            <w:tcMar>
+              <w:top w:w="85" w:type="dxa"/>
+              <w:left w:w="142" w:type="dxa"/>
+              <w:bottom w:w="85" w:type="dxa"/>
+              <w:right w:w="142" w:type="dxa"/>
+            </w:tcMar>
+            <w:hideMark/>
+          </w:tcPr>
+          <w:p>
+            <w:pPr>
+              <w:spacing w:line="240" w:lineRule="auto"/>
+              <w:jc w:val="both"/>
+              <w:cnfStyle w:val="000000000000" w:firstRow="0" w:lastRow="0" w:firstColumn="0" w:lastColumn="0" w:oddVBand="0" w:evenVBand="0" w:oddHBand="0" w:evenHBand="0" w:firstRowFirstColumn="0" w:firstRowLastColumn="0" w:lastRowFirstColumn="0" w:lastRowLastColumn="0"/>
+              <w:rPr>
+                <w:sz w:val="22"/>
+              </w:rPr>
+            </w:pPr>
+            <w:r>
+              <w:rPr>
+                <w:sz w:val="22"/>
+              </w:rPr>
+              <w:t xml:space="preserve">Creación de filtro en </w:t>
+            </w:r>
+            <w:proofErr w:type="spellStart"/>
+            <w:r>
+              <w:rPr>
+                <w:sz w:val="22"/>
+              </w:rPr>
+              <w:t>Photos</w:t>
+            </w:r>
+            <w:proofErr w:type="spellEnd"/>
+            <w:r>
+              <w:rPr>
+                <w:sz w:val="22"/>
+              </w:rPr>
+              <w:t xml:space="preserve"> en caso de que no se pase ningún parámetro</w:t>
+            </w:r>
+          </w:p>
+        </w:tc>
+      </w:tr>
+      <w:tr>
+        <w:trPr>
+          <w:cnfStyle w:val="000000100000" w:firstRow="0" w:lastRow="0" w:firstColumn="0" w:lastColumn="0" w:oddVBand="0" w:evenVBand="0" w:oddHBand="1" w:evenHBand="0" w:firstRowFirstColumn="0" w:firstRowLastColumn="0" w:lastRowFirstColumn="0" w:lastRowLastColumn="0"/>
+        </w:trPr>
+        <w:tc>
+          <w:tcPr>
+            <w:cnfStyle w:val="001000000000" w:firstRow="0" w:lastRow="0" w:firstColumn="1" w:lastColumn="0" w:oddVBand="0" w:evenVBand="0" w:oddHBand="0" w:evenHBand="0" w:firstRowFirstColumn="0" w:firstRowLastColumn="0" w:lastRowFirstColumn="0" w:lastRowLastColumn="0"/>
+            <w:tcW w:w="1838" w:type="dxa"/>
+            <w:tcBorders>
+              <w:top w:val="single" w:sz="4" w:space="0" w:color="FFFFFF" w:themeColor="background1"/>
+              <w:bottom w:val="single" w:sz="4" w:space="0" w:color="FFFFFF" w:themeColor="background1"/>
+              <w:right w:val="single" w:sz="4" w:space="0" w:color="FFFFFF" w:themeColor="background1"/>
+            </w:tcBorders>
+            <w:tcMar>
+              <w:top w:w="85" w:type="dxa"/>
+              <w:left w:w="142" w:type="dxa"/>
+              <w:bottom w:w="85" w:type="dxa"/>
+              <w:right w:w="142" w:type="dxa"/>
+            </w:tcMar>
+            <w:hideMark/>
+          </w:tcPr>
+          <w:p>
+            <w:pPr>
+              <w:spacing w:line="240" w:lineRule="auto"/>
+              <w:jc w:val="both"/>
+              <w:rPr>
+                <w:sz w:val="22"/>
+              </w:rPr>
+            </w:pPr>
+            <w:r>
+              <w:rPr>
+                <w:sz w:val="22"/>
+              </w:rPr>
+              <w:t>Entrada</w:t>
+            </w:r>
+          </w:p>
+        </w:tc>
+        <w:tc>
+          <w:tcPr>
+            <w:tcW w:w="6656" w:type="dxa"/>
+            <w:tcBorders>
+              <w:top w:val="single" w:sz="4" w:space="0" w:color="FFFFFF" w:themeColor="background1"/>
+              <w:left w:val="single" w:sz="4" w:space="0" w:color="FFFFFF" w:themeColor="background1"/>
+              <w:bottom w:val="single" w:sz="4" w:space="0" w:color="FFFFFF" w:themeColor="background1"/>
+              <w:right w:val="single" w:sz="4" w:space="0" w:color="FFFFFF" w:themeColor="background1"/>
+            </w:tcBorders>
+            <w:tcMar>
+              <w:top w:w="85" w:type="dxa"/>
+              <w:left w:w="142" w:type="dxa"/>
+              <w:bottom w:w="85" w:type="dxa"/>
+              <w:right w:w="142" w:type="dxa"/>
+            </w:tcMar>
+            <w:hideMark/>
+          </w:tcPr>
+          <w:p>
+            <w:pPr>
+              <w:spacing w:line="240" w:lineRule="auto"/>
+              <w:jc w:val="both"/>
+              <w:cnfStyle w:val="000000100000" w:firstRow="0" w:lastRow="0" w:firstColumn="0" w:lastColumn="0" w:oddVBand="0" w:evenVBand="0" w:oddHBand="1" w:evenHBand="0" w:firstRowFirstColumn="0" w:firstRowLastColumn="0" w:lastRowFirstColumn="0" w:lastRowLastColumn="0"/>
+              <w:rPr>
+                <w:sz w:val="22"/>
+              </w:rPr>
+            </w:pPr>
+            <w:r>
+              <w:rPr>
+                <w:sz w:val="22"/>
+              </w:rPr>
+              <w:t xml:space="preserve">Los parámetros serán </w:t>
+            </w:r>
+            <w:proofErr w:type="spellStart"/>
+            <w:r>
+              <w:rPr>
+                <w:sz w:val="22"/>
+              </w:rPr>
+              <w:t>Strings</w:t>
+            </w:r>
+            <w:proofErr w:type="spellEnd"/>
+            <w:r>
+              <w:rPr>
+                <w:sz w:val="22"/>
+              </w:rPr>
+              <w:t xml:space="preserve"> vacíos.</w:t>
+            </w:r>
+          </w:p>
+        </w:tc>
+      </w:tr>
+      <w:tr>
+        <w:tc>
+          <w:tcPr>
+            <w:cnfStyle w:val="001000000000" w:firstRow="0" w:lastRow="0" w:firstColumn="1" w:lastColumn="0" w:oddVBand="0" w:evenVBand="0" w:oddHBand="0" w:evenHBand="0" w:firstRowFirstColumn="0" w:firstRowLastColumn="0" w:lastRowFirstColumn="0" w:lastRowLastColumn="0"/>
+            <w:tcW w:w="1838" w:type="dxa"/>
+            <w:tcBorders>
+              <w:top w:val="single" w:sz="4" w:space="0" w:color="FFFFFF" w:themeColor="background1"/>
+              <w:bottom w:val="single" w:sz="4" w:space="0" w:color="FFFFFF" w:themeColor="background1"/>
+              <w:right w:val="single" w:sz="4" w:space="0" w:color="FFFFFF" w:themeColor="background1"/>
+            </w:tcBorders>
+            <w:tcMar>
+              <w:top w:w="85" w:type="dxa"/>
+              <w:left w:w="142" w:type="dxa"/>
+              <w:bottom w:w="85" w:type="dxa"/>
+              <w:right w:w="142" w:type="dxa"/>
+            </w:tcMar>
+            <w:hideMark/>
+          </w:tcPr>
+          <w:p>
+            <w:pPr>
+              <w:spacing w:line="240" w:lineRule="auto"/>
+              <w:jc w:val="both"/>
+              <w:rPr>
+                <w:sz w:val="22"/>
+              </w:rPr>
+            </w:pPr>
+            <w:r>
+              <w:rPr>
+                <w:sz w:val="22"/>
+              </w:rPr>
+              <w:t>Salida esperada</w:t>
+            </w:r>
+          </w:p>
+        </w:tc>
+        <w:tc>
+          <w:tcPr>
+            <w:tcW w:w="6656" w:type="dxa"/>
+            <w:tcBorders>
+              <w:top w:val="single" w:sz="4" w:space="0" w:color="FFFFFF" w:themeColor="background1"/>
+              <w:left w:val="single" w:sz="4" w:space="0" w:color="FFFFFF" w:themeColor="background1"/>
+              <w:bottom w:val="single" w:sz="4" w:space="0" w:color="FFFFFF" w:themeColor="background1"/>
+              <w:right w:val="single" w:sz="4" w:space="0" w:color="FFFFFF" w:themeColor="background1"/>
+            </w:tcBorders>
+            <w:tcMar>
+              <w:top w:w="85" w:type="dxa"/>
+              <w:left w:w="142" w:type="dxa"/>
+              <w:bottom w:w="85" w:type="dxa"/>
+              <w:right w:w="142" w:type="dxa"/>
+            </w:tcMar>
+            <w:hideMark/>
+          </w:tcPr>
+          <w:p>
+            <w:pPr>
+              <w:spacing w:line="240" w:lineRule="auto"/>
+              <w:jc w:val="both"/>
+              <w:cnfStyle w:val="000000000000" w:firstRow="0" w:lastRow="0" w:firstColumn="0" w:lastColumn="0" w:oddVBand="0" w:evenVBand="0" w:oddHBand="0" w:evenHBand="0" w:firstRowFirstColumn="0" w:firstRowLastColumn="0" w:lastRowFirstColumn="0" w:lastRowLastColumn="0"/>
+              <w:rPr>
+                <w:sz w:val="22"/>
+              </w:rPr>
+            </w:pPr>
+            <w:r>
+              <w:rPr>
+                <w:sz w:val="22"/>
+              </w:rPr>
+              <w:t xml:space="preserve">Se generará un objeto tipo </w:t>
+            </w:r>
+            <w:proofErr w:type="spellStart"/>
+            <w:r>
+              <w:rPr>
+                <w:sz w:val="22"/>
+              </w:rPr>
+              <w:t>Filters</w:t>
+            </w:r>
+            <w:proofErr w:type="spellEnd"/>
+            <w:r>
+              <w:rPr>
+                <w:sz w:val="22"/>
+              </w:rPr>
+              <w:t xml:space="preserve"> con sus valores mínimos</w:t>
+            </w:r>
+          </w:p>
+        </w:tc>
+      </w:tr>
+      <w:tr>
+        <w:trPr>
+          <w:cnfStyle w:val="000000100000" w:firstRow="0" w:lastRow="0" w:firstColumn="0" w:lastColumn="0" w:oddVBand="0" w:evenVBand="0" w:oddHBand="1" w:evenHBand="0" w:firstRowFirstColumn="0" w:firstRowLastColumn="0" w:lastRowFirstColumn="0" w:lastRowLastColumn="0"/>
+        </w:trPr>
+        <w:tc>
+          <w:tcPr>
+            <w:cnfStyle w:val="001000000000" w:firstRow="0" w:lastRow="0" w:firstColumn="1" w:lastColumn="0" w:oddVBand="0" w:evenVBand="0" w:oddHBand="0" w:evenHBand="0" w:firstRowFirstColumn="0" w:firstRowLastColumn="0" w:lastRowFirstColumn="0" w:lastRowLastColumn="0"/>
+            <w:tcW w:w="1838" w:type="dxa"/>
+            <w:tcBorders>
+              <w:top w:val="single" w:sz="4" w:space="0" w:color="FFFFFF" w:themeColor="background1"/>
+              <w:bottom w:val="single" w:sz="4" w:space="0" w:color="FFFFFF" w:themeColor="background1"/>
+              <w:right w:val="single" w:sz="4" w:space="0" w:color="FFFFFF" w:themeColor="background1"/>
+            </w:tcBorders>
+            <w:tcMar>
+              <w:top w:w="85" w:type="dxa"/>
+              <w:left w:w="142" w:type="dxa"/>
+              <w:bottom w:w="85" w:type="dxa"/>
+              <w:right w:w="142" w:type="dxa"/>
+            </w:tcMar>
+            <w:hideMark/>
+          </w:tcPr>
+          <w:p>
+            <w:pPr>
+              <w:spacing w:line="240" w:lineRule="auto"/>
+              <w:jc w:val="both"/>
+              <w:rPr>
+                <w:sz w:val="22"/>
+              </w:rPr>
+            </w:pPr>
+            <w:r>
+              <w:rPr>
+                <w:sz w:val="22"/>
+              </w:rPr>
+              <w:t>Resultado</w:t>
+            </w:r>
+          </w:p>
+        </w:tc>
+        <w:tc>
+          <w:tcPr>
+            <w:tcW w:w="6656" w:type="dxa"/>
+            <w:tcBorders>
+              <w:top w:val="single" w:sz="4" w:space="0" w:color="FFFFFF" w:themeColor="background1"/>
+              <w:left w:val="single" w:sz="4" w:space="0" w:color="FFFFFF" w:themeColor="background1"/>
+              <w:bottom w:val="single" w:sz="4" w:space="0" w:color="FFFFFF" w:themeColor="background1"/>
+              <w:right w:val="single" w:sz="4" w:space="0" w:color="FFFFFF" w:themeColor="background1"/>
+            </w:tcBorders>
+            <w:tcMar>
+              <w:top w:w="85" w:type="dxa"/>
+              <w:left w:w="142" w:type="dxa"/>
+              <w:bottom w:w="85" w:type="dxa"/>
+              <w:right w:w="142" w:type="dxa"/>
+            </w:tcMar>
+            <w:hideMark/>
+          </w:tcPr>
+          <w:p>
+            <w:pPr>
+              <w:spacing w:line="240" w:lineRule="auto"/>
+              <w:jc w:val="both"/>
+              <w:cnfStyle w:val="000000100000" w:firstRow="0" w:lastRow="0" w:firstColumn="0" w:lastColumn="0" w:oddVBand="0" w:evenVBand="0" w:oddHBand="1" w:evenHBand="0" w:firstRowFirstColumn="0" w:firstRowLastColumn="0" w:lastRowFirstColumn="0" w:lastRowLastColumn="0"/>
+              <w:rPr>
+                <w:b/>
+                <w:sz w:val="22"/>
+              </w:rPr>
+            </w:pPr>
+            <w:r>
+              <w:rPr>
+                <w:b/>
+                <w:color w:val="00B050"/>
+                <w:sz w:val="22"/>
+              </w:rPr>
+              <w:t>EXITO</w:t>
+            </w:r>
+          </w:p>
+        </w:tc>
+      </w:tr>
+      <w:tr>
+        <w:tc>
+          <w:tcPr>
+            <w:cnfStyle w:val="001000000000" w:firstRow="0" w:lastRow="0" w:firstColumn="1" w:lastColumn="0" w:oddVBand="0" w:evenVBand="0" w:oddHBand="0" w:evenHBand="0" w:firstRowFirstColumn="0" w:firstRowLastColumn="0" w:lastRowFirstColumn="0" w:lastRowLastColumn="0"/>
+            <w:tcW w:w="1838" w:type="dxa"/>
+            <w:tcBorders>
+              <w:top w:val="single" w:sz="4" w:space="0" w:color="FFFFFF" w:themeColor="background1"/>
+              <w:right w:val="single" w:sz="4" w:space="0" w:color="FFFFFF" w:themeColor="background1"/>
+            </w:tcBorders>
+            <w:tcMar>
+              <w:top w:w="85" w:type="dxa"/>
+              <w:left w:w="142" w:type="dxa"/>
+              <w:bottom w:w="85" w:type="dxa"/>
+              <w:right w:w="142" w:type="dxa"/>
+            </w:tcMar>
+            <w:hideMark/>
+          </w:tcPr>
+          <w:p>
+            <w:pPr>
+              <w:spacing w:line="240" w:lineRule="auto"/>
+              <w:jc w:val="both"/>
+              <w:rPr>
+                <w:sz w:val="22"/>
+              </w:rPr>
+            </w:pPr>
+            <w:r>
+              <w:rPr>
+                <w:sz w:val="22"/>
+              </w:rPr>
+              <w:t>Automatizada</w:t>
+            </w:r>
+          </w:p>
+        </w:tc>
+        <w:tc>
+          <w:tcPr>
+            <w:tcW w:w="6656" w:type="dxa"/>
+            <w:tcBorders>
+              <w:top w:val="single" w:sz="4" w:space="0" w:color="FFFFFF" w:themeColor="background1"/>
+              <w:left w:val="single" w:sz="4" w:space="0" w:color="FFFFFF" w:themeColor="background1"/>
+              <w:bottom w:val="single" w:sz="4" w:space="0" w:color="FFFFFF" w:themeColor="background1"/>
+              <w:right w:val="single" w:sz="4" w:space="0" w:color="FFFFFF" w:themeColor="background1"/>
+            </w:tcBorders>
+            <w:tcMar>
+              <w:top w:w="85" w:type="dxa"/>
+              <w:left w:w="142" w:type="dxa"/>
+              <w:bottom w:w="85" w:type="dxa"/>
+              <w:right w:w="142" w:type="dxa"/>
+            </w:tcMar>
+            <w:hideMark/>
+          </w:tcPr>
+          <w:p>
+            <w:pPr>
+              <w:spacing w:line="240" w:lineRule="auto"/>
+              <w:jc w:val="both"/>
+              <w:cnfStyle w:val="000000000000" w:firstRow="0" w:lastRow="0" w:firstColumn="0" w:lastColumn="0" w:oddVBand="0" w:evenVBand="0" w:oddHBand="0" w:evenHBand="0" w:firstRowFirstColumn="0" w:firstRowLastColumn="0" w:lastRowFirstColumn="0" w:lastRowLastColumn="0"/>
+              <w:rPr>
+                <w:color w:val="00B050"/>
+                <w:sz w:val="22"/>
+              </w:rPr>
+            </w:pPr>
+            <w:r>
+              <w:rPr>
+                <w:color w:val="000000" w:themeColor="text1"/>
+                <w:sz w:val="22"/>
+              </w:rPr>
+              <w:t>Sí</w:t>
+            </w:r>
+          </w:p>
+        </w:tc>
+      </w:tr>
+    </w:tbl>
+    <w:p>
+      <w:pPr>
+        <w:jc w:val="both"/>
+      </w:pPr>
+    </w:p>
+    <w:p>
+      <w:pPr>
+        <w:jc w:val="both"/>
+      </w:pPr>
+    </w:p>
+    <w:tbl>
+      <w:tblPr>
+        <w:tblStyle w:val="Tablaconcuadrcula5oscura-nfasis5"/>
+        <w:tblW w:w="0" w:type="auto"/>
+        <w:tblInd w:w="0" w:type="dxa"/>
+        <w:tblLook w:val="0480" w:firstRow="0" w:lastRow="0" w:firstColumn="1" w:lastColumn="0" w:noHBand="0" w:noVBand="1"/>
+      </w:tblPr>
+      <w:tblGrid>
+        <w:gridCol w:w="1838"/>
+        <w:gridCol w:w="6656"/>
+      </w:tblGrid>
+      <w:tr>
+        <w:trPr>
+          <w:cnfStyle w:val="000000100000" w:firstRow="0" w:lastRow="0" w:firstColumn="0" w:lastColumn="0" w:oddVBand="0" w:evenVBand="0" w:oddHBand="1" w:evenHBand="0" w:firstRowFirstColumn="0" w:firstRowLastColumn="0" w:lastRowFirstColumn="0" w:lastRowLastColumn="0"/>
+        </w:trPr>
+        <w:tc>
+          <w:tcPr>
+            <w:cnfStyle w:val="001000000000" w:firstRow="0" w:lastRow="0" w:firstColumn="1" w:lastColumn="0" w:oddVBand="0" w:evenVBand="0" w:oddHBand="0" w:evenHBand="0" w:firstRowFirstColumn="0" w:firstRowLastColumn="0" w:lastRowFirstColumn="0" w:lastRowLastColumn="0"/>
+            <w:tcW w:w="1838" w:type="dxa"/>
+            <w:tcBorders>
+              <w:bottom w:val="single" w:sz="4" w:space="0" w:color="FFFFFF" w:themeColor="background1"/>
+              <w:right w:val="single" w:sz="4" w:space="0" w:color="FFFFFF" w:themeColor="background1"/>
+            </w:tcBorders>
+            <w:tcMar>
+              <w:top w:w="85" w:type="dxa"/>
+              <w:left w:w="142" w:type="dxa"/>
+              <w:bottom w:w="85" w:type="dxa"/>
+              <w:right w:w="142" w:type="dxa"/>
+            </w:tcMar>
+            <w:hideMark/>
+          </w:tcPr>
+          <w:p>
+            <w:pPr>
+              <w:spacing w:line="240" w:lineRule="auto"/>
+              <w:jc w:val="both"/>
+              <w:rPr>
+                <w:sz w:val="22"/>
+              </w:rPr>
+            </w:pPr>
+            <w:r>
+              <w:rPr>
+                <w:sz w:val="22"/>
+              </w:rPr>
+              <w:lastRenderedPageBreak/>
+              <w:t>ID</w:t>
+            </w:r>
+          </w:p>
+        </w:tc>
+        <w:tc>
+          <w:tcPr>
+            <w:tcW w:w="6656" w:type="dxa"/>
+            <w:tcBorders>
+              <w:top w:val="single" w:sz="4" w:space="0" w:color="FFFFFF" w:themeColor="background1"/>
+              <w:left w:val="single" w:sz="4" w:space="0" w:color="FFFFFF" w:themeColor="background1"/>
+              <w:bottom w:val="single" w:sz="4" w:space="0" w:color="FFFFFF" w:themeColor="background1"/>
+              <w:right w:val="single" w:sz="4" w:space="0" w:color="FFFFFF" w:themeColor="background1"/>
+            </w:tcBorders>
+            <w:tcMar>
+              <w:top w:w="85" w:type="dxa"/>
+              <w:left w:w="142" w:type="dxa"/>
+              <w:bottom w:w="85" w:type="dxa"/>
+              <w:right w:w="142" w:type="dxa"/>
+            </w:tcMar>
+            <w:hideMark/>
+          </w:tcPr>
+          <w:p>
+            <w:pPr>
+              <w:spacing w:line="240" w:lineRule="auto"/>
+              <w:jc w:val="both"/>
+              <w:cnfStyle w:val="000000100000" w:firstRow="0" w:lastRow="0" w:firstColumn="0" w:lastColumn="0" w:oddVBand="0" w:evenVBand="0" w:oddHBand="1" w:evenHBand="0" w:firstRowFirstColumn="0" w:firstRowLastColumn="0" w:lastRowFirstColumn="0" w:lastRowLastColumn="0"/>
+              <w:rPr>
+                <w:b/>
+                <w:sz w:val="22"/>
+              </w:rPr>
+            </w:pPr>
+            <w:proofErr w:type="spellStart"/>
+            <w:r>
+              <w:rPr>
+                <w:b/>
+                <w:sz w:val="22"/>
+              </w:rPr>
+              <w:t>testGetVideoID</w:t>
+            </w:r>
+            <w:proofErr w:type="spellEnd"/>
+          </w:p>
+        </w:tc>
+      </w:tr>
+      <w:tr>
+        <w:tc>
+          <w:tcPr>
+            <w:cnfStyle w:val="001000000000" w:firstRow="0" w:lastRow="0" w:firstColumn="1" w:lastColumn="0" w:oddVBand="0" w:evenVBand="0" w:oddHBand="0" w:evenHBand="0" w:firstRowFirstColumn="0" w:firstRowLastColumn="0" w:lastRowFirstColumn="0" w:lastRowLastColumn="0"/>
+            <w:tcW w:w="1838" w:type="dxa"/>
+            <w:tcBorders>
+              <w:top w:val="single" w:sz="4" w:space="0" w:color="FFFFFF" w:themeColor="background1"/>
+              <w:bottom w:val="single" w:sz="4" w:space="0" w:color="FFFFFF" w:themeColor="background1"/>
+              <w:right w:val="single" w:sz="4" w:space="0" w:color="FFFFFF" w:themeColor="background1"/>
+            </w:tcBorders>
+            <w:tcMar>
+              <w:top w:w="85" w:type="dxa"/>
+              <w:left w:w="142" w:type="dxa"/>
+              <w:bottom w:w="85" w:type="dxa"/>
+              <w:right w:w="142" w:type="dxa"/>
+            </w:tcMar>
+            <w:hideMark/>
+          </w:tcPr>
+          <w:p>
+            <w:pPr>
+              <w:spacing w:line="240" w:lineRule="auto"/>
+              <w:jc w:val="both"/>
+              <w:rPr>
+                <w:sz w:val="22"/>
+              </w:rPr>
+            </w:pPr>
+            <w:r>
+              <w:rPr>
+                <w:sz w:val="22"/>
+              </w:rPr>
+              <w:t>Descripción</w:t>
+            </w:r>
+          </w:p>
+        </w:tc>
+        <w:tc>
+          <w:tcPr>
+            <w:tcW w:w="6656" w:type="dxa"/>
+            <w:tcBorders>
+              <w:top w:val="single" w:sz="4" w:space="0" w:color="FFFFFF" w:themeColor="background1"/>
+              <w:left w:val="single" w:sz="4" w:space="0" w:color="FFFFFF" w:themeColor="background1"/>
+              <w:bottom w:val="single" w:sz="4" w:space="0" w:color="FFFFFF" w:themeColor="background1"/>
+              <w:right w:val="single" w:sz="4" w:space="0" w:color="FFFFFF" w:themeColor="background1"/>
+            </w:tcBorders>
+            <w:tcMar>
+              <w:top w:w="85" w:type="dxa"/>
+              <w:left w:w="142" w:type="dxa"/>
+              <w:bottom w:w="85" w:type="dxa"/>
+              <w:right w:w="142" w:type="dxa"/>
+            </w:tcMar>
+            <w:hideMark/>
+          </w:tcPr>
+          <w:p>
+            <w:pPr>
+              <w:spacing w:line="240" w:lineRule="auto"/>
+              <w:jc w:val="both"/>
+              <w:cnfStyle w:val="000000000000" w:firstRow="0" w:lastRow="0" w:firstColumn="0" w:lastColumn="0" w:oddVBand="0" w:evenVBand="0" w:oddHBand="0" w:evenHBand="0" w:firstRowFirstColumn="0" w:firstRowLastColumn="0" w:lastRowFirstColumn="0" w:lastRowLastColumn="0"/>
+              <w:rPr>
+                <w:sz w:val="22"/>
+              </w:rPr>
+            </w:pPr>
+            <w:r>
+              <w:rPr>
+                <w:sz w:val="22"/>
+              </w:rPr>
+              <w:t xml:space="preserve">Prueba de obtención correcta de la id de un video de </w:t>
+            </w:r>
+            <w:proofErr w:type="spellStart"/>
+            <w:r>
+              <w:rPr>
+                <w:sz w:val="22"/>
+              </w:rPr>
+              <w:t>Youtube</w:t>
+            </w:r>
+            <w:proofErr w:type="spellEnd"/>
+            <w:r>
+              <w:rPr>
+                <w:sz w:val="22"/>
+              </w:rPr>
+              <w:t xml:space="preserve"> dada una </w:t>
+            </w:r>
+            <w:proofErr w:type="spellStart"/>
+            <w:r>
+              <w:rPr>
+                <w:sz w:val="22"/>
+              </w:rPr>
+              <w:t>query</w:t>
+            </w:r>
+            <w:proofErr w:type="spellEnd"/>
+            <w:r>
+              <w:rPr>
+                <w:sz w:val="22"/>
+              </w:rPr>
+              <w:t>.</w:t>
+            </w:r>
+          </w:p>
+        </w:tc>
+      </w:tr>
+      <w:tr>
+        <w:trPr>
+          <w:cnfStyle w:val="000000100000" w:firstRow="0" w:lastRow="0" w:firstColumn="0" w:lastColumn="0" w:oddVBand="0" w:evenVBand="0" w:oddHBand="1" w:evenHBand="0" w:firstRowFirstColumn="0" w:firstRowLastColumn="0" w:lastRowFirstColumn="0" w:lastRowLastColumn="0"/>
+        </w:trPr>
+        <w:tc>
+          <w:tcPr>
+            <w:cnfStyle w:val="001000000000" w:firstRow="0" w:lastRow="0" w:firstColumn="1" w:lastColumn="0" w:oddVBand="0" w:evenVBand="0" w:oddHBand="0" w:evenHBand="0" w:firstRowFirstColumn="0" w:firstRowLastColumn="0" w:lastRowFirstColumn="0" w:lastRowLastColumn="0"/>
+            <w:tcW w:w="1838" w:type="dxa"/>
+            <w:tcBorders>
+              <w:top w:val="single" w:sz="4" w:space="0" w:color="FFFFFF" w:themeColor="background1"/>
+              <w:bottom w:val="single" w:sz="4" w:space="0" w:color="FFFFFF" w:themeColor="background1"/>
+              <w:right w:val="single" w:sz="4" w:space="0" w:color="FFFFFF" w:themeColor="background1"/>
+            </w:tcBorders>
+            <w:tcMar>
+              <w:top w:w="85" w:type="dxa"/>
+              <w:left w:w="142" w:type="dxa"/>
+              <w:bottom w:w="85" w:type="dxa"/>
+              <w:right w:w="142" w:type="dxa"/>
+            </w:tcMar>
+            <w:hideMark/>
+          </w:tcPr>
+          <w:p>
+            <w:pPr>
+              <w:spacing w:line="240" w:lineRule="auto"/>
+              <w:jc w:val="both"/>
+              <w:rPr>
+                <w:sz w:val="22"/>
+              </w:rPr>
+            </w:pPr>
+            <w:r>
+              <w:rPr>
+                <w:sz w:val="22"/>
+              </w:rPr>
+              <w:t>Entrada</w:t>
+            </w:r>
+          </w:p>
+        </w:tc>
+        <w:tc>
+          <w:tcPr>
+            <w:tcW w:w="6656" w:type="dxa"/>
+            <w:tcBorders>
+              <w:top w:val="single" w:sz="4" w:space="0" w:color="FFFFFF" w:themeColor="background1"/>
+              <w:left w:val="single" w:sz="4" w:space="0" w:color="FFFFFF" w:themeColor="background1"/>
+              <w:bottom w:val="single" w:sz="4" w:space="0" w:color="FFFFFF" w:themeColor="background1"/>
+              <w:right w:val="single" w:sz="4" w:space="0" w:color="FFFFFF" w:themeColor="background1"/>
+            </w:tcBorders>
+            <w:tcMar>
+              <w:top w:w="85" w:type="dxa"/>
+              <w:left w:w="142" w:type="dxa"/>
+              <w:bottom w:w="85" w:type="dxa"/>
+              <w:right w:w="142" w:type="dxa"/>
+            </w:tcMar>
+            <w:hideMark/>
+          </w:tcPr>
+          <w:p>
+            <w:pPr>
+              <w:spacing w:line="240" w:lineRule="auto"/>
+              <w:jc w:val="both"/>
+              <w:cnfStyle w:val="000000100000" w:firstRow="0" w:lastRow="0" w:firstColumn="0" w:lastColumn="0" w:oddVBand="0" w:evenVBand="0" w:oddHBand="1" w:evenHBand="0" w:firstRowFirstColumn="0" w:firstRowLastColumn="0" w:lastRowFirstColumn="0" w:lastRowLastColumn="0"/>
+              <w:rPr>
+                <w:sz w:val="22"/>
+              </w:rPr>
+            </w:pPr>
+            <w:r>
+              <w:rPr>
+                <w:sz w:val="22"/>
+              </w:rPr>
+              <w:t xml:space="preserve">Parámetro </w:t>
+            </w:r>
+            <w:proofErr w:type="spellStart"/>
+            <w:r>
+              <w:rPr>
+                <w:sz w:val="22"/>
+              </w:rPr>
+              <w:t>query</w:t>
+            </w:r>
+            <w:proofErr w:type="spellEnd"/>
+            <w:r>
+              <w:rPr>
+                <w:sz w:val="22"/>
+              </w:rPr>
+              <w:t xml:space="preserve"> que identifica el video.</w:t>
+            </w:r>
+          </w:p>
+        </w:tc>
+      </w:tr>
+      <w:tr>
+        <w:tc>
+          <w:tcPr>
+            <w:cnfStyle w:val="001000000000" w:firstRow="0" w:lastRow="0" w:firstColumn="1" w:lastColumn="0" w:oddVBand="0" w:evenVBand="0" w:oddHBand="0" w:evenHBand="0" w:firstRowFirstColumn="0" w:firstRowLastColumn="0" w:lastRowFirstColumn="0" w:lastRowLastColumn="0"/>
+            <w:tcW w:w="1838" w:type="dxa"/>
+            <w:tcBorders>
+              <w:top w:val="single" w:sz="4" w:space="0" w:color="FFFFFF" w:themeColor="background1"/>
+              <w:bottom w:val="single" w:sz="4" w:space="0" w:color="FFFFFF" w:themeColor="background1"/>
+              <w:right w:val="single" w:sz="4" w:space="0" w:color="FFFFFF" w:themeColor="background1"/>
+            </w:tcBorders>
+            <w:tcMar>
+              <w:top w:w="85" w:type="dxa"/>
+              <w:left w:w="142" w:type="dxa"/>
+              <w:bottom w:w="85" w:type="dxa"/>
+              <w:right w:w="142" w:type="dxa"/>
+            </w:tcMar>
+            <w:hideMark/>
+          </w:tcPr>
+          <w:p>
+            <w:pPr>
+              <w:spacing w:line="240" w:lineRule="auto"/>
+              <w:jc w:val="both"/>
+              <w:rPr>
+                <w:sz w:val="22"/>
+              </w:rPr>
+            </w:pPr>
+            <w:r>
+              <w:rPr>
+                <w:sz w:val="22"/>
+              </w:rPr>
+              <w:t>Salida esperada</w:t>
+            </w:r>
+          </w:p>
+        </w:tc>
+        <w:tc>
+          <w:tcPr>
+            <w:tcW w:w="6656" w:type="dxa"/>
+            <w:tcBorders>
+              <w:top w:val="single" w:sz="4" w:space="0" w:color="FFFFFF" w:themeColor="background1"/>
+              <w:left w:val="single" w:sz="4" w:space="0" w:color="FFFFFF" w:themeColor="background1"/>
+              <w:bottom w:val="single" w:sz="4" w:space="0" w:color="FFFFFF" w:themeColor="background1"/>
+              <w:right w:val="single" w:sz="4" w:space="0" w:color="FFFFFF" w:themeColor="background1"/>
+            </w:tcBorders>
+            <w:tcMar>
+              <w:top w:w="85" w:type="dxa"/>
+              <w:left w:w="142" w:type="dxa"/>
+              <w:bottom w:w="85" w:type="dxa"/>
+              <w:right w:w="142" w:type="dxa"/>
+            </w:tcMar>
+            <w:hideMark/>
+          </w:tcPr>
+          <w:p>
+            <w:pPr>
+              <w:spacing w:line="240" w:lineRule="auto"/>
+              <w:jc w:val="both"/>
+              <w:cnfStyle w:val="000000000000" w:firstRow="0" w:lastRow="0" w:firstColumn="0" w:lastColumn="0" w:oddVBand="0" w:evenVBand="0" w:oddHBand="0" w:evenHBand="0" w:firstRowFirstColumn="0" w:firstRowLastColumn="0" w:lastRowFirstColumn="0" w:lastRowLastColumn="0"/>
+              <w:rPr>
+                <w:sz w:val="22"/>
+              </w:rPr>
+            </w:pPr>
+            <w:r>
+              <w:rPr>
+                <w:sz w:val="22"/>
+              </w:rPr>
+              <w:t>Id del video seleccionado</w:t>
+            </w:r>
+            <w:r>
+              <w:rPr>
+                <w:sz w:val="22"/>
+              </w:rPr>
+              <w:t>.</w:t>
+            </w:r>
+          </w:p>
+        </w:tc>
+      </w:tr>
+      <w:tr>
+        <w:trPr>
+          <w:cnfStyle w:val="000000100000" w:firstRow="0" w:lastRow="0" w:firstColumn="0" w:lastColumn="0" w:oddVBand="0" w:evenVBand="0" w:oddHBand="1" w:evenHBand="0" w:firstRowFirstColumn="0" w:firstRowLastColumn="0" w:lastRowFirstColumn="0" w:lastRowLastColumn="0"/>
+        </w:trPr>
+        <w:tc>
+          <w:tcPr>
+            <w:cnfStyle w:val="001000000000" w:firstRow="0" w:lastRow="0" w:firstColumn="1" w:lastColumn="0" w:oddVBand="0" w:evenVBand="0" w:oddHBand="0" w:evenHBand="0" w:firstRowFirstColumn="0" w:firstRowLastColumn="0" w:lastRowFirstColumn="0" w:lastRowLastColumn="0"/>
+            <w:tcW w:w="1838" w:type="dxa"/>
+            <w:tcBorders>
+              <w:top w:val="single" w:sz="4" w:space="0" w:color="FFFFFF" w:themeColor="background1"/>
+              <w:bottom w:val="single" w:sz="4" w:space="0" w:color="FFFFFF" w:themeColor="background1"/>
+              <w:right w:val="single" w:sz="4" w:space="0" w:color="FFFFFF" w:themeColor="background1"/>
+            </w:tcBorders>
+            <w:tcMar>
+              <w:top w:w="85" w:type="dxa"/>
+              <w:left w:w="142" w:type="dxa"/>
+              <w:bottom w:w="85" w:type="dxa"/>
+              <w:right w:w="142" w:type="dxa"/>
+            </w:tcMar>
+            <w:hideMark/>
+          </w:tcPr>
+          <w:p>
+            <w:pPr>
+              <w:spacing w:line="240" w:lineRule="auto"/>
+              <w:jc w:val="both"/>
+              <w:rPr>
+                <w:sz w:val="22"/>
+              </w:rPr>
+            </w:pPr>
+            <w:r>
+              <w:rPr>
+                <w:sz w:val="22"/>
+              </w:rPr>
+              <w:t>Resultado</w:t>
+            </w:r>
+          </w:p>
+        </w:tc>
+        <w:tc>
+          <w:tcPr>
+            <w:tcW w:w="6656" w:type="dxa"/>
+            <w:tcBorders>
+              <w:top w:val="single" w:sz="4" w:space="0" w:color="FFFFFF" w:themeColor="background1"/>
+              <w:left w:val="single" w:sz="4" w:space="0" w:color="FFFFFF" w:themeColor="background1"/>
+              <w:bottom w:val="single" w:sz="4" w:space="0" w:color="FFFFFF" w:themeColor="background1"/>
+              <w:right w:val="single" w:sz="4" w:space="0" w:color="FFFFFF" w:themeColor="background1"/>
+            </w:tcBorders>
+            <w:tcMar>
+              <w:top w:w="85" w:type="dxa"/>
+              <w:left w:w="142" w:type="dxa"/>
+              <w:bottom w:w="85" w:type="dxa"/>
+              <w:right w:w="142" w:type="dxa"/>
+            </w:tcMar>
+            <w:hideMark/>
+          </w:tcPr>
+          <w:p>
+            <w:pPr>
+              <w:spacing w:line="240" w:lineRule="auto"/>
+              <w:jc w:val="both"/>
+              <w:cnfStyle w:val="000000100000" w:firstRow="0" w:lastRow="0" w:firstColumn="0" w:lastColumn="0" w:oddVBand="0" w:evenVBand="0" w:oddHBand="1" w:evenHBand="0" w:firstRowFirstColumn="0" w:firstRowLastColumn="0" w:lastRowFirstColumn="0" w:lastRowLastColumn="0"/>
+              <w:rPr>
+                <w:b/>
+                <w:sz w:val="22"/>
+              </w:rPr>
+            </w:pPr>
+            <w:r>
+              <w:rPr>
+                <w:b/>
+                <w:color w:val="00B050"/>
+                <w:sz w:val="22"/>
+              </w:rPr>
+              <w:t>EXITO</w:t>
+            </w:r>
+          </w:p>
+        </w:tc>
+      </w:tr>
+      <w:tr>
+        <w:tc>
+          <w:tcPr>
+            <w:cnfStyle w:val="001000000000" w:firstRow="0" w:lastRow="0" w:firstColumn="1" w:lastColumn="0" w:oddVBand="0" w:evenVBand="0" w:oddHBand="0" w:evenHBand="0" w:firstRowFirstColumn="0" w:firstRowLastColumn="0" w:lastRowFirstColumn="0" w:lastRowLastColumn="0"/>
+            <w:tcW w:w="1838" w:type="dxa"/>
+            <w:tcBorders>
+              <w:top w:val="single" w:sz="4" w:space="0" w:color="FFFFFF" w:themeColor="background1"/>
+              <w:right w:val="single" w:sz="4" w:space="0" w:color="FFFFFF" w:themeColor="background1"/>
+            </w:tcBorders>
+            <w:tcMar>
+              <w:top w:w="85" w:type="dxa"/>
+              <w:left w:w="142" w:type="dxa"/>
+              <w:bottom w:w="85" w:type="dxa"/>
+              <w:right w:w="142" w:type="dxa"/>
+            </w:tcMar>
+            <w:hideMark/>
+          </w:tcPr>
+          <w:p>
+            <w:pPr>
+              <w:spacing w:line="240" w:lineRule="auto"/>
+              <w:jc w:val="both"/>
+              <w:rPr>
+                <w:sz w:val="22"/>
+              </w:rPr>
+            </w:pPr>
+            <w:r>
+              <w:rPr>
+                <w:sz w:val="22"/>
+              </w:rPr>
+              <w:t>Automatizada</w:t>
+            </w:r>
+          </w:p>
+        </w:tc>
+        <w:tc>
+          <w:tcPr>
+            <w:tcW w:w="6656" w:type="dxa"/>
+            <w:tcBorders>
+              <w:top w:val="single" w:sz="4" w:space="0" w:color="FFFFFF" w:themeColor="background1"/>
+              <w:left w:val="single" w:sz="4" w:space="0" w:color="FFFFFF" w:themeColor="background1"/>
+              <w:bottom w:val="single" w:sz="4" w:space="0" w:color="FFFFFF" w:themeColor="background1"/>
+              <w:right w:val="single" w:sz="4" w:space="0" w:color="FFFFFF" w:themeColor="background1"/>
+            </w:tcBorders>
+            <w:tcMar>
+              <w:top w:w="85" w:type="dxa"/>
+              <w:left w:w="142" w:type="dxa"/>
+              <w:bottom w:w="85" w:type="dxa"/>
+              <w:right w:w="142" w:type="dxa"/>
+            </w:tcMar>
+            <w:hideMark/>
+          </w:tcPr>
+          <w:p>
+            <w:pPr>
+              <w:spacing w:line="240" w:lineRule="auto"/>
+              <w:jc w:val="both"/>
+              <w:cnfStyle w:val="000000000000" w:firstRow="0" w:lastRow="0" w:firstColumn="0" w:lastColumn="0" w:oddVBand="0" w:evenVBand="0" w:oddHBand="0" w:evenHBand="0" w:firstRowFirstColumn="0" w:firstRowLastColumn="0" w:lastRowFirstColumn="0" w:lastRowLastColumn="0"/>
+              <w:rPr>
+                <w:color w:val="00B050"/>
+                <w:sz w:val="22"/>
+              </w:rPr>
+            </w:pPr>
+            <w:r>
+              <w:rPr>
+                <w:color w:val="000000" w:themeColor="text1"/>
+                <w:sz w:val="22"/>
+              </w:rPr>
+              <w:t>Sí</w:t>
+            </w:r>
+          </w:p>
+        </w:tc>
+      </w:tr>
+    </w:tbl>
+    <w:p>
+      <w:pPr>
+        <w:jc w:val="both"/>
+      </w:pPr>
+    </w:p>
+    <w:tbl>
+      <w:tblPr>
+        <w:tblStyle w:val="Tablaconcuadrcula5oscura-nfasis5"/>
+        <w:tblW w:w="0" w:type="auto"/>
+        <w:tblInd w:w="0" w:type="dxa"/>
+        <w:tblLook w:val="0480" w:firstRow="0" w:lastRow="0" w:firstColumn="1" w:lastColumn="0" w:noHBand="0" w:noVBand="1"/>
+      </w:tblPr>
+      <w:tblGrid>
+        <w:gridCol w:w="1838"/>
+        <w:gridCol w:w="6656"/>
+      </w:tblGrid>
+      <w:tr>
+        <w:trPr>
+          <w:cnfStyle w:val="000000100000" w:firstRow="0" w:lastRow="0" w:firstColumn="0" w:lastColumn="0" w:oddVBand="0" w:evenVBand="0" w:oddHBand="1" w:evenHBand="0" w:firstRowFirstColumn="0" w:firstRowLastColumn="0" w:lastRowFirstColumn="0" w:lastRowLastColumn="0"/>
+        </w:trPr>
+        <w:tc>
+          <w:tcPr>
+            <w:cnfStyle w:val="001000000000" w:firstRow="0" w:lastRow="0" w:firstColumn="1" w:lastColumn="0" w:oddVBand="0" w:evenVBand="0" w:oddHBand="0" w:evenHBand="0" w:firstRowFirstColumn="0" w:firstRowLastColumn="0" w:lastRowFirstColumn="0" w:lastRowLastColumn="0"/>
+            <w:tcW w:w="1838" w:type="dxa"/>
+            <w:tcBorders>
+              <w:bottom w:val="single" w:sz="4" w:space="0" w:color="FFFFFF" w:themeColor="background1"/>
+              <w:right w:val="single" w:sz="4" w:space="0" w:color="FFFFFF" w:themeColor="background1"/>
+            </w:tcBorders>
+            <w:tcMar>
+              <w:top w:w="85" w:type="dxa"/>
+              <w:left w:w="142" w:type="dxa"/>
+              <w:bottom w:w="85" w:type="dxa"/>
+              <w:right w:w="142" w:type="dxa"/>
+            </w:tcMar>
+            <w:hideMark/>
+          </w:tcPr>
+          <w:p>
+            <w:pPr>
+              <w:spacing w:line="240" w:lineRule="auto"/>
+              <w:jc w:val="both"/>
+              <w:rPr>
+                <w:sz w:val="22"/>
+              </w:rPr>
+            </w:pPr>
+            <w:r>
+              <w:rPr>
+                <w:sz w:val="22"/>
+              </w:rPr>
+              <w:t>ID</w:t>
+            </w:r>
+          </w:p>
+        </w:tc>
+        <w:tc>
+          <w:tcPr>
+            <w:tcW w:w="6656" w:type="dxa"/>
+            <w:tcBorders>
+              <w:top w:val="single" w:sz="4" w:space="0" w:color="FFFFFF" w:themeColor="background1"/>
+              <w:left w:val="single" w:sz="4" w:space="0" w:color="FFFFFF" w:themeColor="background1"/>
+              <w:bottom w:val="single" w:sz="4" w:space="0" w:color="FFFFFF" w:themeColor="background1"/>
+              <w:right w:val="single" w:sz="4" w:space="0" w:color="FFFFFF" w:themeColor="background1"/>
+            </w:tcBorders>
+            <w:tcMar>
+              <w:top w:w="85" w:type="dxa"/>
+              <w:left w:w="142" w:type="dxa"/>
+              <w:bottom w:w="85" w:type="dxa"/>
+              <w:right w:w="142" w:type="dxa"/>
+            </w:tcMar>
+            <w:hideMark/>
+          </w:tcPr>
+          <w:p>
+            <w:pPr>
+              <w:spacing w:line="240" w:lineRule="auto"/>
+              <w:jc w:val="both"/>
+              <w:cnfStyle w:val="000000100000" w:firstRow="0" w:lastRow="0" w:firstColumn="0" w:lastColumn="0" w:oddVBand="0" w:evenVBand="0" w:oddHBand="1" w:evenHBand="0" w:firstRowFirstColumn="0" w:firstRowLastColumn="0" w:lastRowFirstColumn="0" w:lastRowLastColumn="0"/>
+              <w:rPr>
+                <w:b/>
+                <w:sz w:val="22"/>
+              </w:rPr>
+            </w:pPr>
+            <w:proofErr w:type="spellStart"/>
+            <w:r>
+              <w:rPr>
+                <w:b/>
+                <w:sz w:val="22"/>
+              </w:rPr>
+              <w:t>testGetArtistsID</w:t>
+            </w:r>
+            <w:proofErr w:type="spellEnd"/>
+          </w:p>
+        </w:tc>
+      </w:tr>
+      <w:tr>
+        <w:tc>
+          <w:tcPr>
+            <w:cnfStyle w:val="001000000000" w:firstRow="0" w:lastRow="0" w:firstColumn="1" w:lastColumn="0" w:oddVBand="0" w:evenVBand="0" w:oddHBand="0" w:evenHBand="0" w:firstRowFirstColumn="0" w:firstRowLastColumn="0" w:lastRowFirstColumn="0" w:lastRowLastColumn="0"/>
+            <w:tcW w:w="1838" w:type="dxa"/>
+            <w:tcBorders>
+              <w:top w:val="single" w:sz="4" w:space="0" w:color="FFFFFF" w:themeColor="background1"/>
+              <w:bottom w:val="single" w:sz="4" w:space="0" w:color="FFFFFF" w:themeColor="background1"/>
+              <w:right w:val="single" w:sz="4" w:space="0" w:color="FFFFFF" w:themeColor="background1"/>
+            </w:tcBorders>
+            <w:tcMar>
+              <w:top w:w="85" w:type="dxa"/>
+              <w:left w:w="142" w:type="dxa"/>
+              <w:bottom w:w="85" w:type="dxa"/>
+              <w:right w:w="142" w:type="dxa"/>
+            </w:tcMar>
+            <w:hideMark/>
+          </w:tcPr>
+          <w:p>
+            <w:pPr>
+              <w:spacing w:line="240" w:lineRule="auto"/>
+              <w:jc w:val="both"/>
+              <w:rPr>
+                <w:sz w:val="22"/>
+              </w:rPr>
+            </w:pPr>
+            <w:r>
+              <w:rPr>
+                <w:sz w:val="22"/>
+              </w:rPr>
+              <w:t>Descripción</w:t>
+            </w:r>
+          </w:p>
+        </w:tc>
+        <w:tc>
+          <w:tcPr>
+            <w:tcW w:w="6656" w:type="dxa"/>
+            <w:tcBorders>
+              <w:top w:val="single" w:sz="4" w:space="0" w:color="FFFFFF" w:themeColor="background1"/>
+              <w:left w:val="single" w:sz="4" w:space="0" w:color="FFFFFF" w:themeColor="background1"/>
+              <w:bottom w:val="single" w:sz="4" w:space="0" w:color="FFFFFF" w:themeColor="background1"/>
+              <w:right w:val="single" w:sz="4" w:space="0" w:color="FFFFFF" w:themeColor="background1"/>
+            </w:tcBorders>
+            <w:tcMar>
+              <w:top w:w="85" w:type="dxa"/>
+              <w:left w:w="142" w:type="dxa"/>
+              <w:bottom w:w="85" w:type="dxa"/>
+              <w:right w:w="142" w:type="dxa"/>
+            </w:tcMar>
+            <w:hideMark/>
+          </w:tcPr>
+          <w:p>
+            <w:pPr>
+              <w:spacing w:line="240" w:lineRule="auto"/>
+              <w:jc w:val="both"/>
+              <w:cnfStyle w:val="000000000000" w:firstRow="0" w:lastRow="0" w:firstColumn="0" w:lastColumn="0" w:oddVBand="0" w:evenVBand="0" w:oddHBand="0" w:evenHBand="0" w:firstRowFirstColumn="0" w:firstRowLastColumn="0" w:lastRowFirstColumn="0" w:lastRowLastColumn="0"/>
+              <w:rPr>
+                <w:sz w:val="22"/>
+              </w:rPr>
+            </w:pPr>
+            <w:r>
+              <w:rPr>
+                <w:sz w:val="22"/>
+              </w:rPr>
+              <w:t xml:space="preserve">Prueba </w:t>
+            </w:r>
+            <w:r>
+              <w:rPr>
+                <w:sz w:val="22"/>
+              </w:rPr>
+              <w:t>de la obtención de artistas dentro de la API de Spotify.</w:t>
+            </w:r>
+          </w:p>
+        </w:tc>
+      </w:tr>
+      <w:tr>
+        <w:trPr>
+          <w:cnfStyle w:val="000000100000" w:firstRow="0" w:lastRow="0" w:firstColumn="0" w:lastColumn="0" w:oddVBand="0" w:evenVBand="0" w:oddHBand="1" w:evenHBand="0" w:firstRowFirstColumn="0" w:firstRowLastColumn="0" w:lastRowFirstColumn="0" w:lastRowLastColumn="0"/>
+        </w:trPr>
+        <w:tc>
+          <w:tcPr>
+            <w:cnfStyle w:val="001000000000" w:firstRow="0" w:lastRow="0" w:firstColumn="1" w:lastColumn="0" w:oddVBand="0" w:evenVBand="0" w:oddHBand="0" w:evenHBand="0" w:firstRowFirstColumn="0" w:firstRowLastColumn="0" w:lastRowFirstColumn="0" w:lastRowLastColumn="0"/>
+            <w:tcW w:w="1838" w:type="dxa"/>
+            <w:tcBorders>
+              <w:top w:val="single" w:sz="4" w:space="0" w:color="FFFFFF" w:themeColor="background1"/>
+              <w:bottom w:val="single" w:sz="4" w:space="0" w:color="FFFFFF" w:themeColor="background1"/>
+              <w:right w:val="single" w:sz="4" w:space="0" w:color="FFFFFF" w:themeColor="background1"/>
+            </w:tcBorders>
+            <w:tcMar>
+              <w:top w:w="85" w:type="dxa"/>
+              <w:left w:w="142" w:type="dxa"/>
+              <w:bottom w:w="85" w:type="dxa"/>
+              <w:right w:w="142" w:type="dxa"/>
+            </w:tcMar>
+            <w:hideMark/>
+          </w:tcPr>
+          <w:p>
+            <w:pPr>
+              <w:spacing w:line="240" w:lineRule="auto"/>
+              <w:jc w:val="both"/>
+              <w:rPr>
+                <w:sz w:val="22"/>
+              </w:rPr>
+            </w:pPr>
+            <w:r>
+              <w:rPr>
+                <w:sz w:val="22"/>
+              </w:rPr>
+              <w:t>Entrada</w:t>
+            </w:r>
+          </w:p>
+        </w:tc>
+        <w:tc>
+          <w:tcPr>
+            <w:tcW w:w="6656" w:type="dxa"/>
+            <w:tcBorders>
+              <w:top w:val="single" w:sz="4" w:space="0" w:color="FFFFFF" w:themeColor="background1"/>
+              <w:left w:val="single" w:sz="4" w:space="0" w:color="FFFFFF" w:themeColor="background1"/>
+              <w:bottom w:val="single" w:sz="4" w:space="0" w:color="FFFFFF" w:themeColor="background1"/>
+              <w:right w:val="single" w:sz="4" w:space="0" w:color="FFFFFF" w:themeColor="background1"/>
+            </w:tcBorders>
+            <w:tcMar>
+              <w:top w:w="85" w:type="dxa"/>
+              <w:left w:w="142" w:type="dxa"/>
+              <w:bottom w:w="85" w:type="dxa"/>
+              <w:right w:w="142" w:type="dxa"/>
+            </w:tcMar>
+            <w:hideMark/>
+          </w:tcPr>
+          <w:p>
+            <w:pPr>
+              <w:spacing w:line="240" w:lineRule="auto"/>
+              <w:jc w:val="both"/>
+              <w:cnfStyle w:val="000000100000" w:firstRow="0" w:lastRow="0" w:firstColumn="0" w:lastColumn="0" w:oddVBand="0" w:evenVBand="0" w:oddHBand="1" w:evenHBand="0" w:firstRowFirstColumn="0" w:firstRowLastColumn="0" w:lastRowFirstColumn="0" w:lastRowLastColumn="0"/>
+              <w:rPr>
+                <w:sz w:val="22"/>
+              </w:rPr>
+            </w:pPr>
+            <w:r>
+              <w:rPr>
+                <w:sz w:val="22"/>
+              </w:rPr>
+              <w:t xml:space="preserve">Se proporcionan las </w:t>
+            </w:r>
+            <w:proofErr w:type="spellStart"/>
+            <w:r>
+              <w:rPr>
+                <w:sz w:val="22"/>
+              </w:rPr>
+              <w:t>querys</w:t>
+            </w:r>
+            <w:proofErr w:type="spellEnd"/>
+            <w:r>
+              <w:rPr>
+                <w:sz w:val="22"/>
+              </w:rPr>
+              <w:t xml:space="preserve"> asociadas a los artistas que se testean.</w:t>
+            </w:r>
+          </w:p>
+        </w:tc>
+      </w:tr>
+      <w:tr>
+        <w:tc>
+          <w:tcPr>
+            <w:cnfStyle w:val="001000000000" w:firstRow="0" w:lastRow="0" w:firstColumn="1" w:lastColumn="0" w:oddVBand="0" w:evenVBand="0" w:oddHBand="0" w:evenHBand="0" w:firstRowFirstColumn="0" w:firstRowLastColumn="0" w:lastRowFirstColumn="0" w:lastRowLastColumn="0"/>
+            <w:tcW w:w="1838" w:type="dxa"/>
+            <w:tcBorders>
+              <w:top w:val="single" w:sz="4" w:space="0" w:color="FFFFFF" w:themeColor="background1"/>
+              <w:bottom w:val="single" w:sz="4" w:space="0" w:color="FFFFFF" w:themeColor="background1"/>
+              <w:right w:val="single" w:sz="4" w:space="0" w:color="FFFFFF" w:themeColor="background1"/>
+            </w:tcBorders>
+            <w:tcMar>
+              <w:top w:w="85" w:type="dxa"/>
+              <w:left w:w="142" w:type="dxa"/>
+              <w:bottom w:w="85" w:type="dxa"/>
+              <w:right w:w="142" w:type="dxa"/>
+            </w:tcMar>
+            <w:hideMark/>
+          </w:tcPr>
+          <w:p>
+            <w:pPr>
+              <w:spacing w:line="240" w:lineRule="auto"/>
+              <w:jc w:val="both"/>
+              <w:rPr>
+                <w:sz w:val="22"/>
+              </w:rPr>
+            </w:pPr>
+            <w:r>
+              <w:rPr>
+                <w:sz w:val="22"/>
+              </w:rPr>
+              <w:t>Salida esperada</w:t>
+            </w:r>
+          </w:p>
+        </w:tc>
+        <w:tc>
+          <w:tcPr>
+            <w:tcW w:w="6656" w:type="dxa"/>
+            <w:tcBorders>
+              <w:top w:val="single" w:sz="4" w:space="0" w:color="FFFFFF" w:themeColor="background1"/>
+              <w:left w:val="single" w:sz="4" w:space="0" w:color="FFFFFF" w:themeColor="background1"/>
+              <w:bottom w:val="single" w:sz="4" w:space="0" w:color="FFFFFF" w:themeColor="background1"/>
+              <w:right w:val="single" w:sz="4" w:space="0" w:color="FFFFFF" w:themeColor="background1"/>
+            </w:tcBorders>
+            <w:tcMar>
+              <w:top w:w="85" w:type="dxa"/>
+              <w:left w:w="142" w:type="dxa"/>
+              <w:bottom w:w="85" w:type="dxa"/>
+              <w:right w:w="142" w:type="dxa"/>
+            </w:tcMar>
+            <w:hideMark/>
+          </w:tcPr>
+          <w:p>
+            <w:pPr>
+              <w:spacing w:line="240" w:lineRule="auto"/>
+              <w:jc w:val="both"/>
+              <w:cnfStyle w:val="000000000000" w:firstRow="0" w:lastRow="0" w:firstColumn="0" w:lastColumn="0" w:oddVBand="0" w:evenVBand="0" w:oddHBand="0" w:evenHBand="0" w:firstRowFirstColumn="0" w:firstRowLastColumn="0" w:lastRowFirstColumn="0" w:lastRowLastColumn="0"/>
+              <w:rPr>
+                <w:sz w:val="22"/>
+              </w:rPr>
+            </w:pPr>
+            <w:r>
+              <w:rPr>
+                <w:sz w:val="22"/>
+              </w:rPr>
+              <w:t xml:space="preserve">Se devuelve la lista de los artistas (objeto </w:t>
+            </w:r>
+            <w:proofErr w:type="spellStart"/>
+            <w:r>
+              <w:rPr>
+                <w:sz w:val="22"/>
+              </w:rPr>
+              <w:t>Artist</w:t>
+            </w:r>
+            <w:proofErr w:type="spellEnd"/>
+            <w:r>
+              <w:rPr>
+                <w:sz w:val="22"/>
+              </w:rPr>
+              <w:t>) solicitada.</w:t>
+            </w:r>
+          </w:p>
+        </w:tc>
+      </w:tr>
+      <w:tr>
+        <w:trPr>
+          <w:cnfStyle w:val="000000100000" w:firstRow="0" w:lastRow="0" w:firstColumn="0" w:lastColumn="0" w:oddVBand="0" w:evenVBand="0" w:oddHBand="1" w:evenHBand="0" w:firstRowFirstColumn="0" w:firstRowLastColumn="0" w:lastRowFirstColumn="0" w:lastRowLastColumn="0"/>
+        </w:trPr>
+        <w:tc>
+          <w:tcPr>
+            <w:cnfStyle w:val="001000000000" w:firstRow="0" w:lastRow="0" w:firstColumn="1" w:lastColumn="0" w:oddVBand="0" w:evenVBand="0" w:oddHBand="0" w:evenHBand="0" w:firstRowFirstColumn="0" w:firstRowLastColumn="0" w:lastRowFirstColumn="0" w:lastRowLastColumn="0"/>
+            <w:tcW w:w="1838" w:type="dxa"/>
+            <w:tcBorders>
+              <w:top w:val="single" w:sz="4" w:space="0" w:color="FFFFFF" w:themeColor="background1"/>
+              <w:bottom w:val="single" w:sz="4" w:space="0" w:color="FFFFFF" w:themeColor="background1"/>
+              <w:right w:val="single" w:sz="4" w:space="0" w:color="FFFFFF" w:themeColor="background1"/>
+            </w:tcBorders>
+            <w:tcMar>
+              <w:top w:w="85" w:type="dxa"/>
+              <w:left w:w="142" w:type="dxa"/>
+              <w:bottom w:w="85" w:type="dxa"/>
+              <w:right w:w="142" w:type="dxa"/>
+            </w:tcMar>
+            <w:hideMark/>
+          </w:tcPr>
+          <w:p>
+            <w:pPr>
+              <w:spacing w:line="240" w:lineRule="auto"/>
+              <w:jc w:val="both"/>
+              <w:rPr>
+                <w:sz w:val="22"/>
+              </w:rPr>
+            </w:pPr>
+            <w:r>
+              <w:rPr>
+                <w:sz w:val="22"/>
+              </w:rPr>
+              <w:t>Resultado</w:t>
+            </w:r>
+          </w:p>
+        </w:tc>
+        <w:tc>
+          <w:tcPr>
+            <w:tcW w:w="6656" w:type="dxa"/>
+            <w:tcBorders>
+              <w:top w:val="single" w:sz="4" w:space="0" w:color="FFFFFF" w:themeColor="background1"/>
+              <w:left w:val="single" w:sz="4" w:space="0" w:color="FFFFFF" w:themeColor="background1"/>
+              <w:bottom w:val="single" w:sz="4" w:space="0" w:color="FFFFFF" w:themeColor="background1"/>
+              <w:right w:val="single" w:sz="4" w:space="0" w:color="FFFFFF" w:themeColor="background1"/>
+            </w:tcBorders>
+            <w:tcMar>
+              <w:top w:w="85" w:type="dxa"/>
+              <w:left w:w="142" w:type="dxa"/>
+              <w:bottom w:w="85" w:type="dxa"/>
+              <w:right w:w="142" w:type="dxa"/>
+            </w:tcMar>
+            <w:hideMark/>
+          </w:tcPr>
+          <w:p>
+            <w:pPr>
+              <w:spacing w:line="240" w:lineRule="auto"/>
+              <w:jc w:val="both"/>
+              <w:cnfStyle w:val="000000100000" w:firstRow="0" w:lastRow="0" w:firstColumn="0" w:lastColumn="0" w:oddVBand="0" w:evenVBand="0" w:oddHBand="1" w:evenHBand="0" w:firstRowFirstColumn="0" w:firstRowLastColumn="0" w:lastRowFirstColumn="0" w:lastRowLastColumn="0"/>
+              <w:rPr>
+                <w:b/>
+                <w:sz w:val="22"/>
+              </w:rPr>
+            </w:pPr>
+            <w:r>
+              <w:rPr>
+                <w:b/>
+                <w:color w:val="00B050"/>
+                <w:sz w:val="22"/>
+              </w:rPr>
+              <w:t>EXITO</w:t>
+            </w:r>
+          </w:p>
+        </w:tc>
+      </w:tr>
+      <w:tr>
+        <w:tc>
+          <w:tcPr>
+            <w:cnfStyle w:val="001000000000" w:firstRow="0" w:lastRow="0" w:firstColumn="1" w:lastColumn="0" w:oddVBand="0" w:evenVBand="0" w:oddHBand="0" w:evenHBand="0" w:firstRowFirstColumn="0" w:firstRowLastColumn="0" w:lastRowFirstColumn="0" w:lastRowLastColumn="0"/>
+            <w:tcW w:w="1838" w:type="dxa"/>
+            <w:tcBorders>
+              <w:top w:val="single" w:sz="4" w:space="0" w:color="FFFFFF" w:themeColor="background1"/>
+              <w:right w:val="single" w:sz="4" w:space="0" w:color="FFFFFF" w:themeColor="background1"/>
+            </w:tcBorders>
+            <w:tcMar>
+              <w:top w:w="85" w:type="dxa"/>
+              <w:left w:w="142" w:type="dxa"/>
+              <w:bottom w:w="85" w:type="dxa"/>
+              <w:right w:w="142" w:type="dxa"/>
+            </w:tcMar>
+            <w:hideMark/>
+          </w:tcPr>
+          <w:p>
+            <w:pPr>
+              <w:spacing w:line="240" w:lineRule="auto"/>
+              <w:jc w:val="both"/>
+              <w:rPr>
+                <w:sz w:val="22"/>
+              </w:rPr>
+            </w:pPr>
+            <w:r>
+              <w:rPr>
+                <w:sz w:val="22"/>
+              </w:rPr>
+              <w:t>Automatizada</w:t>
+            </w:r>
+          </w:p>
+        </w:tc>
+        <w:tc>
+          <w:tcPr>
+            <w:tcW w:w="6656" w:type="dxa"/>
+            <w:tcBorders>
+              <w:top w:val="single" w:sz="4" w:space="0" w:color="FFFFFF" w:themeColor="background1"/>
+              <w:left w:val="single" w:sz="4" w:space="0" w:color="FFFFFF" w:themeColor="background1"/>
+              <w:bottom w:val="single" w:sz="4" w:space="0" w:color="FFFFFF" w:themeColor="background1"/>
+              <w:right w:val="single" w:sz="4" w:space="0" w:color="FFFFFF" w:themeColor="background1"/>
+            </w:tcBorders>
+            <w:tcMar>
+              <w:top w:w="85" w:type="dxa"/>
+              <w:left w:w="142" w:type="dxa"/>
+              <w:bottom w:w="85" w:type="dxa"/>
+              <w:right w:w="142" w:type="dxa"/>
+            </w:tcMar>
+            <w:hideMark/>
+          </w:tcPr>
+          <w:p>
+            <w:pPr>
+              <w:spacing w:line="240" w:lineRule="auto"/>
+              <w:jc w:val="both"/>
+              <w:cnfStyle w:val="000000000000" w:firstRow="0" w:lastRow="0" w:firstColumn="0" w:lastColumn="0" w:oddVBand="0" w:evenVBand="0" w:oddHBand="0" w:evenHBand="0" w:firstRowFirstColumn="0" w:firstRowLastColumn="0" w:lastRowFirstColumn="0" w:lastRowLastColumn="0"/>
+              <w:rPr>
+                <w:color w:val="00B050"/>
+                <w:sz w:val="22"/>
+              </w:rPr>
+            </w:pPr>
+            <w:r>
+              <w:rPr>
+                <w:color w:val="000000" w:themeColor="text1"/>
+                <w:sz w:val="22"/>
+              </w:rPr>
+              <w:t>Sí</w:t>
+            </w:r>
+          </w:p>
+        </w:tc>
+      </w:tr>
+    </w:tbl>
+    <w:p>
+      <w:pPr>
+        <w:jc w:val="both"/>
+      </w:pPr>
+    </w:p>
+    <w:tbl>
+      <w:tblPr>
+        <w:tblStyle w:val="Tablaconcuadrcula5oscura-nfasis5"/>
+        <w:tblW w:w="0" w:type="auto"/>
+        <w:tblInd w:w="0" w:type="dxa"/>
+        <w:tblLook w:val="0480" w:firstRow="0" w:lastRow="0" w:firstColumn="1" w:lastColumn="0" w:noHBand="0" w:noVBand="1"/>
+      </w:tblPr>
+      <w:tblGrid>
+        <w:gridCol w:w="1838"/>
+        <w:gridCol w:w="6656"/>
+      </w:tblGrid>
+      <w:tr>
+        <w:trPr>
+          <w:cnfStyle w:val="000000100000" w:firstRow="0" w:lastRow="0" w:firstColumn="0" w:lastColumn="0" w:oddVBand="0" w:evenVBand="0" w:oddHBand="1" w:evenHBand="0" w:firstRowFirstColumn="0" w:firstRowLastColumn="0" w:lastRowFirstColumn="0" w:lastRowLastColumn="0"/>
+        </w:trPr>
+        <w:tc>
+          <w:tcPr>
+            <w:cnfStyle w:val="001000000000" w:firstRow="0" w:lastRow="0" w:firstColumn="1" w:lastColumn="0" w:oddVBand="0" w:evenVBand="0" w:oddHBand="0" w:evenHBand="0" w:firstRowFirstColumn="0" w:firstRowLastColumn="0" w:lastRowFirstColumn="0" w:lastRowLastColumn="0"/>
+            <w:tcW w:w="1838" w:type="dxa"/>
+            <w:tcBorders>
+              <w:bottom w:val="single" w:sz="4" w:space="0" w:color="FFFFFF" w:themeColor="background1"/>
+              <w:right w:val="single" w:sz="4" w:space="0" w:color="FFFFFF" w:themeColor="background1"/>
+            </w:tcBorders>
+            <w:tcMar>
+              <w:top w:w="85" w:type="dxa"/>
+              <w:left w:w="142" w:type="dxa"/>
+              <w:bottom w:w="85" w:type="dxa"/>
+              <w:right w:w="142" w:type="dxa"/>
+            </w:tcMar>
+            <w:hideMark/>
+          </w:tcPr>
+          <w:p>
+            <w:pPr>
+              <w:spacing w:line="240" w:lineRule="auto"/>
+              <w:jc w:val="both"/>
+              <w:rPr>
+                <w:sz w:val="22"/>
+              </w:rPr>
+            </w:pPr>
+            <w:r>
+              <w:rPr>
+                <w:sz w:val="22"/>
+              </w:rPr>
+              <w:t>ID</w:t>
+            </w:r>
+          </w:p>
+        </w:tc>
+        <w:tc>
+          <w:tcPr>
+            <w:tcW w:w="6656" w:type="dxa"/>
+            <w:tcBorders>
+              <w:top w:val="single" w:sz="4" w:space="0" w:color="FFFFFF" w:themeColor="background1"/>
+              <w:left w:val="single" w:sz="4" w:space="0" w:color="FFFFFF" w:themeColor="background1"/>
+              <w:bottom w:val="single" w:sz="4" w:space="0" w:color="FFFFFF" w:themeColor="background1"/>
+              <w:right w:val="single" w:sz="4" w:space="0" w:color="FFFFFF" w:themeColor="background1"/>
+            </w:tcBorders>
+            <w:tcMar>
+              <w:top w:w="85" w:type="dxa"/>
+              <w:left w:w="142" w:type="dxa"/>
+              <w:bottom w:w="85" w:type="dxa"/>
+              <w:right w:w="142" w:type="dxa"/>
+            </w:tcMar>
+            <w:hideMark/>
+          </w:tcPr>
+          <w:p>
+            <w:pPr>
+              <w:spacing w:line="240" w:lineRule="auto"/>
+              <w:jc w:val="both"/>
+              <w:cnfStyle w:val="000000100000" w:firstRow="0" w:lastRow="0" w:firstColumn="0" w:lastColumn="0" w:oddVBand="0" w:evenVBand="0" w:oddHBand="1" w:evenHBand="0" w:firstRowFirstColumn="0" w:firstRowLastColumn="0" w:lastRowFirstColumn="0" w:lastRowLastColumn="0"/>
+              <w:rPr>
+                <w:b/>
+                <w:sz w:val="22"/>
+              </w:rPr>
+            </w:pPr>
+            <w:proofErr w:type="spellStart"/>
+            <w:r>
+              <w:rPr>
+                <w:b/>
+                <w:sz w:val="22"/>
+              </w:rPr>
+              <w:t>testGetRandomMessage</w:t>
+            </w:r>
+            <w:proofErr w:type="spellEnd"/>
+          </w:p>
+        </w:tc>
+      </w:tr>
+      <w:tr>
+        <w:tc>
+          <w:tcPr>
+            <w:cnfStyle w:val="001000000000" w:firstRow="0" w:lastRow="0" w:firstColumn="1" w:lastColumn="0" w:oddVBand="0" w:evenVBand="0" w:oddHBand="0" w:evenHBand="0" w:firstRowFirstColumn="0" w:firstRowLastColumn="0" w:lastRowFirstColumn="0" w:lastRowLastColumn="0"/>
+            <w:tcW w:w="1838" w:type="dxa"/>
+            <w:tcBorders>
+              <w:top w:val="single" w:sz="4" w:space="0" w:color="FFFFFF" w:themeColor="background1"/>
+              <w:bottom w:val="single" w:sz="4" w:space="0" w:color="FFFFFF" w:themeColor="background1"/>
+              <w:right w:val="single" w:sz="4" w:space="0" w:color="FFFFFF" w:themeColor="background1"/>
+            </w:tcBorders>
+            <w:tcMar>
+              <w:top w:w="85" w:type="dxa"/>
+              <w:left w:w="142" w:type="dxa"/>
+              <w:bottom w:w="85" w:type="dxa"/>
+              <w:right w:w="142" w:type="dxa"/>
+            </w:tcMar>
+            <w:hideMark/>
+          </w:tcPr>
+          <w:p>
+            <w:pPr>
+              <w:spacing w:line="240" w:lineRule="auto"/>
+              <w:jc w:val="both"/>
+              <w:rPr>
+                <w:sz w:val="22"/>
+              </w:rPr>
+            </w:pPr>
+            <w:r>
+              <w:rPr>
+                <w:sz w:val="22"/>
+              </w:rPr>
+              <w:t>Descripción</w:t>
+            </w:r>
+          </w:p>
+        </w:tc>
+        <w:tc>
+          <w:tcPr>
+            <w:tcW w:w="6656" w:type="dxa"/>
+            <w:tcBorders>
+              <w:top w:val="single" w:sz="4" w:space="0" w:color="FFFFFF" w:themeColor="background1"/>
+              <w:left w:val="single" w:sz="4" w:space="0" w:color="FFFFFF" w:themeColor="background1"/>
+              <w:bottom w:val="single" w:sz="4" w:space="0" w:color="FFFFFF" w:themeColor="background1"/>
+              <w:right w:val="single" w:sz="4" w:space="0" w:color="FFFFFF" w:themeColor="background1"/>
+            </w:tcBorders>
+            <w:tcMar>
+              <w:top w:w="85" w:type="dxa"/>
+              <w:left w:w="142" w:type="dxa"/>
+              <w:bottom w:w="85" w:type="dxa"/>
+              <w:right w:w="142" w:type="dxa"/>
+            </w:tcMar>
+            <w:hideMark/>
+          </w:tcPr>
+          <w:p>
+            <w:pPr>
+              <w:spacing w:line="240" w:lineRule="auto"/>
+              <w:jc w:val="both"/>
+              <w:cnfStyle w:val="000000000000" w:firstRow="0" w:lastRow="0" w:firstColumn="0" w:lastColumn="0" w:oddVBand="0" w:evenVBand="0" w:oddHBand="0" w:evenHBand="0" w:firstRowFirstColumn="0" w:firstRowLastColumn="0" w:lastRowFirstColumn="0" w:lastRowLastColumn="0"/>
+              <w:rPr>
+                <w:sz w:val="22"/>
+              </w:rPr>
+            </w:pPr>
+            <w:r>
+              <w:rPr>
+                <w:sz w:val="22"/>
+              </w:rPr>
+              <w:t>Comprobación de obtención de mensaje</w:t>
+            </w:r>
+            <w:r>
+              <w:rPr>
+                <w:sz w:val="22"/>
+              </w:rPr>
+              <w:t>.</w:t>
+            </w:r>
+          </w:p>
+        </w:tc>
+      </w:tr>
+      <w:tr>
+        <w:trPr>
+          <w:cnfStyle w:val="000000100000" w:firstRow="0" w:lastRow="0" w:firstColumn="0" w:lastColumn="0" w:oddVBand="0" w:evenVBand="0" w:oddHBand="1" w:evenHBand="0" w:firstRowFirstColumn="0" w:firstRowLastColumn="0" w:lastRowFirstColumn="0" w:lastRowLastColumn="0"/>
+        </w:trPr>
+        <w:tc>
+          <w:tcPr>
+            <w:cnfStyle w:val="001000000000" w:firstRow="0" w:lastRow="0" w:firstColumn="1" w:lastColumn="0" w:oddVBand="0" w:evenVBand="0" w:oddHBand="0" w:evenHBand="0" w:firstRowFirstColumn="0" w:firstRowLastColumn="0" w:lastRowFirstColumn="0" w:lastRowLastColumn="0"/>
+            <w:tcW w:w="1838" w:type="dxa"/>
+            <w:tcBorders>
+              <w:top w:val="single" w:sz="4" w:space="0" w:color="FFFFFF" w:themeColor="background1"/>
+              <w:bottom w:val="single" w:sz="4" w:space="0" w:color="FFFFFF" w:themeColor="background1"/>
+              <w:right w:val="single" w:sz="4" w:space="0" w:color="FFFFFF" w:themeColor="background1"/>
+            </w:tcBorders>
+            <w:tcMar>
+              <w:top w:w="85" w:type="dxa"/>
+              <w:left w:w="142" w:type="dxa"/>
+              <w:bottom w:w="85" w:type="dxa"/>
+              <w:right w:w="142" w:type="dxa"/>
+            </w:tcMar>
+            <w:hideMark/>
+          </w:tcPr>
+          <w:p>
+            <w:pPr>
+              <w:spacing w:line="240" w:lineRule="auto"/>
+              <w:jc w:val="both"/>
+              <w:rPr>
+                <w:sz w:val="22"/>
+              </w:rPr>
+            </w:pPr>
+            <w:r>
+              <w:rPr>
+                <w:sz w:val="22"/>
+              </w:rPr>
+              <w:t>Entrada</w:t>
+            </w:r>
+          </w:p>
+        </w:tc>
+        <w:tc>
+          <w:tcPr>
+            <w:tcW w:w="6656" w:type="dxa"/>
+            <w:tcBorders>
+              <w:top w:val="single" w:sz="4" w:space="0" w:color="FFFFFF" w:themeColor="background1"/>
+              <w:left w:val="single" w:sz="4" w:space="0" w:color="FFFFFF" w:themeColor="background1"/>
+              <w:bottom w:val="single" w:sz="4" w:space="0" w:color="FFFFFF" w:themeColor="background1"/>
+              <w:right w:val="single" w:sz="4" w:space="0" w:color="FFFFFF" w:themeColor="background1"/>
+            </w:tcBorders>
+            <w:tcMar>
+              <w:top w:w="85" w:type="dxa"/>
+              <w:left w:w="142" w:type="dxa"/>
+              <w:bottom w:w="85" w:type="dxa"/>
+              <w:right w:w="142" w:type="dxa"/>
+            </w:tcMar>
+            <w:hideMark/>
+          </w:tcPr>
+          <w:p>
+            <w:pPr>
+              <w:spacing w:line="240" w:lineRule="auto"/>
+              <w:jc w:val="both"/>
+              <w:cnfStyle w:val="000000100000" w:firstRow="0" w:lastRow="0" w:firstColumn="0" w:lastColumn="0" w:oddVBand="0" w:evenVBand="0" w:oddHBand="1" w:evenHBand="0" w:firstRowFirstColumn="0" w:firstRowLastColumn="0" w:lastRowFirstColumn="0" w:lastRowLastColumn="0"/>
+              <w:rPr>
+                <w:sz w:val="22"/>
+              </w:rPr>
+            </w:pPr>
+            <w:r>
+              <w:rPr>
+                <w:sz w:val="22"/>
+              </w:rPr>
+              <w:t>Se pide un mensaje de despedida a la API LUIS.</w:t>
+            </w:r>
+          </w:p>
+        </w:tc>
+      </w:tr>
+      <w:tr>
+        <w:tc>
+          <w:tcPr>
+            <w:cnfStyle w:val="001000000000" w:firstRow="0" w:lastRow="0" w:firstColumn="1" w:lastColumn="0" w:oddVBand="0" w:evenVBand="0" w:oddHBand="0" w:evenHBand="0" w:firstRowFirstColumn="0" w:firstRowLastColumn="0" w:lastRowFirstColumn="0" w:lastRowLastColumn="0"/>
+            <w:tcW w:w="1838" w:type="dxa"/>
+            <w:tcBorders>
+              <w:top w:val="single" w:sz="4" w:space="0" w:color="FFFFFF" w:themeColor="background1"/>
+              <w:bottom w:val="single" w:sz="4" w:space="0" w:color="FFFFFF" w:themeColor="background1"/>
+              <w:right w:val="single" w:sz="4" w:space="0" w:color="FFFFFF" w:themeColor="background1"/>
+            </w:tcBorders>
+            <w:tcMar>
+              <w:top w:w="85" w:type="dxa"/>
+              <w:left w:w="142" w:type="dxa"/>
+              <w:bottom w:w="85" w:type="dxa"/>
+              <w:right w:w="142" w:type="dxa"/>
+            </w:tcMar>
+            <w:hideMark/>
+          </w:tcPr>
+          <w:p>
+            <w:pPr>
+              <w:spacing w:line="240" w:lineRule="auto"/>
+              <w:jc w:val="both"/>
+              <w:rPr>
+                <w:sz w:val="22"/>
+              </w:rPr>
+            </w:pPr>
+            <w:r>
+              <w:rPr>
+                <w:sz w:val="22"/>
+              </w:rPr>
+              <w:t>Salida esperada</w:t>
+            </w:r>
+          </w:p>
+        </w:tc>
+        <w:tc>
+          <w:tcPr>
+            <w:tcW w:w="6656" w:type="dxa"/>
+            <w:tcBorders>
+              <w:top w:val="single" w:sz="4" w:space="0" w:color="FFFFFF" w:themeColor="background1"/>
+              <w:left w:val="single" w:sz="4" w:space="0" w:color="FFFFFF" w:themeColor="background1"/>
+              <w:bottom w:val="single" w:sz="4" w:space="0" w:color="FFFFFF" w:themeColor="background1"/>
+              <w:right w:val="single" w:sz="4" w:space="0" w:color="FFFFFF" w:themeColor="background1"/>
+            </w:tcBorders>
+            <w:tcMar>
+              <w:top w:w="85" w:type="dxa"/>
+              <w:left w:w="142" w:type="dxa"/>
+              <w:bottom w:w="85" w:type="dxa"/>
+              <w:right w:w="142" w:type="dxa"/>
+            </w:tcMar>
+            <w:hideMark/>
+          </w:tcPr>
+          <w:p>
+            <w:pPr>
+              <w:spacing w:line="240" w:lineRule="auto"/>
+              <w:jc w:val="both"/>
+              <w:cnfStyle w:val="000000000000" w:firstRow="0" w:lastRow="0" w:firstColumn="0" w:lastColumn="0" w:oddVBand="0" w:evenVBand="0" w:oddHBand="0" w:evenHBand="0" w:firstRowFirstColumn="0" w:firstRowLastColumn="0" w:lastRowFirstColumn="0" w:lastRowLastColumn="0"/>
+              <w:rPr>
+                <w:sz w:val="22"/>
+              </w:rPr>
+            </w:pPr>
+            <w:r>
+              <w:rPr>
+                <w:sz w:val="22"/>
+              </w:rPr>
+              <w:t>Se muestra en pantalla el mensaje devuelto.</w:t>
+            </w:r>
+          </w:p>
+        </w:tc>
+      </w:tr>
+      <w:tr>
+        <w:trPr>
+          <w:cnfStyle w:val="000000100000" w:firstRow="0" w:lastRow="0" w:firstColumn="0" w:lastColumn="0" w:oddVBand="0" w:evenVBand="0" w:oddHBand="1" w:evenHBand="0" w:firstRowFirstColumn="0" w:firstRowLastColumn="0" w:lastRowFirstColumn="0" w:lastRowLastColumn="0"/>
+        </w:trPr>
+        <w:tc>
+          <w:tcPr>
+            <w:cnfStyle w:val="001000000000" w:firstRow="0" w:lastRow="0" w:firstColumn="1" w:lastColumn="0" w:oddVBand="0" w:evenVBand="0" w:oddHBand="0" w:evenHBand="0" w:firstRowFirstColumn="0" w:firstRowLastColumn="0" w:lastRowFirstColumn="0" w:lastRowLastColumn="0"/>
+            <w:tcW w:w="1838" w:type="dxa"/>
+            <w:tcBorders>
+              <w:top w:val="single" w:sz="4" w:space="0" w:color="FFFFFF" w:themeColor="background1"/>
+              <w:bottom w:val="single" w:sz="4" w:space="0" w:color="FFFFFF" w:themeColor="background1"/>
+              <w:right w:val="single" w:sz="4" w:space="0" w:color="FFFFFF" w:themeColor="background1"/>
+            </w:tcBorders>
+            <w:tcMar>
+              <w:top w:w="85" w:type="dxa"/>
+              <w:left w:w="142" w:type="dxa"/>
+              <w:bottom w:w="85" w:type="dxa"/>
+              <w:right w:w="142" w:type="dxa"/>
+            </w:tcMar>
+            <w:hideMark/>
+          </w:tcPr>
+          <w:p>
+            <w:pPr>
+              <w:spacing w:line="240" w:lineRule="auto"/>
+              <w:jc w:val="both"/>
+              <w:rPr>
+                <w:sz w:val="22"/>
+              </w:rPr>
+            </w:pPr>
+            <w:r>
+              <w:rPr>
+                <w:sz w:val="22"/>
+              </w:rPr>
+              <w:t>Resultado</w:t>
+            </w:r>
+          </w:p>
+        </w:tc>
+        <w:tc>
+          <w:tcPr>
+            <w:tcW w:w="6656" w:type="dxa"/>
+            <w:tcBorders>
+              <w:top w:val="single" w:sz="4" w:space="0" w:color="FFFFFF" w:themeColor="background1"/>
+              <w:left w:val="single" w:sz="4" w:space="0" w:color="FFFFFF" w:themeColor="background1"/>
+              <w:bottom w:val="single" w:sz="4" w:space="0" w:color="FFFFFF" w:themeColor="background1"/>
+              <w:right w:val="single" w:sz="4" w:space="0" w:color="FFFFFF" w:themeColor="background1"/>
+            </w:tcBorders>
+            <w:tcMar>
+              <w:top w:w="85" w:type="dxa"/>
+              <w:left w:w="142" w:type="dxa"/>
+              <w:bottom w:w="85" w:type="dxa"/>
+              <w:right w:w="142" w:type="dxa"/>
+            </w:tcMar>
+            <w:hideMark/>
+          </w:tcPr>
+          <w:p>
+            <w:pPr>
+              <w:spacing w:line="240" w:lineRule="auto"/>
+              <w:jc w:val="both"/>
+              <w:cnfStyle w:val="000000100000" w:firstRow="0" w:lastRow="0" w:firstColumn="0" w:lastColumn="0" w:oddVBand="0" w:evenVBand="0" w:oddHBand="1" w:evenHBand="0" w:firstRowFirstColumn="0" w:firstRowLastColumn="0" w:lastRowFirstColumn="0" w:lastRowLastColumn="0"/>
+              <w:rPr>
+                <w:b/>
+                <w:sz w:val="22"/>
+              </w:rPr>
+            </w:pPr>
+            <w:r>
+              <w:rPr>
+                <w:b/>
+                <w:color w:val="00B050"/>
+                <w:sz w:val="22"/>
+              </w:rPr>
+              <w:t>EXITO</w:t>
+            </w:r>
+          </w:p>
+        </w:tc>
+      </w:tr>
+      <w:tr>
+        <w:tc>
+          <w:tcPr>
+            <w:cnfStyle w:val="001000000000" w:firstRow="0" w:lastRow="0" w:firstColumn="1" w:lastColumn="0" w:oddVBand="0" w:evenVBand="0" w:oddHBand="0" w:evenHBand="0" w:firstRowFirstColumn="0" w:firstRowLastColumn="0" w:lastRowFirstColumn="0" w:lastRowLastColumn="0"/>
+            <w:tcW w:w="1838" w:type="dxa"/>
+            <w:tcBorders>
+              <w:top w:val="single" w:sz="4" w:space="0" w:color="FFFFFF" w:themeColor="background1"/>
+              <w:right w:val="single" w:sz="4" w:space="0" w:color="FFFFFF" w:themeColor="background1"/>
+            </w:tcBorders>
+            <w:tcMar>
+              <w:top w:w="85" w:type="dxa"/>
+              <w:left w:w="142" w:type="dxa"/>
+              <w:bottom w:w="85" w:type="dxa"/>
+              <w:right w:w="142" w:type="dxa"/>
+            </w:tcMar>
+            <w:hideMark/>
+          </w:tcPr>
+          <w:p>
+            <w:pPr>
+              <w:spacing w:line="240" w:lineRule="auto"/>
+              <w:jc w:val="both"/>
+              <w:rPr>
+                <w:sz w:val="22"/>
+              </w:rPr>
+            </w:pPr>
+            <w:r>
+              <w:rPr>
+                <w:sz w:val="22"/>
+              </w:rPr>
+              <w:t>Automatizada</w:t>
+            </w:r>
+          </w:p>
+        </w:tc>
+        <w:tc>
+          <w:tcPr>
+            <w:tcW w:w="6656" w:type="dxa"/>
+            <w:tcBorders>
+              <w:top w:val="single" w:sz="4" w:space="0" w:color="FFFFFF" w:themeColor="background1"/>
+              <w:left w:val="single" w:sz="4" w:space="0" w:color="FFFFFF" w:themeColor="background1"/>
+              <w:bottom w:val="single" w:sz="4" w:space="0" w:color="FFFFFF" w:themeColor="background1"/>
+              <w:right w:val="single" w:sz="4" w:space="0" w:color="FFFFFF" w:themeColor="background1"/>
+            </w:tcBorders>
+            <w:tcMar>
+              <w:top w:w="85" w:type="dxa"/>
+              <w:left w:w="142" w:type="dxa"/>
+              <w:bottom w:w="85" w:type="dxa"/>
+              <w:right w:w="142" w:type="dxa"/>
+            </w:tcMar>
+            <w:hideMark/>
+          </w:tcPr>
+          <w:p>
+            <w:pPr>
+              <w:spacing w:line="240" w:lineRule="auto"/>
+              <w:jc w:val="both"/>
+              <w:cnfStyle w:val="000000000000" w:firstRow="0" w:lastRow="0" w:firstColumn="0" w:lastColumn="0" w:oddVBand="0" w:evenVBand="0" w:oddHBand="0" w:evenHBand="0" w:firstRowFirstColumn="0" w:firstRowLastColumn="0" w:lastRowFirstColumn="0" w:lastRowLastColumn="0"/>
+              <w:rPr>
+                <w:color w:val="00B050"/>
+                <w:sz w:val="22"/>
+              </w:rPr>
+            </w:pPr>
+            <w:r>
+              <w:rPr>
+                <w:color w:val="000000" w:themeColor="text1"/>
+                <w:sz w:val="22"/>
+              </w:rPr>
+              <w:t>Sí</w:t>
+            </w:r>
+          </w:p>
+        </w:tc>
+      </w:tr>
+    </w:tbl>
+    <w:p>
+      <w:pPr>
+        <w:jc w:val="both"/>
+      </w:pPr>
+    </w:p>
+    <w:p>
+      <w:pPr>
+        <w:jc w:val="both"/>
+      </w:pPr>
+    </w:p>
+    <w:tbl>
+      <w:tblPr>
+        <w:tblStyle w:val="Tablaconcuadrcula5oscura-nfasis5"/>
+        <w:tblW w:w="0" w:type="auto"/>
+        <w:tblInd w:w="0" w:type="dxa"/>
+        <w:tblLook w:val="0480" w:firstRow="0" w:lastRow="0" w:firstColumn="1" w:lastColumn="0" w:noHBand="0" w:noVBand="1"/>
+      </w:tblPr>
+      <w:tblGrid>
+        <w:gridCol w:w="1838"/>
+        <w:gridCol w:w="6656"/>
+      </w:tblGrid>
+      <w:tr>
+        <w:trPr>
+          <w:cnfStyle w:val="000000100000" w:firstRow="0" w:lastRow="0" w:firstColumn="0" w:lastColumn="0" w:oddVBand="0" w:evenVBand="0" w:oddHBand="1" w:evenHBand="0" w:firstRowFirstColumn="0" w:firstRowLastColumn="0" w:lastRowFirstColumn="0" w:lastRowLastColumn="0"/>
+        </w:trPr>
+        <w:tc>
+          <w:tcPr>
+            <w:cnfStyle w:val="001000000000" w:firstRow="0" w:lastRow="0" w:firstColumn="1" w:lastColumn="0" w:oddVBand="0" w:evenVBand="0" w:oddHBand="0" w:evenHBand="0" w:firstRowFirstColumn="0" w:firstRowLastColumn="0" w:lastRowFirstColumn="0" w:lastRowLastColumn="0"/>
+            <w:tcW w:w="1838" w:type="dxa"/>
+            <w:tcBorders>
+              <w:bottom w:val="single" w:sz="4" w:space="0" w:color="FFFFFF" w:themeColor="background1"/>
+              <w:right w:val="single" w:sz="4" w:space="0" w:color="FFFFFF" w:themeColor="background1"/>
+            </w:tcBorders>
+            <w:tcMar>
+              <w:top w:w="85" w:type="dxa"/>
+              <w:left w:w="142" w:type="dxa"/>
+              <w:bottom w:w="85" w:type="dxa"/>
+              <w:right w:w="142" w:type="dxa"/>
+            </w:tcMar>
+            <w:hideMark/>
+          </w:tcPr>
+          <w:p>
+            <w:pPr>
+              <w:spacing w:line="240" w:lineRule="auto"/>
+              <w:jc w:val="both"/>
+              <w:rPr>
+                <w:sz w:val="22"/>
+              </w:rPr>
+            </w:pPr>
+            <w:r>
+              <w:rPr>
+                <w:sz w:val="22"/>
+              </w:rPr>
+              <w:t>ID</w:t>
+            </w:r>
+          </w:p>
+        </w:tc>
+        <w:tc>
+          <w:tcPr>
+            <w:tcW w:w="6656" w:type="dxa"/>
+            <w:tcBorders>
+              <w:top w:val="single" w:sz="4" w:space="0" w:color="FFFFFF" w:themeColor="background1"/>
+              <w:left w:val="single" w:sz="4" w:space="0" w:color="FFFFFF" w:themeColor="background1"/>
+              <w:bottom w:val="single" w:sz="4" w:space="0" w:color="FFFFFF" w:themeColor="background1"/>
+              <w:right w:val="single" w:sz="4" w:space="0" w:color="FFFFFF" w:themeColor="background1"/>
+            </w:tcBorders>
+            <w:tcMar>
+              <w:top w:w="85" w:type="dxa"/>
+              <w:left w:w="142" w:type="dxa"/>
+              <w:bottom w:w="85" w:type="dxa"/>
+              <w:right w:w="142" w:type="dxa"/>
+            </w:tcMar>
+            <w:hideMark/>
+          </w:tcPr>
+          <w:p>
+            <w:pPr>
+              <w:spacing w:line="240" w:lineRule="auto"/>
+              <w:jc w:val="both"/>
+              <w:cnfStyle w:val="000000100000" w:firstRow="0" w:lastRow="0" w:firstColumn="0" w:lastColumn="0" w:oddVBand="0" w:evenVBand="0" w:oddHBand="1" w:evenHBand="0" w:firstRowFirstColumn="0" w:firstRowLastColumn="0" w:lastRowFirstColumn="0" w:lastRowLastColumn="0"/>
+              <w:rPr>
+                <w:b/>
+                <w:sz w:val="22"/>
+              </w:rPr>
+            </w:pPr>
+            <w:proofErr w:type="spellStart"/>
+            <w:r>
+              <w:rPr>
+                <w:b/>
+                <w:sz w:val="22"/>
+              </w:rPr>
+              <w:t>test</w:t>
+            </w:r>
+            <w:r>
+              <w:rPr>
+                <w:b/>
+                <w:sz w:val="22"/>
+              </w:rPr>
+              <w:t>ParseXMLDoc</w:t>
+            </w:r>
+            <w:proofErr w:type="spellEnd"/>
+          </w:p>
+        </w:tc>
+      </w:tr>
+      <w:tr>
+        <w:tc>
+          <w:tcPr>
+            <w:cnfStyle w:val="001000000000" w:firstRow="0" w:lastRow="0" w:firstColumn="1" w:lastColumn="0" w:oddVBand="0" w:evenVBand="0" w:oddHBand="0" w:evenHBand="0" w:firstRowFirstColumn="0" w:firstRowLastColumn="0" w:lastRowFirstColumn="0" w:lastRowLastColumn="0"/>
+            <w:tcW w:w="1838" w:type="dxa"/>
+            <w:tcBorders>
+              <w:top w:val="single" w:sz="4" w:space="0" w:color="FFFFFF" w:themeColor="background1"/>
+              <w:bottom w:val="single" w:sz="4" w:space="0" w:color="FFFFFF" w:themeColor="background1"/>
+              <w:right w:val="single" w:sz="4" w:space="0" w:color="FFFFFF" w:themeColor="background1"/>
+            </w:tcBorders>
+            <w:tcMar>
+              <w:top w:w="85" w:type="dxa"/>
+              <w:left w:w="142" w:type="dxa"/>
+              <w:bottom w:w="85" w:type="dxa"/>
+              <w:right w:w="142" w:type="dxa"/>
+            </w:tcMar>
+            <w:hideMark/>
+          </w:tcPr>
+          <w:p>
+            <w:pPr>
+              <w:spacing w:line="240" w:lineRule="auto"/>
+              <w:jc w:val="both"/>
+              <w:rPr>
+                <w:sz w:val="22"/>
+              </w:rPr>
+            </w:pPr>
+            <w:r>
+              <w:rPr>
+                <w:sz w:val="22"/>
+              </w:rPr>
+              <w:t>Descripción</w:t>
+            </w:r>
+          </w:p>
+        </w:tc>
+        <w:tc>
+          <w:tcPr>
+            <w:tcW w:w="6656" w:type="dxa"/>
+            <w:tcBorders>
+              <w:top w:val="single" w:sz="4" w:space="0" w:color="FFFFFF" w:themeColor="background1"/>
+              <w:left w:val="single" w:sz="4" w:space="0" w:color="FFFFFF" w:themeColor="background1"/>
+              <w:bottom w:val="single" w:sz="4" w:space="0" w:color="FFFFFF" w:themeColor="background1"/>
+              <w:right w:val="single" w:sz="4" w:space="0" w:color="FFFFFF" w:themeColor="background1"/>
+            </w:tcBorders>
+            <w:tcMar>
+              <w:top w:w="85" w:type="dxa"/>
+              <w:left w:w="142" w:type="dxa"/>
+              <w:bottom w:w="85" w:type="dxa"/>
+              <w:right w:w="142" w:type="dxa"/>
+            </w:tcMar>
+            <w:hideMark/>
+          </w:tcPr>
+          <w:p>
+            <w:pPr>
+              <w:spacing w:line="240" w:lineRule="auto"/>
+              <w:jc w:val="both"/>
+              <w:cnfStyle w:val="000000000000" w:firstRow="0" w:lastRow="0" w:firstColumn="0" w:lastColumn="0" w:oddVBand="0" w:evenVBand="0" w:oddHBand="0" w:evenHBand="0" w:firstRowFirstColumn="0" w:firstRowLastColumn="0" w:lastRowFirstColumn="0" w:lastRowLastColumn="0"/>
+              <w:rPr>
+                <w:sz w:val="22"/>
+              </w:rPr>
+            </w:pPr>
+            <w:r>
+              <w:rPr>
+                <w:sz w:val="22"/>
+              </w:rPr>
+              <w:t xml:space="preserve">Comprobar el </w:t>
+            </w:r>
+            <w:proofErr w:type="spellStart"/>
+            <w:r>
+              <w:rPr>
+                <w:sz w:val="22"/>
+              </w:rPr>
+              <w:t>parseo</w:t>
+            </w:r>
+            <w:proofErr w:type="spellEnd"/>
+            <w:r>
+              <w:rPr>
+                <w:sz w:val="22"/>
+              </w:rPr>
+              <w:t xml:space="preserve"> de un documento XML a algo legible por el componente de conversacional.</w:t>
+            </w:r>
+          </w:p>
+        </w:tc>
+      </w:tr>
+      <w:tr>
+        <w:trPr>
+          <w:cnfStyle w:val="000000100000" w:firstRow="0" w:lastRow="0" w:firstColumn="0" w:lastColumn="0" w:oddVBand="0" w:evenVBand="0" w:oddHBand="1" w:evenHBand="0" w:firstRowFirstColumn="0" w:firstRowLastColumn="0" w:lastRowFirstColumn="0" w:lastRowLastColumn="0"/>
+        </w:trPr>
+        <w:tc>
+          <w:tcPr>
+            <w:cnfStyle w:val="001000000000" w:firstRow="0" w:lastRow="0" w:firstColumn="1" w:lastColumn="0" w:oddVBand="0" w:evenVBand="0" w:oddHBand="0" w:evenHBand="0" w:firstRowFirstColumn="0" w:firstRowLastColumn="0" w:lastRowFirstColumn="0" w:lastRowLastColumn="0"/>
+            <w:tcW w:w="1838" w:type="dxa"/>
+            <w:tcBorders>
+              <w:top w:val="single" w:sz="4" w:space="0" w:color="FFFFFF" w:themeColor="background1"/>
+              <w:bottom w:val="single" w:sz="4" w:space="0" w:color="FFFFFF" w:themeColor="background1"/>
+              <w:right w:val="single" w:sz="4" w:space="0" w:color="FFFFFF" w:themeColor="background1"/>
+            </w:tcBorders>
+            <w:tcMar>
+              <w:top w:w="85" w:type="dxa"/>
+              <w:left w:w="142" w:type="dxa"/>
+              <w:bottom w:w="85" w:type="dxa"/>
+              <w:right w:w="142" w:type="dxa"/>
+            </w:tcMar>
+            <w:hideMark/>
+          </w:tcPr>
+          <w:p>
+            <w:pPr>
+              <w:spacing w:line="240" w:lineRule="auto"/>
+              <w:jc w:val="both"/>
+              <w:rPr>
+                <w:sz w:val="22"/>
+              </w:rPr>
+            </w:pPr>
+            <w:r>
+              <w:rPr>
+                <w:sz w:val="22"/>
+              </w:rPr>
+              <w:t>Entrada</w:t>
+            </w:r>
+          </w:p>
+        </w:tc>
+        <w:tc>
+          <w:tcPr>
+            <w:tcW w:w="6656" w:type="dxa"/>
+            <w:tcBorders>
+              <w:top w:val="single" w:sz="4" w:space="0" w:color="FFFFFF" w:themeColor="background1"/>
+              <w:left w:val="single" w:sz="4" w:space="0" w:color="FFFFFF" w:themeColor="background1"/>
+              <w:bottom w:val="single" w:sz="4" w:space="0" w:color="FFFFFF" w:themeColor="background1"/>
+              <w:right w:val="single" w:sz="4" w:space="0" w:color="FFFFFF" w:themeColor="background1"/>
+            </w:tcBorders>
+            <w:tcMar>
+              <w:top w:w="85" w:type="dxa"/>
+              <w:left w:w="142" w:type="dxa"/>
+              <w:bottom w:w="85" w:type="dxa"/>
+              <w:right w:w="142" w:type="dxa"/>
+            </w:tcMar>
+            <w:hideMark/>
+          </w:tcPr>
+          <w:p>
+            <w:pPr>
+              <w:spacing w:line="240" w:lineRule="auto"/>
+              <w:jc w:val="both"/>
+              <w:cnfStyle w:val="000000100000" w:firstRow="0" w:lastRow="0" w:firstColumn="0" w:lastColumn="0" w:oddVBand="0" w:evenVBand="0" w:oddHBand="1" w:evenHBand="0" w:firstRowFirstColumn="0" w:firstRowLastColumn="0" w:lastRowFirstColumn="0" w:lastRowLastColumn="0"/>
+              <w:rPr>
+                <w:sz w:val="22"/>
+              </w:rPr>
+            </w:pPr>
+            <w:r>
+              <w:rPr>
+                <w:sz w:val="22"/>
+              </w:rPr>
+              <w:t>Documento en formato XML.</w:t>
+            </w:r>
+          </w:p>
+        </w:tc>
+      </w:tr>
+      <w:tr>
+        <w:tc>
+          <w:tcPr>
+            <w:cnfStyle w:val="001000000000" w:firstRow="0" w:lastRow="0" w:firstColumn="1" w:lastColumn="0" w:oddVBand="0" w:evenVBand="0" w:oddHBand="0" w:evenHBand="0" w:firstRowFirstColumn="0" w:firstRowLastColumn="0" w:lastRowFirstColumn="0" w:lastRowLastColumn="0"/>
+            <w:tcW w:w="1838" w:type="dxa"/>
+            <w:tcBorders>
+              <w:top w:val="single" w:sz="4" w:space="0" w:color="FFFFFF" w:themeColor="background1"/>
+              <w:bottom w:val="single" w:sz="4" w:space="0" w:color="FFFFFF" w:themeColor="background1"/>
+              <w:right w:val="single" w:sz="4" w:space="0" w:color="FFFFFF" w:themeColor="background1"/>
+            </w:tcBorders>
+            <w:tcMar>
+              <w:top w:w="85" w:type="dxa"/>
+              <w:left w:w="142" w:type="dxa"/>
+              <w:bottom w:w="85" w:type="dxa"/>
+              <w:right w:w="142" w:type="dxa"/>
+            </w:tcMar>
+            <w:hideMark/>
+          </w:tcPr>
+          <w:p>
+            <w:pPr>
+              <w:spacing w:line="240" w:lineRule="auto"/>
+              <w:jc w:val="both"/>
+              <w:rPr>
+                <w:sz w:val="22"/>
+              </w:rPr>
+            </w:pPr>
+            <w:r>
+              <w:rPr>
+                <w:sz w:val="22"/>
+              </w:rPr>
+              <w:t>Salida esperada</w:t>
+            </w:r>
+          </w:p>
+        </w:tc>
+        <w:tc>
+          <w:tcPr>
+            <w:tcW w:w="6656" w:type="dxa"/>
+            <w:tcBorders>
+              <w:top w:val="single" w:sz="4" w:space="0" w:color="FFFFFF" w:themeColor="background1"/>
+              <w:left w:val="single" w:sz="4" w:space="0" w:color="FFFFFF" w:themeColor="background1"/>
+              <w:bottom w:val="single" w:sz="4" w:space="0" w:color="FFFFFF" w:themeColor="background1"/>
+              <w:right w:val="single" w:sz="4" w:space="0" w:color="FFFFFF" w:themeColor="background1"/>
+            </w:tcBorders>
+            <w:tcMar>
+              <w:top w:w="85" w:type="dxa"/>
+              <w:left w:w="142" w:type="dxa"/>
+              <w:bottom w:w="85" w:type="dxa"/>
+              <w:right w:w="142" w:type="dxa"/>
+            </w:tcMar>
+            <w:hideMark/>
+          </w:tcPr>
+          <w:p>
+            <w:pPr>
+              <w:spacing w:line="240" w:lineRule="auto"/>
+              <w:jc w:val="both"/>
+              <w:cnfStyle w:val="000000000000" w:firstRow="0" w:lastRow="0" w:firstColumn="0" w:lastColumn="0" w:oddVBand="0" w:evenVBand="0" w:oddHBand="0" w:evenHBand="0" w:firstRowFirstColumn="0" w:firstRowLastColumn="0" w:lastRowFirstColumn="0" w:lastRowLastColumn="0"/>
+              <w:rPr>
+                <w:sz w:val="22"/>
+              </w:rPr>
+            </w:pPr>
+            <w:r>
+              <w:rPr>
+                <w:sz w:val="22"/>
+              </w:rPr>
+              <w:t xml:space="preserve">Se </w:t>
+            </w:r>
+            <w:r>
+              <w:rPr>
+                <w:sz w:val="22"/>
+              </w:rPr>
+              <w:t xml:space="preserve">muestra en pantalla el </w:t>
+            </w:r>
+            <w:proofErr w:type="spellStart"/>
+            <w:r>
+              <w:rPr>
+                <w:sz w:val="22"/>
+              </w:rPr>
+              <w:t>parseo</w:t>
+            </w:r>
+            <w:proofErr w:type="spellEnd"/>
+            <w:r>
+              <w:rPr>
+                <w:sz w:val="22"/>
+              </w:rPr>
+              <w:t xml:space="preserve"> del archivo en el formato deseado</w:t>
+            </w:r>
+          </w:p>
+        </w:tc>
+      </w:tr>
+      <w:tr>
+        <w:trPr>
+          <w:cnfStyle w:val="000000100000" w:firstRow="0" w:lastRow="0" w:firstColumn="0" w:lastColumn="0" w:oddVBand="0" w:evenVBand="0" w:oddHBand="1" w:evenHBand="0" w:firstRowFirstColumn="0" w:firstRowLastColumn="0" w:lastRowFirstColumn="0" w:lastRowLastColumn="0"/>
+        </w:trPr>
+        <w:tc>
+          <w:tcPr>
+            <w:cnfStyle w:val="001000000000" w:firstRow="0" w:lastRow="0" w:firstColumn="1" w:lastColumn="0" w:oddVBand="0" w:evenVBand="0" w:oddHBand="0" w:evenHBand="0" w:firstRowFirstColumn="0" w:firstRowLastColumn="0" w:lastRowFirstColumn="0" w:lastRowLastColumn="0"/>
+            <w:tcW w:w="1838" w:type="dxa"/>
+            <w:tcBorders>
+              <w:top w:val="single" w:sz="4" w:space="0" w:color="FFFFFF" w:themeColor="background1"/>
+              <w:bottom w:val="single" w:sz="4" w:space="0" w:color="FFFFFF" w:themeColor="background1"/>
+              <w:right w:val="single" w:sz="4" w:space="0" w:color="FFFFFF" w:themeColor="background1"/>
+            </w:tcBorders>
+            <w:tcMar>
+              <w:top w:w="85" w:type="dxa"/>
+              <w:left w:w="142" w:type="dxa"/>
+              <w:bottom w:w="85" w:type="dxa"/>
+              <w:right w:w="142" w:type="dxa"/>
+            </w:tcMar>
+            <w:hideMark/>
+          </w:tcPr>
+          <w:p>
+            <w:pPr>
+              <w:spacing w:line="240" w:lineRule="auto"/>
+              <w:jc w:val="both"/>
+              <w:rPr>
+                <w:sz w:val="22"/>
+              </w:rPr>
+            </w:pPr>
+            <w:r>
+              <w:rPr>
+                <w:sz w:val="22"/>
+              </w:rPr>
+              <w:t>Resultado</w:t>
+            </w:r>
+          </w:p>
+        </w:tc>
+        <w:tc>
+          <w:tcPr>
+            <w:tcW w:w="6656" w:type="dxa"/>
+            <w:tcBorders>
+              <w:top w:val="single" w:sz="4" w:space="0" w:color="FFFFFF" w:themeColor="background1"/>
+              <w:left w:val="single" w:sz="4" w:space="0" w:color="FFFFFF" w:themeColor="background1"/>
+              <w:bottom w:val="single" w:sz="4" w:space="0" w:color="FFFFFF" w:themeColor="background1"/>
+              <w:right w:val="single" w:sz="4" w:space="0" w:color="FFFFFF" w:themeColor="background1"/>
+            </w:tcBorders>
+            <w:tcMar>
+              <w:top w:w="85" w:type="dxa"/>
+              <w:left w:w="142" w:type="dxa"/>
+              <w:bottom w:w="85" w:type="dxa"/>
+              <w:right w:w="142" w:type="dxa"/>
+            </w:tcMar>
+            <w:hideMark/>
+          </w:tcPr>
+          <w:p>
+            <w:pPr>
+              <w:spacing w:line="240" w:lineRule="auto"/>
+              <w:jc w:val="both"/>
+              <w:cnfStyle w:val="000000100000" w:firstRow="0" w:lastRow="0" w:firstColumn="0" w:lastColumn="0" w:oddVBand="0" w:evenVBand="0" w:oddHBand="1" w:evenHBand="0" w:firstRowFirstColumn="0" w:firstRowLastColumn="0" w:lastRowFirstColumn="0" w:lastRowLastColumn="0"/>
+              <w:rPr>
+                <w:b/>
+                <w:sz w:val="22"/>
+              </w:rPr>
+            </w:pPr>
+            <w:r>
+              <w:rPr>
+                <w:b/>
+                <w:color w:val="00B050"/>
+                <w:sz w:val="22"/>
+              </w:rPr>
+              <w:t>EXITO</w:t>
+            </w:r>
+          </w:p>
+        </w:tc>
+      </w:tr>
+      <w:tr>
+        <w:tc>
+          <w:tcPr>
+            <w:cnfStyle w:val="001000000000" w:firstRow="0" w:lastRow="0" w:firstColumn="1" w:lastColumn="0" w:oddVBand="0" w:evenVBand="0" w:oddHBand="0" w:evenHBand="0" w:firstRowFirstColumn="0" w:firstRowLastColumn="0" w:lastRowFirstColumn="0" w:lastRowLastColumn="0"/>
+            <w:tcW w:w="1838" w:type="dxa"/>
+            <w:tcBorders>
+              <w:top w:val="single" w:sz="4" w:space="0" w:color="FFFFFF" w:themeColor="background1"/>
+              <w:right w:val="single" w:sz="4" w:space="0" w:color="FFFFFF" w:themeColor="background1"/>
+            </w:tcBorders>
+            <w:tcMar>
+              <w:top w:w="85" w:type="dxa"/>
+              <w:left w:w="142" w:type="dxa"/>
+              <w:bottom w:w="85" w:type="dxa"/>
+              <w:right w:w="142" w:type="dxa"/>
+            </w:tcMar>
+            <w:hideMark/>
+          </w:tcPr>
+          <w:p>
+            <w:pPr>
+              <w:spacing w:line="240" w:lineRule="auto"/>
+              <w:jc w:val="both"/>
+              <w:rPr>
+                <w:sz w:val="22"/>
+              </w:rPr>
+            </w:pPr>
+            <w:r>
+              <w:rPr>
+                <w:sz w:val="22"/>
+              </w:rPr>
+              <w:t>Automatizada</w:t>
+            </w:r>
+          </w:p>
+        </w:tc>
+        <w:tc>
+          <w:tcPr>
+            <w:tcW w:w="6656" w:type="dxa"/>
+            <w:tcBorders>
+              <w:top w:val="single" w:sz="4" w:space="0" w:color="FFFFFF" w:themeColor="background1"/>
+              <w:left w:val="single" w:sz="4" w:space="0" w:color="FFFFFF" w:themeColor="background1"/>
+              <w:bottom w:val="single" w:sz="4" w:space="0" w:color="FFFFFF" w:themeColor="background1"/>
+              <w:right w:val="single" w:sz="4" w:space="0" w:color="FFFFFF" w:themeColor="background1"/>
+            </w:tcBorders>
+            <w:tcMar>
+              <w:top w:w="85" w:type="dxa"/>
+              <w:left w:w="142" w:type="dxa"/>
+              <w:bottom w:w="85" w:type="dxa"/>
+              <w:right w:w="142" w:type="dxa"/>
+            </w:tcMar>
+            <w:hideMark/>
+          </w:tcPr>
+          <w:p>
+            <w:pPr>
+              <w:spacing w:line="240" w:lineRule="auto"/>
+              <w:jc w:val="both"/>
+              <w:cnfStyle w:val="000000000000" w:firstRow="0" w:lastRow="0" w:firstColumn="0" w:lastColumn="0" w:oddVBand="0" w:evenVBand="0" w:oddHBand="0" w:evenHBand="0" w:firstRowFirstColumn="0" w:firstRowLastColumn="0" w:lastRowFirstColumn="0" w:lastRowLastColumn="0"/>
+              <w:rPr>
+                <w:color w:val="00B050"/>
+                <w:sz w:val="22"/>
+              </w:rPr>
+            </w:pPr>
+            <w:r>
+              <w:rPr>
+                <w:color w:val="000000" w:themeColor="text1"/>
+                <w:sz w:val="22"/>
+              </w:rPr>
+              <w:t>Sí</w:t>
+            </w:r>
+          </w:p>
+        </w:tc>
+      </w:tr>
+    </w:tbl>
+    <w:p/>
+    <w:p>
+      <w:pPr>
+        <w:pStyle w:val="Ttulo1"/>
+      </w:pPr>
+      <w:bookmarkStart w:id="16" w:name="_Toc41209735"/>
+      <w:r>
+        <w:lastRenderedPageBreak/>
         <w:t>Manual de usuario</w:t>
       </w:r>
-      <w:bookmarkEnd w:id="15"/>
+      <w:bookmarkEnd w:id="16"/>
+    </w:p>
+    <w:p>
+      <w:pPr>
+        <w:pStyle w:val="Ttulo2"/>
+      </w:pPr>
+      <w:proofErr w:type="spellStart"/>
+      <w:r>
+        <w:t>Mashup</w:t>
+      </w:r>
+      <w:proofErr w:type="spellEnd"/>
     </w:p>
     <w:p/>
+    <w:p/>
+    <w:p/>
     <w:p>
       <w:pPr>
         <w:pStyle w:val="Ttulo2"/>
       </w:pPr>
-      <w:bookmarkStart w:id="16" w:name="_Toc41046360"/>
+      <w:bookmarkStart w:id="17" w:name="_Toc41209736"/>
       <w:r>
         <w:t>API REST</w:t>
       </w:r>
-      <w:bookmarkEnd w:id="16"/>
+      <w:bookmarkEnd w:id="17"/>
     </w:p>
     <w:p/>
     <w:p>
       <w:r>
         <w:t xml:space="preserve">Documentación interactiva:  </w:t>
       </w:r>
-      <w:hyperlink r:id="rId26" w:history="1">
+      <w:hyperlink r:id="rId27" w:history="1">
         <w:r>
           <w:rPr>
             <w:rStyle w:val="Hipervnculo"/>
@@ -4441,7 +8317,7 @@
         <w:br/>
         <w:t xml:space="preserve">Fichero YAML: </w:t>
       </w:r>
-      <w:hyperlink r:id="rId27" w:anchor="/" w:history="1">
+      <w:hyperlink r:id="rId28" w:anchor="/" w:history="1">
         <w:r>
           <w:rPr>
             <w:rStyle w:val="Hipervnculo"/>
@@ -5646,6 +9522,113 @@
       <w:shd w:val="clear" w:color="auto" w:fill="E1DFDD"/>
     </w:rPr>
   </w:style>
+  <w:style w:type="table" w:styleId="Tablaconcuadrcula5oscura-nfasis5">
+    <w:name w:val="Grid Table 5 Dark Accent 5"/>
+    <w:basedOn w:val="Tablanormal"/>
+    <w:uiPriority w:val="50"/>
+    <w:rsid w:val="00C76A0D"/>
+    <w:pPr>
+      <w:spacing w:after="0" w:line="240" w:lineRule="auto"/>
+    </w:pPr>
+    <w:tblPr>
+      <w:tblStyleRowBandSize w:val="1"/>
+      <w:tblStyleColBandSize w:val="1"/>
+      <w:tblInd w:w="0" w:type="nil"/>
+      <w:tblBorders>
+        <w:top w:val="single" w:sz="4" w:space="0" w:color="FFFFFF" w:themeColor="background1"/>
+        <w:left w:val="single" w:sz="4" w:space="0" w:color="FFFFFF" w:themeColor="background1"/>
+        <w:bottom w:val="single" w:sz="4" w:space="0" w:color="FFFFFF" w:themeColor="background1"/>
+        <w:right w:val="single" w:sz="4" w:space="0" w:color="FFFFFF" w:themeColor="background1"/>
+        <w:insideH w:val="single" w:sz="4" w:space="0" w:color="FFFFFF" w:themeColor="background1"/>
+        <w:insideV w:val="single" w:sz="4" w:space="0" w:color="FFFFFF" w:themeColor="background1"/>
+      </w:tblBorders>
+    </w:tblPr>
+    <w:tcPr>
+      <w:shd w:val="clear" w:color="auto" w:fill="DEEAF6" w:themeFill="accent5" w:themeFillTint="33"/>
+    </w:tcPr>
+    <w:tblStylePr w:type="firstRow">
+      <w:rPr>
+        <w:b/>
+        <w:bCs/>
+        <w:color w:val="FFFFFF" w:themeColor="background1"/>
+      </w:rPr>
+      <w:tblPr/>
+      <w:tcPr>
+        <w:tcBorders>
+          <w:top w:val="single" w:sz="4" w:space="0" w:color="FFFFFF" w:themeColor="background1"/>
+          <w:left w:val="single" w:sz="4" w:space="0" w:color="FFFFFF" w:themeColor="background1"/>
+          <w:right w:val="single" w:sz="4" w:space="0" w:color="FFFFFF" w:themeColor="background1"/>
+          <w:insideH w:val="nil"/>
+          <w:insideV w:val="nil"/>
+        </w:tcBorders>
+        <w:shd w:val="clear" w:color="auto" w:fill="5B9BD5" w:themeFill="accent5"/>
+      </w:tcPr>
+    </w:tblStylePr>
+    <w:tblStylePr w:type="lastRow">
+      <w:rPr>
+        <w:b/>
+        <w:bCs/>
+        <w:color w:val="FFFFFF" w:themeColor="background1"/>
+      </w:rPr>
+      <w:tblPr/>
+      <w:tcPr>
+        <w:tcBorders>
+          <w:left w:val="single" w:sz="4" w:space="0" w:color="FFFFFF" w:themeColor="background1"/>
+          <w:bottom w:val="single" w:sz="4" w:space="0" w:color="FFFFFF" w:themeColor="background1"/>
+          <w:right w:val="single" w:sz="4" w:space="0" w:color="FFFFFF" w:themeColor="background1"/>
+          <w:insideH w:val="nil"/>
+          <w:insideV w:val="nil"/>
+        </w:tcBorders>
+        <w:shd w:val="clear" w:color="auto" w:fill="5B9BD5" w:themeFill="accent5"/>
+      </w:tcPr>
+    </w:tblStylePr>
+    <w:tblStylePr w:type="firstCol">
+      <w:rPr>
+        <w:b/>
+        <w:bCs/>
+        <w:color w:val="FFFFFF" w:themeColor="background1"/>
+      </w:rPr>
+      <w:tblPr/>
+      <w:tcPr>
+        <w:tcBorders>
+          <w:top w:val="single" w:sz="4" w:space="0" w:color="FFFFFF" w:themeColor="background1"/>
+          <w:left w:val="single" w:sz="4" w:space="0" w:color="FFFFFF" w:themeColor="background1"/>
+          <w:bottom w:val="single" w:sz="4" w:space="0" w:color="FFFFFF" w:themeColor="background1"/>
+          <w:insideV w:val="nil"/>
+        </w:tcBorders>
+        <w:shd w:val="clear" w:color="auto" w:fill="5B9BD5" w:themeFill="accent5"/>
+      </w:tcPr>
+    </w:tblStylePr>
+    <w:tblStylePr w:type="lastCol">
+      <w:rPr>
+        <w:b/>
+        <w:bCs/>
+        <w:color w:val="FFFFFF" w:themeColor="background1"/>
+      </w:rPr>
+      <w:tblPr/>
+      <w:tcPr>
+        <w:tcBorders>
+          <w:top w:val="single" w:sz="4" w:space="0" w:color="FFFFFF" w:themeColor="background1"/>
+          <w:bottom w:val="single" w:sz="4" w:space="0" w:color="FFFFFF" w:themeColor="background1"/>
+          <w:right w:val="single" w:sz="4" w:space="0" w:color="FFFFFF" w:themeColor="background1"/>
+          <w:insideV w:val="nil"/>
+        </w:tcBorders>
+        <w:shd w:val="clear" w:color="auto" w:fill="5B9BD5" w:themeFill="accent5"/>
+      </w:tcPr>
+    </w:tblStylePr>
+    <w:tblStylePr w:type="band1Vert">
+      <w:tblPr/>
+      <w:tcPr>
+        <w:shd w:val="clear" w:color="auto" w:fill="BDD6EE" w:themeFill="accent5" w:themeFillTint="66"/>
+      </w:tcPr>
+    </w:tblStylePr>
+    <w:tblStylePr w:type="band1Horz">
+      <w:tblPr/>
+      <w:tcPr>
+        <w:shd w:val="clear" w:color="auto" w:fill="BDD6EE" w:themeFill="accent5" w:themeFillTint="66"/>
+      </w:tcPr>
+    </w:tblStylePr>
+  </w:style>
 </w:styles>
 </file>
 
@@ -5942,4 +9925,16 @@
     </a:ext>
   </a:extLst>
 </a:theme>
+</file>
+
+<file path=customXml/item1.xml><?xml version="1.0" encoding="utf-8"?>
+<b:Sources xmlns:b="http://schemas.openxmlformats.org/officeDocument/2006/bibliography" xmlns="http://schemas.openxmlformats.org/officeDocument/2006/bibliography" SelectedStyle="\APASixthEditionOfficeOnline.xsl" StyleName="APA" Version="6"/>
+</file>
+
+<file path=customXml/itemProps1.xml><?xml version="1.0" encoding="utf-8"?>
+<ds:datastoreItem xmlns:ds="http://schemas.openxmlformats.org/officeDocument/2006/customXml" ds:itemID="{ACFB85CE-7CC8-49CB-926F-21AA3C47C2C4}">
+  <ds:schemaRefs>
+    <ds:schemaRef ds:uri="http://schemas.openxmlformats.org/officeDocument/2006/bibliography"/>
+  </ds:schemaRefs>
+</ds:datastoreItem>
 </file>
</xml_diff>

<commit_message>
Finished writing implementation details
</commit_message>
<xml_diff>
--- a/docs/Third Deliverable PDF.docx
+++ b/docs/Third Deliverable PDF.docx
@@ -53,29 +53,7 @@
           <w:sz w:val="52"/>
           <w:szCs w:val="52"/>
         </w:rPr>
-        <w:t>(</w:t>
-      </w:r>
-      <w:proofErr w:type="spellStart"/>
-      <w:r>
-        <w:rPr>
-          <w:rFonts w:asciiTheme="majorHAnsi" w:hAnsiTheme="majorHAnsi"/>
-          <w:b/>
-          <w:color w:val="2F5496" w:themeColor="accent1" w:themeShade="BF"/>
-          <w:sz w:val="52"/>
-          <w:szCs w:val="52"/>
-        </w:rPr>
-        <w:t>Moovid</w:t>
-      </w:r>
-      <w:proofErr w:type="spellEnd"/>
-      <w:r>
-        <w:rPr>
-          <w:rFonts w:asciiTheme="majorHAnsi" w:hAnsiTheme="majorHAnsi"/>
-          <w:b/>
-          <w:color w:val="2F5496" w:themeColor="accent1" w:themeShade="BF"/>
-          <w:sz w:val="52"/>
-          <w:szCs w:val="52"/>
-        </w:rPr>
-        <w:t>)</w:t>
+        <w:t>(Moovid)</w:t>
       </w:r>
     </w:p>
     <w:p>
@@ -277,58 +255,7 @@
         <w:rPr>
           <w:szCs w:val="24"/>
         </w:rPr>
-        <w:t xml:space="preserve">Nicolás De Ory </w:t>
-      </w:r>
-      <w:proofErr w:type="gramStart"/>
-      <w:r>
-        <w:rPr>
-          <w:szCs w:val="24"/>
-        </w:rPr>
-        <w:t>Carmona  (</w:t>
-      </w:r>
-      <w:proofErr w:type="gramEnd"/>
-      <w:r>
-        <w:fldChar w:fldCharType="begin"/>
-      </w:r>
-      <w:r>
-        <w:instrText xml:space="preserve"> HYPERLINK "mailto:deorynicolas@gmail.com" </w:instrText>
-      </w:r>
-      <w:r>
-        <w:fldChar w:fldCharType="separate"/>
-      </w:r>
-      <w:r>
-        <w:rPr>
-          <w:rStyle w:val="Hipervnculo"/>
-          <w:szCs w:val="24"/>
-        </w:rPr>
-        <w:t>deorynicolas@gmail.com</w:t>
-      </w:r>
-      <w:r>
-        <w:rPr>
-          <w:rStyle w:val="Hipervnculo"/>
-          <w:szCs w:val="24"/>
-        </w:rPr>
-        <w:fldChar w:fldCharType="end"/>
-      </w:r>
-      <w:r>
-        <w:rPr>
-          <w:szCs w:val="24"/>
-        </w:rPr>
-        <w:t>)</w:t>
-      </w:r>
-    </w:p>
-    <w:p>
-      <w:pPr>
-        <w:spacing w:after="0"/>
-        <w:rPr>
-          <w:szCs w:val="24"/>
-        </w:rPr>
-      </w:pPr>
-      <w:r>
-        <w:rPr>
-          <w:szCs w:val="24"/>
-        </w:rPr>
-        <w:t>Antonio González Gómez (</w:t>
+        <w:t>Nicolás De Ory Carmona  (</w:t>
       </w:r>
       <w:hyperlink r:id="rId9" w:history="1">
         <w:r>
@@ -336,6 +263,35 @@
             <w:rStyle w:val="Hipervnculo"/>
             <w:szCs w:val="24"/>
           </w:rPr>
+          <w:t>deorynicolas@gmail.com</w:t>
+        </w:r>
+      </w:hyperlink>
+      <w:r>
+        <w:rPr>
+          <w:szCs w:val="24"/>
+        </w:rPr>
+        <w:t>)</w:t>
+      </w:r>
+    </w:p>
+    <w:p>
+      <w:pPr>
+        <w:spacing w:after="0"/>
+        <w:rPr>
+          <w:szCs w:val="24"/>
+        </w:rPr>
+      </w:pPr>
+      <w:r>
+        <w:rPr>
+          <w:szCs w:val="24"/>
+        </w:rPr>
+        <w:t>Antonio González Gómez (</w:t>
+      </w:r>
+      <w:hyperlink r:id="rId10" w:history="1">
+        <w:r>
+          <w:rPr>
+            <w:rStyle w:val="Hipervnculo"/>
+            <w:szCs w:val="24"/>
+          </w:rPr>
           <w:t>antoniogg696@gmail.com</w:t>
         </w:r>
       </w:hyperlink>
@@ -357,39 +313,17 @@
         <w:rPr>
           <w:szCs w:val="24"/>
         </w:rPr>
-        <w:t xml:space="preserve">Ignacio Navarro </w:t>
-      </w:r>
-      <w:proofErr w:type="gramStart"/>
-      <w:r>
-        <w:rPr>
-          <w:szCs w:val="24"/>
-        </w:rPr>
-        <w:t>Blázquez  (</w:t>
-      </w:r>
-      <w:proofErr w:type="gramEnd"/>
-      <w:r>
-        <w:fldChar w:fldCharType="begin"/>
-      </w:r>
-      <w:r>
-        <w:instrText xml:space="preserve"> HYPERLINK "mailto:inavarroblazquez@gmail.com" </w:instrText>
-      </w:r>
-      <w:r>
-        <w:fldChar w:fldCharType="separate"/>
-      </w:r>
-      <w:r>
-        <w:rPr>
-          <w:rStyle w:val="Hipervnculo"/>
-          <w:szCs w:val="24"/>
-        </w:rPr>
-        <w:t>inavarroblazquez@gmail.com</w:t>
-      </w:r>
-      <w:r>
-        <w:rPr>
-          <w:rStyle w:val="Hipervnculo"/>
-          <w:szCs w:val="24"/>
-        </w:rPr>
-        <w:fldChar w:fldCharType="end"/>
-      </w:r>
+        <w:t>Ignacio Navarro Blázquez  (</w:t>
+      </w:r>
+      <w:hyperlink r:id="rId11" w:history="1">
+        <w:r>
+          <w:rPr>
+            <w:rStyle w:val="Hipervnculo"/>
+            <w:szCs w:val="24"/>
+          </w:rPr>
+          <w:t>inavarroblazquez@gmail.com</w:t>
+        </w:r>
+      </w:hyperlink>
       <w:r>
         <w:rPr>
           <w:szCs w:val="24"/>
@@ -455,7 +389,7 @@
         </w:rPr>
         <w:t xml:space="preserve">Enlace de la aplicación: </w:t>
       </w:r>
-      <w:hyperlink r:id="rId10" w:history="1">
+      <w:hyperlink r:id="rId12" w:history="1">
         <w:r>
           <w:rPr>
             <w:rStyle w:val="Hipervnculo"/>
@@ -478,7 +412,7 @@
         </w:rPr>
         <w:t xml:space="preserve">Enlace de proyecto en GitHub: </w:t>
       </w:r>
-      <w:hyperlink r:id="rId11" w:history="1">
+      <w:hyperlink r:id="rId13" w:history="1">
         <w:r>
           <w:rPr>
             <w:rStyle w:val="Hipervnculo"/>
@@ -994,54 +928,22 @@
                 <w:rFonts w:cs="Arial"/>
                 <w:sz w:val="22"/>
               </w:rPr>
-              <w:t xml:space="preserve">- Añadidos los diagramas de clase y de secuencia de la arquitectura de la aplicación </w:t>
-            </w:r>
-            <w:proofErr w:type="gramStart"/>
+              <w:t>- Añadidos los diagramas de clase y de secuencia de la arquitectura de la aplicación siguiendo  las directrices del patrón MVC</w:t>
+            </w:r>
             <w:r>
               <w:rPr>
                 <w:rFonts w:cs="Arial"/>
                 <w:sz w:val="22"/>
               </w:rPr>
-              <w:t>siguiendo  las</w:t>
-            </w:r>
-            <w:proofErr w:type="gramEnd"/>
+              <w:t>.</w:t>
+            </w:r>
             <w:r>
               <w:rPr>
                 <w:rFonts w:cs="Arial"/>
                 <w:sz w:val="22"/>
               </w:rPr>
-              <w:t xml:space="preserve"> directrices del patrón MVC</w:t>
-            </w:r>
-            <w:r>
-              <w:rPr>
-                <w:rFonts w:cs="Arial"/>
-                <w:sz w:val="22"/>
-              </w:rPr>
-              <w:t>.</w:t>
-            </w:r>
-            <w:r>
-              <w:rPr>
-                <w:rFonts w:cs="Arial"/>
-                <w:sz w:val="22"/>
-              </w:rPr>
               <w:br/>
-              <w:t xml:space="preserve">- Añadida la documentación de la API REST en </w:t>
-            </w:r>
-            <w:proofErr w:type="spellStart"/>
-            <w:r>
-              <w:rPr>
-                <w:rFonts w:cs="Arial"/>
-                <w:sz w:val="22"/>
-              </w:rPr>
-              <w:t>swagger</w:t>
-            </w:r>
-            <w:proofErr w:type="spellEnd"/>
-            <w:r>
-              <w:rPr>
-                <w:rFonts w:cs="Arial"/>
-                <w:sz w:val="22"/>
-              </w:rPr>
-              <w:t>.</w:t>
+              <w:t>- Añadida la documentación de la API REST en swagger.</w:t>
             </w:r>
           </w:p>
         </w:tc>
@@ -2987,96 +2889,23 @@
       <w:pPr>
         <w:jc w:val="both"/>
       </w:pPr>
-      <w:proofErr w:type="spellStart"/>
-      <w:r>
-        <w:t>Moovid</w:t>
-      </w:r>
-      <w:proofErr w:type="spellEnd"/>
-      <w:r>
-        <w:t xml:space="preserve"> es una aplicación web que pretende integrar Google </w:t>
-      </w:r>
-      <w:proofErr w:type="spellStart"/>
-      <w:r>
-        <w:t>Photos</w:t>
-      </w:r>
-      <w:proofErr w:type="spellEnd"/>
-      <w:r>
-        <w:t xml:space="preserve"> junto con Google Drive y </w:t>
-      </w:r>
-      <w:proofErr w:type="spellStart"/>
+      <w:r>
+        <w:t xml:space="preserve">Moovid es una aplicación web que pretende integrar Google Photos junto con Google Drive y </w:t>
+      </w:r>
       <w:r>
         <w:rPr>
           <w:sz w:val="22"/>
         </w:rPr>
-        <w:t>Language</w:t>
-      </w:r>
-      <w:proofErr w:type="spellEnd"/>
+        <w:t>Language Understanding Intelligent Service</w:t>
+      </w:r>
       <w:r>
         <w:rPr>
           <w:sz w:val="22"/>
         </w:rPr>
-        <w:t xml:space="preserve"> </w:t>
-      </w:r>
-      <w:proofErr w:type="spellStart"/>
-      <w:r>
-        <w:rPr>
-          <w:sz w:val="22"/>
-        </w:rPr>
-        <w:t>Understanding</w:t>
-      </w:r>
-      <w:proofErr w:type="spellEnd"/>
-      <w:r>
-        <w:rPr>
-          <w:sz w:val="22"/>
-        </w:rPr>
-        <w:t xml:space="preserve"> </w:t>
-      </w:r>
-      <w:proofErr w:type="spellStart"/>
-      <w:r>
-        <w:rPr>
-          <w:sz w:val="22"/>
-        </w:rPr>
-        <w:t>Intelligent</w:t>
-      </w:r>
-      <w:proofErr w:type="spellEnd"/>
-      <w:r>
-        <w:rPr>
-          <w:sz w:val="22"/>
-        </w:rPr>
-        <w:t xml:space="preserve"> </w:t>
-      </w:r>
-      <w:proofErr w:type="spellStart"/>
-      <w:r>
-        <w:rPr>
-          <w:sz w:val="22"/>
-        </w:rPr>
-        <w:t>Service</w:t>
-      </w:r>
-      <w:proofErr w:type="spellEnd"/>
-      <w:r>
-        <w:rPr>
-          <w:sz w:val="22"/>
-        </w:rPr>
         <w:t xml:space="preserve"> (</w:t>
       </w:r>
       <w:r>
-        <w:t xml:space="preserve">LUIS – parte de los </w:t>
-      </w:r>
-      <w:proofErr w:type="spellStart"/>
-      <w:r>
-        <w:t>Cognitive</w:t>
-      </w:r>
-      <w:proofErr w:type="spellEnd"/>
-      <w:r>
-        <w:t xml:space="preserve"> </w:t>
-      </w:r>
-      <w:proofErr w:type="spellStart"/>
-      <w:r>
-        <w:t>Services</w:t>
-      </w:r>
-      <w:proofErr w:type="spellEnd"/>
-      <w:r>
-        <w:t xml:space="preserve"> de Microsoft).</w:t>
+        <w:t>LUIS – parte de los Cognitive Services de Microsoft).</w:t>
       </w:r>
     </w:p>
     <w:p>
@@ -3084,15 +2913,7 @@
         <w:jc w:val="both"/>
       </w:pPr>
       <w:r>
-        <w:t xml:space="preserve">Su objetivo principal es crear de manera automática </w:t>
-      </w:r>
-      <w:proofErr w:type="spellStart"/>
-      <w:r>
-        <w:t>videomontajes</w:t>
-      </w:r>
-      <w:proofErr w:type="spellEnd"/>
-      <w:r>
-        <w:t xml:space="preserve"> personalizados a partir de la biblioteca de fotos del usuario. Por medio del lenguaje natural, el usuario tiene la posibilidad de indicarle a la aplicación los parámetros que desea que tenga el montaje, desde la selección de fotos en función de su fecha y lugar de captura, hasta la selección en función del contenido de la propia imagen. Estos parámetros los indica el usuario a través de una interfaz que reconoce el lenguaje natural, gracias a LUIS.</w:t>
+        <w:t>Su objetivo principal es crear de manera automática videomontajes personalizados a partir de la biblioteca de fotos del usuario. Por medio del lenguaje natural, el usuario tiene la posibilidad de indicarle a la aplicación los parámetros que desea que tenga el montaje, desde la selección de fotos en función de su fecha y lugar de captura, hasta la selección en función del contenido de la propia imagen. Estos parámetros los indica el usuario a través de una interfaz que reconoce el lenguaje natural, gracias a LUIS.</w:t>
       </w:r>
     </w:p>
     <w:p>
@@ -3154,35 +2975,34 @@
           <w:b/>
           <w:bCs/>
         </w:rPr>
-        <w:t xml:space="preserve">Google </w:t>
-      </w:r>
-      <w:proofErr w:type="spellStart"/>
+        <w:t>Google Photos</w:t>
+      </w:r>
+      <w:r>
+        <w:t>. Proporciona un análisis exhaustivo (Computer Vision) de la biblioteca de fotos del usuario, permitiendo clasificar cada foto en distintas categorías en función de su contenido, ubicación geográfica, y marca de tiempo. Se integra con LUIS para aplicar parámetros en función de lo que desee el usuario, y se utiliza además para ofrecer recomendaciones personalizadas.</w:t>
+      </w:r>
+    </w:p>
+    <w:p>
+      <w:pPr>
+        <w:jc w:val="both"/>
+      </w:pPr>
       <w:r>
         <w:rPr>
           <w:b/>
           <w:bCs/>
         </w:rPr>
-        <w:t>Photos</w:t>
-      </w:r>
-      <w:proofErr w:type="spellEnd"/>
-      <w:r>
-        <w:t>. Proporciona un análisis exhaustivo (</w:t>
-      </w:r>
-      <w:proofErr w:type="spellStart"/>
-      <w:r>
-        <w:t>Computer</w:t>
-      </w:r>
-      <w:proofErr w:type="spellEnd"/>
-      <w:r>
-        <w:t xml:space="preserve"> </w:t>
-      </w:r>
-      <w:proofErr w:type="spellStart"/>
-      <w:r>
-        <w:t>Vision</w:t>
-      </w:r>
-      <w:proofErr w:type="spellEnd"/>
-      <w:r>
-        <w:t>) de la biblioteca de fotos del usuario, permitiendo clasificar cada foto en distintas categorías en función de su contenido, ubicación geográfica, y marca de tiempo. Se integra con LUIS para aplicar parámetros en función de lo que desee el usuario, y se utiliza además para ofrecer recomendaciones personalizadas.</w:t>
+        <w:t>Spotify</w:t>
+      </w:r>
+      <w:r>
+        <w:t xml:space="preserve">. </w:t>
+      </w:r>
+      <w:r>
+        <w:t>Encargado de, según las especificaciones del cliente, encontrar canciones adecuada para el montaje, esta lista de canciones será dada a la API de You</w:t>
+      </w:r>
+      <w:r>
+        <w:t>T</w:t>
+      </w:r>
+      <w:r>
+        <w:t>ube. Es capaz de identificar artistas o estilos de canciones (pausada, bailable, etc...) y devolver las canciones que concuerden con dichos criterios.</w:t>
       </w:r>
     </w:p>
     <w:p>
@@ -3194,59 +3014,14 @@
           <w:b/>
           <w:bCs/>
         </w:rPr>
-        <w:t>Spotify</w:t>
-      </w:r>
-      <w:r>
-        <w:t xml:space="preserve">. </w:t>
-      </w:r>
-      <w:r>
-        <w:t xml:space="preserve">Encargado de, según las especificaciones del cliente, encontrar canciones adecuada para el montaje, esta lista de canciones será dada a la API de </w:t>
-      </w:r>
-      <w:proofErr w:type="spellStart"/>
-      <w:r>
-        <w:t>Youtube</w:t>
-      </w:r>
-      <w:proofErr w:type="spellEnd"/>
-      <w:r>
-        <w:t xml:space="preserve">. Es capaz de identificar artistas o estilos de canciones (pausada, bailable, </w:t>
-      </w:r>
-      <w:proofErr w:type="gramStart"/>
-      <w:r>
-        <w:t>etc...</w:t>
-      </w:r>
-      <w:proofErr w:type="gramEnd"/>
-      <w:r>
-        <w:t>) y devolver las canciones que concuerden con dichos criterios.</w:t>
-      </w:r>
-    </w:p>
-    <w:p>
-      <w:pPr>
-        <w:jc w:val="both"/>
-      </w:pPr>
-      <w:proofErr w:type="spellStart"/>
-      <w:r>
-        <w:rPr>
-          <w:b/>
-          <w:bCs/>
-        </w:rPr>
-        <w:t>Youtube</w:t>
-      </w:r>
-      <w:proofErr w:type="spellEnd"/>
-      <w:r>
-        <w:rPr>
-          <w:b/>
-          <w:bCs/>
-        </w:rPr>
-        <w:t xml:space="preserve">. </w:t>
+        <w:t xml:space="preserve">Youtube. </w:t>
       </w:r>
       <w:r>
         <w:t xml:space="preserve">Tras recibir la lista de canciones de Spotify se encargará de buscar las </w:t>
       </w:r>
-      <w:proofErr w:type="spellStart"/>
-      <w:r>
-        <w:t>urls</w:t>
-      </w:r>
-      <w:proofErr w:type="spellEnd"/>
+      <w:r>
+        <w:t>URLs</w:t>
+      </w:r>
       <w:r>
         <w:t xml:space="preserve"> de dichas canciones para que puedan ser añadidas al montaje final.</w:t>
       </w:r>
@@ -3338,17 +3113,8 @@
                 <w:b w:val="0"/>
                 <w:sz w:val="22"/>
               </w:rPr>
-              <w:t xml:space="preserve">Google </w:t>
-            </w:r>
-            <w:proofErr w:type="spellStart"/>
-            <w:r>
-              <w:rPr>
-                <w:b w:val="0"/>
-                <w:sz w:val="22"/>
-              </w:rPr>
-              <w:t>Photos</w:t>
-            </w:r>
-            <w:proofErr w:type="spellEnd"/>
+              <w:t>Google Photos</w:t>
+            </w:r>
           </w:p>
         </w:tc>
         <w:tc>
@@ -3365,7 +3131,7 @@
             <w:pPr>
               <w:cnfStyle w:val="000000100000" w:firstRow="0" w:lastRow="0" w:firstColumn="0" w:lastColumn="0" w:oddVBand="0" w:evenVBand="0" w:oddHBand="1" w:evenHBand="0" w:firstRowFirstColumn="0" w:firstRowLastColumn="0" w:lastRowFirstColumn="0" w:lastRowLastColumn="0"/>
             </w:pPr>
-            <w:hyperlink r:id="rId12" w:history="1">
+            <w:hyperlink r:id="rId14" w:history="1">
               <w:r>
                 <w:rPr>
                   <w:rStyle w:val="Hipervnculo"/>
@@ -3400,7 +3166,6 @@
                 <w:sz w:val="22"/>
               </w:rPr>
             </w:pPr>
-            <w:proofErr w:type="spellStart"/>
             <w:r>
               <w:rPr>
                 <w:b w:val="0"/>
@@ -3409,7 +3174,6 @@
               </w:rPr>
               <w:t>Youtube</w:t>
             </w:r>
-            <w:proofErr w:type="spellEnd"/>
           </w:p>
         </w:tc>
         <w:tc>
@@ -3431,7 +3195,7 @@
                 <w:u w:val="single"/>
               </w:rPr>
             </w:pPr>
-            <w:hyperlink r:id="rId13" w:history="1">
+            <w:hyperlink r:id="rId15" w:history="1">
               <w:r>
                 <w:rPr>
                   <w:rStyle w:val="Hipervnculo"/>
@@ -3496,7 +3260,7 @@
                 <w:lang w:val="de-DE"/>
               </w:rPr>
             </w:pPr>
-            <w:hyperlink r:id="rId14" w:history="1">
+            <w:hyperlink r:id="rId16" w:history="1">
               <w:r>
                 <w:rPr>
                   <w:rStyle w:val="Hipervnculo"/>
@@ -3561,7 +3325,7 @@
                 <w:lang w:val="de-DE"/>
               </w:rPr>
             </w:pPr>
-            <w:hyperlink r:id="rId15" w:history="1">
+            <w:hyperlink r:id="rId17" w:history="1">
               <w:r>
                 <w:rPr>
                   <w:rStyle w:val="Hipervnculo"/>
@@ -3626,69 +3390,13 @@
         <w:jc w:val="both"/>
       </w:pPr>
       <w:r>
-        <w:t xml:space="preserve">Al principio se pensaba implementar tres </w:t>
-      </w:r>
-      <w:proofErr w:type="spellStart"/>
-      <w:r>
-        <w:t>APIs</w:t>
-      </w:r>
-      <w:proofErr w:type="spellEnd"/>
-      <w:r>
-        <w:t xml:space="preserve">, Google Drive, </w:t>
-      </w:r>
-      <w:proofErr w:type="spellStart"/>
-      <w:r>
-        <w:t>Photos</w:t>
-      </w:r>
-      <w:proofErr w:type="spellEnd"/>
-      <w:r>
-        <w:t xml:space="preserve"> y LUIS, sin </w:t>
-      </w:r>
-      <w:proofErr w:type="gramStart"/>
-      <w:r>
-        <w:t>embargo</w:t>
-      </w:r>
-      <w:proofErr w:type="gramEnd"/>
-      <w:r>
-        <w:t xml:space="preserve"> tras un estudio detenido de las documentaciones pertinentes decidimos dejar drive ya que </w:t>
-      </w:r>
-      <w:proofErr w:type="spellStart"/>
-      <w:r>
-        <w:t>Photos</w:t>
-      </w:r>
-      <w:proofErr w:type="spellEnd"/>
-      <w:r>
-        <w:t xml:space="preserve"> ya nos permitía almacenar y descargar las fotos necesarias. Para añadir la complejidad restante al proyecto decidimos implementar música en los montajes en la forma de las </w:t>
-      </w:r>
-      <w:proofErr w:type="spellStart"/>
-      <w:r>
-        <w:t>APIs</w:t>
-      </w:r>
-      <w:proofErr w:type="spellEnd"/>
-      <w:r>
-        <w:t xml:space="preserve"> de Spotify y </w:t>
-      </w:r>
-      <w:proofErr w:type="spellStart"/>
-      <w:r>
-        <w:t>Youtube</w:t>
-      </w:r>
-      <w:proofErr w:type="spellEnd"/>
-      <w:r>
-        <w:t xml:space="preserve">. Adicionalmente, para el montaje del video en cuestión </w:t>
+        <w:t xml:space="preserve">Al principio se pensaba implementar tres APIs, Google Drive, Photos y LUIS, sin embargo tras un estudio detenido de las documentaciones pertinentes decidimos dejar drive ya que Photos ya nos permitía almacenar y descargar las fotos necesarias. Para añadir la complejidad restante al proyecto decidimos implementar música en los montajes en la forma de las APIs de Spotify y Youtube. Adicionalmente, para el montaje del video en cuestión </w:t>
       </w:r>
       <w:r>
         <w:t>ha sido necesario desarrollar scripts adicionales</w:t>
       </w:r>
       <w:r>
-        <w:t xml:space="preserve"> usando la librería </w:t>
-      </w:r>
-      <w:proofErr w:type="spellStart"/>
-      <w:r>
-        <w:t>ffmpeg</w:t>
-      </w:r>
-      <w:proofErr w:type="spellEnd"/>
-      <w:r>
-        <w:t xml:space="preserve"> que coge las canciones y las fotos y produce el montaje. H</w:t>
+        <w:t xml:space="preserve"> usando la librería ffmpeg que coge las canciones y las fotos y produce el montaje. H</w:t>
       </w:r>
       <w:r>
         <w:t>a supuesto un verdadero reto dada la falta de ejemplos previos</w:t>
@@ -3731,31 +3439,7 @@
         <w:jc w:val="both"/>
       </w:pPr>
       <w:r>
-        <w:t xml:space="preserve">Esta vista </w:t>
-      </w:r>
-      <w:proofErr w:type="spellStart"/>
-      <w:r>
-        <w:t>esta</w:t>
-      </w:r>
-      <w:proofErr w:type="spellEnd"/>
-      <w:r>
-        <w:t xml:space="preserve"> disponible antes de hacer </w:t>
-      </w:r>
-      <w:proofErr w:type="spellStart"/>
-      <w:r>
-        <w:t>login</w:t>
-      </w:r>
-      <w:proofErr w:type="spellEnd"/>
-      <w:r>
-        <w:t xml:space="preserve"> con Google </w:t>
-      </w:r>
-      <w:proofErr w:type="spellStart"/>
-      <w:r>
-        <w:t>Photos</w:t>
-      </w:r>
-      <w:proofErr w:type="spellEnd"/>
-      <w:r>
-        <w:t>, se muestra un icono para iniciar sesión y la ventana de conversación con LUIS donde se escribirán las diferentes instrucciones</w:t>
+        <w:t>Esta vista esta disponible antes de hacer login con Google Photos, se muestra un icono para iniciar sesión y la ventana de conversación con LUIS donde se escribirán las diferentes instrucciones</w:t>
       </w:r>
     </w:p>
     <w:p>
@@ -3776,159 +3460,6 @@
                 <pic:pic xmlns:pic="http://schemas.openxmlformats.org/drawingml/2006/picture">
                   <pic:nvPicPr>
                     <pic:cNvPr id="0" name="Picture 1"/>
-                    <pic:cNvPicPr>
-                      <a:picLocks noChangeAspect="1" noChangeArrowheads="1"/>
-                    </pic:cNvPicPr>
-                  </pic:nvPicPr>
-                  <pic:blipFill>
-                    <a:blip r:embed="rId16" cstate="print">
-                      <a:extLst>
-                        <a:ext uri="{28A0092B-C50C-407E-A947-70E740481C1C}">
-                          <a14:useLocalDpi xmlns:a14="http://schemas.microsoft.com/office/drawing/2010/main" val="0"/>
-                        </a:ext>
-                      </a:extLst>
-                    </a:blip>
-                    <a:srcRect/>
-                    <a:stretch>
-                      <a:fillRect/>
-                    </a:stretch>
-                  </pic:blipFill>
-                  <pic:spPr bwMode="auto">
-                    <a:xfrm>
-                      <a:off x="0" y="0"/>
-                      <a:ext cx="5398770" cy="3035300"/>
-                    </a:xfrm>
-                    <a:prstGeom prst="rect">
-                      <a:avLst/>
-                    </a:prstGeom>
-                    <a:noFill/>
-                    <a:ln>
-                      <a:noFill/>
-                    </a:ln>
-                  </pic:spPr>
-                </pic:pic>
-              </a:graphicData>
-            </a:graphic>
-          </wp:inline>
-        </w:drawing>
-      </w:r>
-    </w:p>
-    <w:p>
-      <w:pPr>
-        <w:pStyle w:val="Ttulo2"/>
-      </w:pPr>
-      <w:bookmarkStart w:id="7" w:name="_Toc41209726"/>
-      <w:r>
-        <w:t>Vista Creación Montaje</w:t>
-      </w:r>
-      <w:bookmarkEnd w:id="7"/>
-    </w:p>
-    <w:p>
-      <w:pPr>
-        <w:jc w:val="both"/>
-      </w:pPr>
-      <w:r>
-        <w:t>Se accederá a esta vista una vez el usuario se haya registrado con Google, aparecerán los montajes que se han procesado y las fo</w:t>
-      </w:r>
-      <w:r>
-        <w:t>tos disponibles divididas en categorías. La conversación con LUIS seguirá estando disponible.</w:t>
-      </w:r>
-    </w:p>
-    <w:p>
-      <w:pPr>
-        <w:spacing w:line="259" w:lineRule="auto"/>
-      </w:pPr>
-      <w:r>
-        <w:rPr>
-          <w:noProof/>
-        </w:rPr>
-        <w:drawing>
-          <wp:inline distT="0" distB="0" distL="0" distR="0" wp14:anchorId="140096FD" wp14:editId="75AD159D">
-            <wp:extent cx="5400040" cy="3039110"/>
-            <wp:effectExtent l="0" t="0" r="0" b="8890"/>
-            <wp:docPr id="8" name="Imagen 8"/>
-            <wp:cNvGraphicFramePr>
-              <a:graphicFrameLocks xmlns:a="http://schemas.openxmlformats.org/drawingml/2006/main" noChangeAspect="1"/>
-            </wp:cNvGraphicFramePr>
-            <a:graphic xmlns:a="http://schemas.openxmlformats.org/drawingml/2006/main">
-              <a:graphicData uri="http://schemas.openxmlformats.org/drawingml/2006/picture">
-                <pic:pic xmlns:pic="http://schemas.openxmlformats.org/drawingml/2006/picture">
-                  <pic:nvPicPr>
-                    <pic:cNvPr id="0" name="Picture 3"/>
-                    <pic:cNvPicPr>
-                      <a:picLocks noChangeAspect="1" noChangeArrowheads="1"/>
-                    </pic:cNvPicPr>
-                  </pic:nvPicPr>
-                  <pic:blipFill>
-                    <a:blip r:embed="rId17" cstate="print">
-                      <a:extLst>
-                        <a:ext uri="{28A0092B-C50C-407E-A947-70E740481C1C}">
-                          <a14:useLocalDpi xmlns:a14="http://schemas.microsoft.com/office/drawing/2010/main" val="0"/>
-                        </a:ext>
-                      </a:extLst>
-                    </a:blip>
-                    <a:srcRect/>
-                    <a:stretch>
-                      <a:fillRect/>
-                    </a:stretch>
-                  </pic:blipFill>
-                  <pic:spPr bwMode="auto">
-                    <a:xfrm>
-                      <a:off x="0" y="0"/>
-                      <a:ext cx="5400040" cy="3039110"/>
-                    </a:xfrm>
-                    <a:prstGeom prst="rect">
-                      <a:avLst/>
-                    </a:prstGeom>
-                    <a:noFill/>
-                    <a:ln>
-                      <a:noFill/>
-                    </a:ln>
-                  </pic:spPr>
-                </pic:pic>
-              </a:graphicData>
-            </a:graphic>
-          </wp:inline>
-        </w:drawing>
-      </w:r>
-    </w:p>
-    <w:p>
-      <w:pPr>
-        <w:pStyle w:val="Ttulo2"/>
-      </w:pPr>
-      <w:bookmarkStart w:id="8" w:name="_Toc41209727"/>
-      <w:r>
-        <w:lastRenderedPageBreak/>
-        <w:t>Vista Montaje Finalizado</w:t>
-      </w:r>
-      <w:bookmarkEnd w:id="8"/>
-    </w:p>
-    <w:p>
-      <w:pPr>
-        <w:jc w:val="both"/>
-      </w:pPr>
-      <w:r>
-        <w:t>Una vez se acabe de procesar un montaje LUIS devolverá un mensaje donde podremos ver una previsualización y algunos enlaces para descargarlo o compartirlo en distintas redes sociales.</w:t>
-      </w:r>
-    </w:p>
-    <w:p>
-      <w:r>
-        <w:rPr>
-          <w:noProof/>
-        </w:rPr>
-        <w:drawing>
-          <wp:inline distT="0" distB="0" distL="0" distR="0" wp14:anchorId="0C232099" wp14:editId="3AA64B19">
-            <wp:extent cx="5398770" cy="3035300"/>
-            <wp:effectExtent l="0" t="0" r="0" b="0"/>
-            <wp:docPr id="7" name="Imagen 7"/>
-            <wp:cNvGraphicFramePr>
-              <a:graphicFrameLocks xmlns:a="http://schemas.openxmlformats.org/drawingml/2006/main" noChangeAspect="1"/>
-            </wp:cNvGraphicFramePr>
-            <a:graphic xmlns:a="http://schemas.openxmlformats.org/drawingml/2006/main">
-              <a:graphicData uri="http://schemas.openxmlformats.org/drawingml/2006/picture">
-                <pic:pic xmlns:pic="http://schemas.openxmlformats.org/drawingml/2006/picture">
-                  <pic:nvPicPr>
-                    <pic:cNvPr id="0" name="Picture 2"/>
                     <pic:cNvPicPr>
                       <a:picLocks noChangeAspect="1" noChangeArrowheads="1"/>
                     </pic:cNvPicPr>
@@ -3966,6 +3497,159 @@
         </w:drawing>
       </w:r>
     </w:p>
+    <w:p>
+      <w:pPr>
+        <w:pStyle w:val="Ttulo2"/>
+      </w:pPr>
+      <w:bookmarkStart w:id="7" w:name="_Toc41209726"/>
+      <w:r>
+        <w:t>Vista Creación Montaje</w:t>
+      </w:r>
+      <w:bookmarkEnd w:id="7"/>
+    </w:p>
+    <w:p>
+      <w:pPr>
+        <w:jc w:val="both"/>
+      </w:pPr>
+      <w:r>
+        <w:t>Se accederá a esta vista una vez el usuario se haya registrado con Google, aparecerán los montajes que se han procesado y las fo</w:t>
+      </w:r>
+      <w:r>
+        <w:t>tos disponibles divididas en categorías. La conversación con LUIS seguirá estando disponible.</w:t>
+      </w:r>
+    </w:p>
+    <w:p>
+      <w:pPr>
+        <w:spacing w:line="259" w:lineRule="auto"/>
+      </w:pPr>
+      <w:r>
+        <w:rPr>
+          <w:noProof/>
+        </w:rPr>
+        <w:drawing>
+          <wp:inline distT="0" distB="0" distL="0" distR="0" wp14:anchorId="140096FD" wp14:editId="75AD159D">
+            <wp:extent cx="5400040" cy="3039110"/>
+            <wp:effectExtent l="0" t="0" r="0" b="8890"/>
+            <wp:docPr id="8" name="Imagen 8"/>
+            <wp:cNvGraphicFramePr>
+              <a:graphicFrameLocks xmlns:a="http://schemas.openxmlformats.org/drawingml/2006/main" noChangeAspect="1"/>
+            </wp:cNvGraphicFramePr>
+            <a:graphic xmlns:a="http://schemas.openxmlformats.org/drawingml/2006/main">
+              <a:graphicData uri="http://schemas.openxmlformats.org/drawingml/2006/picture">
+                <pic:pic xmlns:pic="http://schemas.openxmlformats.org/drawingml/2006/picture">
+                  <pic:nvPicPr>
+                    <pic:cNvPr id="0" name="Picture 3"/>
+                    <pic:cNvPicPr>
+                      <a:picLocks noChangeAspect="1" noChangeArrowheads="1"/>
+                    </pic:cNvPicPr>
+                  </pic:nvPicPr>
+                  <pic:blipFill>
+                    <a:blip r:embed="rId19" cstate="print">
+                      <a:extLst>
+                        <a:ext uri="{28A0092B-C50C-407E-A947-70E740481C1C}">
+                          <a14:useLocalDpi xmlns:a14="http://schemas.microsoft.com/office/drawing/2010/main" val="0"/>
+                        </a:ext>
+                      </a:extLst>
+                    </a:blip>
+                    <a:srcRect/>
+                    <a:stretch>
+                      <a:fillRect/>
+                    </a:stretch>
+                  </pic:blipFill>
+                  <pic:spPr bwMode="auto">
+                    <a:xfrm>
+                      <a:off x="0" y="0"/>
+                      <a:ext cx="5400040" cy="3039110"/>
+                    </a:xfrm>
+                    <a:prstGeom prst="rect">
+                      <a:avLst/>
+                    </a:prstGeom>
+                    <a:noFill/>
+                    <a:ln>
+                      <a:noFill/>
+                    </a:ln>
+                  </pic:spPr>
+                </pic:pic>
+              </a:graphicData>
+            </a:graphic>
+          </wp:inline>
+        </w:drawing>
+      </w:r>
+    </w:p>
+    <w:p>
+      <w:pPr>
+        <w:pStyle w:val="Ttulo2"/>
+      </w:pPr>
+      <w:bookmarkStart w:id="8" w:name="_Toc41209727"/>
+      <w:r>
+        <w:lastRenderedPageBreak/>
+        <w:t>Vista Montaje Finalizado</w:t>
+      </w:r>
+      <w:bookmarkEnd w:id="8"/>
+    </w:p>
+    <w:p>
+      <w:pPr>
+        <w:jc w:val="both"/>
+      </w:pPr>
+      <w:r>
+        <w:t>Una vez se acabe de procesar un montaje LUIS devolverá un mensaje donde podremos ver una previsualización y algunos enlaces para descargarlo o compartirlo en distintas redes sociales.</w:t>
+      </w:r>
+    </w:p>
+    <w:p>
+      <w:r>
+        <w:rPr>
+          <w:noProof/>
+        </w:rPr>
+        <w:drawing>
+          <wp:inline distT="0" distB="0" distL="0" distR="0" wp14:anchorId="0C232099" wp14:editId="3AA64B19">
+            <wp:extent cx="5398770" cy="3035300"/>
+            <wp:effectExtent l="0" t="0" r="0" b="0"/>
+            <wp:docPr id="7" name="Imagen 7"/>
+            <wp:cNvGraphicFramePr>
+              <a:graphicFrameLocks xmlns:a="http://schemas.openxmlformats.org/drawingml/2006/main" noChangeAspect="1"/>
+            </wp:cNvGraphicFramePr>
+            <a:graphic xmlns:a="http://schemas.openxmlformats.org/drawingml/2006/main">
+              <a:graphicData uri="http://schemas.openxmlformats.org/drawingml/2006/picture">
+                <pic:pic xmlns:pic="http://schemas.openxmlformats.org/drawingml/2006/picture">
+                  <pic:nvPicPr>
+                    <pic:cNvPr id="0" name="Picture 2"/>
+                    <pic:cNvPicPr>
+                      <a:picLocks noChangeAspect="1" noChangeArrowheads="1"/>
+                    </pic:cNvPicPr>
+                  </pic:nvPicPr>
+                  <pic:blipFill>
+                    <a:blip r:embed="rId20" cstate="print">
+                      <a:extLst>
+                        <a:ext uri="{28A0092B-C50C-407E-A947-70E740481C1C}">
+                          <a14:useLocalDpi xmlns:a14="http://schemas.microsoft.com/office/drawing/2010/main" val="0"/>
+                        </a:ext>
+                      </a:extLst>
+                    </a:blip>
+                    <a:srcRect/>
+                    <a:stretch>
+                      <a:fillRect/>
+                    </a:stretch>
+                  </pic:blipFill>
+                  <pic:spPr bwMode="auto">
+                    <a:xfrm>
+                      <a:off x="0" y="0"/>
+                      <a:ext cx="5398770" cy="3035300"/>
+                    </a:xfrm>
+                    <a:prstGeom prst="rect">
+                      <a:avLst/>
+                    </a:prstGeom>
+                    <a:noFill/>
+                    <a:ln>
+                      <a:noFill/>
+                    </a:ln>
+                  </pic:spPr>
+                </pic:pic>
+              </a:graphicData>
+            </a:graphic>
+          </wp:inline>
+        </w:drawing>
+      </w:r>
+    </w:p>
     <w:p/>
     <w:p>
       <w:pPr>
@@ -4025,7 +3709,7 @@
                     </pic:cNvPicPr>
                   </pic:nvPicPr>
                   <pic:blipFill>
-                    <a:blip r:embed="rId19">
+                    <a:blip r:embed="rId21">
                       <a:extLst>
                         <a:ext uri="{28A0092B-C50C-407E-A947-70E740481C1C}">
                           <a14:useLocalDpi xmlns:a14="http://schemas.microsoft.com/office/drawing/2010/main" val="0"/>
@@ -4089,7 +3773,7 @@
                     <pic:cNvPicPr/>
                   </pic:nvPicPr>
                   <pic:blipFill>
-                    <a:blip r:embed="rId20">
+                    <a:blip r:embed="rId22">
                       <a:extLst>
                         <a:ext uri="{28A0092B-C50C-407E-A947-70E740481C1C}">
                           <a14:useLocalDpi xmlns:a14="http://schemas.microsoft.com/office/drawing/2010/main" val="0"/>
@@ -4157,7 +3841,7 @@
                     <pic:cNvPicPr/>
                   </pic:nvPicPr>
                   <pic:blipFill>
-                    <a:blip r:embed="rId21">
+                    <a:blip r:embed="rId23">
                       <a:extLst>
                         <a:ext uri="{28A0092B-C50C-407E-A947-70E740481C1C}">
                           <a14:useLocalDpi xmlns:a14="http://schemas.microsoft.com/office/drawing/2010/main" val="0"/>
@@ -4223,7 +3907,7 @@
                     </pic:cNvPicPr>
                   </pic:nvPicPr>
                   <pic:blipFill>
-                    <a:blip r:embed="rId22" cstate="print">
+                    <a:blip r:embed="rId24" cstate="print">
                       <a:extLst>
                         <a:ext uri="{28A0092B-C50C-407E-A947-70E740481C1C}">
                           <a14:useLocalDpi xmlns:a14="http://schemas.microsoft.com/office/drawing/2010/main" val="0"/>
@@ -4292,7 +3976,7 @@
                     </pic:cNvPicPr>
                   </pic:nvPicPr>
                   <pic:blipFill>
-                    <a:blip r:embed="rId23">
+                    <a:blip r:embed="rId25">
                       <a:extLst>
                         <a:ext uri="{28A0092B-C50C-407E-A947-70E740481C1C}">
                           <a14:useLocalDpi xmlns:a14="http://schemas.microsoft.com/office/drawing/2010/main" val="0"/>
@@ -4347,7 +4031,7 @@
                     </pic:cNvPicPr>
                   </pic:nvPicPr>
                   <pic:blipFill>
-                    <a:blip r:embed="rId24">
+                    <a:blip r:embed="rId26">
                       <a:extLst>
                         <a:ext uri="{28A0092B-C50C-407E-A947-70E740481C1C}">
                           <a14:useLocalDpi xmlns:a14="http://schemas.microsoft.com/office/drawing/2010/main" val="0"/>
@@ -4402,7 +4086,7 @@
                     </pic:cNvPicPr>
                   </pic:nvPicPr>
                   <pic:blipFill>
-                    <a:blip r:embed="rId25">
+                    <a:blip r:embed="rId27">
                       <a:extLst>
                         <a:ext uri="{28A0092B-C50C-407E-A947-70E740481C1C}">
                           <a14:useLocalDpi xmlns:a14="http://schemas.microsoft.com/office/drawing/2010/main" val="0"/>
@@ -4457,7 +4141,7 @@
                     </pic:cNvPicPr>
                   </pic:nvPicPr>
                   <pic:blipFill>
-                    <a:blip r:embed="rId26">
+                    <a:blip r:embed="rId28">
                       <a:extLst>
                         <a:ext uri="{28A0092B-C50C-407E-A947-70E740481C1C}">
                           <a14:useLocalDpi xmlns:a14="http://schemas.microsoft.com/office/drawing/2010/main" val="0"/>
@@ -4510,6 +4194,7 @@
     <w:p>
       <w:pPr>
         <w:spacing w:line="259" w:lineRule="auto"/>
+        <w:jc w:val="both"/>
       </w:pPr>
       <w:r>
         <w:t>La implementación del proyecto está dividida en varias secciones significativas, como se detalla en el diagrama de clases.</w:t>
@@ -4518,6 +4203,7 @@
     <w:p>
       <w:pPr>
         <w:spacing w:line="259" w:lineRule="auto"/>
+        <w:jc w:val="both"/>
       </w:pPr>
       <w:r>
         <w:t>La mayoría de la interacción del usuario con la aplicación se realiza a través de una interfaz de chat que permite la comunicación con lenguaje natural.</w:t>
@@ -4526,54 +4212,32 @@
     <w:p>
       <w:pPr>
         <w:spacing w:line="259" w:lineRule="auto"/>
-      </w:pPr>
-      <w:r>
-        <w:t xml:space="preserve">Gracias a </w:t>
-      </w:r>
-      <w:proofErr w:type="spellStart"/>
-      <w:r>
-        <w:t>Cognitive</w:t>
-      </w:r>
-      <w:proofErr w:type="spellEnd"/>
-      <w:r>
-        <w:t xml:space="preserve"> </w:t>
-      </w:r>
-      <w:proofErr w:type="spellStart"/>
-      <w:r>
-        <w:t>Services</w:t>
-      </w:r>
-      <w:proofErr w:type="spellEnd"/>
-      <w:r>
-        <w:t>, podemos extraer la intencionalidad del usuario y extraer entidades de interés, como fechas, temas sobre lo que hacer el montaje, el género musical y autores, entre otros.</w:t>
+        <w:jc w:val="both"/>
+      </w:pPr>
+      <w:r>
+        <w:t>Gracias a Cognitive Services, podemos extraer la intencionalidad del usuario y extraer entidades de interés, como fechas, temas sobre lo que hacer el montaje, el género musical y autores, entre otros.</w:t>
       </w:r>
     </w:p>
     <w:p>
       <w:pPr>
         <w:spacing w:line="259" w:lineRule="auto"/>
+        <w:jc w:val="both"/>
       </w:pPr>
       <w:r>
         <w:t>Sin embargo, est</w:t>
       </w:r>
       <w:r>
-        <w:t xml:space="preserve">e servicio no nos permite tener constancia del contexto de la conversación con el usuario, el cual es imprescindible para poder mantener una conversación fluida con el </w:t>
-      </w:r>
-      <w:proofErr w:type="spellStart"/>
-      <w:r>
-        <w:t>chatbot</w:t>
-      </w:r>
-      <w:proofErr w:type="spellEnd"/>
-      <w:r>
-        <w:t>.</w:t>
+        <w:t>e servicio no nos permite tener constancia del contexto de la conversación con el usuario, el cual es imprescindible para poder mantener una conversación fluida con el chatbot.</w:t>
       </w:r>
     </w:p>
     <w:p>
       <w:pPr>
         <w:spacing w:line="259" w:lineRule="auto"/>
+        <w:jc w:val="both"/>
       </w:pPr>
       <w:r>
         <w:t xml:space="preserve">Para ello, el servidor procesa el contexto de la conversación y produce una respuesta acorde a él, por medio de </w:t>
       </w:r>
-      <w:proofErr w:type="spellStart"/>
       <w:r>
         <w:rPr>
           <w:i/>
@@ -4581,27 +4245,18 @@
         </w:rPr>
         <w:t>ChatResponseFactory</w:t>
       </w:r>
-      <w:proofErr w:type="spellEnd"/>
-      <w:r>
-        <w:t xml:space="preserve">. El nuevo contexto de la conversación se almacena en una variable de sesión de corta duración, por si el usuario actualiza momentáneamente la página. Este contexto permite que frases como “decide por mí” sean interpretadas correctamente y la aplicación entienda que el usuario se refiere a elegir el tema del montaje, o bien la música de este. Asimismo, el contexto permite a </w:t>
-      </w:r>
-      <w:proofErr w:type="spellStart"/>
-      <w:r>
-        <w:t>Moovid</w:t>
-      </w:r>
-      <w:proofErr w:type="spellEnd"/>
-      <w:r>
-        <w:t xml:space="preserve"> no olvidar las fechas y datos que se le hayan dicho con anterioridad, y los tenga en cuenta a la hora de hacer finalmente el montaje.</w:t>
+      <w:r>
+        <w:t>. El nuevo contexto de la conversación se almacena en una variable de sesión de corta duración, por si el usuario actualiza momentáneamente la página. Este contexto permite que frases como “decide por mí” sean interpretadas correctamente y la aplicación entienda que el usuario se refiere a elegir el tema del montaje, o bien la música de este. Asimismo, el contexto permite a Moovid no olvidar las fechas y datos que se le hayan dicho con anterioridad, y los tenga en cuenta a la hora de hacer finalmente el montaje.</w:t>
       </w:r>
     </w:p>
     <w:p>
       <w:pPr>
         <w:spacing w:line="259" w:lineRule="auto"/>
+        <w:jc w:val="both"/>
       </w:pPr>
       <w:r>
         <w:t xml:space="preserve">Respecto a las respuestas, la clase que se describe en el párrafo anterior se encarga de buscar la respuesta más apropiada para la situación. Una vez la encuentre, la transforma a una frase natural en el idioma correspondiente. Esto se realiza llamando a </w:t>
       </w:r>
-      <w:proofErr w:type="spellStart"/>
       <w:r>
         <w:rPr>
           <w:i/>
@@ -4609,7 +4264,6 @@
         </w:rPr>
         <w:t>ChatResponseSupplier</w:t>
       </w:r>
-      <w:proofErr w:type="spellEnd"/>
       <w:r>
         <w:t xml:space="preserve">, que es una clase que mantiene en memoria un diccionario que tiene como claves el identificador de respuesta y como valores una lista de posibles respuestas. Las respuestas son inicialmente cargadas desde un archivo XML con el idioma especificado. La clase a continuación escoge una aleatoria para aportar variedad a la conversación. Cabe mencionar que </w:t>
       </w:r>
@@ -4620,11 +4274,13 @@
     <w:p>
       <w:pPr>
         <w:spacing w:line="259" w:lineRule="auto"/>
+        <w:jc w:val="both"/>
       </w:pPr>
     </w:p>
     <w:p>
       <w:pPr>
         <w:spacing w:line="259" w:lineRule="auto"/>
+        <w:jc w:val="both"/>
       </w:pPr>
       <w:r>
         <w:br w:type="page"/>
@@ -4633,6 +4289,7 @@
     <w:p>
       <w:pPr>
         <w:spacing w:line="259" w:lineRule="auto"/>
+        <w:jc w:val="both"/>
       </w:pPr>
       <w:r>
         <w:lastRenderedPageBreak/>
@@ -4642,11 +4299,11 @@
     <w:p>
       <w:pPr>
         <w:spacing w:line="259" w:lineRule="auto"/>
+        <w:jc w:val="both"/>
       </w:pPr>
       <w:r>
         <w:t xml:space="preserve">El sistema de cargas de trabajo se centraliza en la clase </w:t>
       </w:r>
-      <w:proofErr w:type="spellStart"/>
       <w:r>
         <w:rPr>
           <w:i/>
@@ -4654,7 +4311,6 @@
         </w:rPr>
         <w:t>JobManager</w:t>
       </w:r>
-      <w:proofErr w:type="spellEnd"/>
       <w:r>
         <w:t>, y es quien se encarga de hacer todas las llamadas al modelo para obtener los datos que considere oportunos.</w:t>
       </w:r>
@@ -4662,183 +4318,537 @@
     <w:p>
       <w:pPr>
         <w:spacing w:line="259" w:lineRule="auto"/>
+        <w:jc w:val="both"/>
       </w:pPr>
       <w:r>
         <w:t>Inicialmente, la intención era procesar todas las cargas de trabajo que iba recibiendo de distintos usuarios en un hilo dedicado (</w:t>
       </w:r>
-      <w:proofErr w:type="spellStart"/>
       <w:r>
         <w:rPr>
           <w:i/>
           <w:iCs/>
         </w:rPr>
-        <w:t>background</w:t>
-      </w:r>
-      <w:proofErr w:type="spellEnd"/>
+        <w:t>background thread</w:t>
+      </w:r>
+      <w:r>
+        <w:t xml:space="preserve">), de manera que el cliente podía ir haciendo </w:t>
+      </w:r>
       <w:r>
         <w:rPr>
           <w:i/>
           <w:iCs/>
         </w:rPr>
-        <w:t xml:space="preserve"> </w:t>
-      </w:r>
-      <w:proofErr w:type="spellStart"/>
+        <w:t>polling</w:t>
+      </w:r>
+      <w:r>
+        <w:t xml:space="preserve"> cada poco tiempo para comprobar si el servidor había terminado procesando su petición.</w:t>
+      </w:r>
+    </w:p>
+    <w:p>
+      <w:pPr>
+        <w:spacing w:line="259" w:lineRule="auto"/>
+        <w:jc w:val="both"/>
+      </w:pPr>
+      <w:r>
+        <w:t>Sin embargo, la modalidad de AppEngine de Google Cloud no permite hilos en la modalidad estándar de coste gratuito.</w:t>
+      </w:r>
+    </w:p>
+    <w:p>
+      <w:pPr>
+        <w:spacing w:line="259" w:lineRule="auto"/>
+        <w:jc w:val="both"/>
+      </w:pPr>
+      <w:r>
+        <w:t xml:space="preserve">Por lo tanto, se optó por ejecutar la carga de trabajo en el mismo hilo que la petición del usuario. Evidentemente, como </w:t>
+      </w:r>
+      <w:r>
+        <w:t>observamos</w:t>
+      </w:r>
+      <w:r>
+        <w:t xml:space="preserve"> que </w:t>
+      </w:r>
+      <w:r>
+        <w:t xml:space="preserve">esto </w:t>
+      </w:r>
+      <w:r>
+        <w:t>podía ralentizar la respuesta de “Por favor, espera…”</w:t>
+      </w:r>
+      <w:r>
+        <w:t>, optamos por enviar una primera respuesta con la carga de trabajo creada, como se indica en el primer párrafo, pero sin procesar nada.</w:t>
+      </w:r>
+    </w:p>
+    <w:p>
+      <w:pPr>
+        <w:spacing w:line="259" w:lineRule="auto"/>
+        <w:jc w:val="both"/>
+      </w:pPr>
+      <w:r>
+        <w:t xml:space="preserve">El cliente, por medio de </w:t>
+      </w:r>
       <w:r>
         <w:rPr>
           <w:i/>
           <w:iCs/>
         </w:rPr>
-        <w:t>thread</w:t>
-      </w:r>
-      <w:proofErr w:type="spellEnd"/>
-      <w:r>
-        <w:t xml:space="preserve">), de manera que el cliente podía ir haciendo </w:t>
-      </w:r>
-      <w:proofErr w:type="spellStart"/>
+        <w:t>JobController</w:t>
+      </w:r>
+      <w:r>
+        <w:t>, solicita a Moovid que se procese la carga de trabajo. Como esta petición sí puede durar más de lo habitual, se realiza asíncronamente en cliente. No es un enfoque ideal ya que puede incurrir en problemas de timeout si la carga de trabajo tarda más de lo esperado, pero es la única opción ante la imposibilidad de utilizar otros hilos en la infraestructura de despliegue.</w:t>
+      </w:r>
+    </w:p>
+    <w:p>
+      <w:pPr>
+        <w:spacing w:line="259" w:lineRule="auto"/>
+        <w:jc w:val="both"/>
+      </w:pPr>
+      <w:r>
+        <w:t>La carga de trabajo, en esencia, consiste en hacer llamadas a las APIs necesarias para recabar los datos necesarios para el montaje.</w:t>
+      </w:r>
+    </w:p>
+    <w:p>
+      <w:pPr>
+        <w:spacing w:line="259" w:lineRule="auto"/>
+        <w:jc w:val="both"/>
+      </w:pPr>
+      <w:r>
+        <w:t xml:space="preserve">En primer lugar, se invoca a </w:t>
+      </w:r>
       <w:r>
         <w:rPr>
           <w:i/>
           <w:iCs/>
         </w:rPr>
-        <w:t>polling</w:t>
-      </w:r>
-      <w:proofErr w:type="spellEnd"/>
-      <w:r>
-        <w:t xml:space="preserve"> cada poco tiempo para comprobar si el servidor había terminado procesando su petición.</w:t>
+        <w:t>Google Photos</w:t>
+      </w:r>
+      <w:r>
+        <w:t xml:space="preserve"> para hacer una búsqueda de fotos en la librería en la nube del usuario. Esta búsqueda se realiza acorde a parámetros que se han especificado durante la conversación</w:t>
+      </w:r>
+      <w:r>
+        <w:t>, como fechas o temáticas.</w:t>
       </w:r>
     </w:p>
     <w:p>
       <w:pPr>
         <w:spacing w:line="259" w:lineRule="auto"/>
-      </w:pPr>
-      <w:r>
-        <w:t xml:space="preserve">Sin embargo, la modalidad de </w:t>
-      </w:r>
-      <w:proofErr w:type="spellStart"/>
-      <w:r>
-        <w:t>AppEngine</w:t>
-      </w:r>
-      <w:proofErr w:type="spellEnd"/>
-      <w:r>
-        <w:t xml:space="preserve"> de Google Cloud no permite hilos en la modalidad estándar de coste gratuito.</w:t>
+        <w:jc w:val="both"/>
+      </w:pPr>
+      <w:r>
+        <w:t>En principio, se procesan todas las fotos que se encuentren, incluso si son más que el límite de 100 fotos que hemos considerado para hacer un montaje de una duración apropiada y no excesivamente largo. Si se encuentran más, la criba se realizará en cliente.</w:t>
       </w:r>
     </w:p>
     <w:p>
       <w:pPr>
         <w:spacing w:line="259" w:lineRule="auto"/>
-      </w:pPr>
-      <w:r>
-        <w:t xml:space="preserve">Por lo tanto, se optó por ejecutar la carga de trabajo en el mismo hilo que la petición del usuario. Evidentemente, como </w:t>
-      </w:r>
-      <w:r>
-        <w:t>observamos</w:t>
-      </w:r>
-      <w:r>
-        <w:t xml:space="preserve"> que </w:t>
-      </w:r>
-      <w:r>
-        <w:t xml:space="preserve">esto </w:t>
-      </w:r>
-      <w:r>
-        <w:t>podía ralentizar la respuesta de “Por favor, espera…”</w:t>
-      </w:r>
-      <w:r>
-        <w:t>, optamos por enviar una primera respuesta con la carga de trabajo creada, como se indica en el primer párrafo, pero sin procesar nada.</w:t>
+        <w:jc w:val="both"/>
+      </w:pPr>
+      <w:r>
+        <w:br w:type="page"/>
       </w:r>
     </w:p>
     <w:p>
       <w:pPr>
         <w:spacing w:line="259" w:lineRule="auto"/>
-      </w:pPr>
-      <w:r>
-        <w:t xml:space="preserve">El cliente, por medio de </w:t>
-      </w:r>
-      <w:proofErr w:type="spellStart"/>
+        <w:jc w:val="both"/>
+      </w:pPr>
+      <w:r>
+        <w:lastRenderedPageBreak/>
+        <w:t>A continuación, se hacen varias llamadas a Spotify para obtener las recomendaciones de canciones acorde a los parámetros del usuario, que pueden variar desde el género u autor de la canción, hasta la velocidad, el estado de ánimo, la presencia o no de letras, o el si es una canción es “bailable”.</w:t>
+      </w:r>
+    </w:p>
+    <w:p>
+      <w:pPr>
+        <w:spacing w:line="259" w:lineRule="auto"/>
+        <w:jc w:val="both"/>
+      </w:pPr>
+      <w:r>
+        <w:t>El resultado es una lista de canciones que Spotify recomienda para el montaje, de las cuales se escogen tres (en vez de una, por un motivo que se explica abajo).</w:t>
+      </w:r>
+    </w:p>
+    <w:p>
+      <w:pPr>
+        <w:spacing w:line="259" w:lineRule="auto"/>
+        <w:jc w:val="both"/>
+      </w:pPr>
+      <w:r>
+        <w:t>Sobre las canciones que se obtienen, se buscan por título en YouTube para obtener un enlace de vídeo. Una vez que se recupera el identificador de vídeo, se utiliza una librería Java que extrae el enlace del stream de audio del vídeo (nos interesa únicamente la pista de audio, de cara al montaje).</w:t>
+      </w:r>
+    </w:p>
+    <w:p>
+      <w:pPr>
+        <w:spacing w:line="259" w:lineRule="auto"/>
+        <w:jc w:val="both"/>
+      </w:pPr>
+      <w:r>
+        <w:t xml:space="preserve">Una vez termina esta </w:t>
+      </w:r>
+      <w:r>
+        <w:t>petición, se almacena el resultado de la carga de trabajo en caché y se devuelve al cliente, que durante todo el tiempo había estado esperando.</w:t>
+      </w:r>
+    </w:p>
+    <w:p>
+      <w:pPr>
+        <w:spacing w:line="259" w:lineRule="auto"/>
+        <w:jc w:val="both"/>
+      </w:pPr>
+      <w:r>
+        <w:t>La respuesta contiene las URLs de las fotografías y de las pistas de audio.</w:t>
+      </w:r>
+    </w:p>
+    <w:p>
+      <w:pPr>
+        <w:spacing w:line="259" w:lineRule="auto"/>
+        <w:jc w:val="both"/>
+      </w:pPr>
+    </w:p>
+    <w:p>
+      <w:pPr>
+        <w:spacing w:line="259" w:lineRule="auto"/>
+        <w:jc w:val="both"/>
+      </w:pPr>
+      <w:r>
+        <w:t>Por último, queda el procesamiento final del montaje en cliente. Durante todo este tiempo, el usuario es informado de cómo avanza el proceso por medio de una barra de progreso.</w:t>
+      </w:r>
+    </w:p>
+    <w:p>
+      <w:pPr>
+        <w:spacing w:line="259" w:lineRule="auto"/>
+        <w:jc w:val="both"/>
+      </w:pPr>
+      <w:r>
+        <w:t xml:space="preserve">El cliente, a partir de las URLs, debe recibir los blobs correspondientes a las imágenes y pistas de audios. Se puede hacer a partir de un </w:t>
+      </w:r>
       <w:r>
         <w:rPr>
           <w:i/>
           <w:iCs/>
         </w:rPr>
-        <w:t>JobController</w:t>
-      </w:r>
-      <w:proofErr w:type="spellEnd"/>
-      <w:r>
-        <w:t xml:space="preserve">, solicita a </w:t>
-      </w:r>
-      <w:proofErr w:type="spellStart"/>
-      <w:r>
-        <w:t>Moovid</w:t>
-      </w:r>
-      <w:proofErr w:type="spellEnd"/>
-      <w:r>
-        <w:t xml:space="preserve"> que se procese la carga de trabajo. Como esta petición sí puede durar más de lo habitual, se realiza asíncronamente en cliente. No es un enfoque ideal ya que puede incurrir en problemas de </w:t>
-      </w:r>
-      <w:proofErr w:type="spellStart"/>
-      <w:r>
-        <w:t>timeout</w:t>
-      </w:r>
-      <w:proofErr w:type="spellEnd"/>
-      <w:r>
-        <w:t xml:space="preserve"> si la carga de trabajo tarda más de lo esperado, pero es la única opción ante la imposibilidad de utilizar otros hilos en la infraestructura de despliegue.</w:t>
+        <w:t>fetch</w:t>
+      </w:r>
+      <w:r>
+        <w:t xml:space="preserve"> o cualquier sistema de peticiones asíncronas. Sin embargo, existe un problema a la hora de recibir los blobs de audio.</w:t>
       </w:r>
     </w:p>
     <w:p>
       <w:pPr>
         <w:spacing w:line="259" w:lineRule="auto"/>
-      </w:pPr>
-      <w:r>
-        <w:t xml:space="preserve">La carga de trabajo, en esencia, consiste en hacer llamadas a las </w:t>
-      </w:r>
-      <w:proofErr w:type="spellStart"/>
-      <w:r>
-        <w:t>APIs</w:t>
-      </w:r>
-      <w:proofErr w:type="spellEnd"/>
-      <w:r>
-        <w:t xml:space="preserve"> necesarias para recabar los datos necesarios para el montaje.</w:t>
+        <w:jc w:val="both"/>
+      </w:pPr>
+      <w:r>
+        <w:t>Dado que extraer los streams de audio de un vídeo de YouTube está en contra de los términos del servicio, la manera de hacerlo no es oficial, ni está documentada, por lo que está sujeta a cambios y medidas que evitan obtener de manera programática el stream. Una de las trabas que se encuentran es que, al tratarse de una petición cross-domain que se realiza desde el cliente, por medio de Javascript, el navegador bloquea en condiciones normales la respuesta, por motivos de seguridad, ya que carece de cabeceras CORS.</w:t>
       </w:r>
     </w:p>
     <w:p>
       <w:pPr>
         <w:spacing w:line="259" w:lineRule="auto"/>
-      </w:pPr>
-      <w:r>
-        <w:t xml:space="preserve">En primer lugar, se invoca a </w:t>
+        <w:jc w:val="both"/>
+      </w:pPr>
+      <w:r>
+        <w:t xml:space="preserve">La manera ideal de descargar los blobs sería descargarlos y almacenarlos en servidor, de manera que </w:t>
+      </w:r>
+      <w:r>
+        <w:t>el cliente solo tendría que hacer peticiones en el mismo dominio. Sin embargo, realizar las peticiones desde servidor es muy lento, dada la modalidad gratuita de la infraestructura de despliegue.</w:t>
+      </w:r>
+    </w:p>
+    <w:p>
+      <w:pPr>
+        <w:spacing w:line="259" w:lineRule="auto"/>
+        <w:jc w:val="both"/>
+      </w:pPr>
+      <w:r>
+        <w:br w:type="page"/>
+      </w:r>
+    </w:p>
+    <w:p>
+      <w:pPr>
+        <w:spacing w:line="259" w:lineRule="auto"/>
+        <w:jc w:val="both"/>
+      </w:pPr>
+      <w:r>
+        <w:lastRenderedPageBreak/>
+        <w:t xml:space="preserve">Por lo tanto, el método por el que hemos optado es hacer uso de un CORS proxy, para eludir las restricciones de seguridad inherentes a los navegadores. Hemos utilizado </w:t>
       </w:r>
       <w:r>
         <w:rPr>
           <w:i/>
           <w:iCs/>
         </w:rPr>
-        <w:t xml:space="preserve">Google </w:t>
-      </w:r>
-      <w:proofErr w:type="spellStart"/>
+        <w:t>CORS Anywhere</w:t>
+      </w:r>
+      <w:r>
+        <w:t>, proxy conocido de código abierto.</w:t>
+      </w:r>
+    </w:p>
+    <w:p>
+      <w:pPr>
+        <w:spacing w:line="259" w:lineRule="auto"/>
+        <w:jc w:val="both"/>
+      </w:pPr>
+      <w:r>
+        <w:t>Este proxy incluye cabeceras en la respuesta para que el navegador pueda aceptar las respuestas sin problema, aunque supone una penalización de rendimiento.</w:t>
+      </w:r>
+    </w:p>
+    <w:p>
+      <w:pPr>
+        <w:spacing w:line="259" w:lineRule="auto"/>
+        <w:jc w:val="both"/>
+      </w:pPr>
+      <w:r>
+        <w:t>Sin embargo, aún con estas medidas, la solicitud a la URL del stream de audio de YouTube puede fallar en algunas ocasiones, ya sea por el proxy o porque YouTube bloquee la petición.</w:t>
+      </w:r>
+    </w:p>
+    <w:p>
+      <w:pPr>
+        <w:spacing w:line="259" w:lineRule="auto"/>
+        <w:jc w:val="both"/>
+      </w:pPr>
+      <w:r>
+        <w:t>Por tanto, como se menciona anteriormente, se pasan direcciones de varios streams de audio, para que haya alternativa en caso de fallo.</w:t>
+      </w:r>
+    </w:p>
+    <w:p>
+      <w:pPr>
+        <w:spacing w:line="259" w:lineRule="auto"/>
+        <w:jc w:val="both"/>
+      </w:pPr>
+    </w:p>
+    <w:p>
+      <w:pPr>
+        <w:spacing w:line="259" w:lineRule="auto"/>
+        <w:jc w:val="both"/>
+      </w:pPr>
+      <w:r>
+        <w:t>Una vez ya se han descargado todos los blobs, se puede realizar el montaje.</w:t>
+      </w:r>
+    </w:p>
+    <w:p>
+      <w:pPr>
+        <w:spacing w:line="259" w:lineRule="auto"/>
+        <w:jc w:val="both"/>
+      </w:pPr>
+      <w:r>
+        <w:t>Inicialmente, se iba a realizar en montaje en servidor para ahorrar recursos al cliente y evitar que se tuviese que descargar todas las fotos previamente a montar el vídeo (a pesar de que están optimizadas para que supongan un consumo bajo de datos).</w:t>
+      </w:r>
+    </w:p>
+    <w:p>
+      <w:pPr>
+        <w:spacing w:line="259" w:lineRule="auto"/>
+        <w:jc w:val="both"/>
+      </w:pPr>
+      <w:r>
+        <w:t xml:space="preserve">La solución más completa e intuitiva es utilizar un ejecutable de código abierto llamado FFMPEG. Permite transcodificar una inmensa variedad de formatos de vídeo, imagen y audio y aporta una gran libertad para generar vídeos. Es una utilidad de línea de comandos, pero existen wrappers en Java que facilitan la interacción. Sin embargo, esto no ha sido factible debido a que </w:t>
+      </w:r>
+      <w:r>
+        <w:t>AppEngine</w:t>
+      </w:r>
+      <w:r>
+        <w:t>, por naturaleza, no soporta la ejecución de código nativo o ejecutables en su entorno.</w:t>
+      </w:r>
+    </w:p>
+    <w:p>
+      <w:pPr>
+        <w:spacing w:line="259" w:lineRule="auto"/>
+        <w:jc w:val="both"/>
+      </w:pPr>
+      <w:r>
+        <w:t>Por lo tanto, la única opción sería utilizar una librería de transcodificación que esté escrita en Java puro. Dado que un caso de uso muy poco común, las librerías que existen para ello están muy poco documentadas, son poco intuitivas, el rendimiento es nefasto y l</w:t>
+      </w:r>
+      <w:r>
+        <w:t xml:space="preserve">a codificación de vídeo </w:t>
+      </w:r>
+      <w:r>
+        <w:t xml:space="preserve"> </w:t>
+      </w:r>
+      <w:r>
+        <w:t xml:space="preserve">es </w:t>
+      </w:r>
+      <w:r>
+        <w:t>de muy baja</w:t>
+      </w:r>
+      <w:r>
+        <w:t xml:space="preserve"> </w:t>
+      </w:r>
+      <w:r>
+        <w:t>calidad.</w:t>
+      </w:r>
+    </w:p>
+    <w:p>
+      <w:pPr>
+        <w:spacing w:line="259" w:lineRule="auto"/>
+        <w:jc w:val="both"/>
+      </w:pPr>
+      <w:bookmarkStart w:id="15" w:name="_GoBack"/>
+      <w:bookmarkEnd w:id="15"/>
+      <w:r>
+        <w:t>La mejor opción que hemos encontrado, por lo tanto, es</w:t>
+      </w:r>
+      <w:r>
+        <w:t xml:space="preserve"> hacer el procesamiento del montaje en cliente. Existe un proyecto de código abierto que, utilizando </w:t>
+      </w:r>
       <w:r>
         <w:rPr>
           <w:i/>
           <w:iCs/>
         </w:rPr>
-        <w:t>Photos</w:t>
-      </w:r>
-      <w:proofErr w:type="spellEnd"/>
-      <w:r>
-        <w:t xml:space="preserve"> para hacer una búsqueda de fotos en la librería en la nube del usuario. Esta búsqueda se realiza acorde a parámetros que se han especificado durante la conversación</w:t>
-      </w:r>
-      <w:r>
-        <w:t>, como fechas o temáticas.</w:t>
+        <w:t>Emscripten</w:t>
+      </w:r>
+      <w:r>
+        <w:t>, compila FFMPEG a código Javascript que puede ser ejecutado por el navegador. Esto permite ejecutar el programa desde cualquier plataforma que soporte Javascript, incluido móvil.</w:t>
       </w:r>
     </w:p>
     <w:p>
       <w:pPr>
         <w:spacing w:line="259" w:lineRule="auto"/>
-      </w:pPr>
-      <w:r>
-        <w:t>En principio, se procesan todas las fotos que se encuentren, incluso si son más que el límite de 100 fotos que hemos considerado para hacer un montaje de una duración apropiada y no excesivamente largo. Si se encuentran más, la criba se realizará en cliente.</w:t>
+        <w:jc w:val="both"/>
+      </w:pPr>
+      <w:r>
+        <w:br w:type="page"/>
       </w:r>
     </w:p>
     <w:p>
       <w:pPr>
         <w:spacing w:line="259" w:lineRule="auto"/>
+        <w:jc w:val="both"/>
+      </w:pPr>
+      <w:r>
+        <w:lastRenderedPageBreak/>
+        <w:t xml:space="preserve">FFMPEG.js utiliza el estándar de </w:t>
+      </w:r>
+      <w:r>
+        <w:rPr>
+          <w:i/>
+          <w:iCs/>
+        </w:rPr>
+        <w:t>Web Workers</w:t>
+      </w:r>
+      <w:r>
+        <w:t xml:space="preserve"> para poder ejecutarse de manera asíncrona y comunicarse por un sistema de mensajes. Con estos mensajes, le pasamos los datos binarios de todos los archivos que queremos utilizar, y los monta en un sistema de archivos virtual </w:t>
+      </w:r>
+      <w:r>
+        <w:rPr>
+          <w:i/>
+          <w:iCs/>
+        </w:rPr>
+        <w:t>WORKERFS</w:t>
+      </w:r>
+      <w:r>
+        <w:t xml:space="preserve"> que, a ojos de FFMPEG, es como si se ejecutase en una máquina con un sistema de archivos montado que contiene los archivos a incluir en el montaje. </w:t>
+      </w:r>
+    </w:p>
+    <w:p>
+      <w:pPr>
+        <w:spacing w:line="259" w:lineRule="auto"/>
+        <w:jc w:val="both"/>
+      </w:pPr>
+      <w:r>
+        <w:t xml:space="preserve">Cuando en Javascript tenemos un blob de una imagen, para el programa es como si la imagen estuviese en </w:t>
+      </w:r>
+      <w:r>
+        <w:rPr>
+          <w:i/>
+          <w:iCs/>
+        </w:rPr>
+        <w:t>/img/imagen1.jpg</w:t>
+      </w:r>
+      <w:r>
+        <w:t>.</w:t>
+      </w:r>
+    </w:p>
+    <w:p>
+      <w:pPr>
+        <w:spacing w:line="259" w:lineRule="auto"/>
+        <w:jc w:val="both"/>
+      </w:pPr>
+      <w:r>
+        <w:t>Como recordamos, FFMPEG en su medio original es una utilidad de línea de comandos, por lo que los archivos que debemos utilizar se pasan por argumentos.</w:t>
+      </w:r>
+    </w:p>
+    <w:p>
+      <w:pPr>
+        <w:spacing w:line="259" w:lineRule="auto"/>
+        <w:jc w:val="both"/>
+      </w:pPr>
+      <w:r>
+        <w:t xml:space="preserve">La librería tiene una vasta documentación con todos los argumentos posibles que se pueden incluir, permitiendo una flexibilidad ilimitada a la hora de codificar vídeo, imagen o audio. Tiene un pipeline de filtros llamado </w:t>
+      </w:r>
+      <w:r>
+        <w:rPr>
+          <w:i/>
+          <w:iCs/>
+        </w:rPr>
+        <w:t>Filtergraph</w:t>
+      </w:r>
+      <w:r>
+        <w:t xml:space="preserve"> que permite encadenar filtros y ajustar los parámetros de trozos determinados de vídeo. Existen tantos filtros, que incluirlos todos haría que el tamaño del ejecutable fuese excesivamente grande (lo cual, al pasarlo a Javascript, causaría que el tiempo de evaluación fuese muy </w:t>
+      </w:r>
+      <w:r>
+        <w:t>elevado</w:t>
+      </w:r>
+      <w:r>
+        <w:t>).</w:t>
+      </w:r>
+      <w:r>
+        <w:t xml:space="preserve"> Para ello, se compila FFMPEG (FFMPEG.js en nuestro caso) con los filtros que queramos incluir para nuestro caso de uso. Por lo tanto, hemos compilado un FFMPEG.js que se ajusta a las necesidades de Moovid</w:t>
+      </w:r>
+      <w:r>
+        <w:t>.</w:t>
+      </w:r>
+    </w:p>
+    <w:p>
+      <w:pPr>
+        <w:spacing w:line="259" w:lineRule="auto"/>
+        <w:jc w:val="both"/>
+      </w:pPr>
+      <w:r>
+        <w:t>Hasta el momento, toda la infraestructura funciona correctamente. Sin embargo, existen varios problemas al utilizar la librería compilada en Javascript, sobre los que hemos tenido que trabajar.</w:t>
+      </w:r>
+    </w:p>
+    <w:p>
+      <w:pPr>
+        <w:spacing w:line="259" w:lineRule="auto"/>
+        <w:jc w:val="both"/>
+      </w:pPr>
+      <w:r>
+        <w:t>En primer lugar, el rendimiento no es ideal. FFMPEG se aprovecha enormemente del multi-threading, pero esto no es posible con Javascript, ya que el motor de evaluación (V8) se ejecuta en un solo hilo.</w:t>
+      </w:r>
+    </w:p>
+    <w:p>
+      <w:pPr>
+        <w:spacing w:line="259" w:lineRule="auto"/>
+        <w:jc w:val="both"/>
+      </w:pPr>
+      <w:r>
+        <w:t>En segundo lugar, este método poco ortodoxo para compilar LLVM a Javascript, si bien fue revolucionario hace unos años, ha quedado un poco anticuado y no es muy soportado por los navegadores.</w:t>
+      </w:r>
+      <w:r>
+        <w:t xml:space="preserve"> Los programas compilados con </w:t>
+      </w:r>
+      <w:r>
+        <w:rPr>
+          <w:i/>
+          <w:iCs/>
+        </w:rPr>
+        <w:t>Emscripten</w:t>
+      </w:r>
+      <w:r>
+        <w:t>, además, tiene unos límites de memoria extremadamente reducidos. Hemos encontrado que FFMPEG, que no está muy optimizado para reducir al máximo el uso de memoria (lo cual es lógico, porque está diseñado en ser ejecutado en una máquina relativamente potente), interrumpe inesperadamente el montaje si se queda sin memoria.</w:t>
+      </w:r>
+    </w:p>
+    <w:p>
+      <w:pPr>
+        <w:spacing w:line="259" w:lineRule="auto"/>
+        <w:jc w:val="both"/>
+      </w:pPr>
+      <w:r>
+        <w:t xml:space="preserve">En total, FFMPEG tiene como máximo 64MB para </w:t>
+      </w:r>
+      <w:r>
+        <w:t xml:space="preserve">funcionar. Por lo tanto, si las imágenes superan una determinada resolución o tamaño, FFMPEG se queda sin memoria y es incapaz de codificar el vídeo. </w:t>
+      </w:r>
+    </w:p>
+    <w:p>
+      <w:pPr>
+        <w:spacing w:line="259" w:lineRule="auto"/>
+        <w:jc w:val="both"/>
       </w:pPr>
       <w:r>
         <w:br w:type="page"/>
@@ -4847,288 +4857,114 @@
     <w:p>
       <w:pPr>
         <w:spacing w:line="259" w:lineRule="auto"/>
+        <w:jc w:val="both"/>
       </w:pPr>
       <w:r>
         <w:lastRenderedPageBreak/>
-        <w:t>A continuación, se hacen varias llamadas a Spotify para obtener las recomendaciones de canciones acorde a los parámetros del usuario, que pueden variar desde el género u autor de la canción, hasta la velocidad, el estado de ánimo, la presencia o no de letras, o el si es una canción es “bailable”.</w:t>
+        <w:t xml:space="preserve">Por lo tanto, ha habido que hacer un esfuerzo muy elevado para optimizar al máximo el proceso de montaje, utilizando filtros muy simplificados, estrategias de codificación que consuman muy poca memoria (son más rápidas pero el resultado no es de muy alta calidad, pero es apropiado para nuestro caso de uso), y encontrando un equilibrio entre bitrate y calidad de vídeo y audio. Asimismo, se ha ajustado al máximo el límite </w:t>
+      </w:r>
+      <w:r>
+        <w:t>y resolución</w:t>
+      </w:r>
+      <w:r>
+        <w:t xml:space="preserve"> de las imágenes, teniendo en cuenta que la pista de audio es el archivo que más espacio ocupa</w:t>
+      </w:r>
+      <w:r>
+        <w:t>.</w:t>
       </w:r>
     </w:p>
     <w:p>
       <w:pPr>
         <w:spacing w:line="259" w:lineRule="auto"/>
-      </w:pPr>
-      <w:r>
-        <w:t>El resultado es una lista de canciones que Spotify recomienda para el montaje, de las cuales se escogen tres (en vez de una, por un motivo que se explica abajo).</w:t>
+        <w:jc w:val="both"/>
+      </w:pPr>
+      <w:r>
+        <w:t xml:space="preserve">Respecto a las imágenes, desde el servidor garantizamos que las imágenes que se obtienen desde </w:t>
+      </w:r>
+      <w:r>
+        <w:rPr>
+          <w:i/>
+          <w:iCs/>
+        </w:rPr>
+        <w:t>Google Photos</w:t>
+      </w:r>
+      <w:r>
+        <w:t xml:space="preserve"> tienen una dimensión concreta y no superan un determinado tamaño.</w:t>
       </w:r>
     </w:p>
     <w:p>
       <w:pPr>
         <w:spacing w:line="259" w:lineRule="auto"/>
-      </w:pPr>
-      <w:r>
-        <w:t xml:space="preserve">Sobre las canciones que se obtienen, se buscan por título en YouTube para obtener un enlace de vídeo. Una vez que se recupera el identificador de vídeo, se utiliza una librería Java que extrae el enlace del </w:t>
-      </w:r>
-      <w:proofErr w:type="spellStart"/>
-      <w:r>
-        <w:t>stream</w:t>
-      </w:r>
-      <w:proofErr w:type="spellEnd"/>
-      <w:r>
-        <w:t xml:space="preserve"> de audio del vídeo (nos interesa únicamente la pista de audio, de cara al montaje).</w:t>
+        <w:jc w:val="both"/>
+      </w:pPr>
+      <w:r>
+        <w:t xml:space="preserve">Para evitar estas limitaciones tan ajustadas de memoria, la solución ideal sería compilar FFMPEG a WebAssembly, un estándar relativamente nuevo en navegadores que les permite ejecutar código nativo, a rendimiento casi nativo, sin pasar por el evaluador de Javascript, y permitiendo una flexibilidad absoluta. </w:t>
+      </w:r>
+      <w:r>
+        <w:t xml:space="preserve">Los navegadores están incluyendo muchas optimizaciones para aumentar la velocidad a la que se ejecuta WebAssembly, por lo que </w:t>
+      </w:r>
+      <w:r>
+        <w:t>e</w:t>
+      </w:r>
+      <w:r>
+        <w:t>sto aumentaría enormemente el rendimiento de FFMPEG, ya que este podría hacer uso de multi-threading sin necesidad de usar núcleos virtuales.  Además, no habría tantas limitaciones de memoria (aunque no sería infinita, una pestaña de navegador tiene una cantidad finita de memoria que puede tomar), por lo que no habría que sacrificar calidad para optimizar la ejecución.</w:t>
       </w:r>
     </w:p>
     <w:p>
       <w:pPr>
         <w:spacing w:line="259" w:lineRule="auto"/>
-      </w:pPr>
-      <w:r>
-        <w:t xml:space="preserve">Una vez termina esta </w:t>
-      </w:r>
-      <w:r>
-        <w:t>petición, se almacena el resultado de la carga de trabajo en caché y se devuelve al cliente, que durante todo el tiempo había estado esperando.</w:t>
+        <w:jc w:val="both"/>
+      </w:pPr>
+      <w:r>
+        <w:t>Esta migración de FFMPEG.js a WebAssembly es un proyecto que está en curso y está activo en el repositorio del proyecto, pero no está preparada para entornos de producción y no hace uso de multi-threading.</w:t>
       </w:r>
     </w:p>
     <w:p>
       <w:pPr>
         <w:spacing w:line="259" w:lineRule="auto"/>
-      </w:pPr>
-      <w:r>
-        <w:t xml:space="preserve">La respuesta contiene las </w:t>
-      </w:r>
-      <w:proofErr w:type="spellStart"/>
-      <w:r>
-        <w:t>URLs</w:t>
-      </w:r>
-      <w:proofErr w:type="spellEnd"/>
-      <w:r>
-        <w:t xml:space="preserve"> de las fotografías y de las pistas de audio.</w:t>
-      </w:r>
+        <w:jc w:val="both"/>
+      </w:pPr>
     </w:p>
     <w:p>
       <w:pPr>
         <w:spacing w:line="259" w:lineRule="auto"/>
-      </w:pPr>
+        <w:jc w:val="both"/>
+      </w:pPr>
+      <w:r>
+        <w:t>Como conclusión, Moovid es el resultado de analizar todos los problemas y complicaciones que surgen a partir de una idea, y de explorar una gran variedad de opciones y los nuevos estándares actuales</w:t>
+      </w:r>
+      <w:r>
+        <w:t xml:space="preserve"> en diversas áreas.</w:t>
+      </w:r>
     </w:p>
     <w:p>
       <w:pPr>
         <w:spacing w:line="259" w:lineRule="auto"/>
-      </w:pPr>
-      <w:r>
-        <w:t>Por último, queda el procesamiento final del montaje en cliente. Durante todo este tiempo, el usuario es informado de cómo avanza el proceso por medio de una barra de progreso.</w:t>
+        <w:jc w:val="both"/>
+      </w:pPr>
+      <w:r>
+        <w:t>Hemos tenido que realizar un aprendizaje de Voice UX, un tipo de experiencia de usuario que ha aparecido hace muy poco tiempo con sistemas como Alexa o Google Home.</w:t>
       </w:r>
     </w:p>
     <w:p>
       <w:pPr>
         <w:spacing w:line="259" w:lineRule="auto"/>
-      </w:pPr>
-      <w:r>
-        <w:t xml:space="preserve">El cliente, a partir de las </w:t>
-      </w:r>
-      <w:proofErr w:type="spellStart"/>
-      <w:r>
-        <w:t>URLs</w:t>
-      </w:r>
-      <w:proofErr w:type="spellEnd"/>
-      <w:r>
-        <w:t xml:space="preserve">, debe recibir los blobs correspondientes a las imágenes y pistas de audios. Se puede hacer a partir de un </w:t>
-      </w:r>
-      <w:proofErr w:type="spellStart"/>
-      <w:r>
-        <w:t>fetch</w:t>
-      </w:r>
-      <w:proofErr w:type="spellEnd"/>
-      <w:r>
-        <w:t xml:space="preserve"> o cualquier sistema de peticiones asíncronas. Sin embargo, existe un problema a la hora de recibir los blobs de audio.</w:t>
+        <w:jc w:val="both"/>
+      </w:pPr>
+      <w:r>
+        <w:t>También hemos aprendido mucho de las limitaciones de los despliegues en Google App Engine, y las limitaciones de la ejecución de código en Java.</w:t>
       </w:r>
     </w:p>
     <w:p>
       <w:pPr>
         <w:spacing w:line="259" w:lineRule="auto"/>
-      </w:pPr>
-      <w:r>
-        <w:t xml:space="preserve">Dado que extraer los </w:t>
-      </w:r>
-      <w:proofErr w:type="spellStart"/>
-      <w:r>
-        <w:t>streams</w:t>
-      </w:r>
-      <w:proofErr w:type="spellEnd"/>
-      <w:r>
-        <w:t xml:space="preserve"> de audio de un vídeo de YouTube está en contra de los términos del servicio, la manera de hacerlo no es oficial, ni está documentada, por lo que está sujeta a cambios y medidas que evitan obtener de manera programática el </w:t>
-      </w:r>
-      <w:proofErr w:type="spellStart"/>
-      <w:r>
-        <w:t>stream</w:t>
-      </w:r>
-      <w:proofErr w:type="spellEnd"/>
-      <w:r>
-        <w:t xml:space="preserve">. Una de las trabas que se encuentran es que, al tratarse de una petición </w:t>
-      </w:r>
-      <w:proofErr w:type="spellStart"/>
-      <w:r>
-        <w:t>cross-domain</w:t>
-      </w:r>
-      <w:proofErr w:type="spellEnd"/>
-      <w:r>
-        <w:t xml:space="preserve"> que se realiza desde el cliente, por medio de </w:t>
-      </w:r>
-      <w:proofErr w:type="spellStart"/>
-      <w:r>
-        <w:t>Javascript</w:t>
-      </w:r>
-      <w:proofErr w:type="spellEnd"/>
-      <w:r>
-        <w:t>, el navegador bloquea en condiciones normales la respuesta, por motivos de seguridad, ya que carece de cabeceras CORS.</w:t>
-      </w:r>
-    </w:p>
-    <w:p>
-      <w:pPr>
-        <w:spacing w:line="259" w:lineRule="auto"/>
-      </w:pPr>
-      <w:r>
-        <w:t xml:space="preserve">La manera ideal de descargar los blobs sería descargarlos y almacenarlos en servidor, de manera que </w:t>
-      </w:r>
-      <w:r>
-        <w:t>el cliente solo tendría que hacer peticiones en el mismo dominio. Sin embargo, realizar las peticiones desde servidor es muy lento, dada la modalidad gratuita de la infraestructura de despliegue.</w:t>
-      </w:r>
-    </w:p>
-    <w:p>
-      <w:pPr>
-        <w:spacing w:line="259" w:lineRule="auto"/>
-      </w:pPr>
-      <w:r>
-        <w:br w:type="page"/>
-      </w:r>
-    </w:p>
-    <w:p>
-      <w:pPr>
-        <w:spacing w:line="259" w:lineRule="auto"/>
-      </w:pPr>
-      <w:r>
-        <w:lastRenderedPageBreak/>
-        <w:t xml:space="preserve">Por lo tanto, el método por el que hemos optado es hacer uso de un CORS proxy, para eludir las restricciones de seguridad inherentes a los navegadores. Hemos utilizado CORS </w:t>
-      </w:r>
-      <w:proofErr w:type="spellStart"/>
-      <w:r>
-        <w:t>Anywhere</w:t>
-      </w:r>
-      <w:proofErr w:type="spellEnd"/>
-      <w:r>
-        <w:t>, proxy conocido de código abierto.</w:t>
-      </w:r>
-    </w:p>
-    <w:p>
-      <w:pPr>
-        <w:spacing w:line="259" w:lineRule="auto"/>
-      </w:pPr>
-      <w:r>
-        <w:t>Este proxy incluye cabeceras en la respuesta para que el navegador pueda aceptar las respuestas sin problema, aunque supone una penalización de rendimiento.</w:t>
-      </w:r>
-    </w:p>
-    <w:p>
-      <w:pPr>
-        <w:spacing w:line="259" w:lineRule="auto"/>
-      </w:pPr>
-      <w:r>
-        <w:t xml:space="preserve">Sin embargo, aún con estas medidas, la solicitud a la URL del </w:t>
-      </w:r>
-      <w:proofErr w:type="spellStart"/>
-      <w:r>
-        <w:t>stream</w:t>
-      </w:r>
-      <w:proofErr w:type="spellEnd"/>
-      <w:r>
-        <w:t xml:space="preserve"> de audio de YouTube puede fallar en algunas ocasiones, ya sea por el proxy o porque YouTube bloquee la petición.</w:t>
-      </w:r>
-    </w:p>
-    <w:p>
-      <w:pPr>
-        <w:spacing w:line="259" w:lineRule="auto"/>
-      </w:pPr>
-      <w:r>
-        <w:t xml:space="preserve">Por tanto, como se menciona anteriormente, se pasan direcciones de varios </w:t>
-      </w:r>
-      <w:proofErr w:type="spellStart"/>
-      <w:r>
-        <w:t>streams</w:t>
-      </w:r>
-      <w:proofErr w:type="spellEnd"/>
-      <w:r>
-        <w:t xml:space="preserve"> de audio, para que haya alternativa en caso de fallo.</w:t>
-      </w:r>
-    </w:p>
-    <w:p>
-      <w:pPr>
-        <w:spacing w:line="259" w:lineRule="auto"/>
-      </w:pPr>
-    </w:p>
-    <w:p>
-      <w:pPr>
-        <w:spacing w:line="259" w:lineRule="auto"/>
-      </w:pPr>
-      <w:r>
-        <w:t>Una vez ya se han descargado todos los blobs, se puede realizar el montaje.</w:t>
-      </w:r>
-    </w:p>
-    <w:p>
-      <w:pPr>
-        <w:spacing w:line="259" w:lineRule="auto"/>
-      </w:pPr>
-      <w:r>
-        <w:t>Inicialmente, se iba a realizar en montaje en servidor para ahorrar recursos al cliente y evitar que se tuviese que descargar todas las fotos previamente a montar el vídeo (a pesar de que están optimizadas para que supongan un consumo bajo de datos).</w:t>
-      </w:r>
-    </w:p>
-    <w:p>
-      <w:pPr>
-        <w:spacing w:line="259" w:lineRule="auto"/>
-      </w:pPr>
-      <w:r>
-        <w:t>La solución más completa e intuitiva es utilizar un ejecutable de código abie</w:t>
-      </w:r>
-      <w:bookmarkStart w:id="15" w:name="_GoBack"/>
-      <w:bookmarkEnd w:id="15"/>
-      <w:r>
-        <w:t xml:space="preserve">rto llamado FFMPEG. Permite </w:t>
-      </w:r>
-      <w:proofErr w:type="spellStart"/>
-      <w:r>
-        <w:t>transcodificar</w:t>
-      </w:r>
-      <w:proofErr w:type="spellEnd"/>
-      <w:r>
-        <w:t xml:space="preserve"> una inmensa variedad de formatos de vídeo, imagen y audio y aporta una gran libertad para generar vídeos. Es una utilidad de línea de comandos, pero existen </w:t>
-      </w:r>
-      <w:proofErr w:type="spellStart"/>
-      <w:r>
-        <w:t>wrappers</w:t>
-      </w:r>
-      <w:proofErr w:type="spellEnd"/>
-      <w:r>
-        <w:t xml:space="preserve"> en Java que facilitan la interacción. Sin embargo, esto no ha sido factible debido a que </w:t>
-      </w:r>
-      <w:proofErr w:type="spellStart"/>
-      <w:r>
-        <w:t>AppEngine</w:t>
-      </w:r>
-      <w:proofErr w:type="spellEnd"/>
-      <w:r>
-        <w:t>, por naturaleza, no soporta la ejecución de código nativo o ejecutables en su entorno.</w:t>
-      </w:r>
-    </w:p>
-    <w:p>
-      <w:pPr>
-        <w:spacing w:line="259" w:lineRule="auto"/>
-      </w:pPr>
-      <w:r>
-        <w:t>Por lo tanto, la única opción sería utilizar una librería de transcodificación que esté escrita en Java puro. Dado que un caso de uso muy poco común, las librerías que existen para ello están muy poco documentadas, son poco intuitivas, el rendimiento es nefasto y los resultados son de muy baja calidad.</w:t>
-      </w:r>
-    </w:p>
-    <w:p>
-      <w:pPr>
-        <w:spacing w:line="259" w:lineRule="auto"/>
-      </w:pPr>
-      <w:r>
-        <w:t>La mejor opción que hemos encontrado, por lo tanto, es</w:t>
+        <w:jc w:val="both"/>
+      </w:pPr>
+      <w:r>
+        <w:t>Por último, Moovid nos ha aportado una gran perspectiva sobre el proceso de codificación de vídeos y los avances más actuales en materia de ejecución de código nativo en navegadores.</w:t>
+      </w:r>
+      <w:r>
+        <w:t xml:space="preserve"> </w:t>
       </w:r>
     </w:p>
     <w:p>
@@ -5397,23 +5233,7 @@
                 <w:b/>
                 <w:sz w:val="22"/>
               </w:rPr>
-              <w:t xml:space="preserve">Generador de </w:t>
-            </w:r>
-            <w:proofErr w:type="spellStart"/>
-            <w:r>
-              <w:rPr>
-                <w:b/>
-                <w:sz w:val="22"/>
-              </w:rPr>
-              <w:t>String</w:t>
-            </w:r>
-            <w:proofErr w:type="spellEnd"/>
-            <w:r>
-              <w:rPr>
-                <w:b/>
-                <w:sz w:val="22"/>
-              </w:rPr>
-              <w:t xml:space="preserve"> filtro</w:t>
+              <w:t>Generador de String filtro</w:t>
             </w:r>
           </w:p>
         </w:tc>
@@ -5488,35 +5308,13 @@
               <w:rPr>
                 <w:sz w:val="22"/>
               </w:rPr>
-              <w:t xml:space="preserve"> en </w:t>
-            </w:r>
-            <w:proofErr w:type="spellStart"/>
-            <w:r>
-              <w:rPr>
-                <w:sz w:val="22"/>
-              </w:rPr>
-              <w:t>Photos</w:t>
-            </w:r>
-            <w:proofErr w:type="spellEnd"/>
-            <w:r>
-              <w:rPr>
-                <w:sz w:val="22"/>
-              </w:rPr>
-              <w:t xml:space="preserve"> de parámetros a filtro en forma de </w:t>
-            </w:r>
-            <w:proofErr w:type="spellStart"/>
-            <w:r>
-              <w:rPr>
-                <w:sz w:val="22"/>
-              </w:rPr>
-              <w:t>string</w:t>
-            </w:r>
-            <w:proofErr w:type="spellEnd"/>
-            <w:r>
-              <w:rPr>
-                <w:sz w:val="22"/>
-              </w:rPr>
-              <w:t>.</w:t>
+              <w:t xml:space="preserve"> en Photos</w:t>
+            </w:r>
+            <w:r>
+              <w:rPr>
+                <w:sz w:val="22"/>
+              </w:rPr>
+              <w:t xml:space="preserve"> de parámetros a filtro en forma de string.</w:t>
             </w:r>
           </w:p>
         </w:tc>
@@ -5588,21 +5386,7 @@
               <w:rPr>
                 <w:sz w:val="22"/>
               </w:rPr>
-              <w:t xml:space="preserve">Entran </w:t>
-            </w:r>
-            <w:proofErr w:type="spellStart"/>
-            <w:r>
-              <w:rPr>
-                <w:sz w:val="22"/>
-              </w:rPr>
-              <w:t>Strings</w:t>
-            </w:r>
-            <w:proofErr w:type="spellEnd"/>
-            <w:r>
-              <w:rPr>
-                <w:sz w:val="22"/>
-              </w:rPr>
-              <w:t xml:space="preserve"> que simbolizan los parámetros pertinentes en el filtro.</w:t>
+              <w:t>Entran Strings que simbolizan los parámetros pertinentes en el filtro.</w:t>
             </w:r>
           </w:p>
         </w:tc>
@@ -5671,63 +5455,7 @@
               <w:rPr>
                 <w:sz w:val="22"/>
               </w:rPr>
-              <w:t xml:space="preserve">Se deberán </w:t>
-            </w:r>
-            <w:proofErr w:type="spellStart"/>
-            <w:r>
-              <w:rPr>
-                <w:sz w:val="22"/>
-              </w:rPr>
-              <w:t>parsear</w:t>
-            </w:r>
-            <w:proofErr w:type="spellEnd"/>
-            <w:r>
-              <w:rPr>
-                <w:sz w:val="22"/>
-              </w:rPr>
-              <w:t xml:space="preserve"> los parámetros individualmente y después devolver un </w:t>
-            </w:r>
-            <w:proofErr w:type="spellStart"/>
-            <w:r>
-              <w:rPr>
-                <w:sz w:val="22"/>
-              </w:rPr>
-              <w:t>String</w:t>
-            </w:r>
-            <w:proofErr w:type="spellEnd"/>
-            <w:r>
-              <w:rPr>
-                <w:sz w:val="22"/>
-              </w:rPr>
-              <w:t xml:space="preserve"> preparado para ser </w:t>
-            </w:r>
-            <w:proofErr w:type="spellStart"/>
-            <w:r>
-              <w:rPr>
-                <w:sz w:val="22"/>
-              </w:rPr>
-              <w:t>parseado</w:t>
-            </w:r>
-            <w:proofErr w:type="spellEnd"/>
-            <w:r>
-              <w:rPr>
-                <w:sz w:val="22"/>
-              </w:rPr>
-              <w:t xml:space="preserve"> como </w:t>
-            </w:r>
-            <w:proofErr w:type="spellStart"/>
-            <w:r>
-              <w:rPr>
-                <w:sz w:val="22"/>
-              </w:rPr>
-              <w:t>Filters</w:t>
-            </w:r>
-            <w:proofErr w:type="spellEnd"/>
-            <w:r>
-              <w:rPr>
-                <w:sz w:val="22"/>
-              </w:rPr>
-              <w:t>.</w:t>
+              <w:t>Se deberán parsear los parámetros individualmente y después devolver un String preparado para ser parseado como Filters.</w:t>
             </w:r>
           </w:p>
         </w:tc>
@@ -6037,16 +5765,8 @@
               <w:rPr>
                 <w:sz w:val="22"/>
               </w:rPr>
-              <w:t xml:space="preserve"> en </w:t>
-            </w:r>
-            <w:proofErr w:type="spellStart"/>
-            <w:r>
-              <w:rPr>
-                <w:sz w:val="22"/>
-              </w:rPr>
-              <w:t>Photos</w:t>
-            </w:r>
-            <w:proofErr w:type="spellEnd"/>
+              <w:t xml:space="preserve"> en Photos</w:t>
+            </w:r>
           </w:p>
         </w:tc>
       </w:tr>
@@ -6117,21 +5837,7 @@
               <w:rPr>
                 <w:sz w:val="22"/>
               </w:rPr>
-              <w:t xml:space="preserve">Entran </w:t>
-            </w:r>
-            <w:proofErr w:type="spellStart"/>
-            <w:r>
-              <w:rPr>
-                <w:sz w:val="22"/>
-              </w:rPr>
-              <w:t>Strings</w:t>
-            </w:r>
-            <w:proofErr w:type="spellEnd"/>
-            <w:r>
-              <w:rPr>
-                <w:sz w:val="22"/>
-              </w:rPr>
-              <w:t xml:space="preserve"> que simbolizan los parámetros pertinentes en el filtro.</w:t>
+              <w:t>Entran Strings que simbolizan los parámetros pertinentes en el filtro.</w:t>
             </w:r>
           </w:p>
         </w:tc>
@@ -6200,77 +5906,7 @@
               <w:rPr>
                 <w:sz w:val="22"/>
               </w:rPr>
-              <w:t xml:space="preserve">Tras </w:t>
-            </w:r>
-            <w:proofErr w:type="spellStart"/>
-            <w:r>
-              <w:rPr>
-                <w:sz w:val="22"/>
-              </w:rPr>
-              <w:t>parsear</w:t>
-            </w:r>
-            <w:proofErr w:type="spellEnd"/>
-            <w:r>
-              <w:rPr>
-                <w:sz w:val="22"/>
-              </w:rPr>
-              <w:t xml:space="preserve"> los parámetros se obtendrá el filtro en formato </w:t>
-            </w:r>
-            <w:proofErr w:type="spellStart"/>
-            <w:r>
-              <w:rPr>
-                <w:sz w:val="22"/>
-              </w:rPr>
-              <w:t>string</w:t>
-            </w:r>
-            <w:proofErr w:type="spellEnd"/>
-            <w:r>
-              <w:rPr>
-                <w:sz w:val="22"/>
-              </w:rPr>
-              <w:t xml:space="preserve"> y usando dicho </w:t>
-            </w:r>
-            <w:proofErr w:type="spellStart"/>
-            <w:r>
-              <w:rPr>
-                <w:sz w:val="22"/>
-              </w:rPr>
-              <w:t>string</w:t>
-            </w:r>
-            <w:proofErr w:type="spellEnd"/>
-            <w:r>
-              <w:rPr>
-                <w:sz w:val="22"/>
-              </w:rPr>
-              <w:t xml:space="preserve"> se </w:t>
-            </w:r>
-            <w:proofErr w:type="gramStart"/>
-            <w:r>
-              <w:rPr>
-                <w:sz w:val="22"/>
-              </w:rPr>
-              <w:t>formara</w:t>
-            </w:r>
-            <w:proofErr w:type="gramEnd"/>
-            <w:r>
-              <w:rPr>
-                <w:sz w:val="22"/>
-              </w:rPr>
-              <w:t xml:space="preserve"> un objeto </w:t>
-            </w:r>
-            <w:proofErr w:type="spellStart"/>
-            <w:r>
-              <w:rPr>
-                <w:sz w:val="22"/>
-              </w:rPr>
-              <w:t>Filters</w:t>
-            </w:r>
-            <w:proofErr w:type="spellEnd"/>
-            <w:r>
-              <w:rPr>
-                <w:sz w:val="22"/>
-              </w:rPr>
-              <w:t>.</w:t>
+              <w:t>Tras parsear los parámetros se obtendrá el filtro en formato string y usando dicho string se formara un objeto Filters.</w:t>
             </w:r>
           </w:p>
         </w:tc>
@@ -6510,17 +6146,8 @@
                 <w:b/>
                 <w:sz w:val="22"/>
               </w:rPr>
-              <w:t xml:space="preserve">Generador de Filtro </w:t>
-            </w:r>
-            <w:proofErr w:type="spellStart"/>
-            <w:r>
-              <w:rPr>
-                <w:b/>
-                <w:sz w:val="22"/>
-              </w:rPr>
-              <w:t>Vacio</w:t>
-            </w:r>
-            <w:proofErr w:type="spellEnd"/>
+              <w:t>Generador de Filtro Vacio</w:t>
+            </w:r>
           </w:p>
         </w:tc>
       </w:tr>
@@ -6588,21 +6215,7 @@
               <w:rPr>
                 <w:sz w:val="22"/>
               </w:rPr>
-              <w:t xml:space="preserve">Creación de filtro en </w:t>
-            </w:r>
-            <w:proofErr w:type="spellStart"/>
-            <w:r>
-              <w:rPr>
-                <w:sz w:val="22"/>
-              </w:rPr>
-              <w:t>Photos</w:t>
-            </w:r>
-            <w:proofErr w:type="spellEnd"/>
-            <w:r>
-              <w:rPr>
-                <w:sz w:val="22"/>
-              </w:rPr>
-              <w:t xml:space="preserve"> en caso de que no se pase ningún parámetro</w:t>
+              <w:t>Creación de filtro en Photos en caso de que no se pase ningún parámetro</w:t>
             </w:r>
           </w:p>
         </w:tc>
@@ -6674,21 +6287,7 @@
               <w:rPr>
                 <w:sz w:val="22"/>
               </w:rPr>
-              <w:t xml:space="preserve">Los parámetros serán </w:t>
-            </w:r>
-            <w:proofErr w:type="spellStart"/>
-            <w:r>
-              <w:rPr>
-                <w:sz w:val="22"/>
-              </w:rPr>
-              <w:t>Strings</w:t>
-            </w:r>
-            <w:proofErr w:type="spellEnd"/>
-            <w:r>
-              <w:rPr>
-                <w:sz w:val="22"/>
-              </w:rPr>
-              <w:t xml:space="preserve"> vacíos.</w:t>
+              <w:t>Los parámetros serán Strings vacíos.</w:t>
             </w:r>
           </w:p>
         </w:tc>
@@ -6757,21 +6356,7 @@
               <w:rPr>
                 <w:sz w:val="22"/>
               </w:rPr>
-              <w:t xml:space="preserve">Se generará un objeto tipo </w:t>
-            </w:r>
-            <w:proofErr w:type="spellStart"/>
-            <w:r>
-              <w:rPr>
-                <w:sz w:val="22"/>
-              </w:rPr>
-              <w:t>Filters</w:t>
-            </w:r>
-            <w:proofErr w:type="spellEnd"/>
-            <w:r>
-              <w:rPr>
-                <w:sz w:val="22"/>
-              </w:rPr>
-              <w:t xml:space="preserve"> con sus valores mínimos</w:t>
+              <w:t>Se generará un objeto tipo Filters con sus valores mínimos</w:t>
             </w:r>
           </w:p>
         </w:tc>
@@ -7007,7 +6592,6 @@
                 <w:sz w:val="22"/>
               </w:rPr>
             </w:pPr>
-            <w:proofErr w:type="spellStart"/>
             <w:r>
               <w:rPr>
                 <w:b/>
@@ -7015,7 +6599,6 @@
               </w:rPr>
               <w:t>testGetVideoID</w:t>
             </w:r>
-            <w:proofErr w:type="spellEnd"/>
           </w:p>
         </w:tc>
       </w:tr>
@@ -7083,30 +6666,8 @@
               <w:rPr>
                 <w:sz w:val="22"/>
               </w:rPr>
-              <w:t xml:space="preserve">Prueba de obtención correcta de la id de un video de </w:t>
-            </w:r>
-            <w:proofErr w:type="spellStart"/>
-            <w:r>
-              <w:rPr>
-                <w:sz w:val="22"/>
-              </w:rPr>
-              <w:t>Youtube</w:t>
-            </w:r>
-            <w:proofErr w:type="spellEnd"/>
-            <w:r>
-              <w:rPr>
-                <w:sz w:val="22"/>
-              </w:rPr>
-              <w:t xml:space="preserve"> dada una </w:t>
-            </w:r>
-            <w:proofErr w:type="spellStart"/>
-            <w:r>
-              <w:rPr>
-                <w:sz w:val="22"/>
-              </w:rPr>
-              <w:t>query</w:t>
-            </w:r>
-            <w:proofErr w:type="spellEnd"/>
+              <w:t>Prueba de obtención correcta de la id de un video de Youtube dada una query</w:t>
+            </w:r>
             <w:r>
               <w:rPr>
                 <w:sz w:val="22"/>
@@ -7183,21 +6744,7 @@
               <w:rPr>
                 <w:sz w:val="22"/>
               </w:rPr>
-              <w:t xml:space="preserve">Parámetro </w:t>
-            </w:r>
-            <w:proofErr w:type="spellStart"/>
-            <w:r>
-              <w:rPr>
-                <w:sz w:val="22"/>
-              </w:rPr>
-              <w:t>query</w:t>
-            </w:r>
-            <w:proofErr w:type="spellEnd"/>
-            <w:r>
-              <w:rPr>
-                <w:sz w:val="22"/>
-              </w:rPr>
-              <w:t xml:space="preserve"> que identifica el video.</w:t>
+              <w:t>Parámetro query que identifica el video.</w:t>
             </w:r>
           </w:p>
         </w:tc>
@@ -7502,7 +7049,6 @@
                 <w:sz w:val="22"/>
               </w:rPr>
             </w:pPr>
-            <w:proofErr w:type="spellStart"/>
             <w:r>
               <w:rPr>
                 <w:b/>
@@ -7510,7 +7056,6 @@
               </w:rPr>
               <w:t>testGetArtistsID</w:t>
             </w:r>
-            <w:proofErr w:type="spellEnd"/>
           </w:p>
         </w:tc>
       </w:tr>
@@ -7656,21 +7201,7 @@
               <w:rPr>
                 <w:sz w:val="22"/>
               </w:rPr>
-              <w:t xml:space="preserve">Se proporcionan las </w:t>
-            </w:r>
-            <w:proofErr w:type="spellStart"/>
-            <w:r>
-              <w:rPr>
-                <w:sz w:val="22"/>
-              </w:rPr>
-              <w:t>querys</w:t>
-            </w:r>
-            <w:proofErr w:type="spellEnd"/>
-            <w:r>
-              <w:rPr>
-                <w:sz w:val="22"/>
-              </w:rPr>
-              <w:t xml:space="preserve"> asociadas a los artistas que se testean.</w:t>
+              <w:t>Se proporcionan las querys asociadas a los artistas que se testean.</w:t>
             </w:r>
           </w:p>
         </w:tc>
@@ -7739,21 +7270,7 @@
               <w:rPr>
                 <w:sz w:val="22"/>
               </w:rPr>
-              <w:t xml:space="preserve">Se devuelve la lista de los artistas (objeto </w:t>
-            </w:r>
-            <w:proofErr w:type="spellStart"/>
-            <w:r>
-              <w:rPr>
-                <w:sz w:val="22"/>
-              </w:rPr>
-              <w:t>Artist</w:t>
-            </w:r>
-            <w:proofErr w:type="spellEnd"/>
-            <w:r>
-              <w:rPr>
-                <w:sz w:val="22"/>
-              </w:rPr>
-              <w:t>) solicitada.</w:t>
+              <w:t>Se devuelve la lista de los artistas (objeto Artist) solicitada.</w:t>
             </w:r>
           </w:p>
         </w:tc>
@@ -7983,7 +7500,6 @@
                 <w:sz w:val="22"/>
               </w:rPr>
             </w:pPr>
-            <w:proofErr w:type="spellStart"/>
             <w:r>
               <w:rPr>
                 <w:b/>
@@ -7991,7 +7507,6 @@
               </w:rPr>
               <w:t>testGetRandomMessage</w:t>
             </w:r>
-            <w:proofErr w:type="spellEnd"/>
           </w:p>
         </w:tc>
       </w:tr>
@@ -8441,7 +7956,6 @@
                 <w:sz w:val="22"/>
               </w:rPr>
             </w:pPr>
-            <w:proofErr w:type="spellStart"/>
             <w:r>
               <w:rPr>
                 <w:b/>
@@ -8449,7 +7963,6 @@
               </w:rPr>
               <w:t>testParseXMLDoc</w:t>
             </w:r>
-            <w:proofErr w:type="spellEnd"/>
           </w:p>
         </w:tc>
       </w:tr>
@@ -8517,21 +8030,7 @@
               <w:rPr>
                 <w:sz w:val="22"/>
               </w:rPr>
-              <w:t xml:space="preserve">Comprobar el </w:t>
-            </w:r>
-            <w:proofErr w:type="spellStart"/>
-            <w:r>
-              <w:rPr>
-                <w:sz w:val="22"/>
-              </w:rPr>
-              <w:t>parseo</w:t>
-            </w:r>
-            <w:proofErr w:type="spellEnd"/>
-            <w:r>
-              <w:rPr>
-                <w:sz w:val="22"/>
-              </w:rPr>
-              <w:t xml:space="preserve"> de un documento XML a algo legible por el componente de conversacional.</w:t>
+              <w:t>Comprobar el parseo de un documento XML a algo legible por el componente de conversacional.</w:t>
             </w:r>
           </w:p>
         </w:tc>
@@ -8678,21 +8177,7 @@
               <w:rPr>
                 <w:sz w:val="22"/>
               </w:rPr>
-              <w:t xml:space="preserve">muestra en pantalla el </w:t>
-            </w:r>
-            <w:proofErr w:type="spellStart"/>
-            <w:r>
-              <w:rPr>
-                <w:sz w:val="22"/>
-              </w:rPr>
-              <w:t>parseo</w:t>
-            </w:r>
-            <w:proofErr w:type="spellEnd"/>
-            <w:r>
-              <w:rPr>
-                <w:sz w:val="22"/>
-              </w:rPr>
-              <w:t xml:space="preserve"> del archivo en el formato deseado</w:t>
+              <w:t>muestra en pantalla el parseo del archivo en el formato deseado</w:t>
             </w:r>
           </w:p>
         </w:tc>
@@ -8859,11 +8344,9 @@
       <w:pPr>
         <w:pStyle w:val="Ttulo2"/>
       </w:pPr>
-      <w:proofErr w:type="spellStart"/>
       <w:r>
         <w:t>Mashup</w:t>
       </w:r>
-      <w:proofErr w:type="spellEnd"/>
     </w:p>
     <w:p/>
     <w:p/>
@@ -8883,7 +8366,7 @@
       <w:r>
         <w:t xml:space="preserve">Documentación interactiva:  </w:t>
       </w:r>
-      <w:hyperlink r:id="rId27" w:history="1">
+      <w:hyperlink r:id="rId29" w:history="1">
         <w:r>
           <w:rPr>
             <w:rStyle w:val="Hipervnculo"/>
@@ -8898,7 +8381,7 @@
         <w:br/>
         <w:t xml:space="preserve">Fichero YAML: </w:t>
       </w:r>
-      <w:hyperlink r:id="rId28" w:anchor="/" w:history="1">
+      <w:hyperlink r:id="rId30" w:anchor="/" w:history="1">
         <w:r>
           <w:rPr>
             <w:rStyle w:val="Hipervnculo"/>
@@ -9222,6 +8705,7 @@
     <w:lsdException w:name="HTML Sample" w:semiHidden="1" w:unhideWhenUsed="1"/>
     <w:lsdException w:name="HTML Typewriter" w:semiHidden="1" w:unhideWhenUsed="1"/>
     <w:lsdException w:name="HTML Variable" w:semiHidden="1" w:unhideWhenUsed="1"/>
+    <w:lsdException w:name="Normal Table" w:semiHidden="1" w:unhideWhenUsed="1"/>
     <w:lsdException w:name="annotation subject" w:semiHidden="1" w:unhideWhenUsed="1"/>
     <w:lsdException w:name="No List" w:semiHidden="1" w:unhideWhenUsed="1"/>
     <w:lsdException w:name="Outline List 1" w:semiHidden="1" w:unhideWhenUsed="1"/>
@@ -9268,8 +8752,10 @@
     <w:lsdException w:name="Table Subtle 2" w:semiHidden="1" w:unhideWhenUsed="1"/>
     <w:lsdException w:name="Table Web 1" w:semiHidden="1" w:unhideWhenUsed="1"/>
     <w:lsdException w:name="Table Web 2" w:semiHidden="1" w:unhideWhenUsed="1"/>
+    <w:lsdException w:name="Table Web 3" w:semiHidden="1" w:unhideWhenUsed="1"/>
     <w:lsdException w:name="Balloon Text" w:semiHidden="1" w:unhideWhenUsed="1"/>
     <w:lsdException w:name="Table Grid" w:uiPriority="39"/>
+    <w:lsdException w:name="Table Theme" w:semiHidden="1" w:unhideWhenUsed="1"/>
     <w:lsdException w:name="Placeholder Text" w:semiHidden="1"/>
     <w:lsdException w:name="No Spacing" w:uiPriority="1" w:qFormat="1"/>
     <w:lsdException w:name="Light Shading" w:uiPriority="60"/>
@@ -10511,7 +9997,7 @@
 </file>
 
 <file path=customXml/itemProps1.xml><?xml version="1.0" encoding="utf-8"?>
-<ds:datastoreItem xmlns:ds="http://schemas.openxmlformats.org/officeDocument/2006/customXml" ds:itemID="{B75C3583-C6D2-434B-AB92-ADE6F3361924}">
+<ds:datastoreItem xmlns:ds="http://schemas.openxmlformats.org/officeDocument/2006/customXml" ds:itemID="{04E34487-33BA-4143-9BE9-C6BC02069216}">
   <ds:schemaRefs>
     <ds:schemaRef ds:uri="http://schemas.openxmlformats.org/officeDocument/2006/bibliography"/>
   </ds:schemaRefs>

</xml_diff>

<commit_message>
Fixed typos and rephrased some stuff in implementation details
</commit_message>
<xml_diff>
--- a/docs/Third Deliverable PDF.docx
+++ b/docs/Third Deliverable PDF.docx
@@ -53,7 +53,29 @@
           <w:sz w:val="52"/>
           <w:szCs w:val="52"/>
         </w:rPr>
-        <w:t>(Moovid)</w:t>
+        <w:t>(</w:t>
+      </w:r>
+      <w:proofErr w:type="spellStart"/>
+      <w:r>
+        <w:rPr>
+          <w:rFonts w:asciiTheme="majorHAnsi" w:hAnsiTheme="majorHAnsi"/>
+          <w:b/>
+          <w:color w:val="2F5496" w:themeColor="accent1" w:themeShade="BF"/>
+          <w:sz w:val="52"/>
+          <w:szCs w:val="52"/>
+        </w:rPr>
+        <w:t>Moovid</w:t>
+      </w:r>
+      <w:proofErr w:type="spellEnd"/>
+      <w:r>
+        <w:rPr>
+          <w:rFonts w:asciiTheme="majorHAnsi" w:hAnsiTheme="majorHAnsi"/>
+          <w:b/>
+          <w:color w:val="2F5496" w:themeColor="accent1" w:themeShade="BF"/>
+          <w:sz w:val="52"/>
+          <w:szCs w:val="52"/>
+        </w:rPr>
+        <w:t>)</w:t>
       </w:r>
     </w:p>
     <w:p>
@@ -255,7 +277,58 @@
         <w:rPr>
           <w:szCs w:val="24"/>
         </w:rPr>
-        <w:t>Nicolás De Ory Carmona  (</w:t>
+        <w:t xml:space="preserve">Nicolás De Ory </w:t>
+      </w:r>
+      <w:proofErr w:type="gramStart"/>
+      <w:r>
+        <w:rPr>
+          <w:szCs w:val="24"/>
+        </w:rPr>
+        <w:t>Carmona  (</w:t>
+      </w:r>
+      <w:proofErr w:type="gramEnd"/>
+      <w:r>
+        <w:fldChar w:fldCharType="begin"/>
+      </w:r>
+      <w:r>
+        <w:instrText xml:space="preserve"> HYPERLINK "mailto:deorynicolas@gmail.com" </w:instrText>
+      </w:r>
+      <w:r>
+        <w:fldChar w:fldCharType="separate"/>
+      </w:r>
+      <w:r>
+        <w:rPr>
+          <w:rStyle w:val="Hipervnculo"/>
+          <w:szCs w:val="24"/>
+        </w:rPr>
+        <w:t>deorynicolas@gmail.com</w:t>
+      </w:r>
+      <w:r>
+        <w:rPr>
+          <w:rStyle w:val="Hipervnculo"/>
+          <w:szCs w:val="24"/>
+        </w:rPr>
+        <w:fldChar w:fldCharType="end"/>
+      </w:r>
+      <w:r>
+        <w:rPr>
+          <w:szCs w:val="24"/>
+        </w:rPr>
+        <w:t>)</w:t>
+      </w:r>
+    </w:p>
+    <w:p>
+      <w:pPr>
+        <w:spacing w:after="0"/>
+        <w:rPr>
+          <w:szCs w:val="24"/>
+        </w:rPr>
+      </w:pPr>
+      <w:r>
+        <w:rPr>
+          <w:szCs w:val="24"/>
+        </w:rPr>
+        <w:t>Antonio González Gómez (</w:t>
       </w:r>
       <w:hyperlink r:id="rId9" w:history="1">
         <w:r>
@@ -263,7 +336,7 @@
             <w:rStyle w:val="Hipervnculo"/>
             <w:szCs w:val="24"/>
           </w:rPr>
-          <w:t>deorynicolas@gmail.com</w:t>
+          <w:t>antoniogg696@gmail.com</w:t>
         </w:r>
       </w:hyperlink>
       <w:r>
@@ -284,7 +357,103 @@
         <w:rPr>
           <w:szCs w:val="24"/>
         </w:rPr>
-        <w:t>Antonio González Gómez (</w:t>
+        <w:t xml:space="preserve">Ignacio Navarro </w:t>
+      </w:r>
+      <w:proofErr w:type="gramStart"/>
+      <w:r>
+        <w:rPr>
+          <w:szCs w:val="24"/>
+        </w:rPr>
+        <w:t>Blázquez  (</w:t>
+      </w:r>
+      <w:proofErr w:type="gramEnd"/>
+      <w:r>
+        <w:fldChar w:fldCharType="begin"/>
+      </w:r>
+      <w:r>
+        <w:instrText xml:space="preserve"> HYPERLINK "mailto:inavarroblazquez@gmail.com" </w:instrText>
+      </w:r>
+      <w:r>
+        <w:fldChar w:fldCharType="separate"/>
+      </w:r>
+      <w:r>
+        <w:rPr>
+          <w:rStyle w:val="Hipervnculo"/>
+          <w:szCs w:val="24"/>
+        </w:rPr>
+        <w:t>inavarroblazquez@gmail.com</w:t>
+      </w:r>
+      <w:r>
+        <w:rPr>
+          <w:rStyle w:val="Hipervnculo"/>
+          <w:szCs w:val="24"/>
+        </w:rPr>
+        <w:fldChar w:fldCharType="end"/>
+      </w:r>
+      <w:r>
+        <w:rPr>
+          <w:szCs w:val="24"/>
+        </w:rPr>
+        <w:t>)</w:t>
+      </w:r>
+    </w:p>
+    <w:p>
+      <w:pPr>
+        <w:spacing w:after="0"/>
+        <w:rPr>
+          <w:rFonts w:asciiTheme="majorHAnsi" w:hAnsiTheme="majorHAnsi"/>
+          <w:szCs w:val="24"/>
+        </w:rPr>
+      </w:pPr>
+    </w:p>
+    <w:p>
+      <w:pPr>
+        <w:spacing w:after="0"/>
+        <w:rPr>
+          <w:szCs w:val="24"/>
+        </w:rPr>
+      </w:pPr>
+      <w:r>
+        <w:rPr>
+          <w:szCs w:val="24"/>
+        </w:rPr>
+        <w:t>Tutor: Javier Troya Castilla</w:t>
+      </w:r>
+    </w:p>
+    <w:p>
+      <w:pPr>
+        <w:spacing w:after="0"/>
+        <w:rPr>
+          <w:szCs w:val="24"/>
+        </w:rPr>
+      </w:pPr>
+      <w:r>
+        <w:rPr>
+          <w:szCs w:val="24"/>
+        </w:rPr>
+        <w:t xml:space="preserve">Número de grupo: </w:t>
+      </w:r>
+    </w:p>
+    <w:p>
+      <w:pPr>
+        <w:spacing w:after="0"/>
+        <w:rPr>
+          <w:szCs w:val="24"/>
+        </w:rPr>
+      </w:pPr>
+    </w:p>
+    <w:p>
+      <w:pPr>
+        <w:spacing w:after="0"/>
+        <w:rPr>
+          <w:szCs w:val="24"/>
+        </w:rPr>
+      </w:pPr>
+      <w:r>
+        <w:rPr>
+          <w:szCs w:val="24"/>
+        </w:rPr>
+        <w:t xml:space="preserve">Enlace de la aplicación: </w:t>
       </w:r>
       <w:hyperlink r:id="rId10" w:history="1">
         <w:r>
@@ -292,127 +461,24 @@
             <w:rStyle w:val="Hipervnculo"/>
             <w:szCs w:val="24"/>
           </w:rPr>
-          <w:t>antoniogg696@gmail.com</w:t>
+          <w:t>https://moovid-271019.appspot.com/</w:t>
         </w:r>
       </w:hyperlink>
-      <w:r>
+    </w:p>
+    <w:p>
+      <w:pPr>
+        <w:spacing w:after="0"/>
         <w:rPr>
           <w:szCs w:val="24"/>
         </w:rPr>
-        <w:t>)</w:t>
-      </w:r>
-    </w:p>
-    <w:p>
-      <w:pPr>
-        <w:spacing w:after="0"/>
+      </w:pPr>
+      <w:r>
         <w:rPr>
           <w:szCs w:val="24"/>
         </w:rPr>
-      </w:pPr>
-      <w:r>
-        <w:rPr>
-          <w:szCs w:val="24"/>
-        </w:rPr>
-        <w:t>Ignacio Navarro Blázquez  (</w:t>
+        <w:t xml:space="preserve">Enlace de proyecto en GitHub: </w:t>
       </w:r>
       <w:hyperlink r:id="rId11" w:history="1">
-        <w:r>
-          <w:rPr>
-            <w:rStyle w:val="Hipervnculo"/>
-            <w:szCs w:val="24"/>
-          </w:rPr>
-          <w:t>inavarroblazquez@gmail.com</w:t>
-        </w:r>
-      </w:hyperlink>
-      <w:r>
-        <w:rPr>
-          <w:szCs w:val="24"/>
-        </w:rPr>
-        <w:t>)</w:t>
-      </w:r>
-    </w:p>
-    <w:p>
-      <w:pPr>
-        <w:spacing w:after="0"/>
-        <w:rPr>
-          <w:rFonts w:asciiTheme="majorHAnsi" w:hAnsiTheme="majorHAnsi"/>
-          <w:szCs w:val="24"/>
-        </w:rPr>
-      </w:pPr>
-    </w:p>
-    <w:p>
-      <w:pPr>
-        <w:spacing w:after="0"/>
-        <w:rPr>
-          <w:szCs w:val="24"/>
-        </w:rPr>
-      </w:pPr>
-      <w:r>
-        <w:rPr>
-          <w:szCs w:val="24"/>
-        </w:rPr>
-        <w:t>Tutor: Javier Troya Castilla</w:t>
-      </w:r>
-    </w:p>
-    <w:p>
-      <w:pPr>
-        <w:spacing w:after="0"/>
-        <w:rPr>
-          <w:szCs w:val="24"/>
-        </w:rPr>
-      </w:pPr>
-      <w:r>
-        <w:rPr>
-          <w:szCs w:val="24"/>
-        </w:rPr>
-        <w:t xml:space="preserve">Número de grupo: </w:t>
-      </w:r>
-    </w:p>
-    <w:p>
-      <w:pPr>
-        <w:spacing w:after="0"/>
-        <w:rPr>
-          <w:szCs w:val="24"/>
-        </w:rPr>
-      </w:pPr>
-    </w:p>
-    <w:p>
-      <w:pPr>
-        <w:spacing w:after="0"/>
-        <w:rPr>
-          <w:szCs w:val="24"/>
-        </w:rPr>
-      </w:pPr>
-      <w:r>
-        <w:rPr>
-          <w:szCs w:val="24"/>
-        </w:rPr>
-        <w:t xml:space="preserve">Enlace de la aplicación: </w:t>
-      </w:r>
-      <w:hyperlink r:id="rId12" w:history="1">
-        <w:r>
-          <w:rPr>
-            <w:rStyle w:val="Hipervnculo"/>
-            <w:szCs w:val="24"/>
-          </w:rPr>
-          <w:t>https://moovid-271019.appspot.com/</w:t>
-        </w:r>
-      </w:hyperlink>
-    </w:p>
-    <w:p>
-      <w:pPr>
-        <w:spacing w:after="0"/>
-        <w:rPr>
-          <w:szCs w:val="24"/>
-        </w:rPr>
-      </w:pPr>
-      <w:r>
-        <w:rPr>
-          <w:szCs w:val="24"/>
-        </w:rPr>
-        <w:t xml:space="preserve">Enlace de proyecto en GitHub: </w:t>
-      </w:r>
-      <w:hyperlink r:id="rId13" w:history="1">
         <w:r>
           <w:rPr>
             <w:rStyle w:val="Hipervnculo"/>
@@ -928,13 +994,29 @@
                 <w:rFonts w:cs="Arial"/>
                 <w:sz w:val="22"/>
               </w:rPr>
-              <w:t>- Añadidos los diagramas de clase y de secuencia de la arquitectura de la aplicación siguiendo  las directrices del patrón MVC</w:t>
-            </w:r>
+              <w:t xml:space="preserve">- Añadidos los diagramas de clase y de secuencia de la arquitectura de la aplicación </w:t>
+            </w:r>
+            <w:proofErr w:type="gramStart"/>
             <w:r>
               <w:rPr>
                 <w:rFonts w:cs="Arial"/>
                 <w:sz w:val="22"/>
               </w:rPr>
+              <w:t>siguiendo  las</w:t>
+            </w:r>
+            <w:proofErr w:type="gramEnd"/>
+            <w:r>
+              <w:rPr>
+                <w:rFonts w:cs="Arial"/>
+                <w:sz w:val="22"/>
+              </w:rPr>
+              <w:t xml:space="preserve"> directrices del patrón MVC</w:t>
+            </w:r>
+            <w:r>
+              <w:rPr>
+                <w:rFonts w:cs="Arial"/>
+                <w:sz w:val="22"/>
+              </w:rPr>
               <w:t>.</w:t>
             </w:r>
             <w:r>
@@ -943,7 +1025,23 @@
                 <w:sz w:val="22"/>
               </w:rPr>
               <w:br/>
-              <w:t>- Añadida la documentación de la API REST en swagger.</w:t>
+              <w:t xml:space="preserve">- Añadida la documentación de la API REST en </w:t>
+            </w:r>
+            <w:proofErr w:type="spellStart"/>
+            <w:r>
+              <w:rPr>
+                <w:rFonts w:cs="Arial"/>
+                <w:sz w:val="22"/>
+              </w:rPr>
+              <w:t>swagger</w:t>
+            </w:r>
+            <w:proofErr w:type="spellEnd"/>
+            <w:r>
+              <w:rPr>
+                <w:rFonts w:cs="Arial"/>
+                <w:sz w:val="22"/>
+              </w:rPr>
+              <w:t>.</w:t>
             </w:r>
           </w:p>
         </w:tc>
@@ -2889,23 +2987,96 @@
       <w:pPr>
         <w:jc w:val="both"/>
       </w:pPr>
-      <w:r>
-        <w:t xml:space="preserve">Moovid es una aplicación web que pretende integrar Google Photos junto con Google Drive y </w:t>
-      </w:r>
+      <w:proofErr w:type="spellStart"/>
+      <w:r>
+        <w:t>Moovid</w:t>
+      </w:r>
+      <w:proofErr w:type="spellEnd"/>
+      <w:r>
+        <w:t xml:space="preserve"> es una aplicación web que pretende integrar Google </w:t>
+      </w:r>
+      <w:proofErr w:type="spellStart"/>
+      <w:r>
+        <w:t>Photos</w:t>
+      </w:r>
+      <w:proofErr w:type="spellEnd"/>
+      <w:r>
+        <w:t xml:space="preserve"> junto con Google Drive y </w:t>
+      </w:r>
+      <w:proofErr w:type="spellStart"/>
       <w:r>
         <w:rPr>
           <w:sz w:val="22"/>
         </w:rPr>
-        <w:t>Language Understanding Intelligent Service</w:t>
-      </w:r>
+        <w:t>Language</w:t>
+      </w:r>
+      <w:proofErr w:type="spellEnd"/>
       <w:r>
         <w:rPr>
           <w:sz w:val="22"/>
         </w:rPr>
+        <w:t xml:space="preserve"> </w:t>
+      </w:r>
+      <w:proofErr w:type="spellStart"/>
+      <w:r>
+        <w:rPr>
+          <w:sz w:val="22"/>
+        </w:rPr>
+        <w:t>Understanding</w:t>
+      </w:r>
+      <w:proofErr w:type="spellEnd"/>
+      <w:r>
+        <w:rPr>
+          <w:sz w:val="22"/>
+        </w:rPr>
+        <w:t xml:space="preserve"> </w:t>
+      </w:r>
+      <w:proofErr w:type="spellStart"/>
+      <w:r>
+        <w:rPr>
+          <w:sz w:val="22"/>
+        </w:rPr>
+        <w:t>Intelligent</w:t>
+      </w:r>
+      <w:proofErr w:type="spellEnd"/>
+      <w:r>
+        <w:rPr>
+          <w:sz w:val="22"/>
+        </w:rPr>
+        <w:t xml:space="preserve"> </w:t>
+      </w:r>
+      <w:proofErr w:type="spellStart"/>
+      <w:r>
+        <w:rPr>
+          <w:sz w:val="22"/>
+        </w:rPr>
+        <w:t>Service</w:t>
+      </w:r>
+      <w:proofErr w:type="spellEnd"/>
+      <w:r>
+        <w:rPr>
+          <w:sz w:val="22"/>
+        </w:rPr>
         <w:t xml:space="preserve"> (</w:t>
       </w:r>
       <w:r>
-        <w:t>LUIS – parte de los Cognitive Services de Microsoft).</w:t>
+        <w:t xml:space="preserve">LUIS – parte de los </w:t>
+      </w:r>
+      <w:proofErr w:type="spellStart"/>
+      <w:r>
+        <w:t>Cognitive</w:t>
+      </w:r>
+      <w:proofErr w:type="spellEnd"/>
+      <w:r>
+        <w:t xml:space="preserve"> </w:t>
+      </w:r>
+      <w:proofErr w:type="spellStart"/>
+      <w:r>
+        <w:t>Services</w:t>
+      </w:r>
+      <w:proofErr w:type="spellEnd"/>
+      <w:r>
+        <w:t xml:space="preserve"> de Microsoft).</w:t>
       </w:r>
     </w:p>
     <w:p>
@@ -2913,7 +3084,15 @@
         <w:jc w:val="both"/>
       </w:pPr>
       <w:r>
-        <w:t>Su objetivo principal es crear de manera automática videomontajes personalizados a partir de la biblioteca de fotos del usuario. Por medio del lenguaje natural, el usuario tiene la posibilidad de indicarle a la aplicación los parámetros que desea que tenga el montaje, desde la selección de fotos en función de su fecha y lugar de captura, hasta la selección en función del contenido de la propia imagen. Estos parámetros los indica el usuario a través de una interfaz que reconoce el lenguaje natural, gracias a LUIS.</w:t>
+        <w:t xml:space="preserve">Su objetivo principal es crear de manera automática </w:t>
+      </w:r>
+      <w:proofErr w:type="spellStart"/>
+      <w:r>
+        <w:t>videomontajes</w:t>
+      </w:r>
+      <w:proofErr w:type="spellEnd"/>
+      <w:r>
+        <w:t xml:space="preserve"> personalizados a partir de la biblioteca de fotos del usuario. Por medio del lenguaje natural, el usuario tiene la posibilidad de indicarle a la aplicación los parámetros que desea que tenga el montaje, desde la selección de fotos en función de su fecha y lugar de captura, hasta la selección en función del contenido de la propia imagen. Estos parámetros los indica el usuario a través de una interfaz que reconoce el lenguaje natural, gracias a LUIS.</w:t>
       </w:r>
     </w:p>
     <w:p>
@@ -2975,34 +3154,35 @@
           <w:b/>
           <w:bCs/>
         </w:rPr>
-        <w:t>Google Photos</w:t>
-      </w:r>
-      <w:r>
-        <w:t>. Proporciona un análisis exhaustivo (Computer Vision) de la biblioteca de fotos del usuario, permitiendo clasificar cada foto en distintas categorías en función de su contenido, ubicación geográfica, y marca de tiempo. Se integra con LUIS para aplicar parámetros en función de lo que desee el usuario, y se utiliza además para ofrecer recomendaciones personalizadas.</w:t>
-      </w:r>
-    </w:p>
-    <w:p>
-      <w:pPr>
-        <w:jc w:val="both"/>
-      </w:pPr>
+        <w:t xml:space="preserve">Google </w:t>
+      </w:r>
+      <w:proofErr w:type="spellStart"/>
       <w:r>
         <w:rPr>
           <w:b/>
           <w:bCs/>
         </w:rPr>
-        <w:t>Spotify</w:t>
-      </w:r>
-      <w:r>
-        <w:t xml:space="preserve">. </w:t>
-      </w:r>
-      <w:r>
-        <w:t>Encargado de, según las especificaciones del cliente, encontrar canciones adecuada para el montaje, esta lista de canciones será dada a la API de You</w:t>
-      </w:r>
-      <w:r>
-        <w:t>T</w:t>
-      </w:r>
-      <w:r>
-        <w:t>ube. Es capaz de identificar artistas o estilos de canciones (pausada, bailable, etc...) y devolver las canciones que concuerden con dichos criterios.</w:t>
+        <w:t>Photos</w:t>
+      </w:r>
+      <w:proofErr w:type="spellEnd"/>
+      <w:r>
+        <w:t>. Proporciona un análisis exhaustivo (</w:t>
+      </w:r>
+      <w:proofErr w:type="spellStart"/>
+      <w:r>
+        <w:t>Computer</w:t>
+      </w:r>
+      <w:proofErr w:type="spellEnd"/>
+      <w:r>
+        <w:t xml:space="preserve"> </w:t>
+      </w:r>
+      <w:proofErr w:type="spellStart"/>
+      <w:r>
+        <w:t>Vision</w:t>
+      </w:r>
+      <w:proofErr w:type="spellEnd"/>
+      <w:r>
+        <w:t>) de la biblioteca de fotos del usuario, permitiendo clasificar cada foto en distintas categorías en función de su contenido, ubicación geográfica, y marca de tiempo. Se integra con LUIS para aplicar parámetros en función de lo que desee el usuario, y se utiliza además para ofrecer recomendaciones personalizadas.</w:t>
       </w:r>
     </w:p>
     <w:p>
@@ -3014,14 +3194,57 @@
           <w:b/>
           <w:bCs/>
         </w:rPr>
-        <w:t xml:space="preserve">Youtube. </w:t>
+        <w:t>Spotify</w:t>
+      </w:r>
+      <w:r>
+        <w:t xml:space="preserve">. </w:t>
+      </w:r>
+      <w:r>
+        <w:t>Encargado de, según las especificaciones del cliente, encontrar canciones adecuada para el montaje, esta lista de canciones será dada a la API de You</w:t>
+      </w:r>
+      <w:r>
+        <w:t>T</w:t>
+      </w:r>
+      <w:r>
+        <w:t xml:space="preserve">ube. Es capaz de identificar artistas o estilos de canciones (pausada, bailable, </w:t>
+      </w:r>
+      <w:proofErr w:type="gramStart"/>
+      <w:r>
+        <w:t>etc...</w:t>
+      </w:r>
+      <w:proofErr w:type="gramEnd"/>
+      <w:r>
+        <w:t>) y devolver las canciones que concuerden con dichos criterios.</w:t>
+      </w:r>
+    </w:p>
+    <w:p>
+      <w:pPr>
+        <w:jc w:val="both"/>
+      </w:pPr>
+      <w:proofErr w:type="spellStart"/>
+      <w:r>
+        <w:rPr>
+          <w:b/>
+          <w:bCs/>
+        </w:rPr>
+        <w:t>Youtube</w:t>
+      </w:r>
+      <w:proofErr w:type="spellEnd"/>
+      <w:r>
+        <w:rPr>
+          <w:b/>
+          <w:bCs/>
+        </w:rPr>
+        <w:t xml:space="preserve">. </w:t>
       </w:r>
       <w:r>
         <w:t xml:space="preserve">Tras recibir la lista de canciones de Spotify se encargará de buscar las </w:t>
       </w:r>
+      <w:proofErr w:type="spellStart"/>
       <w:r>
         <w:t>URLs</w:t>
       </w:r>
+      <w:proofErr w:type="spellEnd"/>
       <w:r>
         <w:t xml:space="preserve"> de dichas canciones para que puedan ser añadidas al montaje final.</w:t>
       </w:r>
@@ -3113,8 +3336,17 @@
                 <w:b w:val="0"/>
                 <w:sz w:val="22"/>
               </w:rPr>
-              <w:t>Google Photos</w:t>
-            </w:r>
+              <w:t xml:space="preserve">Google </w:t>
+            </w:r>
+            <w:proofErr w:type="spellStart"/>
+            <w:r>
+              <w:rPr>
+                <w:b w:val="0"/>
+                <w:sz w:val="22"/>
+              </w:rPr>
+              <w:t>Photos</w:t>
+            </w:r>
+            <w:proofErr w:type="spellEnd"/>
           </w:p>
         </w:tc>
         <w:tc>
@@ -3131,7 +3363,7 @@
             <w:pPr>
               <w:cnfStyle w:val="000000100000" w:firstRow="0" w:lastRow="0" w:firstColumn="0" w:lastColumn="0" w:oddVBand="0" w:evenVBand="0" w:oddHBand="1" w:evenHBand="0" w:firstRowFirstColumn="0" w:firstRowLastColumn="0" w:lastRowFirstColumn="0" w:lastRowLastColumn="0"/>
             </w:pPr>
-            <w:hyperlink r:id="rId14" w:history="1">
+            <w:hyperlink r:id="rId12" w:history="1">
               <w:r>
                 <w:rPr>
                   <w:rStyle w:val="Hipervnculo"/>
@@ -3166,6 +3398,7 @@
                 <w:sz w:val="22"/>
               </w:rPr>
             </w:pPr>
+            <w:proofErr w:type="spellStart"/>
             <w:r>
               <w:rPr>
                 <w:b w:val="0"/>
@@ -3174,6 +3407,7 @@
               </w:rPr>
               <w:t>Youtube</w:t>
             </w:r>
+            <w:proofErr w:type="spellEnd"/>
           </w:p>
         </w:tc>
         <w:tc>
@@ -3195,7 +3429,7 @@
                 <w:u w:val="single"/>
               </w:rPr>
             </w:pPr>
-            <w:hyperlink r:id="rId15" w:history="1">
+            <w:hyperlink r:id="rId13" w:history="1">
               <w:r>
                 <w:rPr>
                   <w:rStyle w:val="Hipervnculo"/>
@@ -3260,7 +3494,7 @@
                 <w:lang w:val="de-DE"/>
               </w:rPr>
             </w:pPr>
-            <w:hyperlink r:id="rId16" w:history="1">
+            <w:hyperlink r:id="rId14" w:history="1">
               <w:r>
                 <w:rPr>
                   <w:rStyle w:val="Hipervnculo"/>
@@ -3325,7 +3559,7 @@
                 <w:lang w:val="de-DE"/>
               </w:rPr>
             </w:pPr>
-            <w:hyperlink r:id="rId17" w:history="1">
+            <w:hyperlink r:id="rId15" w:history="1">
               <w:r>
                 <w:rPr>
                   <w:rStyle w:val="Hipervnculo"/>
@@ -3390,13 +3624,69 @@
         <w:jc w:val="both"/>
       </w:pPr>
       <w:r>
-        <w:t xml:space="preserve">Al principio se pensaba implementar tres APIs, Google Drive, Photos y LUIS, sin embargo tras un estudio detenido de las documentaciones pertinentes decidimos dejar drive ya que Photos ya nos permitía almacenar y descargar las fotos necesarias. Para añadir la complejidad restante al proyecto decidimos implementar música en los montajes en la forma de las APIs de Spotify y Youtube. Adicionalmente, para el montaje del video en cuestión </w:t>
+        <w:t xml:space="preserve">Al principio se pensaba implementar tres </w:t>
+      </w:r>
+      <w:proofErr w:type="spellStart"/>
+      <w:r>
+        <w:t>APIs</w:t>
+      </w:r>
+      <w:proofErr w:type="spellEnd"/>
+      <w:r>
+        <w:t xml:space="preserve">, Google Drive, </w:t>
+      </w:r>
+      <w:proofErr w:type="spellStart"/>
+      <w:r>
+        <w:t>Photos</w:t>
+      </w:r>
+      <w:proofErr w:type="spellEnd"/>
+      <w:r>
+        <w:t xml:space="preserve"> y LUIS, sin </w:t>
+      </w:r>
+      <w:proofErr w:type="gramStart"/>
+      <w:r>
+        <w:t>embargo</w:t>
+      </w:r>
+      <w:proofErr w:type="gramEnd"/>
+      <w:r>
+        <w:t xml:space="preserve"> tras un estudio detenido de las documentaciones pertinentes decidimos dejar drive ya que </w:t>
+      </w:r>
+      <w:proofErr w:type="spellStart"/>
+      <w:r>
+        <w:t>Photos</w:t>
+      </w:r>
+      <w:proofErr w:type="spellEnd"/>
+      <w:r>
+        <w:t xml:space="preserve"> ya nos permitía almacenar y descargar las fotos necesarias. Para añadir la complejidad restante al proyecto decidimos implementar música en los montajes en la forma de las </w:t>
+      </w:r>
+      <w:proofErr w:type="spellStart"/>
+      <w:r>
+        <w:t>APIs</w:t>
+      </w:r>
+      <w:proofErr w:type="spellEnd"/>
+      <w:r>
+        <w:t xml:space="preserve"> de Spotify y </w:t>
+      </w:r>
+      <w:proofErr w:type="spellStart"/>
+      <w:r>
+        <w:t>Youtube</w:t>
+      </w:r>
+      <w:proofErr w:type="spellEnd"/>
+      <w:r>
+        <w:t xml:space="preserve">. Adicionalmente, para el montaje del video en cuestión </w:t>
       </w:r>
       <w:r>
         <w:t>ha sido necesario desarrollar scripts adicionales</w:t>
       </w:r>
       <w:r>
-        <w:t xml:space="preserve"> usando la librería ffmpeg que coge las canciones y las fotos y produce el montaje. H</w:t>
+        <w:t xml:space="preserve"> usando la librería </w:t>
+      </w:r>
+      <w:proofErr w:type="spellStart"/>
+      <w:r>
+        <w:t>ffmpeg</w:t>
+      </w:r>
+      <w:proofErr w:type="spellEnd"/>
+      <w:r>
+        <w:t xml:space="preserve"> que coge las canciones y las fotos y produce el montaje. H</w:t>
       </w:r>
       <w:r>
         <w:t>a supuesto un verdadero reto dada la falta de ejemplos previos</w:t>
@@ -3439,7 +3729,31 @@
         <w:jc w:val="both"/>
       </w:pPr>
       <w:r>
-        <w:t>Esta vista esta disponible antes de hacer login con Google Photos, se muestra un icono para iniciar sesión y la ventana de conversación con LUIS donde se escribirán las diferentes instrucciones</w:t>
+        <w:t xml:space="preserve">Esta vista </w:t>
+      </w:r>
+      <w:proofErr w:type="spellStart"/>
+      <w:r>
+        <w:t>esta</w:t>
+      </w:r>
+      <w:proofErr w:type="spellEnd"/>
+      <w:r>
+        <w:t xml:space="preserve"> disponible antes de hacer </w:t>
+      </w:r>
+      <w:proofErr w:type="spellStart"/>
+      <w:r>
+        <w:t>login</w:t>
+      </w:r>
+      <w:proofErr w:type="spellEnd"/>
+      <w:r>
+        <w:t xml:space="preserve"> con Google </w:t>
+      </w:r>
+      <w:proofErr w:type="spellStart"/>
+      <w:r>
+        <w:t>Photos</w:t>
+      </w:r>
+      <w:proofErr w:type="spellEnd"/>
+      <w:r>
+        <w:t>, se muestra un icono para iniciar sesión y la ventana de conversación con LUIS donde se escribirán las diferentes instrucciones</w:t>
       </w:r>
     </w:p>
     <w:p>
@@ -3460,6 +3774,159 @@
                 <pic:pic xmlns:pic="http://schemas.openxmlformats.org/drawingml/2006/picture">
                   <pic:nvPicPr>
                     <pic:cNvPr id="0" name="Picture 1"/>
+                    <pic:cNvPicPr>
+                      <a:picLocks noChangeAspect="1" noChangeArrowheads="1"/>
+                    </pic:cNvPicPr>
+                  </pic:nvPicPr>
+                  <pic:blipFill>
+                    <a:blip r:embed="rId16" cstate="print">
+                      <a:extLst>
+                        <a:ext uri="{28A0092B-C50C-407E-A947-70E740481C1C}">
+                          <a14:useLocalDpi xmlns:a14="http://schemas.microsoft.com/office/drawing/2010/main" val="0"/>
+                        </a:ext>
+                      </a:extLst>
+                    </a:blip>
+                    <a:srcRect/>
+                    <a:stretch>
+                      <a:fillRect/>
+                    </a:stretch>
+                  </pic:blipFill>
+                  <pic:spPr bwMode="auto">
+                    <a:xfrm>
+                      <a:off x="0" y="0"/>
+                      <a:ext cx="5398770" cy="3035300"/>
+                    </a:xfrm>
+                    <a:prstGeom prst="rect">
+                      <a:avLst/>
+                    </a:prstGeom>
+                    <a:noFill/>
+                    <a:ln>
+                      <a:noFill/>
+                    </a:ln>
+                  </pic:spPr>
+                </pic:pic>
+              </a:graphicData>
+            </a:graphic>
+          </wp:inline>
+        </w:drawing>
+      </w:r>
+    </w:p>
+    <w:p>
+      <w:pPr>
+        <w:pStyle w:val="Ttulo2"/>
+      </w:pPr>
+      <w:bookmarkStart w:id="7" w:name="_Toc41209726"/>
+      <w:r>
+        <w:t>Vista Creación Montaje</w:t>
+      </w:r>
+      <w:bookmarkEnd w:id="7"/>
+    </w:p>
+    <w:p>
+      <w:pPr>
+        <w:jc w:val="both"/>
+      </w:pPr>
+      <w:r>
+        <w:t>Se accederá a esta vista una vez el usuario se haya registrado con Google, aparecerán los montajes que se han procesado y las fo</w:t>
+      </w:r>
+      <w:r>
+        <w:t>tos disponibles divididas en categorías. La conversación con LUIS seguirá estando disponible.</w:t>
+      </w:r>
+    </w:p>
+    <w:p>
+      <w:pPr>
+        <w:spacing w:line="259" w:lineRule="auto"/>
+      </w:pPr>
+      <w:r>
+        <w:rPr>
+          <w:noProof/>
+        </w:rPr>
+        <w:drawing>
+          <wp:inline distT="0" distB="0" distL="0" distR="0" wp14:anchorId="140096FD" wp14:editId="75AD159D">
+            <wp:extent cx="5400040" cy="3039110"/>
+            <wp:effectExtent l="0" t="0" r="0" b="8890"/>
+            <wp:docPr id="8" name="Imagen 8"/>
+            <wp:cNvGraphicFramePr>
+              <a:graphicFrameLocks xmlns:a="http://schemas.openxmlformats.org/drawingml/2006/main" noChangeAspect="1"/>
+            </wp:cNvGraphicFramePr>
+            <a:graphic xmlns:a="http://schemas.openxmlformats.org/drawingml/2006/main">
+              <a:graphicData uri="http://schemas.openxmlformats.org/drawingml/2006/picture">
+                <pic:pic xmlns:pic="http://schemas.openxmlformats.org/drawingml/2006/picture">
+                  <pic:nvPicPr>
+                    <pic:cNvPr id="0" name="Picture 3"/>
+                    <pic:cNvPicPr>
+                      <a:picLocks noChangeAspect="1" noChangeArrowheads="1"/>
+                    </pic:cNvPicPr>
+                  </pic:nvPicPr>
+                  <pic:blipFill>
+                    <a:blip r:embed="rId17" cstate="print">
+                      <a:extLst>
+                        <a:ext uri="{28A0092B-C50C-407E-A947-70E740481C1C}">
+                          <a14:useLocalDpi xmlns:a14="http://schemas.microsoft.com/office/drawing/2010/main" val="0"/>
+                        </a:ext>
+                      </a:extLst>
+                    </a:blip>
+                    <a:srcRect/>
+                    <a:stretch>
+                      <a:fillRect/>
+                    </a:stretch>
+                  </pic:blipFill>
+                  <pic:spPr bwMode="auto">
+                    <a:xfrm>
+                      <a:off x="0" y="0"/>
+                      <a:ext cx="5400040" cy="3039110"/>
+                    </a:xfrm>
+                    <a:prstGeom prst="rect">
+                      <a:avLst/>
+                    </a:prstGeom>
+                    <a:noFill/>
+                    <a:ln>
+                      <a:noFill/>
+                    </a:ln>
+                  </pic:spPr>
+                </pic:pic>
+              </a:graphicData>
+            </a:graphic>
+          </wp:inline>
+        </w:drawing>
+      </w:r>
+    </w:p>
+    <w:p>
+      <w:pPr>
+        <w:pStyle w:val="Ttulo2"/>
+      </w:pPr>
+      <w:bookmarkStart w:id="8" w:name="_Toc41209727"/>
+      <w:r>
+        <w:lastRenderedPageBreak/>
+        <w:t>Vista Montaje Finalizado</w:t>
+      </w:r>
+      <w:bookmarkEnd w:id="8"/>
+    </w:p>
+    <w:p>
+      <w:pPr>
+        <w:jc w:val="both"/>
+      </w:pPr>
+      <w:r>
+        <w:t>Una vez se acabe de procesar un montaje LUIS devolverá un mensaje donde podremos ver una previsualización y algunos enlaces para descargarlo o compartirlo en distintas redes sociales.</w:t>
+      </w:r>
+    </w:p>
+    <w:p>
+      <w:r>
+        <w:rPr>
+          <w:noProof/>
+        </w:rPr>
+        <w:drawing>
+          <wp:inline distT="0" distB="0" distL="0" distR="0" wp14:anchorId="0C232099" wp14:editId="3AA64B19">
+            <wp:extent cx="5398770" cy="3035300"/>
+            <wp:effectExtent l="0" t="0" r="0" b="0"/>
+            <wp:docPr id="7" name="Imagen 7"/>
+            <wp:cNvGraphicFramePr>
+              <a:graphicFrameLocks xmlns:a="http://schemas.openxmlformats.org/drawingml/2006/main" noChangeAspect="1"/>
+            </wp:cNvGraphicFramePr>
+            <a:graphic xmlns:a="http://schemas.openxmlformats.org/drawingml/2006/main">
+              <a:graphicData uri="http://schemas.openxmlformats.org/drawingml/2006/picture">
+                <pic:pic xmlns:pic="http://schemas.openxmlformats.org/drawingml/2006/picture">
+                  <pic:nvPicPr>
+                    <pic:cNvPr id="0" name="Picture 2"/>
                     <pic:cNvPicPr>
                       <a:picLocks noChangeAspect="1" noChangeArrowheads="1"/>
                     </pic:cNvPicPr>
@@ -3497,159 +3964,6 @@
         </w:drawing>
       </w:r>
     </w:p>
-    <w:p>
-      <w:pPr>
-        <w:pStyle w:val="Ttulo2"/>
-      </w:pPr>
-      <w:bookmarkStart w:id="7" w:name="_Toc41209726"/>
-      <w:r>
-        <w:t>Vista Creación Montaje</w:t>
-      </w:r>
-      <w:bookmarkEnd w:id="7"/>
-    </w:p>
-    <w:p>
-      <w:pPr>
-        <w:jc w:val="both"/>
-      </w:pPr>
-      <w:r>
-        <w:t>Se accederá a esta vista una vez el usuario se haya registrado con Google, aparecerán los montajes que se han procesado y las fo</w:t>
-      </w:r>
-      <w:r>
-        <w:t>tos disponibles divididas en categorías. La conversación con LUIS seguirá estando disponible.</w:t>
-      </w:r>
-    </w:p>
-    <w:p>
-      <w:pPr>
-        <w:spacing w:line="259" w:lineRule="auto"/>
-      </w:pPr>
-      <w:r>
-        <w:rPr>
-          <w:noProof/>
-        </w:rPr>
-        <w:drawing>
-          <wp:inline distT="0" distB="0" distL="0" distR="0" wp14:anchorId="140096FD" wp14:editId="75AD159D">
-            <wp:extent cx="5400040" cy="3039110"/>
-            <wp:effectExtent l="0" t="0" r="0" b="8890"/>
-            <wp:docPr id="8" name="Imagen 8"/>
-            <wp:cNvGraphicFramePr>
-              <a:graphicFrameLocks xmlns:a="http://schemas.openxmlformats.org/drawingml/2006/main" noChangeAspect="1"/>
-            </wp:cNvGraphicFramePr>
-            <a:graphic xmlns:a="http://schemas.openxmlformats.org/drawingml/2006/main">
-              <a:graphicData uri="http://schemas.openxmlformats.org/drawingml/2006/picture">
-                <pic:pic xmlns:pic="http://schemas.openxmlformats.org/drawingml/2006/picture">
-                  <pic:nvPicPr>
-                    <pic:cNvPr id="0" name="Picture 3"/>
-                    <pic:cNvPicPr>
-                      <a:picLocks noChangeAspect="1" noChangeArrowheads="1"/>
-                    </pic:cNvPicPr>
-                  </pic:nvPicPr>
-                  <pic:blipFill>
-                    <a:blip r:embed="rId19" cstate="print">
-                      <a:extLst>
-                        <a:ext uri="{28A0092B-C50C-407E-A947-70E740481C1C}">
-                          <a14:useLocalDpi xmlns:a14="http://schemas.microsoft.com/office/drawing/2010/main" val="0"/>
-                        </a:ext>
-                      </a:extLst>
-                    </a:blip>
-                    <a:srcRect/>
-                    <a:stretch>
-                      <a:fillRect/>
-                    </a:stretch>
-                  </pic:blipFill>
-                  <pic:spPr bwMode="auto">
-                    <a:xfrm>
-                      <a:off x="0" y="0"/>
-                      <a:ext cx="5400040" cy="3039110"/>
-                    </a:xfrm>
-                    <a:prstGeom prst="rect">
-                      <a:avLst/>
-                    </a:prstGeom>
-                    <a:noFill/>
-                    <a:ln>
-                      <a:noFill/>
-                    </a:ln>
-                  </pic:spPr>
-                </pic:pic>
-              </a:graphicData>
-            </a:graphic>
-          </wp:inline>
-        </w:drawing>
-      </w:r>
-    </w:p>
-    <w:p>
-      <w:pPr>
-        <w:pStyle w:val="Ttulo2"/>
-      </w:pPr>
-      <w:bookmarkStart w:id="8" w:name="_Toc41209727"/>
-      <w:r>
-        <w:lastRenderedPageBreak/>
-        <w:t>Vista Montaje Finalizado</w:t>
-      </w:r>
-      <w:bookmarkEnd w:id="8"/>
-    </w:p>
-    <w:p>
-      <w:pPr>
-        <w:jc w:val="both"/>
-      </w:pPr>
-      <w:r>
-        <w:t>Una vez se acabe de procesar un montaje LUIS devolverá un mensaje donde podremos ver una previsualización y algunos enlaces para descargarlo o compartirlo en distintas redes sociales.</w:t>
-      </w:r>
-    </w:p>
-    <w:p>
-      <w:r>
-        <w:rPr>
-          <w:noProof/>
-        </w:rPr>
-        <w:drawing>
-          <wp:inline distT="0" distB="0" distL="0" distR="0" wp14:anchorId="0C232099" wp14:editId="3AA64B19">
-            <wp:extent cx="5398770" cy="3035300"/>
-            <wp:effectExtent l="0" t="0" r="0" b="0"/>
-            <wp:docPr id="7" name="Imagen 7"/>
-            <wp:cNvGraphicFramePr>
-              <a:graphicFrameLocks xmlns:a="http://schemas.openxmlformats.org/drawingml/2006/main" noChangeAspect="1"/>
-            </wp:cNvGraphicFramePr>
-            <a:graphic xmlns:a="http://schemas.openxmlformats.org/drawingml/2006/main">
-              <a:graphicData uri="http://schemas.openxmlformats.org/drawingml/2006/picture">
-                <pic:pic xmlns:pic="http://schemas.openxmlformats.org/drawingml/2006/picture">
-                  <pic:nvPicPr>
-                    <pic:cNvPr id="0" name="Picture 2"/>
-                    <pic:cNvPicPr>
-                      <a:picLocks noChangeAspect="1" noChangeArrowheads="1"/>
-                    </pic:cNvPicPr>
-                  </pic:nvPicPr>
-                  <pic:blipFill>
-                    <a:blip r:embed="rId20" cstate="print">
-                      <a:extLst>
-                        <a:ext uri="{28A0092B-C50C-407E-A947-70E740481C1C}">
-                          <a14:useLocalDpi xmlns:a14="http://schemas.microsoft.com/office/drawing/2010/main" val="0"/>
-                        </a:ext>
-                      </a:extLst>
-                    </a:blip>
-                    <a:srcRect/>
-                    <a:stretch>
-                      <a:fillRect/>
-                    </a:stretch>
-                  </pic:blipFill>
-                  <pic:spPr bwMode="auto">
-                    <a:xfrm>
-                      <a:off x="0" y="0"/>
-                      <a:ext cx="5398770" cy="3035300"/>
-                    </a:xfrm>
-                    <a:prstGeom prst="rect">
-                      <a:avLst/>
-                    </a:prstGeom>
-                    <a:noFill/>
-                    <a:ln>
-                      <a:noFill/>
-                    </a:ln>
-                  </pic:spPr>
-                </pic:pic>
-              </a:graphicData>
-            </a:graphic>
-          </wp:inline>
-        </w:drawing>
-      </w:r>
-    </w:p>
     <w:p/>
     <w:p>
       <w:pPr>
@@ -3709,7 +4023,7 @@
                     </pic:cNvPicPr>
                   </pic:nvPicPr>
                   <pic:blipFill>
-                    <a:blip r:embed="rId21">
+                    <a:blip r:embed="rId19">
                       <a:extLst>
                         <a:ext uri="{28A0092B-C50C-407E-A947-70E740481C1C}">
                           <a14:useLocalDpi xmlns:a14="http://schemas.microsoft.com/office/drawing/2010/main" val="0"/>
@@ -3773,7 +4087,7 @@
                     <pic:cNvPicPr/>
                   </pic:nvPicPr>
                   <pic:blipFill>
-                    <a:blip r:embed="rId22">
+                    <a:blip r:embed="rId20">
                       <a:extLst>
                         <a:ext uri="{28A0092B-C50C-407E-A947-70E740481C1C}">
                           <a14:useLocalDpi xmlns:a14="http://schemas.microsoft.com/office/drawing/2010/main" val="0"/>
@@ -3841,7 +4155,7 @@
                     <pic:cNvPicPr/>
                   </pic:nvPicPr>
                   <pic:blipFill>
-                    <a:blip r:embed="rId23">
+                    <a:blip r:embed="rId21">
                       <a:extLst>
                         <a:ext uri="{28A0092B-C50C-407E-A947-70E740481C1C}">
                           <a14:useLocalDpi xmlns:a14="http://schemas.microsoft.com/office/drawing/2010/main" val="0"/>
@@ -3907,7 +4221,7 @@
                     </pic:cNvPicPr>
                   </pic:nvPicPr>
                   <pic:blipFill>
-                    <a:blip r:embed="rId24" cstate="print">
+                    <a:blip r:embed="rId22" cstate="print">
                       <a:extLst>
                         <a:ext uri="{28A0092B-C50C-407E-A947-70E740481C1C}">
                           <a14:useLocalDpi xmlns:a14="http://schemas.microsoft.com/office/drawing/2010/main" val="0"/>
@@ -3976,7 +4290,7 @@
                     </pic:cNvPicPr>
                   </pic:nvPicPr>
                   <pic:blipFill>
-                    <a:blip r:embed="rId25">
+                    <a:blip r:embed="rId23">
                       <a:extLst>
                         <a:ext uri="{28A0092B-C50C-407E-A947-70E740481C1C}">
                           <a14:useLocalDpi xmlns:a14="http://schemas.microsoft.com/office/drawing/2010/main" val="0"/>
@@ -4031,7 +4345,7 @@
                     </pic:cNvPicPr>
                   </pic:nvPicPr>
                   <pic:blipFill>
-                    <a:blip r:embed="rId26">
+                    <a:blip r:embed="rId24">
                       <a:extLst>
                         <a:ext uri="{28A0092B-C50C-407E-A947-70E740481C1C}">
                           <a14:useLocalDpi xmlns:a14="http://schemas.microsoft.com/office/drawing/2010/main" val="0"/>
@@ -4086,7 +4400,7 @@
                     </pic:cNvPicPr>
                   </pic:nvPicPr>
                   <pic:blipFill>
-                    <a:blip r:embed="rId27">
+                    <a:blip r:embed="rId25">
                       <a:extLst>
                         <a:ext uri="{28A0092B-C50C-407E-A947-70E740481C1C}">
                           <a14:useLocalDpi xmlns:a14="http://schemas.microsoft.com/office/drawing/2010/main" val="0"/>
@@ -4141,7 +4455,7 @@
                     </pic:cNvPicPr>
                   </pic:nvPicPr>
                   <pic:blipFill>
-                    <a:blip r:embed="rId28">
+                    <a:blip r:embed="rId26">
                       <a:extLst>
                         <a:ext uri="{28A0092B-C50C-407E-A947-70E740481C1C}">
                           <a14:useLocalDpi xmlns:a14="http://schemas.microsoft.com/office/drawing/2010/main" val="0"/>
@@ -4215,7 +4529,29 @@
         <w:jc w:val="both"/>
       </w:pPr>
       <w:r>
-        <w:t>Gracias a Cognitive Services, podemos extraer la intencionalidad del usuario y extraer entidades de interés, como fechas, temas sobre lo que hacer el montaje, el género musical y autores, entre otros.</w:t>
+        <w:t xml:space="preserve">Gracias a </w:t>
+      </w:r>
+      <w:proofErr w:type="spellStart"/>
+      <w:r>
+        <w:t>Cognitive</w:t>
+      </w:r>
+      <w:proofErr w:type="spellEnd"/>
+      <w:r>
+        <w:t xml:space="preserve"> </w:t>
+      </w:r>
+      <w:proofErr w:type="spellStart"/>
+      <w:r>
+        <w:t>Services</w:t>
+      </w:r>
+      <w:proofErr w:type="spellEnd"/>
+      <w:r>
+        <w:t xml:space="preserve">, podemos extraer la intencionalidad del usuario y extraer entidades de interés, como fechas, temas sobre lo que hacer el montaje, el género musical y </w:t>
+      </w:r>
+      <w:r>
+        <w:t>artistas</w:t>
+      </w:r>
+      <w:r>
+        <w:t>, entre otros.</w:t>
       </w:r>
     </w:p>
     <w:p>
@@ -4227,7 +4563,15 @@
         <w:t>Sin embargo, est</w:t>
       </w:r>
       <w:r>
-        <w:t>e servicio no nos permite tener constancia del contexto de la conversación con el usuario, el cual es imprescindible para poder mantener una conversación fluida con el chatbot.</w:t>
+        <w:t xml:space="preserve">e servicio no nos permite tener constancia del contexto de la conversación con el usuario, el cual es imprescindible para poder mantener una conversación fluida con el </w:t>
+      </w:r>
+      <w:proofErr w:type="spellStart"/>
+      <w:r>
+        <w:t>chatbot</w:t>
+      </w:r>
+      <w:proofErr w:type="spellEnd"/>
+      <w:r>
+        <w:t>.</w:t>
       </w:r>
     </w:p>
     <w:p>
@@ -4238,6 +4582,7 @@
       <w:r>
         <w:t xml:space="preserve">Para ello, el servidor procesa el contexto de la conversación y produce una respuesta acorde a él, por medio de </w:t>
       </w:r>
+      <w:proofErr w:type="spellStart"/>
       <w:r>
         <w:rPr>
           <w:i/>
@@ -4245,8 +4590,17 @@
         </w:rPr>
         <w:t>ChatResponseFactory</w:t>
       </w:r>
-      <w:r>
-        <w:t>. El nuevo contexto de la conversación se almacena en una variable de sesión de corta duración, por si el usuario actualiza momentáneamente la página. Este contexto permite que frases como “decide por mí” sean interpretadas correctamente y la aplicación entienda que el usuario se refiere a elegir el tema del montaje, o bien la música de este. Asimismo, el contexto permite a Moovid no olvidar las fechas y datos que se le hayan dicho con anterioridad, y los tenga en cuenta a la hora de hacer finalmente el montaje.</w:t>
+      <w:proofErr w:type="spellEnd"/>
+      <w:r>
+        <w:t xml:space="preserve">. El nuevo contexto de la conversación se almacena en una variable de sesión de corta duración, por si el usuario actualiza momentáneamente la página. Este contexto permite que frases como “decide por mí” sean interpretadas correctamente y la aplicación entienda que el usuario se refiere a elegir el tema del montaje, o bien la música de este. Asimismo, el contexto permite a </w:t>
+      </w:r>
+      <w:proofErr w:type="spellStart"/>
+      <w:r>
+        <w:t>Moovid</w:t>
+      </w:r>
+      <w:proofErr w:type="spellEnd"/>
+      <w:r>
+        <w:t xml:space="preserve"> no olvidar las fechas y datos que se le hayan dicho con anterioridad, y los tenga en cuenta a la hora de hacer finalmente el montaje.</w:t>
       </w:r>
     </w:p>
     <w:p>
@@ -4257,6 +4611,7 @@
       <w:r>
         <w:t xml:space="preserve">Respecto a las respuestas, la clase que se describe en el párrafo anterior se encarga de buscar la respuesta más apropiada para la situación. Una vez la encuentre, la transforma a una frase natural en el idioma correspondiente. Esto se realiza llamando a </w:t>
       </w:r>
+      <w:proofErr w:type="spellStart"/>
       <w:r>
         <w:rPr>
           <w:i/>
@@ -4264,8 +4619,21 @@
         </w:rPr>
         <w:t>ChatResponseSupplier</w:t>
       </w:r>
-      <w:r>
-        <w:t xml:space="preserve">, que es una clase que mantiene en memoria un diccionario que tiene como claves el identificador de respuesta y como valores una lista de posibles respuestas. Las respuestas son inicialmente cargadas desde un archivo XML con el idioma especificado. La clase a continuación escoge una aleatoria para aportar variedad a la conversación. Cabe mencionar que </w:t>
+      <w:proofErr w:type="spellEnd"/>
+      <w:r>
+        <w:t>, que es una clase que mantiene en memoria un diccionario que tiene como claves el identificador de respuesta y como valores una lista de posibles respuestas. Las respuestas son inicialmente cargadas desde un archivo XML con el idioma especificado. La clase</w:t>
+      </w:r>
+      <w:r>
+        <w:t>,</w:t>
+      </w:r>
+      <w:r>
+        <w:t xml:space="preserve"> a continuación</w:t>
+      </w:r>
+      <w:r>
+        <w:t>,</w:t>
+      </w:r>
+      <w:r>
+        <w:t xml:space="preserve"> escoge una aleatoria para aportar variedad a la conversación. Cabe mencionar que </w:t>
       </w:r>
       <w:r>
         <w:t>una respuesta se puede componer de uno o varios mensajes, aunque esto es algo puramente visual para estructurar de manera más natural las contestaciones.</w:t>
@@ -4304,6 +4672,7 @@
       <w:r>
         <w:t xml:space="preserve">El sistema de cargas de trabajo se centraliza en la clase </w:t>
       </w:r>
+      <w:proofErr w:type="spellStart"/>
       <w:r>
         <w:rPr>
           <w:i/>
@@ -4311,6 +4680,7 @@
         </w:rPr>
         <w:t>JobManager</w:t>
       </w:r>
+      <w:proofErr w:type="spellEnd"/>
       <w:r>
         <w:t>, y es quien se encarga de hacer todas las llamadas al modelo para obtener los datos que considere oportunos.</w:t>
       </w:r>
@@ -4323,23 +4693,43 @@
       <w:r>
         <w:t>Inicialmente, la intención era procesar todas las cargas de trabajo que iba recibiendo de distintos usuarios en un hilo dedicado (</w:t>
       </w:r>
+      <w:proofErr w:type="spellStart"/>
       <w:r>
         <w:rPr>
           <w:i/>
           <w:iCs/>
         </w:rPr>
-        <w:t>background thread</w:t>
-      </w:r>
-      <w:r>
-        <w:t xml:space="preserve">), de manera que el cliente podía ir haciendo </w:t>
-      </w:r>
+        <w:t>background</w:t>
+      </w:r>
+      <w:proofErr w:type="spellEnd"/>
       <w:r>
         <w:rPr>
           <w:i/>
           <w:iCs/>
         </w:rPr>
+        <w:t xml:space="preserve"> </w:t>
+      </w:r>
+      <w:proofErr w:type="spellStart"/>
+      <w:r>
+        <w:rPr>
+          <w:i/>
+          <w:iCs/>
+        </w:rPr>
+        <w:t>thread</w:t>
+      </w:r>
+      <w:proofErr w:type="spellEnd"/>
+      <w:r>
+        <w:t xml:space="preserve">), de manera que el cliente podía ir haciendo </w:t>
+      </w:r>
+      <w:proofErr w:type="spellStart"/>
+      <w:r>
+        <w:rPr>
+          <w:i/>
+          <w:iCs/>
+        </w:rPr>
         <w:t>polling</w:t>
       </w:r>
+      <w:proofErr w:type="spellEnd"/>
       <w:r>
         <w:t xml:space="preserve"> cada poco tiempo para comprobar si el servidor había terminado procesando su petición.</w:t>
       </w:r>
@@ -4350,7 +4740,15 @@
         <w:jc w:val="both"/>
       </w:pPr>
       <w:r>
-        <w:t>Sin embargo, la modalidad de AppEngine de Google Cloud no permite hilos en la modalidad estándar de coste gratuito.</w:t>
+        <w:t xml:space="preserve">Sin embargo, la modalidad de </w:t>
+      </w:r>
+      <w:proofErr w:type="spellStart"/>
+      <w:r>
+        <w:t>AppEngine</w:t>
+      </w:r>
+      <w:proofErr w:type="spellEnd"/>
+      <w:r>
+        <w:t xml:space="preserve"> de Google Cloud no permite hilos en la modalidad estándar de coste gratuito.</w:t>
       </w:r>
     </w:p>
     <w:p>
@@ -4371,10 +4769,28 @@
         <w:t xml:space="preserve">esto </w:t>
       </w:r>
       <w:r>
-        <w:t>podía ralentizar la respuesta de “Por favor, espera…”</w:t>
-      </w:r>
-      <w:r>
-        <w:t>, optamos por enviar una primera respuesta con la carga de trabajo creada, como se indica en el primer párrafo, pero sin procesar nada.</w:t>
+        <w:t xml:space="preserve">podía ralentizar </w:t>
+      </w:r>
+      <w:r>
+        <w:t>mucho el mensaje de</w:t>
+      </w:r>
+      <w:r>
+        <w:t xml:space="preserve"> respuesta de “Por favor, espera</w:t>
+      </w:r>
+      <w:r>
+        <w:t xml:space="preserve"> mientras te realizamos el montaje</w:t>
+      </w:r>
+      <w:r>
+        <w:t>…”</w:t>
+      </w:r>
+      <w:r>
+        <w:t>, optamos por enviar una primera respuesta con la carga de trabajo creada, como se indica en el párrafo</w:t>
+      </w:r>
+      <w:r>
+        <w:t xml:space="preserve"> anterior</w:t>
+      </w:r>
+      <w:r>
+        <w:t>, pero sin procesar nada.</w:t>
       </w:r>
     </w:p>
     <w:p>
@@ -4385,6 +4801,7 @@
       <w:r>
         <w:t xml:space="preserve">El cliente, por medio de </w:t>
       </w:r>
+      <w:proofErr w:type="spellStart"/>
       <w:r>
         <w:rPr>
           <w:i/>
@@ -4392,8 +4809,31 @@
         </w:rPr>
         <w:t>JobController</w:t>
       </w:r>
-      <w:r>
-        <w:t>, solicita a Moovid que se procese la carga de trabajo. Como esta petición sí puede durar más de lo habitual, se realiza asíncronamente en cliente. No es un enfoque ideal ya que puede incurrir en problemas de timeout si la carga de trabajo tarda más de lo esperado, pero es la única opción ante la imposibilidad de utilizar otros hilos en la infraestructura de despliegue.</w:t>
+      <w:proofErr w:type="spellEnd"/>
+      <w:r>
+        <w:t xml:space="preserve">, solicita a </w:t>
+      </w:r>
+      <w:proofErr w:type="spellStart"/>
+      <w:r>
+        <w:t>Moovid</w:t>
+      </w:r>
+      <w:proofErr w:type="spellEnd"/>
+      <w:r>
+        <w:t xml:space="preserve"> que se procese la carga de trabajo. Como esta petición sí puede durar más de lo habitual, se realiza asíncronamente en cliente. No es un enfoque ideal ya que puede incurrir en problemas de </w:t>
+      </w:r>
+      <w:proofErr w:type="spellStart"/>
+      <w:r>
+        <w:t>timeout</w:t>
+      </w:r>
+      <w:proofErr w:type="spellEnd"/>
+      <w:r>
+        <w:t xml:space="preserve"> si la carga de trabajo tarda </w:t>
+      </w:r>
+      <w:r>
+        <w:t xml:space="preserve">en completarse </w:t>
+      </w:r>
+      <w:r>
+        <w:t>más de lo esperado, pero es la única opción ante la imposibilidad de utilizar otros hilos en la infraestructura de despliegue.</w:t>
       </w:r>
     </w:p>
     <w:p>
@@ -4402,7 +4842,15 @@
         <w:jc w:val="both"/>
       </w:pPr>
       <w:r>
-        <w:t>La carga de trabajo, en esencia, consiste en hacer llamadas a las APIs necesarias para recabar los datos necesarios para el montaje.</w:t>
+        <w:t xml:space="preserve">La carga de trabajo, en esencia, consiste en hacer llamadas a las </w:t>
+      </w:r>
+      <w:proofErr w:type="spellStart"/>
+      <w:r>
+        <w:t>APIs</w:t>
+      </w:r>
+      <w:proofErr w:type="spellEnd"/>
+      <w:r>
+        <w:t xml:space="preserve"> necesarias para recabar los datos necesarios para el montaje.</w:t>
       </w:r>
     </w:p>
     <w:p>
@@ -4418,10 +4866,25 @@
           <w:i/>
           <w:iCs/>
         </w:rPr>
-        <w:t>Google Photos</w:t>
-      </w:r>
-      <w:r>
-        <w:t xml:space="preserve"> para hacer una búsqueda de fotos en la librería en la nube del usuario. Esta búsqueda se realiza acorde a parámetros que se han especificado durante la conversación</w:t>
+        <w:t xml:space="preserve">Google </w:t>
+      </w:r>
+      <w:proofErr w:type="spellStart"/>
+      <w:r>
+        <w:rPr>
+          <w:i/>
+          <w:iCs/>
+        </w:rPr>
+        <w:t>Photos</w:t>
+      </w:r>
+      <w:proofErr w:type="spellEnd"/>
+      <w:r>
+        <w:t xml:space="preserve"> para hacer una búsqueda de fotos en la librería </w:t>
+      </w:r>
+      <w:r>
+        <w:t>de</w:t>
+      </w:r>
+      <w:r>
+        <w:t xml:space="preserve"> la nube del usuario. Esta búsqueda se realiza acorde a parámetros que se han especificado durante la conversación</w:t>
       </w:r>
       <w:r>
         <w:t>, como fechas o temáticas.</w:t>
@@ -4433,7 +4896,13 @@
         <w:jc w:val="both"/>
       </w:pPr>
       <w:r>
-        <w:t>En principio, se procesan todas las fotos que se encuentren, incluso si son más que el límite de 100 fotos que hemos considerado para hacer un montaje de una duración apropiada y no excesivamente largo. Si se encuentran más, la criba se realizará en cliente.</w:t>
+        <w:t xml:space="preserve">En principio, se procesan todas las fotos que se encuentren, incluso si son más que el límite de 100 fotos que hemos considerado para hacer un montaje de una duración apropiada y no excesivamente largo. Si se encuentran más, se realizará </w:t>
+      </w:r>
+      <w:r>
+        <w:t xml:space="preserve">una criba </w:t>
+      </w:r>
+      <w:r>
+        <w:t>en cliente.</w:t>
       </w:r>
     </w:p>
     <w:p>
@@ -4452,7 +4921,13 @@
       </w:pPr>
       <w:r>
         <w:lastRenderedPageBreak/>
-        <w:t>A continuación, se hacen varias llamadas a Spotify para obtener las recomendaciones de canciones acorde a los parámetros del usuario, que pueden variar desde el género u autor de la canción, hasta la velocidad, el estado de ánimo, la presencia o no de letras, o el si es una canción es “bailable”.</w:t>
+        <w:t xml:space="preserve">A continuación, se hacen varias llamadas a Spotify para obtener las recomendaciones de canciones acorde a los parámetros del usuario, que pueden variar desde el género u autor de la canción, hasta la velocidad, el estado de ánimo, la presencia o no de letras, o </w:t>
+      </w:r>
+      <w:r>
+        <w:t xml:space="preserve">incluso </w:t>
+      </w:r>
+      <w:r>
+        <w:t>si es una canción es “bailable”.</w:t>
       </w:r>
     </w:p>
     <w:p>
@@ -4470,7 +4945,15 @@
         <w:jc w:val="both"/>
       </w:pPr>
       <w:r>
-        <w:t>Sobre las canciones que se obtienen, se buscan por título en YouTube para obtener un enlace de vídeo. Una vez que se recupera el identificador de vídeo, se utiliza una librería Java que extrae el enlace del stream de audio del vídeo (nos interesa únicamente la pista de audio, de cara al montaje).</w:t>
+        <w:t xml:space="preserve">Sobre las canciones que se obtienen, se buscan por título en YouTube para obtener un enlace de vídeo. Una vez que se recupera el identificador de vídeo, se utiliza una librería Java que extrae el enlace del </w:t>
+      </w:r>
+      <w:proofErr w:type="spellStart"/>
+      <w:r>
+        <w:t>stream</w:t>
+      </w:r>
+      <w:proofErr w:type="spellEnd"/>
+      <w:r>
+        <w:t xml:space="preserve"> de audio del vídeo (nos interesa únicamente la pista de audio, de cara al montaje).</w:t>
       </w:r>
     </w:p>
     <w:p>
@@ -4482,7 +4965,13 @@
         <w:t xml:space="preserve">Una vez termina esta </w:t>
       </w:r>
       <w:r>
-        <w:t>petición, se almacena el resultado de la carga de trabajo en caché y se devuelve al cliente, que durante todo el tiempo había estado esperando.</w:t>
+        <w:t>petición, se almacena el resultado de la carga de trabajo en caché y se devuelve al cliente, que durante todo e</w:t>
+      </w:r>
+      <w:r>
+        <w:t>ste</w:t>
+      </w:r>
+      <w:r>
+        <w:t xml:space="preserve"> tiempo había estado esperando.</w:t>
       </w:r>
     </w:p>
     <w:p>
@@ -4491,7 +4980,15 @@
         <w:jc w:val="both"/>
       </w:pPr>
       <w:r>
-        <w:t>La respuesta contiene las URLs de las fotografías y de las pistas de audio.</w:t>
+        <w:t xml:space="preserve">La respuesta contiene las </w:t>
+      </w:r>
+      <w:proofErr w:type="spellStart"/>
+      <w:r>
+        <w:t>URLs</w:t>
+      </w:r>
+      <w:proofErr w:type="spellEnd"/>
+      <w:r>
+        <w:t xml:space="preserve"> de las fotografías y de las pistas de audio.</w:t>
       </w:r>
     </w:p>
     <w:p>
@@ -4506,7 +5003,13 @@
         <w:jc w:val="both"/>
       </w:pPr>
       <w:r>
-        <w:t>Por último, queda el procesamiento final del montaje en cliente. Durante todo este tiempo, el usuario es informado de cómo avanza el proceso por medio de una barra de progreso.</w:t>
+        <w:t xml:space="preserve">Por último, queda el procesamiento final del montaje en cliente. Durante todo este tiempo, el usuario es informado de cómo </w:t>
+      </w:r>
+      <w:r>
+        <w:t>va avanzando</w:t>
+      </w:r>
+      <w:r>
+        <w:t xml:space="preserve"> el proceso por medio de una barra de progreso.</w:t>
       </w:r>
     </w:p>
     <w:p>
@@ -4515,8 +5018,17 @@
         <w:jc w:val="both"/>
       </w:pPr>
       <w:r>
-        <w:t xml:space="preserve">El cliente, a partir de las URLs, debe recibir los blobs correspondientes a las imágenes y pistas de audios. Se puede hacer a partir de un </w:t>
-      </w:r>
+        <w:t xml:space="preserve">El cliente, a partir de las </w:t>
+      </w:r>
+      <w:proofErr w:type="spellStart"/>
+      <w:r>
+        <w:t>URLs</w:t>
+      </w:r>
+      <w:proofErr w:type="spellEnd"/>
+      <w:r>
+        <w:t xml:space="preserve">, debe recibir los blobs correspondientes a las imágenes y pistas de audio. Se puede hacer a partir de un </w:t>
+      </w:r>
+      <w:proofErr w:type="spellStart"/>
       <w:r>
         <w:rPr>
           <w:i/>
@@ -4524,8 +5036,20 @@
         </w:rPr>
         <w:t>fetch</w:t>
       </w:r>
-      <w:r>
-        <w:t xml:space="preserve"> o cualquier sistema de peticiones asíncronas. Sin embargo, existe un problema a la hora de recibir los blobs de audio.</w:t>
+      <w:proofErr w:type="spellEnd"/>
+      <w:r>
+        <w:t xml:space="preserve"> o cualquier sistema de peticiones asíncronas</w:t>
+      </w:r>
+      <w:r>
+        <w:t xml:space="preserve"> en </w:t>
+      </w:r>
+      <w:proofErr w:type="spellStart"/>
+      <w:r>
+        <w:t>Javascript</w:t>
+      </w:r>
+      <w:proofErr w:type="spellEnd"/>
+      <w:r>
+        <w:t>. Sin embargo, existe un problema a la hora de recibir los blobs de audio.</w:t>
       </w:r>
     </w:p>
     <w:p>
@@ -4534,7 +5058,51 @@
         <w:jc w:val="both"/>
       </w:pPr>
       <w:r>
-        <w:t>Dado que extraer los streams de audio de un vídeo de YouTube está en contra de los términos del servicio, la manera de hacerlo no es oficial, ni está documentada, por lo que está sujeta a cambios y medidas que evitan obtener de manera programática el stream. Una de las trabas que se encuentran es que, al tratarse de una petición cross-domain que se realiza desde el cliente, por medio de Javascript, el navegador bloquea en condiciones normales la respuesta, por motivos de seguridad, ya que carece de cabeceras CORS.</w:t>
+        <w:t xml:space="preserve">Dado que extraer los </w:t>
+      </w:r>
+      <w:proofErr w:type="spellStart"/>
+      <w:r>
+        <w:t>streams</w:t>
+      </w:r>
+      <w:proofErr w:type="spellEnd"/>
+      <w:r>
+        <w:t xml:space="preserve"> de audio de un vídeo de YouTube está en contra de los términos del servicio, la manera de hacerlo no es oficial, ni está documentada, por lo que está sujeta a cambios y medidas que </w:t>
+      </w:r>
+      <w:r>
+        <w:t xml:space="preserve">puedan </w:t>
+      </w:r>
+      <w:r>
+        <w:t>evita</w:t>
+      </w:r>
+      <w:r>
+        <w:t>r</w:t>
+      </w:r>
+      <w:r>
+        <w:t xml:space="preserve"> obtener de manera programática el </w:t>
+      </w:r>
+      <w:proofErr w:type="spellStart"/>
+      <w:r>
+        <w:t>stream</w:t>
+      </w:r>
+      <w:proofErr w:type="spellEnd"/>
+      <w:r>
+        <w:t xml:space="preserve">. Una de las trabas que se encuentran es que, al tratarse de una petición </w:t>
+      </w:r>
+      <w:proofErr w:type="spellStart"/>
+      <w:r>
+        <w:t>cross-domain</w:t>
+      </w:r>
+      <w:proofErr w:type="spellEnd"/>
+      <w:r>
+        <w:t xml:space="preserve"> que se realiza desde el cliente, por medio de </w:t>
+      </w:r>
+      <w:proofErr w:type="spellStart"/>
+      <w:r>
+        <w:t>Javascript</w:t>
+      </w:r>
+      <w:proofErr w:type="spellEnd"/>
+      <w:r>
+        <w:t>, el navegador bloquea en condiciones normales la respuesta, por motivos de seguridad, ya que carece de cabeceras CORS.</w:t>
       </w:r>
     </w:p>
     <w:p>
@@ -4572,8 +5140,17 @@
           <w:i/>
           <w:iCs/>
         </w:rPr>
-        <w:t>CORS Anywhere</w:t>
-      </w:r>
+        <w:t xml:space="preserve">CORS </w:t>
+      </w:r>
+      <w:proofErr w:type="spellStart"/>
+      <w:r>
+        <w:rPr>
+          <w:i/>
+          <w:iCs/>
+        </w:rPr>
+        <w:t>Anywhere</w:t>
+      </w:r>
+      <w:proofErr w:type="spellEnd"/>
       <w:r>
         <w:t>, proxy conocido de código abierto.</w:t>
       </w:r>
@@ -4593,7 +5170,15 @@
         <w:jc w:val="both"/>
       </w:pPr>
       <w:r>
-        <w:t>Sin embargo, aún con estas medidas, la solicitud a la URL del stream de audio de YouTube puede fallar en algunas ocasiones, ya sea por el proxy o porque YouTube bloquee la petición.</w:t>
+        <w:t xml:space="preserve">Sin embargo, aún con estas medidas, la solicitud a la URL del </w:t>
+      </w:r>
+      <w:proofErr w:type="spellStart"/>
+      <w:r>
+        <w:t>stream</w:t>
+      </w:r>
+      <w:proofErr w:type="spellEnd"/>
+      <w:r>
+        <w:t xml:space="preserve"> de audio de YouTube puede fallar en algunas ocasiones, ya sea por el proxy o porque YouTube bloquee la petición.</w:t>
       </w:r>
     </w:p>
     <w:p>
@@ -4602,7 +5187,15 @@
         <w:jc w:val="both"/>
       </w:pPr>
       <w:r>
-        <w:t>Por tanto, como se menciona anteriormente, se pasan direcciones de varios streams de audio, para que haya alternativa en caso de fallo.</w:t>
+        <w:t xml:space="preserve">Por tanto, como se menciona anteriormente, se pasan direcciones de varios </w:t>
+      </w:r>
+      <w:proofErr w:type="spellStart"/>
+      <w:r>
+        <w:t>streams</w:t>
+      </w:r>
+      <w:proofErr w:type="spellEnd"/>
+      <w:r>
+        <w:t xml:space="preserve"> de audio, para que haya alternativa en caso de fallo.</w:t>
       </w:r>
     </w:p>
     <w:p>
@@ -4617,7 +5210,13 @@
         <w:jc w:val="both"/>
       </w:pPr>
       <w:r>
-        <w:t>Una vez ya se han descargado todos los blobs, se puede realizar el montaje.</w:t>
+        <w:t xml:space="preserve">Una vez ya se </w:t>
+      </w:r>
+      <w:r>
+        <w:t>hayan</w:t>
+      </w:r>
+      <w:r>
+        <w:t xml:space="preserve"> descargado todos los blobs, se puede realizar el montaje.</w:t>
       </w:r>
     </w:p>
     <w:p>
@@ -4626,7 +5225,19 @@
         <w:jc w:val="both"/>
       </w:pPr>
       <w:r>
-        <w:t>Inicialmente, se iba a realizar en montaje en servidor para ahorrar recursos al cliente y evitar que se tuviese que descargar todas las fotos previamente a montar el vídeo (a pesar de que están optimizadas para que supongan un consumo bajo de datos).</w:t>
+        <w:t>Inicialmente, se iba a realizar e</w:t>
+      </w:r>
+      <w:r>
+        <w:t>l</w:t>
+      </w:r>
+      <w:r>
+        <w:t xml:space="preserve"> montaje en servidor para ahorrar recursos al cliente y evitar que se tuviese que descargar todas las fotos previamente a montar el vídeo (a pesar de que están optimizadas para que </w:t>
+      </w:r>
+      <w:r>
+        <w:t>tengan</w:t>
+      </w:r>
+      <w:r>
+        <w:t xml:space="preserve"> un consumo bajo de datos).</w:t>
       </w:r>
     </w:p>
     <w:p>
@@ -4635,11 +5246,29 @@
         <w:jc w:val="both"/>
       </w:pPr>
       <w:r>
-        <w:t xml:space="preserve">La solución más completa e intuitiva es utilizar un ejecutable de código abierto llamado FFMPEG. Permite transcodificar una inmensa variedad de formatos de vídeo, imagen y audio y aporta una gran libertad para generar vídeos. Es una utilidad de línea de comandos, pero existen wrappers en Java que facilitan la interacción. Sin embargo, esto no ha sido factible debido a que </w:t>
-      </w:r>
+        <w:t xml:space="preserve">La solución más completa e intuitiva es utilizar un ejecutable de código abierto llamado FFMPEG. Permite </w:t>
+      </w:r>
+      <w:proofErr w:type="spellStart"/>
+      <w:r>
+        <w:t>transcodificar</w:t>
+      </w:r>
+      <w:proofErr w:type="spellEnd"/>
+      <w:r>
+        <w:t xml:space="preserve"> una inmensa variedad de formatos de vídeo, imagen y audio y aporta una gran libertad para generar vídeos. Es una utilidad de línea de comandos, pero existen </w:t>
+      </w:r>
+      <w:proofErr w:type="spellStart"/>
+      <w:r>
+        <w:t>wrappers</w:t>
+      </w:r>
+      <w:proofErr w:type="spellEnd"/>
+      <w:r>
+        <w:t xml:space="preserve"> en Java que facilitan la interacción. Sin embargo, esto no ha sido factible debido a que </w:t>
+      </w:r>
+      <w:proofErr w:type="spellStart"/>
       <w:r>
         <w:t>AppEngine</w:t>
       </w:r>
+      <w:proofErr w:type="spellEnd"/>
       <w:r>
         <w:t>, por naturaleza, no soporta la ejecución de código nativo o ejecutables en su entorno.</w:t>
       </w:r>
@@ -4656,9 +5285,6 @@
         <w:t xml:space="preserve">a codificación de vídeo </w:t>
       </w:r>
       <w:r>
-        <w:t xml:space="preserve"> </w:t>
-      </w:r>
-      <w:r>
         <w:t xml:space="preserve">es </w:t>
       </w:r>
       <w:r>
@@ -4676,23 +5302,447 @@
         <w:spacing w:line="259" w:lineRule="auto"/>
         <w:jc w:val="both"/>
       </w:pPr>
+      <w:r>
+        <w:t>La mejor opción que hemos encontrado, por lo tanto, es</w:t>
+      </w:r>
+      <w:r>
+        <w:t xml:space="preserve"> hacer el procesamiento del montaje en cliente. Existe un proyecto de código abierto que, utilizando </w:t>
+      </w:r>
+      <w:proofErr w:type="spellStart"/>
+      <w:r>
+        <w:rPr>
+          <w:i/>
+          <w:iCs/>
+        </w:rPr>
+        <w:t>Emscripten</w:t>
+      </w:r>
+      <w:proofErr w:type="spellEnd"/>
+      <w:r>
+        <w:t xml:space="preserve">, compila FFMPEG a código </w:t>
+      </w:r>
+      <w:proofErr w:type="spellStart"/>
+      <w:r>
+        <w:t>Javascript</w:t>
+      </w:r>
+      <w:proofErr w:type="spellEnd"/>
+      <w:r>
+        <w:t xml:space="preserve"> que puede ser ejecutado por el navegador. Esto permite ejecutar el programa desde cualquier plataforma que soporte </w:t>
+      </w:r>
+      <w:proofErr w:type="spellStart"/>
+      <w:r>
+        <w:t>Javascript</w:t>
+      </w:r>
+      <w:proofErr w:type="spellEnd"/>
+      <w:r>
+        <w:t>, incluido móvil.</w:t>
+      </w:r>
+    </w:p>
+    <w:p>
+      <w:pPr>
+        <w:spacing w:line="259" w:lineRule="auto"/>
+        <w:jc w:val="both"/>
+      </w:pPr>
+      <w:r>
+        <w:br w:type="page"/>
+      </w:r>
+    </w:p>
+    <w:p>
+      <w:pPr>
+        <w:spacing w:line="259" w:lineRule="auto"/>
+        <w:jc w:val="both"/>
+      </w:pPr>
+      <w:r>
+        <w:lastRenderedPageBreak/>
+        <w:t>FFMPEG</w:t>
+      </w:r>
+      <w:r>
+        <w:t>.js</w:t>
+      </w:r>
+      <w:r>
+        <w:t xml:space="preserve"> utiliza el estándar de </w:t>
+      </w:r>
+      <w:r>
+        <w:rPr>
+          <w:i/>
+          <w:iCs/>
+        </w:rPr>
+        <w:t xml:space="preserve">Web </w:t>
+      </w:r>
+      <w:proofErr w:type="spellStart"/>
+      <w:r>
+        <w:rPr>
+          <w:i/>
+          <w:iCs/>
+        </w:rPr>
+        <w:t>Workers</w:t>
+      </w:r>
+      <w:proofErr w:type="spellEnd"/>
+      <w:r>
+        <w:t xml:space="preserve"> para poder ejecutarse de manera asíncrona y comunicarse por un sistema de mensajes. Con estos mensajes, le pasamos los datos binarios de todos los archivos que queremos utilizar, y los monta en un sistema de archivos virtual </w:t>
+      </w:r>
+      <w:r>
+        <w:rPr>
+          <w:i/>
+          <w:iCs/>
+        </w:rPr>
+        <w:t>WORKERFS</w:t>
+      </w:r>
+      <w:r>
+        <w:t xml:space="preserve"> que, a ojos de FFMPEG, es como si se ejecutase en una máquina con un sistema de archivos montado que contiene los archivos a incluir en el montaje. </w:t>
+      </w:r>
+    </w:p>
+    <w:p>
+      <w:pPr>
+        <w:spacing w:line="259" w:lineRule="auto"/>
+        <w:jc w:val="both"/>
+      </w:pPr>
+      <w:r>
+        <w:t xml:space="preserve">Cuando en </w:t>
+      </w:r>
+      <w:proofErr w:type="spellStart"/>
+      <w:r>
+        <w:t>Javascript</w:t>
+      </w:r>
+      <w:proofErr w:type="spellEnd"/>
+      <w:r>
+        <w:t xml:space="preserve"> tenemos un blob de una imagen, para el programa es como si la imagen estuviese en </w:t>
+      </w:r>
+      <w:r>
+        <w:rPr>
+          <w:i/>
+          <w:iCs/>
+        </w:rPr>
+        <w:t>/</w:t>
+      </w:r>
+      <w:proofErr w:type="spellStart"/>
+      <w:r>
+        <w:rPr>
+          <w:i/>
+          <w:iCs/>
+        </w:rPr>
+        <w:t>img</w:t>
+      </w:r>
+      <w:proofErr w:type="spellEnd"/>
+      <w:r>
+        <w:rPr>
+          <w:i/>
+          <w:iCs/>
+        </w:rPr>
+        <w:t>/imagen1.jpg</w:t>
+      </w:r>
+      <w:r>
+        <w:t>.</w:t>
+      </w:r>
+    </w:p>
+    <w:p>
+      <w:pPr>
+        <w:spacing w:line="259" w:lineRule="auto"/>
+        <w:jc w:val="both"/>
+      </w:pPr>
+      <w:r>
+        <w:t>Como recordamos, FFMPEG en su medio original es una utilidad de línea de comandos, por lo que los archivos que debemos utilizar se pasan por argumentos.</w:t>
+      </w:r>
+    </w:p>
+    <w:p>
+      <w:pPr>
+        <w:spacing w:line="259" w:lineRule="auto"/>
+        <w:jc w:val="both"/>
+      </w:pPr>
+      <w:r>
+        <w:t xml:space="preserve">La librería tiene una vasta documentación con todos los argumentos posibles que se pueden incluir, permitiendo una flexibilidad ilimitada a la hora de codificar vídeo, imagen o audio. Tiene un pipeline de filtros llamado </w:t>
+      </w:r>
+      <w:proofErr w:type="spellStart"/>
+      <w:r>
+        <w:rPr>
+          <w:i/>
+          <w:iCs/>
+        </w:rPr>
+        <w:t>Filtergraph</w:t>
+      </w:r>
+      <w:proofErr w:type="spellEnd"/>
+      <w:r>
+        <w:t xml:space="preserve"> que permite encadenar filtros y ajustar los parámetros de trozos determinados de vídeo. Existen tantos filtros, que incluirlos todos haría que el tamaño del ejecutable fuese excesivamente grande (lo cual, al pasarlo a </w:t>
+      </w:r>
+      <w:proofErr w:type="spellStart"/>
+      <w:r>
+        <w:t>Javascript</w:t>
+      </w:r>
+      <w:proofErr w:type="spellEnd"/>
+      <w:r>
+        <w:t xml:space="preserve">, causaría que el tiempo de evaluación fuese muy </w:t>
+      </w:r>
+      <w:r>
+        <w:t>elevado</w:t>
+      </w:r>
+      <w:r>
+        <w:t>).</w:t>
+      </w:r>
+      <w:r>
+        <w:t xml:space="preserve"> Para ello, se compila FFMPEG (FFMPEG.js en nuestro caso) con los filtros que queramos incluir para nuestro caso de uso. Por lo tanto, hemos compilado un FFMPEG.js que se ajusta a las necesidades de </w:t>
+      </w:r>
+      <w:proofErr w:type="spellStart"/>
+      <w:r>
+        <w:t>Moovid</w:t>
+      </w:r>
+      <w:proofErr w:type="spellEnd"/>
+      <w:r>
+        <w:t>.</w:t>
+      </w:r>
+    </w:p>
+    <w:p>
+      <w:pPr>
+        <w:spacing w:line="259" w:lineRule="auto"/>
+        <w:jc w:val="both"/>
+      </w:pPr>
+      <w:r>
+        <w:t xml:space="preserve">Hasta el momento, toda la infraestructura funciona correctamente. Sin embargo, existen varios problemas al utilizar la librería compilada en </w:t>
+      </w:r>
+      <w:proofErr w:type="spellStart"/>
+      <w:r>
+        <w:t>Javascript</w:t>
+      </w:r>
+      <w:proofErr w:type="spellEnd"/>
+      <w:r>
+        <w:t>, sobre los que hemos tenido que trabajar.</w:t>
+      </w:r>
+    </w:p>
+    <w:p>
+      <w:pPr>
+        <w:spacing w:line="259" w:lineRule="auto"/>
+        <w:jc w:val="both"/>
+      </w:pPr>
+      <w:r>
+        <w:t xml:space="preserve">En primer lugar, el rendimiento no es ideal. FFMPEG se aprovecha enormemente del </w:t>
+      </w:r>
+      <w:proofErr w:type="spellStart"/>
+      <w:r>
+        <w:t>multi-threading</w:t>
+      </w:r>
+      <w:proofErr w:type="spellEnd"/>
+      <w:r>
+        <w:t xml:space="preserve">, pero esto no es posible con </w:t>
+      </w:r>
+      <w:proofErr w:type="spellStart"/>
+      <w:r>
+        <w:t>Javascript</w:t>
+      </w:r>
+      <w:proofErr w:type="spellEnd"/>
+      <w:r>
+        <w:t>, ya que el motor de evaluación (V8) se ejecuta en un solo hilo.</w:t>
+      </w:r>
+    </w:p>
+    <w:p>
+      <w:pPr>
+        <w:spacing w:line="259" w:lineRule="auto"/>
+        <w:jc w:val="both"/>
+      </w:pPr>
+      <w:r>
+        <w:t xml:space="preserve">En segundo lugar, este método poco ortodoxo para compilar LLVM a </w:t>
+      </w:r>
+      <w:proofErr w:type="spellStart"/>
+      <w:r>
+        <w:t>Javascript</w:t>
+      </w:r>
+      <w:proofErr w:type="spellEnd"/>
+      <w:r>
+        <w:t>, si bien fue revolucionario hace unos años, ha quedado un poco anticuado y no es muy soportado por los navegadores.</w:t>
+      </w:r>
+      <w:r>
+        <w:t xml:space="preserve"> Los programas compilados con </w:t>
+      </w:r>
+      <w:proofErr w:type="spellStart"/>
+      <w:r>
+        <w:rPr>
+          <w:i/>
+          <w:iCs/>
+        </w:rPr>
+        <w:t>Emscripten</w:t>
+      </w:r>
+      <w:proofErr w:type="spellEnd"/>
+      <w:r>
+        <w:t>, además, tiene unos límites de memoria extremadamente reducidos. Hemos encontrado que FFMPEG, que no está muy optimizado para reducir al máximo el uso de memoria (lo cual es lógico, porque está diseñado en ser ejecutado en una máquina relativamente potente), interrumpe inesperadamente el montaje si se queda sin memoria.</w:t>
+      </w:r>
+    </w:p>
+    <w:p>
+      <w:pPr>
+        <w:spacing w:line="259" w:lineRule="auto"/>
+        <w:jc w:val="both"/>
+      </w:pPr>
+      <w:r>
+        <w:t xml:space="preserve">En total, FFMPEG tiene como máximo 64MB para </w:t>
+      </w:r>
+      <w:r>
+        <w:t xml:space="preserve">funcionar. Por lo tanto, si las imágenes superan una determinada resolución o tamaño, FFMPEG se queda sin memoria y es incapaz de codificar el vídeo. </w:t>
+      </w:r>
+    </w:p>
+    <w:p>
+      <w:pPr>
+        <w:spacing w:line="259" w:lineRule="auto"/>
+        <w:jc w:val="both"/>
+      </w:pPr>
+      <w:r>
+        <w:br w:type="page"/>
+      </w:r>
+    </w:p>
+    <w:p>
+      <w:pPr>
+        <w:spacing w:line="259" w:lineRule="auto"/>
+        <w:jc w:val="both"/>
+      </w:pPr>
+      <w:r>
+        <w:lastRenderedPageBreak/>
+        <w:t xml:space="preserve">Por lo tanto, ha habido que hacer un esfuerzo muy elevado para optimizar al máximo el proceso de montaje, utilizando filtros muy simplificados, estrategias de codificación que consuman muy poca memoria (son más rápidas pero el resultado no es de muy alta calidad, pero es apropiado para nuestro caso de uso), y encontrando un equilibrio entre </w:t>
+      </w:r>
+      <w:proofErr w:type="spellStart"/>
+      <w:r>
+        <w:t>bitrate</w:t>
+      </w:r>
+      <w:proofErr w:type="spellEnd"/>
+      <w:r>
+        <w:t xml:space="preserve"> y calidad de vídeo y audio. Asimismo, se ha ajustado al máximo el límite </w:t>
+      </w:r>
+      <w:r>
+        <w:t>y resolución</w:t>
+      </w:r>
+      <w:r>
+        <w:t xml:space="preserve"> de las imágenes, teniendo en cuenta que la pista de audio es el archivo que más espacio ocupa</w:t>
+      </w:r>
+      <w:r>
+        <w:t>.</w:t>
+      </w:r>
+    </w:p>
+    <w:p>
+      <w:pPr>
+        <w:spacing w:line="259" w:lineRule="auto"/>
+        <w:jc w:val="both"/>
+      </w:pPr>
+      <w:r>
+        <w:t xml:space="preserve">Respecto a las imágenes, desde el servidor garantizamos que las imágenes que se obtienen desde </w:t>
+      </w:r>
+      <w:r>
+        <w:rPr>
+          <w:i/>
+          <w:iCs/>
+        </w:rPr>
+        <w:t xml:space="preserve">Google </w:t>
+      </w:r>
+      <w:proofErr w:type="spellStart"/>
+      <w:r>
+        <w:rPr>
+          <w:i/>
+          <w:iCs/>
+        </w:rPr>
+        <w:t>Photos</w:t>
+      </w:r>
+      <w:proofErr w:type="spellEnd"/>
+      <w:r>
+        <w:t xml:space="preserve"> tienen una dimensión concreta y no superan un determinado tamaño.</w:t>
+      </w:r>
+    </w:p>
+    <w:p>
+      <w:pPr>
+        <w:spacing w:line="259" w:lineRule="auto"/>
+        <w:jc w:val="both"/>
+      </w:pPr>
+      <w:r>
+        <w:t xml:space="preserve">Para evitar estas limitaciones tan ajustadas de memoria, la solución ideal sería compilar FFMPEG a </w:t>
+      </w:r>
+      <w:proofErr w:type="spellStart"/>
+      <w:r>
+        <w:t>WebAssembly</w:t>
+      </w:r>
+      <w:proofErr w:type="spellEnd"/>
+      <w:r>
+        <w:t xml:space="preserve">, un estándar relativamente nuevo en navegadores que les permite ejecutar código nativo, a rendimiento casi nativo, sin pasar por el evaluador de </w:t>
+      </w:r>
+      <w:proofErr w:type="spellStart"/>
+      <w:r>
+        <w:t>Javascript</w:t>
+      </w:r>
+      <w:proofErr w:type="spellEnd"/>
+      <w:r>
+        <w:t xml:space="preserve">, y permitiendo una flexibilidad absoluta. </w:t>
+      </w:r>
+      <w:r>
+        <w:t xml:space="preserve">Los navegadores están incluyendo muchas optimizaciones para aumentar la velocidad a la que se ejecuta </w:t>
+      </w:r>
+      <w:proofErr w:type="spellStart"/>
+      <w:r>
+        <w:t>WebAssembly</w:t>
+      </w:r>
+      <w:proofErr w:type="spellEnd"/>
+      <w:r>
+        <w:t xml:space="preserve">, por lo que </w:t>
+      </w:r>
+      <w:r>
+        <w:t>e</w:t>
+      </w:r>
+      <w:r>
+        <w:t xml:space="preserve">sto aumentaría enormemente el rendimiento de FFMPEG, ya que este podría hacer uso de </w:t>
+      </w:r>
+      <w:proofErr w:type="spellStart"/>
+      <w:r>
+        <w:t>multi-threading</w:t>
+      </w:r>
+      <w:proofErr w:type="spellEnd"/>
+      <w:r>
+        <w:t xml:space="preserve"> sin necesidad de usar núcleos virtuales.  Además, no habría tantas limitaciones de memoria (aunque no sería infinita, una pestaña de navegador tiene una cantidad finita de memoria que puede tomar), por lo que no habría que sacrificar calidad para optimizar la ejecución.</w:t>
+      </w:r>
+    </w:p>
+    <w:p>
+      <w:pPr>
+        <w:spacing w:line="259" w:lineRule="auto"/>
+        <w:jc w:val="both"/>
+      </w:pPr>
+      <w:r>
+        <w:t xml:space="preserve">Esta migración de FFMPEG.js a </w:t>
+      </w:r>
+      <w:proofErr w:type="spellStart"/>
+      <w:r>
+        <w:t>WebAssembly</w:t>
+      </w:r>
+      <w:proofErr w:type="spellEnd"/>
+      <w:r>
+        <w:t xml:space="preserve"> es un proyecto que está en curso y está activo en el repositorio del proyecto, pero no está preparada para entornos de producción y no hace uso de </w:t>
+      </w:r>
+      <w:proofErr w:type="spellStart"/>
+      <w:r>
+        <w:t>multi-threading</w:t>
+      </w:r>
+      <w:proofErr w:type="spellEnd"/>
+      <w:r>
+        <w:t>.</w:t>
+      </w:r>
+    </w:p>
+    <w:p>
+      <w:pPr>
+        <w:spacing w:line="259" w:lineRule="auto"/>
+        <w:jc w:val="both"/>
+      </w:pPr>
+    </w:p>
+    <w:p>
+      <w:pPr>
+        <w:spacing w:line="259" w:lineRule="auto"/>
+        <w:jc w:val="both"/>
+      </w:pPr>
+      <w:r>
+        <w:t xml:space="preserve">Como conclusión, </w:t>
+      </w:r>
+      <w:proofErr w:type="spellStart"/>
+      <w:r>
+        <w:t>Moovid</w:t>
+      </w:r>
+      <w:proofErr w:type="spellEnd"/>
+      <w:r>
+        <w:t xml:space="preserve"> es el resultado de analizar todos los problemas y complicaciones que surgen a partir de una idea, y</w:t>
+      </w:r>
       <w:bookmarkStart w:id="15" w:name="_GoBack"/>
       <w:bookmarkEnd w:id="15"/>
       <w:r>
-        <w:t>La mejor opción que hemos encontrado, por lo tanto, es</w:t>
-      </w:r>
-      <w:r>
-        <w:t xml:space="preserve"> hacer el procesamiento del montaje en cliente. Existe un proyecto de código abierto que, utilizando </w:t>
-      </w:r>
-      <w:r>
-        <w:rPr>
-          <w:i/>
-          <w:iCs/>
-        </w:rPr>
-        <w:t>Emscripten</w:t>
-      </w:r>
-      <w:r>
-        <w:t>, compila FFMPEG a código Javascript que puede ser ejecutado por el navegador. Esto permite ejecutar el programa desde cualquier plataforma que soporte Javascript, incluido móvil.</w:t>
+        <w:t xml:space="preserve"> de explorar una gran variedad de opciones y los nuevos estándares actuales</w:t>
+      </w:r>
+      <w:r>
+        <w:t xml:space="preserve"> en diversas áreas.</w:t>
       </w:r>
     </w:p>
     <w:p>
@@ -4701,7 +5751,15 @@
         <w:jc w:val="both"/>
       </w:pPr>
       <w:r>
-        <w:br w:type="page"/>
+        <w:t xml:space="preserve">Hemos tenido que realizar un aprendizaje de </w:t>
+      </w:r>
+      <w:proofErr w:type="spellStart"/>
+      <w:r>
+        <w:t>Voice</w:t>
+      </w:r>
+      <w:proofErr w:type="spellEnd"/>
+      <w:r>
+        <w:t xml:space="preserve"> UX, un tipo de experiencia de usuario que ha aparecido hace muy poco tiempo con sistemas como Alexa o Google Home.</w:t>
       </w:r>
     </w:p>
     <w:p>
@@ -4710,28 +5768,15 @@
         <w:jc w:val="both"/>
       </w:pPr>
       <w:r>
-        <w:lastRenderedPageBreak/>
-        <w:t xml:space="preserve">FFMPEG.js utiliza el estándar de </w:t>
-      </w:r>
-      <w:r>
-        <w:rPr>
-          <w:i/>
-          <w:iCs/>
-        </w:rPr>
-        <w:t>Web Workers</w:t>
-      </w:r>
-      <w:r>
-        <w:t xml:space="preserve"> para poder ejecutarse de manera asíncrona y comunicarse por un sistema de mensajes. Con estos mensajes, le pasamos los datos binarios de todos los archivos que queremos utilizar, y los monta en un sistema de archivos virtual </w:t>
-      </w:r>
-      <w:r>
-        <w:rPr>
-          <w:i/>
-          <w:iCs/>
-        </w:rPr>
-        <w:t>WORKERFS</w:t>
-      </w:r>
-      <w:r>
-        <w:t xml:space="preserve"> que, a ojos de FFMPEG, es como si se ejecutase en una máquina con un sistema de archivos montado que contiene los archivos a incluir en el montaje. </w:t>
+        <w:t xml:space="preserve">También hemos aprendido mucho de las limitaciones de los despliegues en Google App </w:t>
+      </w:r>
+      <w:proofErr w:type="spellStart"/>
+      <w:r>
+        <w:t>Engine</w:t>
+      </w:r>
+      <w:proofErr w:type="spellEnd"/>
+      <w:r>
+        <w:t>, y las limitaciones de la ejecución de código en Java.</w:t>
       </w:r>
     </w:p>
     <w:p>
@@ -4740,228 +5785,15 @@
         <w:jc w:val="both"/>
       </w:pPr>
       <w:r>
-        <w:t xml:space="preserve">Cuando en Javascript tenemos un blob de una imagen, para el programa es como si la imagen estuviese en </w:t>
-      </w:r>
-      <w:r>
-        <w:rPr>
-          <w:i/>
-          <w:iCs/>
-        </w:rPr>
-        <w:t>/img/imagen1.jpg</w:t>
-      </w:r>
-      <w:r>
-        <w:t>.</w:t>
-      </w:r>
-    </w:p>
-    <w:p>
-      <w:pPr>
-        <w:spacing w:line="259" w:lineRule="auto"/>
-        <w:jc w:val="both"/>
-      </w:pPr>
-      <w:r>
-        <w:t>Como recordamos, FFMPEG en su medio original es una utilidad de línea de comandos, por lo que los archivos que debemos utilizar se pasan por argumentos.</w:t>
-      </w:r>
-    </w:p>
-    <w:p>
-      <w:pPr>
-        <w:spacing w:line="259" w:lineRule="auto"/>
-        <w:jc w:val="both"/>
-      </w:pPr>
-      <w:r>
-        <w:t xml:space="preserve">La librería tiene una vasta documentación con todos los argumentos posibles que se pueden incluir, permitiendo una flexibilidad ilimitada a la hora de codificar vídeo, imagen o audio. Tiene un pipeline de filtros llamado </w:t>
-      </w:r>
-      <w:r>
-        <w:rPr>
-          <w:i/>
-          <w:iCs/>
-        </w:rPr>
-        <w:t>Filtergraph</w:t>
-      </w:r>
-      <w:r>
-        <w:t xml:space="preserve"> que permite encadenar filtros y ajustar los parámetros de trozos determinados de vídeo. Existen tantos filtros, que incluirlos todos haría que el tamaño del ejecutable fuese excesivamente grande (lo cual, al pasarlo a Javascript, causaría que el tiempo de evaluación fuese muy </w:t>
-      </w:r>
-      <w:r>
-        <w:t>elevado</w:t>
-      </w:r>
-      <w:r>
-        <w:t>).</w:t>
-      </w:r>
-      <w:r>
-        <w:t xml:space="preserve"> Para ello, se compila FFMPEG (FFMPEG.js en nuestro caso) con los filtros que queramos incluir para nuestro caso de uso. Por lo tanto, hemos compilado un FFMPEG.js que se ajusta a las necesidades de Moovid</w:t>
-      </w:r>
-      <w:r>
-        <w:t>.</w:t>
-      </w:r>
-    </w:p>
-    <w:p>
-      <w:pPr>
-        <w:spacing w:line="259" w:lineRule="auto"/>
-        <w:jc w:val="both"/>
-      </w:pPr>
-      <w:r>
-        <w:t>Hasta el momento, toda la infraestructura funciona correctamente. Sin embargo, existen varios problemas al utilizar la librería compilada en Javascript, sobre los que hemos tenido que trabajar.</w:t>
-      </w:r>
-    </w:p>
-    <w:p>
-      <w:pPr>
-        <w:spacing w:line="259" w:lineRule="auto"/>
-        <w:jc w:val="both"/>
-      </w:pPr>
-      <w:r>
-        <w:t>En primer lugar, el rendimiento no es ideal. FFMPEG se aprovecha enormemente del multi-threading, pero esto no es posible con Javascript, ya que el motor de evaluación (V8) se ejecuta en un solo hilo.</w:t>
-      </w:r>
-    </w:p>
-    <w:p>
-      <w:pPr>
-        <w:spacing w:line="259" w:lineRule="auto"/>
-        <w:jc w:val="both"/>
-      </w:pPr>
-      <w:r>
-        <w:t>En segundo lugar, este método poco ortodoxo para compilar LLVM a Javascript, si bien fue revolucionario hace unos años, ha quedado un poco anticuado y no es muy soportado por los navegadores.</w:t>
-      </w:r>
-      <w:r>
-        <w:t xml:space="preserve"> Los programas compilados con </w:t>
-      </w:r>
-      <w:r>
-        <w:rPr>
-          <w:i/>
-          <w:iCs/>
-        </w:rPr>
-        <w:t>Emscripten</w:t>
-      </w:r>
-      <w:r>
-        <w:t>, además, tiene unos límites de memoria extremadamente reducidos. Hemos encontrado que FFMPEG, que no está muy optimizado para reducir al máximo el uso de memoria (lo cual es lógico, porque está diseñado en ser ejecutado en una máquina relativamente potente), interrumpe inesperadamente el montaje si se queda sin memoria.</w:t>
-      </w:r>
-    </w:p>
-    <w:p>
-      <w:pPr>
-        <w:spacing w:line="259" w:lineRule="auto"/>
-        <w:jc w:val="both"/>
-      </w:pPr>
-      <w:r>
-        <w:t xml:space="preserve">En total, FFMPEG tiene como máximo 64MB para </w:t>
-      </w:r>
-      <w:r>
-        <w:t xml:space="preserve">funcionar. Por lo tanto, si las imágenes superan una determinada resolución o tamaño, FFMPEG se queda sin memoria y es incapaz de codificar el vídeo. </w:t>
-      </w:r>
-    </w:p>
-    <w:p>
-      <w:pPr>
-        <w:spacing w:line="259" w:lineRule="auto"/>
-        <w:jc w:val="both"/>
-      </w:pPr>
-      <w:r>
-        <w:br w:type="page"/>
-      </w:r>
-    </w:p>
-    <w:p>
-      <w:pPr>
-        <w:spacing w:line="259" w:lineRule="auto"/>
-        <w:jc w:val="both"/>
-      </w:pPr>
-      <w:r>
-        <w:lastRenderedPageBreak/>
-        <w:t xml:space="preserve">Por lo tanto, ha habido que hacer un esfuerzo muy elevado para optimizar al máximo el proceso de montaje, utilizando filtros muy simplificados, estrategias de codificación que consuman muy poca memoria (son más rápidas pero el resultado no es de muy alta calidad, pero es apropiado para nuestro caso de uso), y encontrando un equilibrio entre bitrate y calidad de vídeo y audio. Asimismo, se ha ajustado al máximo el límite </w:t>
-      </w:r>
-      <w:r>
-        <w:t>y resolución</w:t>
-      </w:r>
-      <w:r>
-        <w:t xml:space="preserve"> de las imágenes, teniendo en cuenta que la pista de audio es el archivo que más espacio ocupa</w:t>
-      </w:r>
-      <w:r>
-        <w:t>.</w:t>
-      </w:r>
-    </w:p>
-    <w:p>
-      <w:pPr>
-        <w:spacing w:line="259" w:lineRule="auto"/>
-        <w:jc w:val="both"/>
-      </w:pPr>
-      <w:r>
-        <w:t xml:space="preserve">Respecto a las imágenes, desde el servidor garantizamos que las imágenes que se obtienen desde </w:t>
-      </w:r>
-      <w:r>
-        <w:rPr>
-          <w:i/>
-          <w:iCs/>
-        </w:rPr>
-        <w:t>Google Photos</w:t>
-      </w:r>
-      <w:r>
-        <w:t xml:space="preserve"> tienen una dimensión concreta y no superan un determinado tamaño.</w:t>
-      </w:r>
-    </w:p>
-    <w:p>
-      <w:pPr>
-        <w:spacing w:line="259" w:lineRule="auto"/>
-        <w:jc w:val="both"/>
-      </w:pPr>
-      <w:r>
-        <w:t xml:space="preserve">Para evitar estas limitaciones tan ajustadas de memoria, la solución ideal sería compilar FFMPEG a WebAssembly, un estándar relativamente nuevo en navegadores que les permite ejecutar código nativo, a rendimiento casi nativo, sin pasar por el evaluador de Javascript, y permitiendo una flexibilidad absoluta. </w:t>
-      </w:r>
-      <w:r>
-        <w:t xml:space="preserve">Los navegadores están incluyendo muchas optimizaciones para aumentar la velocidad a la que se ejecuta WebAssembly, por lo que </w:t>
-      </w:r>
-      <w:r>
-        <w:t>e</w:t>
-      </w:r>
-      <w:r>
-        <w:t>sto aumentaría enormemente el rendimiento de FFMPEG, ya que este podría hacer uso de multi-threading sin necesidad de usar núcleos virtuales.  Además, no habría tantas limitaciones de memoria (aunque no sería infinita, una pestaña de navegador tiene una cantidad finita de memoria que puede tomar), por lo que no habría que sacrificar calidad para optimizar la ejecución.</w:t>
-      </w:r>
-    </w:p>
-    <w:p>
-      <w:pPr>
-        <w:spacing w:line="259" w:lineRule="auto"/>
-        <w:jc w:val="both"/>
-      </w:pPr>
-      <w:r>
-        <w:t>Esta migración de FFMPEG.js a WebAssembly es un proyecto que está en curso y está activo en el repositorio del proyecto, pero no está preparada para entornos de producción y no hace uso de multi-threading.</w:t>
-      </w:r>
-    </w:p>
-    <w:p>
-      <w:pPr>
-        <w:spacing w:line="259" w:lineRule="auto"/>
-        <w:jc w:val="both"/>
-      </w:pPr>
-    </w:p>
-    <w:p>
-      <w:pPr>
-        <w:spacing w:line="259" w:lineRule="auto"/>
-        <w:jc w:val="both"/>
-      </w:pPr>
-      <w:r>
-        <w:t>Como conclusión, Moovid es el resultado de analizar todos los problemas y complicaciones que surgen a partir de una idea, y de explorar una gran variedad de opciones y los nuevos estándares actuales</w:t>
-      </w:r>
-      <w:r>
-        <w:t xml:space="preserve"> en diversas áreas.</w:t>
-      </w:r>
-    </w:p>
-    <w:p>
-      <w:pPr>
-        <w:spacing w:line="259" w:lineRule="auto"/>
-        <w:jc w:val="both"/>
-      </w:pPr>
-      <w:r>
-        <w:t>Hemos tenido que realizar un aprendizaje de Voice UX, un tipo de experiencia de usuario que ha aparecido hace muy poco tiempo con sistemas como Alexa o Google Home.</w:t>
-      </w:r>
-    </w:p>
-    <w:p>
-      <w:pPr>
-        <w:spacing w:line="259" w:lineRule="auto"/>
-        <w:jc w:val="both"/>
-      </w:pPr>
-      <w:r>
-        <w:t>También hemos aprendido mucho de las limitaciones de los despliegues en Google App Engine, y las limitaciones de la ejecución de código en Java.</w:t>
-      </w:r>
-    </w:p>
-    <w:p>
-      <w:pPr>
-        <w:spacing w:line="259" w:lineRule="auto"/>
-        <w:jc w:val="both"/>
-      </w:pPr>
-      <w:r>
-        <w:t>Por último, Moovid nos ha aportado una gran perspectiva sobre el proceso de codificación de vídeos y los avances más actuales en materia de ejecución de código nativo en navegadores.</w:t>
+        <w:t xml:space="preserve">Por último, </w:t>
+      </w:r>
+      <w:proofErr w:type="spellStart"/>
+      <w:r>
+        <w:t>Moovid</w:t>
+      </w:r>
+      <w:proofErr w:type="spellEnd"/>
+      <w:r>
+        <w:t xml:space="preserve"> nos ha aportado una gran perspectiva sobre el proceso de codificación de vídeos y los avances más actuales en materia de ejecución de código nativo en navegadores.</w:t>
       </w:r>
       <w:r>
         <w:t xml:space="preserve"> </w:t>
@@ -5233,7 +6065,23 @@
                 <w:b/>
                 <w:sz w:val="22"/>
               </w:rPr>
-              <w:t>Generador de String filtro</w:t>
+              <w:t xml:space="preserve">Generador de </w:t>
+            </w:r>
+            <w:proofErr w:type="spellStart"/>
+            <w:r>
+              <w:rPr>
+                <w:b/>
+                <w:sz w:val="22"/>
+              </w:rPr>
+              <w:t>String</w:t>
+            </w:r>
+            <w:proofErr w:type="spellEnd"/>
+            <w:r>
+              <w:rPr>
+                <w:b/>
+                <w:sz w:val="22"/>
+              </w:rPr>
+              <w:t xml:space="preserve"> filtro</w:t>
             </w:r>
           </w:p>
         </w:tc>
@@ -5308,13 +6156,35 @@
               <w:rPr>
                 <w:sz w:val="22"/>
               </w:rPr>
-              <w:t xml:space="preserve"> en Photos</w:t>
-            </w:r>
-            <w:r>
-              <w:rPr>
-                <w:sz w:val="22"/>
-              </w:rPr>
-              <w:t xml:space="preserve"> de parámetros a filtro en forma de string.</w:t>
+              <w:t xml:space="preserve"> en </w:t>
+            </w:r>
+            <w:proofErr w:type="spellStart"/>
+            <w:r>
+              <w:rPr>
+                <w:sz w:val="22"/>
+              </w:rPr>
+              <w:t>Photos</w:t>
+            </w:r>
+            <w:proofErr w:type="spellEnd"/>
+            <w:r>
+              <w:rPr>
+                <w:sz w:val="22"/>
+              </w:rPr>
+              <w:t xml:space="preserve"> de parámetros a filtro en forma de </w:t>
+            </w:r>
+            <w:proofErr w:type="spellStart"/>
+            <w:r>
+              <w:rPr>
+                <w:sz w:val="22"/>
+              </w:rPr>
+              <w:t>string</w:t>
+            </w:r>
+            <w:proofErr w:type="spellEnd"/>
+            <w:r>
+              <w:rPr>
+                <w:sz w:val="22"/>
+              </w:rPr>
+              <w:t>.</w:t>
             </w:r>
           </w:p>
         </w:tc>
@@ -5386,7 +6256,21 @@
               <w:rPr>
                 <w:sz w:val="22"/>
               </w:rPr>
-              <w:t>Entran Strings que simbolizan los parámetros pertinentes en el filtro.</w:t>
+              <w:t xml:space="preserve">Entran </w:t>
+            </w:r>
+            <w:proofErr w:type="spellStart"/>
+            <w:r>
+              <w:rPr>
+                <w:sz w:val="22"/>
+              </w:rPr>
+              <w:t>Strings</w:t>
+            </w:r>
+            <w:proofErr w:type="spellEnd"/>
+            <w:r>
+              <w:rPr>
+                <w:sz w:val="22"/>
+              </w:rPr>
+              <w:t xml:space="preserve"> que simbolizan los parámetros pertinentes en el filtro.</w:t>
             </w:r>
           </w:p>
         </w:tc>
@@ -5455,7 +6339,63 @@
               <w:rPr>
                 <w:sz w:val="22"/>
               </w:rPr>
-              <w:t>Se deberán parsear los parámetros individualmente y después devolver un String preparado para ser parseado como Filters.</w:t>
+              <w:t xml:space="preserve">Se deberán </w:t>
+            </w:r>
+            <w:proofErr w:type="spellStart"/>
+            <w:r>
+              <w:rPr>
+                <w:sz w:val="22"/>
+              </w:rPr>
+              <w:t>parsear</w:t>
+            </w:r>
+            <w:proofErr w:type="spellEnd"/>
+            <w:r>
+              <w:rPr>
+                <w:sz w:val="22"/>
+              </w:rPr>
+              <w:t xml:space="preserve"> los parámetros individualmente y después devolver un </w:t>
+            </w:r>
+            <w:proofErr w:type="spellStart"/>
+            <w:r>
+              <w:rPr>
+                <w:sz w:val="22"/>
+              </w:rPr>
+              <w:t>String</w:t>
+            </w:r>
+            <w:proofErr w:type="spellEnd"/>
+            <w:r>
+              <w:rPr>
+                <w:sz w:val="22"/>
+              </w:rPr>
+              <w:t xml:space="preserve"> preparado para ser </w:t>
+            </w:r>
+            <w:proofErr w:type="spellStart"/>
+            <w:r>
+              <w:rPr>
+                <w:sz w:val="22"/>
+              </w:rPr>
+              <w:t>parseado</w:t>
+            </w:r>
+            <w:proofErr w:type="spellEnd"/>
+            <w:r>
+              <w:rPr>
+                <w:sz w:val="22"/>
+              </w:rPr>
+              <w:t xml:space="preserve"> como </w:t>
+            </w:r>
+            <w:proofErr w:type="spellStart"/>
+            <w:r>
+              <w:rPr>
+                <w:sz w:val="22"/>
+              </w:rPr>
+              <w:t>Filters</w:t>
+            </w:r>
+            <w:proofErr w:type="spellEnd"/>
+            <w:r>
+              <w:rPr>
+                <w:sz w:val="22"/>
+              </w:rPr>
+              <w:t>.</w:t>
             </w:r>
           </w:p>
         </w:tc>
@@ -5765,8 +6705,16 @@
               <w:rPr>
                 <w:sz w:val="22"/>
               </w:rPr>
-              <w:t xml:space="preserve"> en Photos</w:t>
-            </w:r>
+              <w:t xml:space="preserve"> en </w:t>
+            </w:r>
+            <w:proofErr w:type="spellStart"/>
+            <w:r>
+              <w:rPr>
+                <w:sz w:val="22"/>
+              </w:rPr>
+              <w:t>Photos</w:t>
+            </w:r>
+            <w:proofErr w:type="spellEnd"/>
           </w:p>
         </w:tc>
       </w:tr>
@@ -5837,7 +6785,21 @@
               <w:rPr>
                 <w:sz w:val="22"/>
               </w:rPr>
-              <w:t>Entran Strings que simbolizan los parámetros pertinentes en el filtro.</w:t>
+              <w:t xml:space="preserve">Entran </w:t>
+            </w:r>
+            <w:proofErr w:type="spellStart"/>
+            <w:r>
+              <w:rPr>
+                <w:sz w:val="22"/>
+              </w:rPr>
+              <w:t>Strings</w:t>
+            </w:r>
+            <w:proofErr w:type="spellEnd"/>
+            <w:r>
+              <w:rPr>
+                <w:sz w:val="22"/>
+              </w:rPr>
+              <w:t xml:space="preserve"> que simbolizan los parámetros pertinentes en el filtro.</w:t>
             </w:r>
           </w:p>
         </w:tc>
@@ -5906,7 +6868,77 @@
               <w:rPr>
                 <w:sz w:val="22"/>
               </w:rPr>
-              <w:t>Tras parsear los parámetros se obtendrá el filtro en formato string y usando dicho string se formara un objeto Filters.</w:t>
+              <w:t xml:space="preserve">Tras </w:t>
+            </w:r>
+            <w:proofErr w:type="spellStart"/>
+            <w:r>
+              <w:rPr>
+                <w:sz w:val="22"/>
+              </w:rPr>
+              <w:t>parsear</w:t>
+            </w:r>
+            <w:proofErr w:type="spellEnd"/>
+            <w:r>
+              <w:rPr>
+                <w:sz w:val="22"/>
+              </w:rPr>
+              <w:t xml:space="preserve"> los parámetros se obtendrá el filtro en formato </w:t>
+            </w:r>
+            <w:proofErr w:type="spellStart"/>
+            <w:r>
+              <w:rPr>
+                <w:sz w:val="22"/>
+              </w:rPr>
+              <w:t>string</w:t>
+            </w:r>
+            <w:proofErr w:type="spellEnd"/>
+            <w:r>
+              <w:rPr>
+                <w:sz w:val="22"/>
+              </w:rPr>
+              <w:t xml:space="preserve"> y usando dicho </w:t>
+            </w:r>
+            <w:proofErr w:type="spellStart"/>
+            <w:r>
+              <w:rPr>
+                <w:sz w:val="22"/>
+              </w:rPr>
+              <w:t>string</w:t>
+            </w:r>
+            <w:proofErr w:type="spellEnd"/>
+            <w:r>
+              <w:rPr>
+                <w:sz w:val="22"/>
+              </w:rPr>
+              <w:t xml:space="preserve"> se </w:t>
+            </w:r>
+            <w:proofErr w:type="gramStart"/>
+            <w:r>
+              <w:rPr>
+                <w:sz w:val="22"/>
+              </w:rPr>
+              <w:t>formara</w:t>
+            </w:r>
+            <w:proofErr w:type="gramEnd"/>
+            <w:r>
+              <w:rPr>
+                <w:sz w:val="22"/>
+              </w:rPr>
+              <w:t xml:space="preserve"> un objeto </w:t>
+            </w:r>
+            <w:proofErr w:type="spellStart"/>
+            <w:r>
+              <w:rPr>
+                <w:sz w:val="22"/>
+              </w:rPr>
+              <w:t>Filters</w:t>
+            </w:r>
+            <w:proofErr w:type="spellEnd"/>
+            <w:r>
+              <w:rPr>
+                <w:sz w:val="22"/>
+              </w:rPr>
+              <w:t>.</w:t>
             </w:r>
           </w:p>
         </w:tc>
@@ -6146,8 +7178,17 @@
                 <w:b/>
                 <w:sz w:val="22"/>
               </w:rPr>
-              <w:t>Generador de Filtro Vacio</w:t>
-            </w:r>
+              <w:t xml:space="preserve">Generador de Filtro </w:t>
+            </w:r>
+            <w:proofErr w:type="spellStart"/>
+            <w:r>
+              <w:rPr>
+                <w:b/>
+                <w:sz w:val="22"/>
+              </w:rPr>
+              <w:t>Vacio</w:t>
+            </w:r>
+            <w:proofErr w:type="spellEnd"/>
           </w:p>
         </w:tc>
       </w:tr>
@@ -6215,7 +7256,21 @@
               <w:rPr>
                 <w:sz w:val="22"/>
               </w:rPr>
-              <w:t>Creación de filtro en Photos en caso de que no se pase ningún parámetro</w:t>
+              <w:t xml:space="preserve">Creación de filtro en </w:t>
+            </w:r>
+            <w:proofErr w:type="spellStart"/>
+            <w:r>
+              <w:rPr>
+                <w:sz w:val="22"/>
+              </w:rPr>
+              <w:t>Photos</w:t>
+            </w:r>
+            <w:proofErr w:type="spellEnd"/>
+            <w:r>
+              <w:rPr>
+                <w:sz w:val="22"/>
+              </w:rPr>
+              <w:t xml:space="preserve"> en caso de que no se pase ningún parámetro</w:t>
             </w:r>
           </w:p>
         </w:tc>
@@ -6287,7 +7342,21 @@
               <w:rPr>
                 <w:sz w:val="22"/>
               </w:rPr>
-              <w:t>Los parámetros serán Strings vacíos.</w:t>
+              <w:t xml:space="preserve">Los parámetros serán </w:t>
+            </w:r>
+            <w:proofErr w:type="spellStart"/>
+            <w:r>
+              <w:rPr>
+                <w:sz w:val="22"/>
+              </w:rPr>
+              <w:t>Strings</w:t>
+            </w:r>
+            <w:proofErr w:type="spellEnd"/>
+            <w:r>
+              <w:rPr>
+                <w:sz w:val="22"/>
+              </w:rPr>
+              <w:t xml:space="preserve"> vacíos.</w:t>
             </w:r>
           </w:p>
         </w:tc>
@@ -6356,7 +7425,21 @@
               <w:rPr>
                 <w:sz w:val="22"/>
               </w:rPr>
-              <w:t>Se generará un objeto tipo Filters con sus valores mínimos</w:t>
+              <w:t xml:space="preserve">Se generará un objeto tipo </w:t>
+            </w:r>
+            <w:proofErr w:type="spellStart"/>
+            <w:r>
+              <w:rPr>
+                <w:sz w:val="22"/>
+              </w:rPr>
+              <w:t>Filters</w:t>
+            </w:r>
+            <w:proofErr w:type="spellEnd"/>
+            <w:r>
+              <w:rPr>
+                <w:sz w:val="22"/>
+              </w:rPr>
+              <w:t xml:space="preserve"> con sus valores mínimos</w:t>
             </w:r>
           </w:p>
         </w:tc>
@@ -6592,6 +7675,7 @@
                 <w:sz w:val="22"/>
               </w:rPr>
             </w:pPr>
+            <w:proofErr w:type="spellStart"/>
             <w:r>
               <w:rPr>
                 <w:b/>
@@ -6599,6 +7683,7 @@
               </w:rPr>
               <w:t>testGetVideoID</w:t>
             </w:r>
+            <w:proofErr w:type="spellEnd"/>
           </w:p>
         </w:tc>
       </w:tr>
@@ -6666,8 +7751,30 @@
               <w:rPr>
                 <w:sz w:val="22"/>
               </w:rPr>
-              <w:t>Prueba de obtención correcta de la id de un video de Youtube dada una query</w:t>
-            </w:r>
+              <w:t xml:space="preserve">Prueba de obtención correcta de la id de un video de </w:t>
+            </w:r>
+            <w:proofErr w:type="spellStart"/>
+            <w:r>
+              <w:rPr>
+                <w:sz w:val="22"/>
+              </w:rPr>
+              <w:t>Youtube</w:t>
+            </w:r>
+            <w:proofErr w:type="spellEnd"/>
+            <w:r>
+              <w:rPr>
+                <w:sz w:val="22"/>
+              </w:rPr>
+              <w:t xml:space="preserve"> dada una </w:t>
+            </w:r>
+            <w:proofErr w:type="spellStart"/>
+            <w:r>
+              <w:rPr>
+                <w:sz w:val="22"/>
+              </w:rPr>
+              <w:t>query</w:t>
+            </w:r>
+            <w:proofErr w:type="spellEnd"/>
             <w:r>
               <w:rPr>
                 <w:sz w:val="22"/>
@@ -6744,7 +7851,21 @@
               <w:rPr>
                 <w:sz w:val="22"/>
               </w:rPr>
-              <w:t>Parámetro query que identifica el video.</w:t>
+              <w:t xml:space="preserve">Parámetro </w:t>
+            </w:r>
+            <w:proofErr w:type="spellStart"/>
+            <w:r>
+              <w:rPr>
+                <w:sz w:val="22"/>
+              </w:rPr>
+              <w:t>query</w:t>
+            </w:r>
+            <w:proofErr w:type="spellEnd"/>
+            <w:r>
+              <w:rPr>
+                <w:sz w:val="22"/>
+              </w:rPr>
+              <w:t xml:space="preserve"> que identifica el video.</w:t>
             </w:r>
           </w:p>
         </w:tc>
@@ -7049,6 +8170,7 @@
                 <w:sz w:val="22"/>
               </w:rPr>
             </w:pPr>
+            <w:proofErr w:type="spellStart"/>
             <w:r>
               <w:rPr>
                 <w:b/>
@@ -7056,6 +8178,7 @@
               </w:rPr>
               <w:t>testGetArtistsID</w:t>
             </w:r>
+            <w:proofErr w:type="spellEnd"/>
           </w:p>
         </w:tc>
       </w:tr>
@@ -7201,7 +8324,21 @@
               <w:rPr>
                 <w:sz w:val="22"/>
               </w:rPr>
-              <w:t>Se proporcionan las querys asociadas a los artistas que se testean.</w:t>
+              <w:t xml:space="preserve">Se proporcionan las </w:t>
+            </w:r>
+            <w:proofErr w:type="spellStart"/>
+            <w:r>
+              <w:rPr>
+                <w:sz w:val="22"/>
+              </w:rPr>
+              <w:t>querys</w:t>
+            </w:r>
+            <w:proofErr w:type="spellEnd"/>
+            <w:r>
+              <w:rPr>
+                <w:sz w:val="22"/>
+              </w:rPr>
+              <w:t xml:space="preserve"> asociadas a los artistas que se testean.</w:t>
             </w:r>
           </w:p>
         </w:tc>
@@ -7270,7 +8407,21 @@
               <w:rPr>
                 <w:sz w:val="22"/>
               </w:rPr>
-              <w:t>Se devuelve la lista de los artistas (objeto Artist) solicitada.</w:t>
+              <w:t xml:space="preserve">Se devuelve la lista de los artistas (objeto </w:t>
+            </w:r>
+            <w:proofErr w:type="spellStart"/>
+            <w:r>
+              <w:rPr>
+                <w:sz w:val="22"/>
+              </w:rPr>
+              <w:t>Artist</w:t>
+            </w:r>
+            <w:proofErr w:type="spellEnd"/>
+            <w:r>
+              <w:rPr>
+                <w:sz w:val="22"/>
+              </w:rPr>
+              <w:t>) solicitada.</w:t>
             </w:r>
           </w:p>
         </w:tc>
@@ -7500,6 +8651,7 @@
                 <w:sz w:val="22"/>
               </w:rPr>
             </w:pPr>
+            <w:proofErr w:type="spellStart"/>
             <w:r>
               <w:rPr>
                 <w:b/>
@@ -7507,6 +8659,7 @@
               </w:rPr>
               <w:t>testGetRandomMessage</w:t>
             </w:r>
+            <w:proofErr w:type="spellEnd"/>
           </w:p>
         </w:tc>
       </w:tr>
@@ -7956,6 +9109,7 @@
                 <w:sz w:val="22"/>
               </w:rPr>
             </w:pPr>
+            <w:proofErr w:type="spellStart"/>
             <w:r>
               <w:rPr>
                 <w:b/>
@@ -7963,6 +9117,7 @@
               </w:rPr>
               <w:t>testParseXMLDoc</w:t>
             </w:r>
+            <w:proofErr w:type="spellEnd"/>
           </w:p>
         </w:tc>
       </w:tr>
@@ -8030,7 +9185,21 @@
               <w:rPr>
                 <w:sz w:val="22"/>
               </w:rPr>
-              <w:t>Comprobar el parseo de un documento XML a algo legible por el componente de conversacional.</w:t>
+              <w:t xml:space="preserve">Comprobar el </w:t>
+            </w:r>
+            <w:proofErr w:type="spellStart"/>
+            <w:r>
+              <w:rPr>
+                <w:sz w:val="22"/>
+              </w:rPr>
+              <w:t>parseo</w:t>
+            </w:r>
+            <w:proofErr w:type="spellEnd"/>
+            <w:r>
+              <w:rPr>
+                <w:sz w:val="22"/>
+              </w:rPr>
+              <w:t xml:space="preserve"> de un documento XML a algo legible por el componente de conversacional.</w:t>
             </w:r>
           </w:p>
         </w:tc>
@@ -8177,7 +9346,21 @@
               <w:rPr>
                 <w:sz w:val="22"/>
               </w:rPr>
-              <w:t>muestra en pantalla el parseo del archivo en el formato deseado</w:t>
+              <w:t xml:space="preserve">muestra en pantalla el </w:t>
+            </w:r>
+            <w:proofErr w:type="spellStart"/>
+            <w:r>
+              <w:rPr>
+                <w:sz w:val="22"/>
+              </w:rPr>
+              <w:t>parseo</w:t>
+            </w:r>
+            <w:proofErr w:type="spellEnd"/>
+            <w:r>
+              <w:rPr>
+                <w:sz w:val="22"/>
+              </w:rPr>
+              <w:t xml:space="preserve"> del archivo en el formato deseado</w:t>
             </w:r>
           </w:p>
         </w:tc>
@@ -8344,9 +9527,11 @@
       <w:pPr>
         <w:pStyle w:val="Ttulo2"/>
       </w:pPr>
+      <w:proofErr w:type="spellStart"/>
       <w:r>
         <w:t>Mashup</w:t>
       </w:r>
+      <w:proofErr w:type="spellEnd"/>
     </w:p>
     <w:p/>
     <w:p/>
@@ -8366,7 +9551,7 @@
       <w:r>
         <w:t xml:space="preserve">Documentación interactiva:  </w:t>
       </w:r>
-      <w:hyperlink r:id="rId29" w:history="1">
+      <w:hyperlink r:id="rId27" w:history="1">
         <w:r>
           <w:rPr>
             <w:rStyle w:val="Hipervnculo"/>
@@ -8381,7 +9566,7 @@
         <w:br/>
         <w:t xml:space="preserve">Fichero YAML: </w:t>
       </w:r>
-      <w:hyperlink r:id="rId30" w:anchor="/" w:history="1">
+      <w:hyperlink r:id="rId28" w:anchor="/" w:history="1">
         <w:r>
           <w:rPr>
             <w:rStyle w:val="Hipervnculo"/>
@@ -9997,7 +11182,7 @@
 </file>
 
 <file path=customXml/itemProps1.xml><?xml version="1.0" encoding="utf-8"?>
-<ds:datastoreItem xmlns:ds="http://schemas.openxmlformats.org/officeDocument/2006/customXml" ds:itemID="{04E34487-33BA-4143-9BE9-C6BC02069216}">
+<ds:datastoreItem xmlns:ds="http://schemas.openxmlformats.org/officeDocument/2006/customXml" ds:itemID="{FDE76EC5-B6B1-464F-B325-DE28BEEA02BD}">
   <ds:schemaRefs>
     <ds:schemaRef ds:uri="http://schemas.openxmlformats.org/officeDocument/2006/bibliography"/>
   </ds:schemaRefs>

</xml_diff>

<commit_message>
Added logo and new sections in deliverable
</commit_message>
<xml_diff>
--- a/docs/Third Deliverable PDF.docx
+++ b/docs/Third Deliverable PDF.docx
@@ -2,7 +2,6 @@
 <file path=word/document.xml><?xml version="1.0" encoding="utf-8"?>
 <w:document xmlns:wpc="http://schemas.microsoft.com/office/word/2010/wordprocessingCanvas" xmlns:cx="http://schemas.microsoft.com/office/drawing/2014/chartex" xmlns:cx1="http://schemas.microsoft.com/office/drawing/2015/9/8/chartex" xmlns:cx2="http://schemas.microsoft.com/office/drawing/2015/10/21/chartex" xmlns:cx3="http://schemas.microsoft.com/office/drawing/2016/5/9/chartex" xmlns:cx4="http://schemas.microsoft.com/office/drawing/2016/5/10/chartex" xmlns:cx5="http://schemas.microsoft.com/office/drawing/2016/5/11/chartex" xmlns:cx6="http://schemas.microsoft.com/office/drawing/2016/5/12/chartex" xmlns:cx7="http://schemas.microsoft.com/office/drawing/2016/5/13/chartex" xmlns:cx8="http://schemas.microsoft.com/office/drawing/2016/5/14/chartex" xmlns:mc="http://schemas.openxmlformats.org/markup-compatibility/2006" xmlns:aink="http://schemas.microsoft.com/office/drawing/2016/ink" xmlns:am3d="http://schemas.microsoft.com/office/drawing/2017/model3d" xmlns:o="urn:schemas-microsoft-com:office:office" xmlns:r="http://schemas.openxmlformats.org/officeDocument/2006/relationships" xmlns:m="http://schemas.openxmlformats.org/officeDocument/2006/math" xmlns:v="urn:schemas-microsoft-com:vml" xmlns:wp14="http://schemas.microsoft.com/office/word/2010/wordprocessingDrawing" xmlns:wp="http://schemas.openxmlformats.org/drawingml/2006/wordprocessingDrawing" xmlns:w10="urn:schemas-microsoft-com:office:word" xmlns:w="http://schemas.openxmlformats.org/wordprocessingml/2006/main" xmlns:w14="http://schemas.microsoft.com/office/word/2010/wordml" xmlns:w15="http://schemas.microsoft.com/office/word/2012/wordml" xmlns:w16cex="http://schemas.microsoft.com/office/word/2018/wordml/cex" xmlns:w16cid="http://schemas.microsoft.com/office/word/2016/wordml/cid" xmlns:w16="http://schemas.microsoft.com/office/word/2018/wordml" xmlns:w16se="http://schemas.microsoft.com/office/word/2015/wordml/symex" xmlns:wpg="http://schemas.microsoft.com/office/word/2010/wordprocessingGroup" xmlns:wpi="http://schemas.microsoft.com/office/word/2010/wordprocessingInk" xmlns:wne="http://schemas.microsoft.com/office/word/2006/wordml" xmlns:wps="http://schemas.microsoft.com/office/word/2010/wordprocessingShape" mc:Ignorable="w14 w15 w16se w16cid w16 w16cex wp14">
   <w:body>
-    <w:p/>
     <w:p>
       <w:pPr>
         <w:rPr>
@@ -53,10 +52,12 @@
           <w:sz w:val="52"/>
           <w:szCs w:val="52"/>
         </w:rPr>
-        <w:t>(</w:t>
-      </w:r>
-      <w:proofErr w:type="spellStart"/>
-      <w:r>
+        <w:t>(Moovid)</w:t>
+      </w:r>
+    </w:p>
+    <w:p>
+      <w:pPr>
+        <w:jc w:val="center"/>
         <w:rPr>
           <w:rFonts w:asciiTheme="majorHAnsi" w:hAnsiTheme="majorHAnsi"/>
           <w:b/>
@@ -64,40 +65,68 @@
           <w:sz w:val="52"/>
           <w:szCs w:val="52"/>
         </w:rPr>
-        <w:t>Moovid</w:t>
-      </w:r>
-      <w:proofErr w:type="spellEnd"/>
-      <w:r>
-        <w:rPr>
-          <w:rFonts w:asciiTheme="majorHAnsi" w:hAnsiTheme="majorHAnsi"/>
-          <w:b/>
-          <w:color w:val="2F5496" w:themeColor="accent1" w:themeShade="BF"/>
-          <w:sz w:val="52"/>
-          <w:szCs w:val="52"/>
-        </w:rPr>
-        <w:t>)</w:t>
-      </w:r>
-    </w:p>
-    <w:p>
-      <w:pPr>
-        <w:rPr>
-          <w:rFonts w:asciiTheme="majorHAnsi" w:hAnsiTheme="majorHAnsi"/>
-        </w:rPr>
-      </w:pPr>
-    </w:p>
-    <w:p>
-      <w:pPr>
-        <w:rPr>
-          <w:rFonts w:asciiTheme="majorHAnsi" w:hAnsiTheme="majorHAnsi"/>
-        </w:rPr>
-      </w:pPr>
-    </w:p>
-    <w:p>
-      <w:pPr>
+      </w:pPr>
+    </w:p>
+    <w:p>
+      <w:pPr>
+        <w:jc w:val="center"/>
         <w:rPr>
           <w:rFonts w:asciiTheme="majorHAnsi" w:hAnsiTheme="majorHAnsi" w:cs="Arial"/>
         </w:rPr>
       </w:pPr>
+      <w:r>
+        <w:rPr>
+          <w:rFonts w:asciiTheme="majorHAnsi" w:hAnsiTheme="majorHAnsi" w:cs="Arial"/>
+          <w:noProof/>
+        </w:rPr>
+        <w:drawing>
+          <wp:inline distT="0" distB="0" distL="0" distR="0" wp14:anchorId="7196B8CC" wp14:editId="241E7B68">
+            <wp:extent cx="3183089" cy="1193658"/>
+            <wp:effectExtent l="0" t="0" r="0" b="0"/>
+            <wp:docPr id="13" name="Imagen 13"/>
+            <wp:cNvGraphicFramePr>
+              <a:graphicFrameLocks xmlns:a="http://schemas.openxmlformats.org/drawingml/2006/main" noChangeAspect="1"/>
+            </wp:cNvGraphicFramePr>
+            <a:graphic xmlns:a="http://schemas.openxmlformats.org/drawingml/2006/main">
+              <a:graphicData uri="http://schemas.openxmlformats.org/drawingml/2006/picture">
+                <pic:pic xmlns:pic="http://schemas.openxmlformats.org/drawingml/2006/picture">
+                  <pic:nvPicPr>
+                    <pic:cNvPr id="0" name="Picture 2"/>
+                    <pic:cNvPicPr>
+                      <a:picLocks noChangeAspect="1" noChangeArrowheads="1"/>
+                    </pic:cNvPicPr>
+                  </pic:nvPicPr>
+                  <pic:blipFill>
+                    <a:blip r:embed="rId8">
+                      <a:extLst>
+                        <a:ext uri="{28A0092B-C50C-407E-A947-70E740481C1C}">
+                          <a14:useLocalDpi xmlns:a14="http://schemas.microsoft.com/office/drawing/2010/main" val="0"/>
+                        </a:ext>
+                      </a:extLst>
+                    </a:blip>
+                    <a:stretch>
+                      <a:fillRect/>
+                    </a:stretch>
+                  </pic:blipFill>
+                  <pic:spPr bwMode="auto">
+                    <a:xfrm>
+                      <a:off x="0" y="0"/>
+                      <a:ext cx="3183089" cy="1193658"/>
+                    </a:xfrm>
+                    <a:prstGeom prst="rect">
+                      <a:avLst/>
+                    </a:prstGeom>
+                    <a:noFill/>
+                    <a:ln>
+                      <a:noFill/>
+                    </a:ln>
+                  </pic:spPr>
+                </pic:pic>
+              </a:graphicData>
+            </a:graphic>
+          </wp:inline>
+        </w:drawing>
+      </w:r>
     </w:p>
     <w:p>
       <w:pPr>
@@ -110,7 +139,6 @@
     </w:p>
     <w:p>
       <w:pPr>
-        <w:jc w:val="center"/>
         <w:rPr>
           <w:rFonts w:asciiTheme="majorHAnsi" w:hAnsiTheme="majorHAnsi" w:cs="Arial"/>
           <w:color w:val="808080" w:themeColor="background1" w:themeShade="80"/>
@@ -206,7 +234,139 @@
     </w:p>
     <w:p>
       <w:pPr>
-        <w:jc w:val="center"/>
+        <w:spacing w:after="0"/>
+        <w:rPr>
+          <w:szCs w:val="24"/>
+        </w:rPr>
+      </w:pPr>
+    </w:p>
+    <w:p>
+      <w:pPr>
+        <w:spacing w:after="0"/>
+        <w:rPr>
+          <w:szCs w:val="24"/>
+        </w:rPr>
+      </w:pPr>
+    </w:p>
+    <w:p>
+      <w:pPr>
+        <w:spacing w:after="0"/>
+        <w:rPr>
+          <w:szCs w:val="24"/>
+        </w:rPr>
+      </w:pPr>
+      <w:r>
+        <w:rPr>
+          <w:szCs w:val="24"/>
+        </w:rPr>
+        <w:t>Daniel Caro Olmedo (</w:t>
+      </w:r>
+      <w:hyperlink r:id="rId9" w:history="1">
+        <w:r>
+          <w:rPr>
+            <w:rStyle w:val="Hipervnculo"/>
+            <w:szCs w:val="24"/>
+          </w:rPr>
+          <w:t>danielcaroolmedo2@gmail.com</w:t>
+        </w:r>
+      </w:hyperlink>
+      <w:r>
+        <w:rPr>
+          <w:szCs w:val="24"/>
+        </w:rPr>
+        <w:t>)</w:t>
+      </w:r>
+    </w:p>
+    <w:p>
+      <w:pPr>
+        <w:spacing w:after="0"/>
+        <w:rPr>
+          <w:szCs w:val="24"/>
+        </w:rPr>
+      </w:pPr>
+      <w:r>
+        <w:rPr>
+          <w:szCs w:val="24"/>
+        </w:rPr>
+        <w:t>Nicolás De Ory Carmona  (</w:t>
+      </w:r>
+      <w:hyperlink r:id="rId10" w:history="1">
+        <w:r>
+          <w:rPr>
+            <w:rStyle w:val="Hipervnculo"/>
+            <w:szCs w:val="24"/>
+          </w:rPr>
+          <w:t>deorynicolas@gmail.com</w:t>
+        </w:r>
+      </w:hyperlink>
+      <w:r>
+        <w:rPr>
+          <w:szCs w:val="24"/>
+        </w:rPr>
+        <w:t>)</w:t>
+      </w:r>
+    </w:p>
+    <w:p>
+      <w:pPr>
+        <w:spacing w:after="0"/>
+        <w:rPr>
+          <w:szCs w:val="24"/>
+        </w:rPr>
+      </w:pPr>
+      <w:r>
+        <w:rPr>
+          <w:szCs w:val="24"/>
+        </w:rPr>
+        <w:t>Antonio González Gómez (</w:t>
+      </w:r>
+      <w:hyperlink r:id="rId11" w:history="1">
+        <w:r>
+          <w:rPr>
+            <w:rStyle w:val="Hipervnculo"/>
+            <w:szCs w:val="24"/>
+          </w:rPr>
+          <w:t>antoniogg696@gmail.com</w:t>
+        </w:r>
+      </w:hyperlink>
+      <w:r>
+        <w:rPr>
+          <w:szCs w:val="24"/>
+        </w:rPr>
+        <w:t>)</w:t>
+      </w:r>
+    </w:p>
+    <w:p>
+      <w:pPr>
+        <w:spacing w:after="0"/>
+        <w:rPr>
+          <w:szCs w:val="24"/>
+        </w:rPr>
+      </w:pPr>
+      <w:r>
+        <w:rPr>
+          <w:szCs w:val="24"/>
+        </w:rPr>
+        <w:t>Ignacio Navarro Blázquez  (</w:t>
+      </w:r>
+      <w:hyperlink r:id="rId12" w:history="1">
+        <w:r>
+          <w:rPr>
+            <w:rStyle w:val="Hipervnculo"/>
+            <w:szCs w:val="24"/>
+          </w:rPr>
+          <w:t>inavarroblazquez@gmail.com</w:t>
+        </w:r>
+      </w:hyperlink>
+      <w:r>
+        <w:rPr>
+          <w:szCs w:val="24"/>
+        </w:rPr>
+        <w:t>)</w:t>
+      </w:r>
+    </w:p>
+    <w:p>
+      <w:pPr>
+        <w:spacing w:after="0"/>
         <w:rPr>
           <w:rFonts w:asciiTheme="majorHAnsi" w:hAnsiTheme="majorHAnsi"/>
           <w:szCs w:val="24"/>
@@ -215,11 +375,17 @@
     </w:p>
     <w:p>
       <w:pPr>
-        <w:rPr>
-          <w:rFonts w:asciiTheme="majorHAnsi" w:hAnsiTheme="majorHAnsi"/>
+        <w:spacing w:after="0"/>
+        <w:rPr>
           <w:szCs w:val="24"/>
         </w:rPr>
       </w:pPr>
+      <w:r>
+        <w:rPr>
+          <w:szCs w:val="24"/>
+        </w:rPr>
+        <w:t>Tutor: Javier Troya Castilla</w:t>
+      </w:r>
     </w:p>
     <w:p>
       <w:pPr>
@@ -228,6 +394,12 @@
           <w:szCs w:val="24"/>
         </w:rPr>
       </w:pPr>
+      <w:r>
+        <w:rPr>
+          <w:szCs w:val="24"/>
+        </w:rPr>
+        <w:t xml:space="preserve">Número de grupo: </w:t>
+      </w:r>
     </w:p>
     <w:p>
       <w:pPr>
@@ -248,207 +420,32 @@
         <w:rPr>
           <w:szCs w:val="24"/>
         </w:rPr>
-        <w:t>Daniel Caro Olmedo (</w:t>
-      </w:r>
-      <w:hyperlink r:id="rId8" w:history="1">
+        <w:t xml:space="preserve">Enlace de la aplicación: </w:t>
+      </w:r>
+      <w:hyperlink r:id="rId13" w:history="1">
         <w:r>
           <w:rPr>
             <w:rStyle w:val="Hipervnculo"/>
             <w:szCs w:val="24"/>
           </w:rPr>
-          <w:t>danielcaroolmedo2@gmail.com</w:t>
+          <w:t>https://moovid-271019.appspot.com/</w:t>
         </w:r>
       </w:hyperlink>
-      <w:r>
+    </w:p>
+    <w:p>
+      <w:pPr>
+        <w:spacing w:after="0"/>
         <w:rPr>
           <w:szCs w:val="24"/>
         </w:rPr>
-        <w:t>)</w:t>
-      </w:r>
-    </w:p>
-    <w:p>
-      <w:pPr>
-        <w:spacing w:after="0"/>
+      </w:pPr>
+      <w:r>
         <w:rPr>
           <w:szCs w:val="24"/>
         </w:rPr>
-      </w:pPr>
-      <w:r>
-        <w:rPr>
-          <w:szCs w:val="24"/>
-        </w:rPr>
-        <w:t xml:space="preserve">Nicolás De </w:t>
-      </w:r>
-      <w:proofErr w:type="spellStart"/>
-      <w:r>
-        <w:rPr>
-          <w:szCs w:val="24"/>
-        </w:rPr>
-        <w:t>Ory</w:t>
-      </w:r>
-      <w:proofErr w:type="spellEnd"/>
-      <w:r>
-        <w:rPr>
-          <w:szCs w:val="24"/>
-        </w:rPr>
-        <w:t xml:space="preserve"> Carmona  (</w:t>
-      </w:r>
-      <w:hyperlink r:id="rId9" w:history="1">
-        <w:r>
-          <w:rPr>
-            <w:rStyle w:val="Hipervnculo"/>
-            <w:szCs w:val="24"/>
-          </w:rPr>
-          <w:t>deorynicolas@gmail.com</w:t>
-        </w:r>
-      </w:hyperlink>
-      <w:r>
-        <w:rPr>
-          <w:szCs w:val="24"/>
-        </w:rPr>
-        <w:t>)</w:t>
-      </w:r>
-    </w:p>
-    <w:p>
-      <w:pPr>
-        <w:spacing w:after="0"/>
-        <w:rPr>
-          <w:szCs w:val="24"/>
-        </w:rPr>
-      </w:pPr>
-      <w:r>
-        <w:rPr>
-          <w:szCs w:val="24"/>
-        </w:rPr>
-        <w:t>Antonio González Gómez (</w:t>
-      </w:r>
-      <w:hyperlink r:id="rId10" w:history="1">
-        <w:r>
-          <w:rPr>
-            <w:rStyle w:val="Hipervnculo"/>
-            <w:szCs w:val="24"/>
-          </w:rPr>
-          <w:t>antoniogg696@gmail.com</w:t>
-        </w:r>
-      </w:hyperlink>
-      <w:r>
-        <w:rPr>
-          <w:szCs w:val="24"/>
-        </w:rPr>
-        <w:t>)</w:t>
-      </w:r>
-    </w:p>
-    <w:p>
-      <w:pPr>
-        <w:spacing w:after="0"/>
-        <w:rPr>
-          <w:szCs w:val="24"/>
-        </w:rPr>
-      </w:pPr>
-      <w:r>
-        <w:rPr>
-          <w:szCs w:val="24"/>
-        </w:rPr>
-        <w:t>Ignacio Navarro Blázquez  (</w:t>
-      </w:r>
-      <w:hyperlink r:id="rId11" w:history="1">
-        <w:r>
-          <w:rPr>
-            <w:rStyle w:val="Hipervnculo"/>
-            <w:szCs w:val="24"/>
-          </w:rPr>
-          <w:t>inavarroblazquez@gmail.com</w:t>
-        </w:r>
-      </w:hyperlink>
-      <w:r>
-        <w:rPr>
-          <w:szCs w:val="24"/>
-        </w:rPr>
-        <w:t>)</w:t>
-      </w:r>
-    </w:p>
-    <w:p>
-      <w:pPr>
-        <w:spacing w:after="0"/>
-        <w:rPr>
-          <w:rFonts w:asciiTheme="majorHAnsi" w:hAnsiTheme="majorHAnsi"/>
-          <w:szCs w:val="24"/>
-        </w:rPr>
-      </w:pPr>
-    </w:p>
-    <w:p>
-      <w:pPr>
-        <w:spacing w:after="0"/>
-        <w:rPr>
-          <w:szCs w:val="24"/>
-        </w:rPr>
-      </w:pPr>
-      <w:r>
-        <w:rPr>
-          <w:szCs w:val="24"/>
-        </w:rPr>
-        <w:t>Tutor: Javier Troya Castilla</w:t>
-      </w:r>
-    </w:p>
-    <w:p>
-      <w:pPr>
-        <w:spacing w:after="0"/>
-        <w:rPr>
-          <w:szCs w:val="24"/>
-        </w:rPr>
-      </w:pPr>
-      <w:r>
-        <w:rPr>
-          <w:szCs w:val="24"/>
-        </w:rPr>
-        <w:t xml:space="preserve">Número de grupo: </w:t>
-      </w:r>
-    </w:p>
-    <w:p>
-      <w:pPr>
-        <w:spacing w:after="0"/>
-        <w:rPr>
-          <w:szCs w:val="24"/>
-        </w:rPr>
-      </w:pPr>
-    </w:p>
-    <w:p>
-      <w:pPr>
-        <w:spacing w:after="0"/>
-        <w:rPr>
-          <w:szCs w:val="24"/>
-        </w:rPr>
-      </w:pPr>
-      <w:r>
-        <w:rPr>
-          <w:szCs w:val="24"/>
-        </w:rPr>
-        <w:t xml:space="preserve">Enlace de la aplicación: </w:t>
-      </w:r>
-      <w:hyperlink r:id="rId12" w:history="1">
-        <w:r>
-          <w:rPr>
-            <w:rStyle w:val="Hipervnculo"/>
-            <w:szCs w:val="24"/>
-          </w:rPr>
-          <w:t>https://moovid-271019.appspot.com/</w:t>
-        </w:r>
-      </w:hyperlink>
-    </w:p>
-    <w:p>
-      <w:pPr>
-        <w:spacing w:after="0"/>
-        <w:rPr>
-          <w:szCs w:val="24"/>
-        </w:rPr>
-      </w:pPr>
-      <w:r>
-        <w:rPr>
-          <w:szCs w:val="24"/>
-        </w:rPr>
         <w:t xml:space="preserve">Enlace de proyecto en GitHub: </w:t>
       </w:r>
-      <w:hyperlink r:id="rId13" w:history="1">
+      <w:hyperlink r:id="rId14" w:history="1">
         <w:r>
           <w:rPr>
             <w:rStyle w:val="Hipervnculo"/>
@@ -810,17 +807,8 @@
                 <w:rFonts w:cs="Arial"/>
                 <w:sz w:val="22"/>
               </w:rPr>
-              <w:t xml:space="preserve">Nicolás De </w:t>
-            </w:r>
-            <w:proofErr w:type="spellStart"/>
-            <w:r>
-              <w:rPr>
-                <w:rFonts w:cs="Arial"/>
-                <w:sz w:val="22"/>
-              </w:rPr>
-              <w:t>Ory</w:t>
-            </w:r>
-            <w:proofErr w:type="spellEnd"/>
+              <w:t>Nicolás De Ory</w:t>
+            </w:r>
           </w:p>
           <w:p>
             <w:pPr>
@@ -988,23 +976,7 @@
                 <w:sz w:val="22"/>
               </w:rPr>
               <w:br/>
-              <w:t xml:space="preserve">- Añadida la documentación de la API REST en </w:t>
-            </w:r>
-            <w:proofErr w:type="spellStart"/>
-            <w:r>
-              <w:rPr>
-                <w:rFonts w:cs="Arial"/>
-                <w:sz w:val="22"/>
-              </w:rPr>
-              <w:t>swagger</w:t>
-            </w:r>
-            <w:proofErr w:type="spellEnd"/>
-            <w:r>
-              <w:rPr>
-                <w:rFonts w:cs="Arial"/>
-                <w:sz w:val="22"/>
-              </w:rPr>
-              <w:t>.</w:t>
+              <w:t>- Añadida la documentación de la API REST en swagger.</w:t>
             </w:r>
           </w:p>
         </w:tc>
@@ -1055,17 +1027,8 @@
                 <w:rFonts w:cs="Arial"/>
                 <w:sz w:val="22"/>
               </w:rPr>
-              <w:t xml:space="preserve">Nicolás De </w:t>
-            </w:r>
-            <w:proofErr w:type="spellStart"/>
-            <w:r>
-              <w:rPr>
-                <w:rFonts w:cs="Arial"/>
-                <w:sz w:val="22"/>
-              </w:rPr>
-              <w:t>Ory</w:t>
-            </w:r>
-            <w:proofErr w:type="spellEnd"/>
+              <w:t>Nicolás De Ory</w:t>
+            </w:r>
           </w:p>
           <w:p>
             <w:pPr>
@@ -1289,23 +1252,7 @@
                 <w:rFonts w:cs="Arial"/>
                 <w:sz w:val="22"/>
               </w:rPr>
-              <w:t>-</w:t>
-            </w:r>
-            <w:proofErr w:type="spellStart"/>
-            <w:r>
-              <w:rPr>
-                <w:rFonts w:cs="Arial"/>
-                <w:sz w:val="22"/>
-              </w:rPr>
-              <w:t>Mashup</w:t>
-            </w:r>
-            <w:proofErr w:type="spellEnd"/>
-            <w:r>
-              <w:rPr>
-                <w:rFonts w:cs="Arial"/>
-                <w:sz w:val="22"/>
-              </w:rPr>
-              <w:t xml:space="preserve"> añadido.</w:t>
+              <w:t>-Mashup añadido.</w:t>
             </w:r>
           </w:p>
         </w:tc>
@@ -1356,17 +1303,8 @@
                 <w:rFonts w:cs="Arial"/>
                 <w:sz w:val="22"/>
               </w:rPr>
-              <w:t xml:space="preserve">Nicolás De </w:t>
-            </w:r>
-            <w:proofErr w:type="spellStart"/>
-            <w:r>
-              <w:rPr>
-                <w:rFonts w:cs="Arial"/>
-                <w:sz w:val="22"/>
-              </w:rPr>
-              <w:t>Ory</w:t>
-            </w:r>
-            <w:proofErr w:type="spellEnd"/>
+              <w:t>Nicolás De Ory</w:t>
+            </w:r>
           </w:p>
           <w:p>
             <w:pPr>
@@ -1727,7 +1665,7 @@
       <w:r>
         <w:fldChar w:fldCharType="separate"/>
       </w:r>
-      <w:hyperlink w:anchor="_Toc41209721" w:history="1">
+      <w:hyperlink w:anchor="_Toc41239461" w:history="1">
         <w:r>
           <w:rPr>
             <w:rStyle w:val="Hipervnculo"/>
@@ -1770,7 +1708,7 @@
             <w:noProof/>
             <w:webHidden/>
           </w:rPr>
-          <w:instrText xml:space="preserve"> PAGEREF _Toc41209721 \h </w:instrText>
+          <w:instrText xml:space="preserve"> PAGEREF _Toc41239461 \h </w:instrText>
         </w:r>
         <w:r>
           <w:rPr>
@@ -1815,7 +1753,7 @@
           <w:lang w:eastAsia="es-ES"/>
         </w:rPr>
       </w:pPr>
-      <w:hyperlink w:anchor="_Toc41209722" w:history="1">
+      <w:hyperlink w:anchor="_Toc41239462" w:history="1">
         <w:r>
           <w:rPr>
             <w:rStyle w:val="Hipervnculo"/>
@@ -1858,7 +1796,7 @@
             <w:noProof/>
             <w:webHidden/>
           </w:rPr>
-          <w:instrText xml:space="preserve"> PAGEREF _Toc41209722 \h </w:instrText>
+          <w:instrText xml:space="preserve"> PAGEREF _Toc41239462 \h </w:instrText>
         </w:r>
         <w:r>
           <w:rPr>
@@ -1903,7 +1841,7 @@
           <w:lang w:eastAsia="es-ES"/>
         </w:rPr>
       </w:pPr>
-      <w:hyperlink w:anchor="_Toc41209723" w:history="1">
+      <w:hyperlink w:anchor="_Toc41239463" w:history="1">
         <w:r>
           <w:rPr>
             <w:rStyle w:val="Hipervnculo"/>
@@ -1946,7 +1884,7 @@
             <w:noProof/>
             <w:webHidden/>
           </w:rPr>
-          <w:instrText xml:space="preserve"> PAGEREF _Toc41209723 \h </w:instrText>
+          <w:instrText xml:space="preserve"> PAGEREF _Toc41239463 \h </w:instrText>
         </w:r>
         <w:r>
           <w:rPr>
@@ -1987,7 +1925,7 @@
           <w:lang w:eastAsia="es-ES"/>
         </w:rPr>
       </w:pPr>
-      <w:hyperlink w:anchor="_Toc41209724" w:history="1">
+      <w:hyperlink w:anchor="_Toc41239464" w:history="1">
         <w:r>
           <w:rPr>
             <w:rStyle w:val="Hipervnculo"/>
@@ -2030,7 +1968,7 @@
             <w:noProof/>
             <w:webHidden/>
           </w:rPr>
-          <w:instrText xml:space="preserve"> PAGEREF _Toc41209724 \h </w:instrText>
+          <w:instrText xml:space="preserve"> PAGEREF _Toc41239464 \h </w:instrText>
         </w:r>
         <w:r>
           <w:rPr>
@@ -2075,7 +2013,7 @@
           <w:lang w:eastAsia="es-ES"/>
         </w:rPr>
       </w:pPr>
-      <w:hyperlink w:anchor="_Toc41209725" w:history="1">
+      <w:hyperlink w:anchor="_Toc41239465" w:history="1">
         <w:r>
           <w:rPr>
             <w:rStyle w:val="Hipervnculo"/>
@@ -2118,7 +2056,7 @@
             <w:noProof/>
             <w:webHidden/>
           </w:rPr>
-          <w:instrText xml:space="preserve"> PAGEREF _Toc41209725 \h </w:instrText>
+          <w:instrText xml:space="preserve"> PAGEREF _Toc41239465 \h </w:instrText>
         </w:r>
         <w:r>
           <w:rPr>
@@ -2163,7 +2101,7 @@
           <w:lang w:eastAsia="es-ES"/>
         </w:rPr>
       </w:pPr>
-      <w:hyperlink w:anchor="_Toc41209726" w:history="1">
+      <w:hyperlink w:anchor="_Toc41239466" w:history="1">
         <w:r>
           <w:rPr>
             <w:rStyle w:val="Hipervnculo"/>
@@ -2206,7 +2144,7 @@
             <w:noProof/>
             <w:webHidden/>
           </w:rPr>
-          <w:instrText xml:space="preserve"> PAGEREF _Toc41209726 \h </w:instrText>
+          <w:instrText xml:space="preserve"> PAGEREF _Toc41239466 \h </w:instrText>
         </w:r>
         <w:r>
           <w:rPr>
@@ -2251,7 +2189,7 @@
           <w:lang w:eastAsia="es-ES"/>
         </w:rPr>
       </w:pPr>
-      <w:hyperlink w:anchor="_Toc41209727" w:history="1">
+      <w:hyperlink w:anchor="_Toc41239467" w:history="1">
         <w:r>
           <w:rPr>
             <w:rStyle w:val="Hipervnculo"/>
@@ -2294,7 +2232,7 @@
             <w:noProof/>
             <w:webHidden/>
           </w:rPr>
-          <w:instrText xml:space="preserve"> PAGEREF _Toc41209727 \h </w:instrText>
+          <w:instrText xml:space="preserve"> PAGEREF _Toc41239467 \h </w:instrText>
         </w:r>
         <w:r>
           <w:rPr>
@@ -2335,7 +2273,7 @@
           <w:lang w:eastAsia="es-ES"/>
         </w:rPr>
       </w:pPr>
-      <w:hyperlink w:anchor="_Toc41209728" w:history="1">
+      <w:hyperlink w:anchor="_Toc41239468" w:history="1">
         <w:r>
           <w:rPr>
             <w:rStyle w:val="Hipervnculo"/>
@@ -2378,7 +2316,7 @@
             <w:noProof/>
             <w:webHidden/>
           </w:rPr>
-          <w:instrText xml:space="preserve"> PAGEREF _Toc41209728 \h </w:instrText>
+          <w:instrText xml:space="preserve"> PAGEREF _Toc41239468 \h </w:instrText>
         </w:r>
         <w:r>
           <w:rPr>
@@ -2423,7 +2361,7 @@
           <w:lang w:eastAsia="es-ES"/>
         </w:rPr>
       </w:pPr>
-      <w:hyperlink w:anchor="_Toc41209729" w:history="1">
+      <w:hyperlink w:anchor="_Toc41239469" w:history="1">
         <w:r>
           <w:rPr>
             <w:rStyle w:val="Hipervnculo"/>
@@ -2466,7 +2404,7 @@
             <w:noProof/>
             <w:webHidden/>
           </w:rPr>
-          <w:instrText xml:space="preserve"> PAGEREF _Toc41209729 \h </w:instrText>
+          <w:instrText xml:space="preserve"> PAGEREF _Toc41239469 \h </w:instrText>
         </w:r>
         <w:r>
           <w:rPr>
@@ -2511,7 +2449,7 @@
           <w:lang w:eastAsia="es-ES"/>
         </w:rPr>
       </w:pPr>
-      <w:hyperlink w:anchor="_Toc41209730" w:history="1">
+      <w:hyperlink w:anchor="_Toc41239470" w:history="1">
         <w:r>
           <w:rPr>
             <w:rStyle w:val="Hipervnculo"/>
@@ -2554,7 +2492,7 @@
             <w:noProof/>
             <w:webHidden/>
           </w:rPr>
-          <w:instrText xml:space="preserve"> PAGEREF _Toc41209730 \h </w:instrText>
+          <w:instrText xml:space="preserve"> PAGEREF _Toc41239470 \h </w:instrText>
         </w:r>
         <w:r>
           <w:rPr>
@@ -2599,7 +2537,7 @@
           <w:lang w:eastAsia="es-ES"/>
         </w:rPr>
       </w:pPr>
-      <w:hyperlink w:anchor="_Toc41209731" w:history="1">
+      <w:hyperlink w:anchor="_Toc41239471" w:history="1">
         <w:r>
           <w:rPr>
             <w:rStyle w:val="Hipervnculo"/>
@@ -2642,7 +2580,7 @@
             <w:noProof/>
             <w:webHidden/>
           </w:rPr>
-          <w:instrText xml:space="preserve"> PAGEREF _Toc41209731 \h </w:instrText>
+          <w:instrText xml:space="preserve"> PAGEREF _Toc41239471 \h </w:instrText>
         </w:r>
         <w:r>
           <w:rPr>
@@ -2687,7 +2625,7 @@
           <w:lang w:eastAsia="es-ES"/>
         </w:rPr>
       </w:pPr>
-      <w:hyperlink w:anchor="_Toc41209732" w:history="1">
+      <w:hyperlink w:anchor="_Toc41239472" w:history="1">
         <w:r>
           <w:rPr>
             <w:rStyle w:val="Hipervnculo"/>
@@ -2730,7 +2668,7 @@
             <w:noProof/>
             <w:webHidden/>
           </w:rPr>
-          <w:instrText xml:space="preserve"> PAGEREF _Toc41209732 \h </w:instrText>
+          <w:instrText xml:space="preserve"> PAGEREF _Toc41239472 \h </w:instrText>
         </w:r>
         <w:r>
           <w:rPr>
@@ -2775,7 +2713,7 @@
           <w:lang w:eastAsia="es-ES"/>
         </w:rPr>
       </w:pPr>
-      <w:hyperlink w:anchor="_Toc41209733" w:history="1">
+      <w:hyperlink w:anchor="_Toc41239473" w:history="1">
         <w:r>
           <w:rPr>
             <w:rStyle w:val="Hipervnculo"/>
@@ -2818,7 +2756,7 @@
             <w:noProof/>
             <w:webHidden/>
           </w:rPr>
-          <w:instrText xml:space="preserve"> PAGEREF _Toc41209733 \h </w:instrText>
+          <w:instrText xml:space="preserve"> PAGEREF _Toc41239473 \h </w:instrText>
         </w:r>
         <w:r>
           <w:rPr>
@@ -2859,7 +2797,7 @@
           <w:lang w:eastAsia="es-ES"/>
         </w:rPr>
       </w:pPr>
-      <w:hyperlink w:anchor="_Toc41209734" w:history="1">
+      <w:hyperlink w:anchor="_Toc41239474" w:history="1">
         <w:r>
           <w:rPr>
             <w:rStyle w:val="Hipervnculo"/>
@@ -2881,7 +2819,7 @@
             <w:rStyle w:val="Hipervnculo"/>
             <w:noProof/>
           </w:rPr>
-          <w:t>Pruebas</w:t>
+          <w:t>Implementación</w:t>
         </w:r>
         <w:r>
           <w:rPr>
@@ -2902,7 +2840,7 @@
             <w:noProof/>
             <w:webHidden/>
           </w:rPr>
-          <w:instrText xml:space="preserve"> PAGEREF _Toc41209734 \h </w:instrText>
+          <w:instrText xml:space="preserve"> PAGEREF _Toc41239474 \h </w:instrText>
         </w:r>
         <w:r>
           <w:rPr>
@@ -2943,7 +2881,7 @@
           <w:lang w:eastAsia="es-ES"/>
         </w:rPr>
       </w:pPr>
-      <w:hyperlink w:anchor="_Toc41209735" w:history="1">
+      <w:hyperlink w:anchor="_Toc41239475" w:history="1">
         <w:r>
           <w:rPr>
             <w:rStyle w:val="Hipervnculo"/>
@@ -2965,6 +2903,90 @@
             <w:rStyle w:val="Hipervnculo"/>
             <w:noProof/>
           </w:rPr>
+          <w:t>Pruebas</w:t>
+        </w:r>
+        <w:r>
+          <w:rPr>
+            <w:noProof/>
+            <w:webHidden/>
+          </w:rPr>
+          <w:tab/>
+        </w:r>
+        <w:r>
+          <w:rPr>
+            <w:noProof/>
+            <w:webHidden/>
+          </w:rPr>
+          <w:fldChar w:fldCharType="begin"/>
+        </w:r>
+        <w:r>
+          <w:rPr>
+            <w:noProof/>
+            <w:webHidden/>
+          </w:rPr>
+          <w:instrText xml:space="preserve"> PAGEREF _Toc41239475 \h </w:instrText>
+        </w:r>
+        <w:r>
+          <w:rPr>
+            <w:noProof/>
+            <w:webHidden/>
+          </w:rPr>
+        </w:r>
+        <w:r>
+          <w:rPr>
+            <w:noProof/>
+            <w:webHidden/>
+          </w:rPr>
+          <w:fldChar w:fldCharType="separate"/>
+        </w:r>
+        <w:r>
+          <w:rPr>
+            <w:noProof/>
+            <w:webHidden/>
+          </w:rPr>
+          <w:t>17</w:t>
+        </w:r>
+        <w:r>
+          <w:rPr>
+            <w:noProof/>
+            <w:webHidden/>
+          </w:rPr>
+          <w:fldChar w:fldCharType="end"/>
+        </w:r>
+      </w:hyperlink>
+    </w:p>
+    <w:p>
+      <w:pPr>
+        <w:pStyle w:val="TDC1"/>
+        <w:rPr>
+          <w:rFonts w:eastAsiaTheme="minorEastAsia"/>
+          <w:noProof/>
+          <w:sz w:val="22"/>
+          <w:lang w:eastAsia="es-ES"/>
+        </w:rPr>
+      </w:pPr>
+      <w:hyperlink w:anchor="_Toc41239476" w:history="1">
+        <w:r>
+          <w:rPr>
+            <w:rStyle w:val="Hipervnculo"/>
+            <w:noProof/>
+          </w:rPr>
+          <w:t>6</w:t>
+        </w:r>
+        <w:r>
+          <w:rPr>
+            <w:rFonts w:eastAsiaTheme="minorEastAsia"/>
+            <w:noProof/>
+            <w:sz w:val="22"/>
+            <w:lang w:eastAsia="es-ES"/>
+          </w:rPr>
+          <w:tab/>
+        </w:r>
+        <w:r>
+          <w:rPr>
+            <w:rStyle w:val="Hipervnculo"/>
+            <w:noProof/>
+          </w:rPr>
           <w:t>Manual de usuario</w:t>
         </w:r>
         <w:r>
@@ -2986,7 +3008,7 @@
             <w:noProof/>
             <w:webHidden/>
           </w:rPr>
-          <w:instrText xml:space="preserve"> PAGEREF _Toc41209735 \h </w:instrText>
+          <w:instrText xml:space="preserve"> PAGEREF _Toc41239476 \h </w:instrText>
         </w:r>
         <w:r>
           <w:rPr>
@@ -3006,7 +3028,7 @@
             <w:noProof/>
             <w:webHidden/>
           </w:rPr>
-          <w:t>13</w:t>
+          <w:t>19</w:t>
         </w:r>
         <w:r>
           <w:rPr>
@@ -3025,17 +3047,105 @@
           <w:tab w:val="right" w:leader="dot" w:pos="8494"/>
         </w:tabs>
         <w:rPr>
+          <w:rFonts w:eastAsiaTheme="minorEastAsia"/>
+          <w:noProof/>
+          <w:sz w:val="22"/>
+          <w:lang w:eastAsia="es-ES"/>
+        </w:rPr>
+      </w:pPr>
+      <w:hyperlink w:anchor="_Toc41239477" w:history="1">
+        <w:r>
+          <w:rPr>
+            <w:rStyle w:val="Hipervnculo"/>
+            <w:noProof/>
+          </w:rPr>
+          <w:t>6.1</w:t>
+        </w:r>
+        <w:r>
+          <w:rPr>
+            <w:rFonts w:eastAsiaTheme="minorEastAsia"/>
+            <w:noProof/>
+            <w:sz w:val="22"/>
+            <w:lang w:eastAsia="es-ES"/>
+          </w:rPr>
+          <w:tab/>
+        </w:r>
+        <w:r>
+          <w:rPr>
+            <w:rStyle w:val="Hipervnculo"/>
+            <w:noProof/>
+          </w:rPr>
+          <w:t>Mashup</w:t>
+        </w:r>
+        <w:r>
+          <w:rPr>
+            <w:noProof/>
+            <w:webHidden/>
+          </w:rPr>
+          <w:tab/>
+        </w:r>
+        <w:r>
+          <w:rPr>
+            <w:noProof/>
+            <w:webHidden/>
+          </w:rPr>
+          <w:fldChar w:fldCharType="begin"/>
+        </w:r>
+        <w:r>
+          <w:rPr>
+            <w:noProof/>
+            <w:webHidden/>
+          </w:rPr>
+          <w:instrText xml:space="preserve"> PAGEREF _Toc41239477 \h </w:instrText>
+        </w:r>
+        <w:r>
+          <w:rPr>
+            <w:noProof/>
+            <w:webHidden/>
+          </w:rPr>
+        </w:r>
+        <w:r>
+          <w:rPr>
+            <w:noProof/>
+            <w:webHidden/>
+          </w:rPr>
+          <w:fldChar w:fldCharType="separate"/>
+        </w:r>
+        <w:r>
+          <w:rPr>
+            <w:noProof/>
+            <w:webHidden/>
+          </w:rPr>
+          <w:t>19</w:t>
+        </w:r>
+        <w:r>
+          <w:rPr>
+            <w:noProof/>
+            <w:webHidden/>
+          </w:rPr>
+          <w:fldChar w:fldCharType="end"/>
+        </w:r>
+      </w:hyperlink>
+    </w:p>
+    <w:p>
+      <w:pPr>
+        <w:pStyle w:val="TDC2"/>
+        <w:tabs>
+          <w:tab w:val="left" w:pos="880"/>
+          <w:tab w:val="right" w:leader="dot" w:pos="8494"/>
+        </w:tabs>
+        <w:rPr>
           <w:rStyle w:val="Hipervnculo"/>
           <w:noProof/>
         </w:rPr>
       </w:pPr>
-      <w:hyperlink w:anchor="_Toc41209736" w:history="1">
+      <w:hyperlink w:anchor="_Toc41239478" w:history="1">
         <w:r>
           <w:rPr>
             <w:rStyle w:val="Hipervnculo"/>
             <w:noProof/>
           </w:rPr>
-          <w:t>5.1</w:t>
+          <w:t>6.2</w:t>
         </w:r>
         <w:r>
           <w:rPr>
@@ -3072,7 +3182,7 @@
             <w:noProof/>
             <w:webHidden/>
           </w:rPr>
-          <w:instrText xml:space="preserve"> PAGEREF _Toc41209736 \h </w:instrText>
+          <w:instrText xml:space="preserve"> PAGEREF _Toc41239478 \h </w:instrText>
         </w:r>
         <w:r>
           <w:rPr>
@@ -3092,7 +3202,7 @@
             <w:noProof/>
             <w:webHidden/>
           </w:rPr>
-          <w:t>13</w:t>
+          <w:t>22</w:t>
         </w:r>
         <w:r>
           <w:rPr>
@@ -3124,7 +3234,7 @@
       <w:r>
         <w:t xml:space="preserve"> </w:t>
       </w:r>
-      <w:bookmarkStart w:id="1" w:name="_Toc41209721"/>
+      <w:bookmarkStart w:id="1" w:name="_Toc41239461"/>
       <w:r>
         <w:t>Introducción</w:t>
       </w:r>
@@ -3136,96 +3246,23 @@
       <w:pPr>
         <w:jc w:val="both"/>
       </w:pPr>
-      <w:proofErr w:type="spellStart"/>
-      <w:r>
-        <w:t>Moovid</w:t>
-      </w:r>
-      <w:proofErr w:type="spellEnd"/>
-      <w:r>
-        <w:t xml:space="preserve"> es una aplicación web que pretende integrar Google </w:t>
-      </w:r>
-      <w:proofErr w:type="spellStart"/>
-      <w:r>
-        <w:t>Photos</w:t>
-      </w:r>
-      <w:proofErr w:type="spellEnd"/>
-      <w:r>
-        <w:t xml:space="preserve"> junto con Google Drive y </w:t>
-      </w:r>
-      <w:proofErr w:type="spellStart"/>
+      <w:r>
+        <w:t xml:space="preserve">Moovid es una aplicación web que pretende integrar Google Photos junto con Google Drive y </w:t>
+      </w:r>
       <w:r>
         <w:rPr>
           <w:sz w:val="22"/>
         </w:rPr>
-        <w:t>Language</w:t>
-      </w:r>
-      <w:proofErr w:type="spellEnd"/>
+        <w:t>Language Understanding Intelligent Service</w:t>
+      </w:r>
       <w:r>
         <w:rPr>
           <w:sz w:val="22"/>
         </w:rPr>
-        <w:t xml:space="preserve"> </w:t>
-      </w:r>
-      <w:proofErr w:type="spellStart"/>
-      <w:r>
-        <w:rPr>
-          <w:sz w:val="22"/>
-        </w:rPr>
-        <w:t>Understanding</w:t>
-      </w:r>
-      <w:proofErr w:type="spellEnd"/>
-      <w:r>
-        <w:rPr>
-          <w:sz w:val="22"/>
-        </w:rPr>
-        <w:t xml:space="preserve"> </w:t>
-      </w:r>
-      <w:proofErr w:type="spellStart"/>
-      <w:r>
-        <w:rPr>
-          <w:sz w:val="22"/>
-        </w:rPr>
-        <w:t>Intelligent</w:t>
-      </w:r>
-      <w:proofErr w:type="spellEnd"/>
-      <w:r>
-        <w:rPr>
-          <w:sz w:val="22"/>
-        </w:rPr>
-        <w:t xml:space="preserve"> </w:t>
-      </w:r>
-      <w:proofErr w:type="spellStart"/>
-      <w:r>
-        <w:rPr>
-          <w:sz w:val="22"/>
-        </w:rPr>
-        <w:t>Service</w:t>
-      </w:r>
-      <w:proofErr w:type="spellEnd"/>
-      <w:r>
-        <w:rPr>
-          <w:sz w:val="22"/>
-        </w:rPr>
         <w:t xml:space="preserve"> (</w:t>
       </w:r>
       <w:r>
-        <w:t xml:space="preserve">LUIS – parte de los </w:t>
-      </w:r>
-      <w:proofErr w:type="spellStart"/>
-      <w:r>
-        <w:t>Cognitive</w:t>
-      </w:r>
-      <w:proofErr w:type="spellEnd"/>
-      <w:r>
-        <w:t xml:space="preserve"> </w:t>
-      </w:r>
-      <w:proofErr w:type="spellStart"/>
-      <w:r>
-        <w:t>Services</w:t>
-      </w:r>
-      <w:proofErr w:type="spellEnd"/>
-      <w:r>
-        <w:t xml:space="preserve"> de Microsoft).</w:t>
+        <w:t>LUIS – parte de los Cognitive Services de Microsoft).</w:t>
       </w:r>
     </w:p>
     <w:p>
@@ -3233,15 +3270,51 @@
         <w:jc w:val="both"/>
       </w:pPr>
       <w:r>
+        <w:t>El nombre es una fusión de Moo- (comúnmente usado para nombrar bots</w:t>
+      </w:r>
+      <w:r>
+        <w:t xml:space="preserve"> en internet</w:t>
+      </w:r>
+      <w:r>
+        <w:t xml:space="preserve">) y coincidir con las primeras letras de </w:t>
+      </w:r>
+      <w:r>
+        <w:t>“</w:t>
+      </w:r>
+      <w:r>
+        <w:t>montaje</w:t>
+      </w:r>
+      <w:r>
+        <w:t>”</w:t>
+      </w:r>
+      <w:r>
+        <w:t xml:space="preserve">, y -vid como abreviatura o corte de la palabra vídeo o video en inglés. Aprovechando esta última parte del nombre nace nuestro logo, una uva, puesto que es el fruto de la </w:t>
+      </w:r>
+      <w:r>
+        <w:t>“</w:t>
+      </w:r>
+      <w:r>
+        <w:t>Vid</w:t>
+      </w:r>
+      <w:r>
+        <w:t>”</w:t>
+      </w:r>
+      <w:r>
+        <w:t>.</w:t>
+      </w:r>
+    </w:p>
+    <w:p>
+      <w:pPr>
+        <w:jc w:val="both"/>
+      </w:pPr>
+      <w:r>
         <w:t xml:space="preserve">Su objetivo principal es crear de manera automática </w:t>
       </w:r>
-      <w:proofErr w:type="spellStart"/>
-      <w:r>
-        <w:t>videomontajes</w:t>
-      </w:r>
-      <w:proofErr w:type="spellEnd"/>
-      <w:r>
-        <w:t xml:space="preserve"> personalizados a partir de la biblioteca de fotos del usuario. Por medio del lenguaje natural, el usuario tiene la posibilidad de indicarle a la aplicación los parámetros que desea que tenga el montaje, desde la selección de fotos en función de su fecha y lugar de captura, hasta la selección en función del contenido de la propia imagen. Estos parámetros los indica el usuario a través de una interfaz que reconoce el lenguaje natural, gracias a LUIS.</w:t>
+      <w:r>
+        <w:t>foto</w:t>
+      </w:r>
+      <w:r>
+        <w:t>montajes personalizados a partir de la biblioteca de fotos del usuario. Por medio del lenguaje natural, el usuario tiene la posibilidad de indicarle a la aplicación los parámetros que desea que tenga el montaje, desde la selección de fotos en función de su fecha y lugar de captura, hasta la selección en función del contenido de la propia imagen. Estos parámetros los indica el usuario a través de una interfaz que reconoce el lenguaje natural, gracias a LUIS.</w:t>
       </w:r>
     </w:p>
     <w:p>
@@ -3267,7 +3340,7 @@
         <w:spacing w:line="259" w:lineRule="auto"/>
       </w:pPr>
       <w:bookmarkStart w:id="2" w:name="_Toc471899225"/>
-      <w:bookmarkStart w:id="3" w:name="_Toc41209722"/>
+      <w:bookmarkStart w:id="3" w:name="_Toc41239462"/>
       <w:r>
         <w:t>Aplicaciones integradas</w:t>
       </w:r>
@@ -3303,35 +3376,38 @@
           <w:b/>
           <w:bCs/>
         </w:rPr>
-        <w:t xml:space="preserve">Google </w:t>
-      </w:r>
-      <w:proofErr w:type="spellStart"/>
+        <w:t>Google Photos</w:t>
+      </w:r>
+      <w:r>
+        <w:t>. Proporciona un análisis exhaustivo (Computer Vision) de la biblioteca de fotos del usuario, permitiendo clasificar cada foto en distintas categorías en función de su contenido, ubicación geográfica, y marca de tiempo. Se integra con LUIS para aplicar parámetros en función de lo que desee el usuario, y se utiliza además para ofrecer recomendaciones personalizadas.</w:t>
+      </w:r>
+    </w:p>
+    <w:p>
+      <w:pPr>
+        <w:jc w:val="both"/>
+      </w:pPr>
       <w:r>
         <w:rPr>
           <w:b/>
           <w:bCs/>
         </w:rPr>
-        <w:t>Photos</w:t>
-      </w:r>
-      <w:proofErr w:type="spellEnd"/>
-      <w:r>
-        <w:t>. Proporciona un análisis exhaustivo (</w:t>
-      </w:r>
-      <w:proofErr w:type="spellStart"/>
-      <w:r>
-        <w:t>Computer</w:t>
-      </w:r>
-      <w:proofErr w:type="spellEnd"/>
-      <w:r>
-        <w:t xml:space="preserve"> </w:t>
-      </w:r>
-      <w:proofErr w:type="spellStart"/>
-      <w:r>
-        <w:t>Vision</w:t>
-      </w:r>
-      <w:proofErr w:type="spellEnd"/>
-      <w:r>
-        <w:t>) de la biblioteca de fotos del usuario, permitiendo clasificar cada foto en distintas categorías en función de su contenido, ubicación geográfica, y marca de tiempo. Se integra con LUIS para aplicar parámetros en función de lo que desee el usuario, y se utiliza además para ofrecer recomendaciones personalizadas.</w:t>
+        <w:t>Spotify</w:t>
+      </w:r>
+      <w:r>
+        <w:t xml:space="preserve">. </w:t>
+      </w:r>
+      <w:r>
+        <w:t>Encargado de, según las especificaciones del cliente, encontrar canciones adecuada para el montaje, esta lista de canciones será dada a la API de You</w:t>
+      </w:r>
+      <w:r>
+        <w:t>T</w:t>
+      </w:r>
+      <w:r>
+        <w:t xml:space="preserve">ube. Es </w:t>
+      </w:r>
+      <w:r>
+        <w:lastRenderedPageBreak/>
+        <w:t>capaz de identificar artistas o estilos de canciones (pausada, bailable, etc...) y devolver las canciones que concuerden con dichos criterios.</w:t>
       </w:r>
     </w:p>
     <w:p>
@@ -3343,49 +3419,14 @@
           <w:b/>
           <w:bCs/>
         </w:rPr>
-        <w:t>Spotify</w:t>
-      </w:r>
-      <w:r>
-        <w:t xml:space="preserve">. </w:t>
-      </w:r>
-      <w:r>
-        <w:t>Encargado de, según las especificaciones del cliente, encontrar canciones adecuada para el montaje, esta lista de canciones será dada a la API de You</w:t>
-      </w:r>
-      <w:r>
-        <w:t>T</w:t>
-      </w:r>
-      <w:r>
-        <w:t>ube. Es capaz de identificar artistas o estilos de canciones (pausada, bailable, etc...) y devolver las canciones que concuerden con dichos criterios.</w:t>
-      </w:r>
-    </w:p>
-    <w:p>
-      <w:pPr>
-        <w:jc w:val="both"/>
-      </w:pPr>
-      <w:proofErr w:type="spellStart"/>
-      <w:r>
-        <w:rPr>
-          <w:b/>
-          <w:bCs/>
-        </w:rPr>
-        <w:t>Youtube</w:t>
-      </w:r>
-      <w:proofErr w:type="spellEnd"/>
-      <w:r>
-        <w:rPr>
-          <w:b/>
-          <w:bCs/>
-        </w:rPr>
-        <w:t xml:space="preserve">. </w:t>
+        <w:t xml:space="preserve">Youtube. </w:t>
       </w:r>
       <w:r>
         <w:t xml:space="preserve">Tras recibir la lista de canciones de Spotify se encargará de buscar las </w:t>
       </w:r>
-      <w:proofErr w:type="spellStart"/>
       <w:r>
         <w:t>URLs</w:t>
       </w:r>
-      <w:proofErr w:type="spellEnd"/>
       <w:r>
         <w:t xml:space="preserve"> de dichas canciones para que puedan ser añadidas al montaje final.</w:t>
       </w:r>
@@ -3477,17 +3518,8 @@
                 <w:b w:val="0"/>
                 <w:sz w:val="22"/>
               </w:rPr>
-              <w:t xml:space="preserve">Google </w:t>
-            </w:r>
-            <w:proofErr w:type="spellStart"/>
-            <w:r>
-              <w:rPr>
-                <w:b w:val="0"/>
-                <w:sz w:val="22"/>
-              </w:rPr>
-              <w:t>Photos</w:t>
-            </w:r>
-            <w:proofErr w:type="spellEnd"/>
+              <w:t>Google Photos</w:t>
+            </w:r>
           </w:p>
         </w:tc>
         <w:tc>
@@ -3504,7 +3536,7 @@
             <w:pPr>
               <w:cnfStyle w:val="000000100000" w:firstRow="0" w:lastRow="0" w:firstColumn="0" w:lastColumn="0" w:oddVBand="0" w:evenVBand="0" w:oddHBand="1" w:evenHBand="0" w:firstRowFirstColumn="0" w:firstRowLastColumn="0" w:lastRowFirstColumn="0" w:lastRowLastColumn="0"/>
             </w:pPr>
-            <w:hyperlink r:id="rId14" w:history="1">
+            <w:hyperlink r:id="rId15" w:history="1">
               <w:r>
                 <w:rPr>
                   <w:rStyle w:val="Hipervnculo"/>
@@ -3539,7 +3571,6 @@
                 <w:sz w:val="22"/>
               </w:rPr>
             </w:pPr>
-            <w:proofErr w:type="spellStart"/>
             <w:r>
               <w:rPr>
                 <w:b w:val="0"/>
@@ -3548,7 +3579,6 @@
               </w:rPr>
               <w:t>Youtube</w:t>
             </w:r>
-            <w:proofErr w:type="spellEnd"/>
           </w:p>
         </w:tc>
         <w:tc>
@@ -3570,7 +3600,7 @@
                 <w:u w:val="single"/>
               </w:rPr>
             </w:pPr>
-            <w:hyperlink r:id="rId15" w:history="1">
+            <w:hyperlink r:id="rId16" w:history="1">
               <w:r>
                 <w:rPr>
                   <w:rStyle w:val="Hipervnculo"/>
@@ -3635,7 +3665,7 @@
                 <w:lang w:val="de-DE"/>
               </w:rPr>
             </w:pPr>
-            <w:hyperlink r:id="rId16" w:history="1">
+            <w:hyperlink r:id="rId17" w:history="1">
               <w:r>
                 <w:rPr>
                   <w:rStyle w:val="Hipervnculo"/>
@@ -3700,7 +3730,7 @@
                 <w:lang w:val="de-DE"/>
               </w:rPr>
             </w:pPr>
-            <w:hyperlink r:id="rId17" w:history="1">
+            <w:hyperlink r:id="rId18" w:history="1">
               <w:r>
                 <w:rPr>
                   <w:rStyle w:val="Hipervnculo"/>
@@ -3753,7 +3783,7 @@
       <w:pPr>
         <w:pStyle w:val="Ttulo2"/>
       </w:pPr>
-      <w:bookmarkStart w:id="4" w:name="_Toc41209723"/>
+      <w:bookmarkStart w:id="4" w:name="_Toc41239463"/>
       <w:r>
         <w:t>Evolución del proyecto</w:t>
       </w:r>
@@ -3761,71 +3791,31 @@
     </w:p>
     <w:p/>
     <w:p>
-      <w:pPr>
-        <w:jc w:val="both"/>
-      </w:pPr>
-      <w:r>
-        <w:t xml:space="preserve">Al principio se pensaba implementar tres </w:t>
-      </w:r>
-      <w:proofErr w:type="spellStart"/>
-      <w:r>
-        <w:t>APIs</w:t>
-      </w:r>
-      <w:proofErr w:type="spellEnd"/>
-      <w:r>
-        <w:t xml:space="preserve">, Google Drive, </w:t>
-      </w:r>
-      <w:proofErr w:type="spellStart"/>
-      <w:r>
-        <w:t>Photos</w:t>
-      </w:r>
-      <w:proofErr w:type="spellEnd"/>
-      <w:r>
-        <w:t xml:space="preserve"> y LUIS, sin embargo tras un estudio detenido de las documentaciones pertinentes decidimos dejar drive ya que </w:t>
-      </w:r>
-      <w:proofErr w:type="spellStart"/>
-      <w:r>
-        <w:t>Photos</w:t>
-      </w:r>
-      <w:proofErr w:type="spellEnd"/>
-      <w:r>
-        <w:t xml:space="preserve"> ya nos permitía almacenar y descargar las fotos necesarias. Para añadir la complejidad restante al proyecto decidimos implementar música en los montajes en la forma de las </w:t>
-      </w:r>
-      <w:proofErr w:type="spellStart"/>
-      <w:r>
-        <w:t>APIs</w:t>
-      </w:r>
-      <w:proofErr w:type="spellEnd"/>
-      <w:r>
-        <w:t xml:space="preserve"> de Spotify y </w:t>
-      </w:r>
-      <w:proofErr w:type="spellStart"/>
-      <w:r>
-        <w:t>Youtube</w:t>
-      </w:r>
-      <w:proofErr w:type="spellEnd"/>
-      <w:r>
-        <w:t xml:space="preserve">. Adicionalmente, para el montaje del video en cuestión </w:t>
-      </w:r>
-      <w:r>
-        <w:t>ha sido necesario desarrollar scripts adicionales</w:t>
-      </w:r>
-      <w:r>
-        <w:t xml:space="preserve"> usando la librería </w:t>
-      </w:r>
-      <w:proofErr w:type="spellStart"/>
-      <w:r>
-        <w:t>ffmpeg</w:t>
-      </w:r>
-      <w:proofErr w:type="spellEnd"/>
-      <w:r>
-        <w:t xml:space="preserve"> que coge las canciones y las fotos y produce el montaje. H</w:t>
-      </w:r>
-      <w:r>
-        <w:t>a supuesto un verdadero reto dada la falta de ejemplos previos</w:t>
-      </w:r>
-      <w:r>
-        <w:t>.</w:t>
+      <w:r>
+        <w:t>Nuestra idea inicial era implementar tres APIs, Google Drive, Photos y LUIS, sin embargo tras avanzar en el proyecto íbamos descubriendo que las posibilidades que nos brindaban las APIs elegidas a veces no era lo esperado.</w:t>
+      </w:r>
+      <w:r>
+        <w:br/>
+        <w:t>Por ello</w:t>
+      </w:r>
+      <w:r>
+        <w:t xml:space="preserve"> uno de los principales cambios fue cambiar de APIs, empezando por eliminar Google Drive ya que Photos nos permitía almacenar y descargar las fotos necesarias para nuestra idea.</w:t>
+      </w:r>
+      <w:r>
+        <w:br/>
+        <w:t>Pensamos que una buena API a añadir sería Spotify puesto que un montaje sin música no es un montaje, por ello decidimos implementarla, pero encontramos un problema y es que descargar música no es posible, por ello, añadimos YouTube, que junto a Spotify nos haría conseguir la canción que quisiéramos.</w:t>
+      </w:r>
+      <w:r>
+        <w:br/>
+        <w:t>Para ello además usamos una librería externa donde obtenemos el enlace de YouTube y lo convertimos a mp3 desde cliente.</w:t>
+      </w:r>
+      <w:r>
+        <w:br/>
+        <w:t>Para juntar todo, ha sido complicado puesto que un montaje en servidor nos era imposible, así que también decidimos hacerlo desde cliente, gracias a la librería FFMPEG , que una vez tenemos las fotos y la música se encarga de montar el vídeo.</w:t>
+      </w:r>
+      <w:r>
+        <w:br/>
+        <w:t xml:space="preserve">Ha sido todo un reto hacer este mashup debido a la falta de ejemplos parecidos, y la novedad de una API para reconocer el lenguaje humano. </w:t>
       </w:r>
       <w:r>
         <w:rPr>
@@ -3838,7 +3828,7 @@
       <w:pPr>
         <w:pStyle w:val="Ttulo1"/>
       </w:pPr>
-      <w:bookmarkStart w:id="5" w:name="_Toc41209724"/>
+      <w:bookmarkStart w:id="5" w:name="_Toc41239464"/>
       <w:r>
         <w:lastRenderedPageBreak/>
         <w:t>Prototipos de interfaz de usuario</w:t>
@@ -3850,7 +3840,7 @@
       <w:pPr>
         <w:pStyle w:val="Ttulo2"/>
       </w:pPr>
-      <w:bookmarkStart w:id="6" w:name="_Toc41209725"/>
+      <w:bookmarkStart w:id="6" w:name="_Toc41239465"/>
       <w:r>
         <w:t>Vista Inicio</w:t>
       </w:r>
@@ -3862,31 +3852,7 @@
         <w:jc w:val="both"/>
       </w:pPr>
       <w:r>
-        <w:t xml:space="preserve">Esta vista </w:t>
-      </w:r>
-      <w:proofErr w:type="spellStart"/>
-      <w:r>
-        <w:t>esta</w:t>
-      </w:r>
-      <w:proofErr w:type="spellEnd"/>
-      <w:r>
-        <w:t xml:space="preserve"> disponible antes de hacer </w:t>
-      </w:r>
-      <w:proofErr w:type="spellStart"/>
-      <w:r>
-        <w:t>login</w:t>
-      </w:r>
-      <w:proofErr w:type="spellEnd"/>
-      <w:r>
-        <w:t xml:space="preserve"> con Google </w:t>
-      </w:r>
-      <w:proofErr w:type="spellStart"/>
-      <w:r>
-        <w:t>Photos</w:t>
-      </w:r>
-      <w:proofErr w:type="spellEnd"/>
-      <w:r>
-        <w:t>, se muestra un icono para iniciar sesión y la ventana de conversación con LUIS donde se escribirán las diferentes instrucciones</w:t>
+        <w:t>Esta vista esta disponible antes de hacer login con Google Photos, se muestra un icono para iniciar sesión y la ventana de conversación con LUIS donde se escribirán las diferentes instrucciones</w:t>
       </w:r>
     </w:p>
     <w:p>
@@ -3912,7 +3878,7 @@
                     </pic:cNvPicPr>
                   </pic:nvPicPr>
                   <pic:blipFill>
-                    <a:blip r:embed="rId18" cstate="print">
+                    <a:blip r:embed="rId19" cstate="print">
                       <a:extLst>
                         <a:ext uri="{28A0092B-C50C-407E-A947-70E740481C1C}">
                           <a14:useLocalDpi xmlns:a14="http://schemas.microsoft.com/office/drawing/2010/main" val="0"/>
@@ -3948,7 +3914,7 @@
       <w:pPr>
         <w:pStyle w:val="Ttulo2"/>
       </w:pPr>
-      <w:bookmarkStart w:id="7" w:name="_Toc41209726"/>
+      <w:bookmarkStart w:id="7" w:name="_Toc41239466"/>
       <w:r>
         <w:t>Vista Creación Montaje</w:t>
       </w:r>
@@ -3991,7 +3957,7 @@
                     </pic:cNvPicPr>
                   </pic:nvPicPr>
                   <pic:blipFill>
-                    <a:blip r:embed="rId19" cstate="print">
+                    <a:blip r:embed="rId20" cstate="print">
                       <a:extLst>
                         <a:ext uri="{28A0092B-C50C-407E-A947-70E740481C1C}">
                           <a14:useLocalDpi xmlns:a14="http://schemas.microsoft.com/office/drawing/2010/main" val="0"/>
@@ -4027,7 +3993,7 @@
       <w:pPr>
         <w:pStyle w:val="Ttulo2"/>
       </w:pPr>
-      <w:bookmarkStart w:id="8" w:name="_Toc41209727"/>
+      <w:bookmarkStart w:id="8" w:name="_Toc41239467"/>
       <w:r>
         <w:lastRenderedPageBreak/>
         <w:t>Vista Montaje Finalizado</w:t>
@@ -4065,7 +4031,7 @@
                     </pic:cNvPicPr>
                   </pic:nvPicPr>
                   <pic:blipFill>
-                    <a:blip r:embed="rId20" cstate="print">
+                    <a:blip r:embed="rId21" cstate="print">
                       <a:extLst>
                         <a:ext uri="{28A0092B-C50C-407E-A947-70E740481C1C}">
                           <a14:useLocalDpi xmlns:a14="http://schemas.microsoft.com/office/drawing/2010/main" val="0"/>
@@ -4115,7 +4081,7 @@
       <w:pPr>
         <w:pStyle w:val="Ttulo1"/>
       </w:pPr>
-      <w:bookmarkStart w:id="9" w:name="_Toc41209728"/>
+      <w:bookmarkStart w:id="9" w:name="_Toc41239468"/>
       <w:r>
         <w:lastRenderedPageBreak/>
         <w:t>Arquitectura</w:t>
@@ -4126,7 +4092,7 @@
       <w:pPr>
         <w:pStyle w:val="Ttulo2"/>
       </w:pPr>
-      <w:bookmarkStart w:id="10" w:name="_Toc41209729"/>
+      <w:bookmarkStart w:id="10" w:name="_Toc41239469"/>
       <w:r>
         <w:t>Diagrama de componentes</w:t>
       </w:r>
@@ -4156,7 +4122,7 @@
                     </pic:cNvPicPr>
                   </pic:nvPicPr>
                   <pic:blipFill>
-                    <a:blip r:embed="rId21">
+                    <a:blip r:embed="rId22">
                       <a:extLst>
                         <a:ext uri="{28A0092B-C50C-407E-A947-70E740481C1C}">
                           <a14:useLocalDpi xmlns:a14="http://schemas.microsoft.com/office/drawing/2010/main" val="0"/>
@@ -4193,7 +4159,7 @@
       <w:pPr>
         <w:pStyle w:val="Ttulo2"/>
       </w:pPr>
-      <w:bookmarkStart w:id="11" w:name="_Toc41209730"/>
+      <w:bookmarkStart w:id="11" w:name="_Toc41239470"/>
       <w:r>
         <w:t>Diagrama de despliegue</w:t>
       </w:r>
@@ -4220,7 +4186,7 @@
                     <pic:cNvPicPr/>
                   </pic:nvPicPr>
                   <pic:blipFill>
-                    <a:blip r:embed="rId22">
+                    <a:blip r:embed="rId23">
                       <a:extLst>
                         <a:ext uri="{28A0092B-C50C-407E-A947-70E740481C1C}">
                           <a14:useLocalDpi xmlns:a14="http://schemas.microsoft.com/office/drawing/2010/main" val="0"/>
@@ -4259,7 +4225,7 @@
       <w:pPr>
         <w:pStyle w:val="Ttulo2"/>
       </w:pPr>
-      <w:bookmarkStart w:id="12" w:name="_Toc41209731"/>
+      <w:bookmarkStart w:id="12" w:name="_Toc41239471"/>
       <w:r>
         <w:lastRenderedPageBreak/>
         <w:t>Diagrama de secuencia de alto nivel</w:t>
@@ -4288,7 +4254,7 @@
                     <pic:cNvPicPr/>
                   </pic:nvPicPr>
                   <pic:blipFill>
-                    <a:blip r:embed="rId23">
+                    <a:blip r:embed="rId24">
                       <a:extLst>
                         <a:ext uri="{28A0092B-C50C-407E-A947-70E740481C1C}">
                           <a14:useLocalDpi xmlns:a14="http://schemas.microsoft.com/office/drawing/2010/main" val="0"/>
@@ -4322,7 +4288,7 @@
           <w:u w:val="single"/>
         </w:rPr>
       </w:pPr>
-      <w:bookmarkStart w:id="13" w:name="_Toc41209732"/>
+      <w:bookmarkStart w:id="13" w:name="_Toc41239472"/>
       <w:r>
         <w:t>Diagrama de clases</w:t>
       </w:r>
@@ -4354,7 +4320,7 @@
                     </pic:cNvPicPr>
                   </pic:nvPicPr>
                   <pic:blipFill>
-                    <a:blip r:embed="rId24" cstate="print">
+                    <a:blip r:embed="rId25" cstate="print">
                       <a:extLst>
                         <a:ext uri="{28A0092B-C50C-407E-A947-70E740481C1C}">
                           <a14:useLocalDpi xmlns:a14="http://schemas.microsoft.com/office/drawing/2010/main" val="0"/>
@@ -4389,7 +4355,7 @@
       <w:pPr>
         <w:pStyle w:val="Ttulo2"/>
       </w:pPr>
-      <w:bookmarkStart w:id="14" w:name="_Toc41209733"/>
+      <w:bookmarkStart w:id="14" w:name="_Toc41239473"/>
       <w:r>
         <w:lastRenderedPageBreak/>
         <w:t>Diagrama</w:t>
@@ -4423,7 +4389,7 @@
                     </pic:cNvPicPr>
                   </pic:nvPicPr>
                   <pic:blipFill>
-                    <a:blip r:embed="rId25">
+                    <a:blip r:embed="rId26">
                       <a:extLst>
                         <a:ext uri="{28A0092B-C50C-407E-A947-70E740481C1C}">
                           <a14:useLocalDpi xmlns:a14="http://schemas.microsoft.com/office/drawing/2010/main" val="0"/>
@@ -4478,7 +4444,7 @@
                     </pic:cNvPicPr>
                   </pic:nvPicPr>
                   <pic:blipFill>
-                    <a:blip r:embed="rId26">
+                    <a:blip r:embed="rId27">
                       <a:extLst>
                         <a:ext uri="{28A0092B-C50C-407E-A947-70E740481C1C}">
                           <a14:useLocalDpi xmlns:a14="http://schemas.microsoft.com/office/drawing/2010/main" val="0"/>
@@ -4521,10 +4487,12 @@
       <w:pPr>
         <w:pStyle w:val="Ttulo1"/>
       </w:pPr>
+      <w:bookmarkStart w:id="15" w:name="_Toc41239474"/>
       <w:r>
         <w:lastRenderedPageBreak/>
         <w:t>Implementación</w:t>
       </w:r>
+      <w:bookmarkEnd w:id="15"/>
     </w:p>
     <w:p/>
     <w:p>
@@ -4551,23 +4519,7 @@
         <w:jc w:val="both"/>
       </w:pPr>
       <w:r>
-        <w:t xml:space="preserve">Gracias a </w:t>
-      </w:r>
-      <w:proofErr w:type="spellStart"/>
-      <w:r>
-        <w:t>Cognitive</w:t>
-      </w:r>
-      <w:proofErr w:type="spellEnd"/>
-      <w:r>
-        <w:t xml:space="preserve"> </w:t>
-      </w:r>
-      <w:proofErr w:type="spellStart"/>
-      <w:r>
-        <w:t>Services</w:t>
-      </w:r>
-      <w:proofErr w:type="spellEnd"/>
-      <w:r>
-        <w:t xml:space="preserve">, podemos extraer la intencionalidad del usuario y extraer entidades de interés, como fechas, temas sobre lo que hacer el montaje, el género musical y </w:t>
+        <w:t xml:space="preserve">Gracias a Cognitive Services, podemos extraer la intencionalidad del usuario y extraer entidades de interés, como fechas, temas sobre lo que hacer el montaje, el género musical y </w:t>
       </w:r>
       <w:r>
         <w:t>artistas</w:t>
@@ -4585,15 +4537,7 @@
         <w:t>Sin embargo, est</w:t>
       </w:r>
       <w:r>
-        <w:t xml:space="preserve">e servicio no nos permite tener constancia del contexto de la conversación con el usuario, el cual es imprescindible para poder mantener una conversación fluida con el </w:t>
-      </w:r>
-      <w:proofErr w:type="spellStart"/>
-      <w:r>
-        <w:t>chatbot</w:t>
-      </w:r>
-      <w:proofErr w:type="spellEnd"/>
-      <w:r>
-        <w:t>.</w:t>
+        <w:t>e servicio no nos permite tener constancia del contexto de la conversación con el usuario, el cual es imprescindible para poder mantener una conversación fluida con el chatbot.</w:t>
       </w:r>
     </w:p>
     <w:p>
@@ -4604,7 +4548,6 @@
       <w:r>
         <w:t xml:space="preserve">Para ello, el servidor procesa el contexto de la conversación y produce una respuesta acorde a él, por medio de </w:t>
       </w:r>
-      <w:proofErr w:type="spellStart"/>
       <w:r>
         <w:rPr>
           <w:i/>
@@ -4612,17 +4555,8 @@
         </w:rPr>
         <w:t>ChatResponseFactory</w:t>
       </w:r>
-      <w:proofErr w:type="spellEnd"/>
-      <w:r>
-        <w:t xml:space="preserve">. El nuevo contexto de la conversación se almacena en una variable de sesión de corta duración, por si el usuario actualiza momentáneamente la página. Este contexto permite que frases como “decide por mí” sean interpretadas correctamente y la aplicación entienda que el usuario se refiere a elegir el tema del montaje, o bien la música de este. Asimismo, el contexto permite a </w:t>
-      </w:r>
-      <w:proofErr w:type="spellStart"/>
-      <w:r>
-        <w:t>Moovid</w:t>
-      </w:r>
-      <w:proofErr w:type="spellEnd"/>
-      <w:r>
-        <w:t xml:space="preserve"> no olvidar las fechas y datos que se le hayan dicho con anterioridad, y los tenga en cuenta a la hora de hacer finalmente el montaje.</w:t>
+      <w:r>
+        <w:t>. El nuevo contexto de la conversación se almacena en una variable de sesión de corta duración, por si el usuario actualiza momentáneamente la página. Este contexto permite que frases como “decide por mí” sean interpretadas correctamente y la aplicación entienda que el usuario se refiere a elegir el tema del montaje, o bien la música de este. Asimismo, el contexto permite a Moovid no olvidar las fechas y datos que se le hayan dicho con anterioridad, y los tenga en cuenta a la hora de hacer finalmente el montaje.</w:t>
       </w:r>
     </w:p>
     <w:p>
@@ -4633,7 +4567,6 @@
       <w:r>
         <w:t xml:space="preserve">Respecto a las respuestas, la clase que se describe en el párrafo anterior se encarga de buscar la respuesta más apropiada para la situación. Una vez la encuentre, la transforma a una frase natural en el idioma correspondiente. Esto se realiza llamando a </w:t>
       </w:r>
-      <w:proofErr w:type="spellStart"/>
       <w:r>
         <w:rPr>
           <w:i/>
@@ -4641,7 +4574,6 @@
         </w:rPr>
         <w:t>ChatResponseSupplier</w:t>
       </w:r>
-      <w:proofErr w:type="spellEnd"/>
       <w:r>
         <w:t>, que es una clase que mantiene en memoria un diccionario que tiene como claves el identificador de respuesta y como valores una lista de posibles respuestas. Las respuestas son inicialmente cargadas desde un archivo XML con el idioma especificado. La clase</w:t>
       </w:r>
@@ -4694,7 +4626,6 @@
       <w:r>
         <w:t xml:space="preserve">El sistema de cargas de trabajo se centraliza en la clase </w:t>
       </w:r>
-      <w:proofErr w:type="spellStart"/>
       <w:r>
         <w:rPr>
           <w:i/>
@@ -4702,7 +4633,6 @@
         </w:rPr>
         <w:t>JobManager</w:t>
       </w:r>
-      <w:proofErr w:type="spellEnd"/>
       <w:r>
         <w:t>, y es quien se encarga de hacer todas las llamadas al modelo para obtener los datos que considere oportunos.</w:t>
       </w:r>
@@ -4715,45 +4645,138 @@
       <w:r>
         <w:t>Inicialmente, la intención era procesar todas las cargas de trabajo que iba recibiendo de distintos usuarios en un hilo dedicado (</w:t>
       </w:r>
-      <w:proofErr w:type="spellStart"/>
       <w:r>
         <w:rPr>
           <w:i/>
           <w:iCs/>
         </w:rPr>
-        <w:t>background</w:t>
-      </w:r>
-      <w:proofErr w:type="spellEnd"/>
+        <w:t>background thread</w:t>
+      </w:r>
+      <w:r>
+        <w:t xml:space="preserve">), de manera que el cliente podía ir haciendo </w:t>
+      </w:r>
       <w:r>
         <w:rPr>
           <w:i/>
           <w:iCs/>
         </w:rPr>
-        <w:t xml:space="preserve"> </w:t>
-      </w:r>
-      <w:proofErr w:type="spellStart"/>
+        <w:t>polling</w:t>
+      </w:r>
+      <w:r>
+        <w:t xml:space="preserve"> cada poco tiempo para comprobar si el servidor había terminado procesando su petición.</w:t>
+      </w:r>
+    </w:p>
+    <w:p>
+      <w:pPr>
+        <w:spacing w:line="259" w:lineRule="auto"/>
+        <w:jc w:val="both"/>
+      </w:pPr>
+      <w:r>
+        <w:t>Sin embargo, la modalidad de AppEngine de Google Cloud no permite hilos en la modalidad estándar de coste gratuito.</w:t>
+      </w:r>
+    </w:p>
+    <w:p>
+      <w:pPr>
+        <w:spacing w:line="259" w:lineRule="auto"/>
+        <w:jc w:val="both"/>
+      </w:pPr>
+      <w:r>
+        <w:t xml:space="preserve">Por lo tanto, se optó por ejecutar la carga de trabajo en el mismo hilo que la petición del usuario. Evidentemente, como </w:t>
+      </w:r>
+      <w:r>
+        <w:t>observamos</w:t>
+      </w:r>
+      <w:r>
+        <w:t xml:space="preserve"> que </w:t>
+      </w:r>
+      <w:r>
+        <w:t xml:space="preserve">esto </w:t>
+      </w:r>
+      <w:r>
+        <w:t xml:space="preserve">podía ralentizar </w:t>
+      </w:r>
+      <w:r>
+        <w:t>mucho el mensaje de</w:t>
+      </w:r>
+      <w:r>
+        <w:t xml:space="preserve"> respuesta de “Por favor, espera</w:t>
+      </w:r>
+      <w:r>
+        <w:t xml:space="preserve"> mientras te realizamos el montaje</w:t>
+      </w:r>
+      <w:r>
+        <w:t>…”</w:t>
+      </w:r>
+      <w:r>
+        <w:t>, optamos por enviar una primera respuesta con la carga de trabajo creada, como se indica en el párrafo</w:t>
+      </w:r>
+      <w:r>
+        <w:t xml:space="preserve"> anterior</w:t>
+      </w:r>
+      <w:r>
+        <w:t>, pero sin procesar nada.</w:t>
+      </w:r>
+    </w:p>
+    <w:p>
+      <w:pPr>
+        <w:spacing w:line="259" w:lineRule="auto"/>
+        <w:jc w:val="both"/>
+      </w:pPr>
+      <w:r>
+        <w:t xml:space="preserve">El cliente, por medio de </w:t>
+      </w:r>
       <w:r>
         <w:rPr>
           <w:i/>
           <w:iCs/>
         </w:rPr>
-        <w:t>thread</w:t>
-      </w:r>
-      <w:proofErr w:type="spellEnd"/>
-      <w:r>
-        <w:t xml:space="preserve">), de manera que el cliente podía ir haciendo </w:t>
-      </w:r>
-      <w:proofErr w:type="spellStart"/>
+        <w:t>JobController</w:t>
+      </w:r>
+      <w:r>
+        <w:t xml:space="preserve">, solicita a Moovid que se procese la carga de trabajo. Como esta petición sí puede durar más de lo habitual, se realiza asíncronamente en cliente. No es un enfoque ideal ya que puede incurrir en problemas de timeout si la carga de trabajo tarda </w:t>
+      </w:r>
+      <w:r>
+        <w:t xml:space="preserve">en completarse </w:t>
+      </w:r>
+      <w:r>
+        <w:t>más de lo esperado, pero es la única opción ante la imposibilidad de utilizar otros hilos en la infraestructura de despliegue.</w:t>
+      </w:r>
+    </w:p>
+    <w:p>
+      <w:pPr>
+        <w:spacing w:line="259" w:lineRule="auto"/>
+        <w:jc w:val="both"/>
+      </w:pPr>
+      <w:r>
+        <w:t>La carga de trabajo, en esencia, consiste en hacer llamadas a las APIs necesarias para recabar los datos necesarios para el montaje.</w:t>
+      </w:r>
+    </w:p>
+    <w:p>
+      <w:pPr>
+        <w:spacing w:line="259" w:lineRule="auto"/>
+        <w:jc w:val="both"/>
+      </w:pPr>
+      <w:r>
+        <w:t xml:space="preserve">En primer lugar, se invoca a </w:t>
+      </w:r>
       <w:r>
         <w:rPr>
           <w:i/>
           <w:iCs/>
         </w:rPr>
-        <w:t>polling</w:t>
-      </w:r>
-      <w:proofErr w:type="spellEnd"/>
-      <w:r>
-        <w:t xml:space="preserve"> cada poco tiempo para comprobar si el servidor había terminado procesando su petición.</w:t>
+        <w:t>Google Photos</w:t>
+      </w:r>
+      <w:r>
+        <w:t xml:space="preserve"> para hacer una búsqueda de fotos en la librería </w:t>
+      </w:r>
+      <w:r>
+        <w:t>de</w:t>
+      </w:r>
+      <w:r>
+        <w:t xml:space="preserve"> la nube del usuario. Esta búsqueda se realiza acorde a parámetros que se han especificado durante la conversación</w:t>
+      </w:r>
+      <w:r>
+        <w:t>, como fechas o temáticas.</w:t>
       </w:r>
     </w:p>
     <w:p>
@@ -4762,15 +4785,13 @@
         <w:jc w:val="both"/>
       </w:pPr>
       <w:r>
-        <w:t xml:space="preserve">Sin embargo, la modalidad de </w:t>
-      </w:r>
-      <w:proofErr w:type="spellStart"/>
-      <w:r>
-        <w:t>AppEngine</w:t>
-      </w:r>
-      <w:proofErr w:type="spellEnd"/>
-      <w:r>
-        <w:t xml:space="preserve"> de Google Cloud no permite hilos en la modalidad estándar de coste gratuito.</w:t>
+        <w:t xml:space="preserve">En principio, se procesan todas las fotos que se encuentren, incluso si son más que el límite de 100 fotos que hemos considerado para hacer un montaje de una duración apropiada y no excesivamente largo. Si se encuentran más, se realizará </w:t>
+      </w:r>
+      <w:r>
+        <w:t xml:space="preserve">una criba </w:t>
+      </w:r>
+      <w:r>
+        <w:t>en cliente.</w:t>
       </w:r>
     </w:p>
     <w:p>
@@ -4779,40 +4800,7 @@
         <w:jc w:val="both"/>
       </w:pPr>
       <w:r>
-        <w:t xml:space="preserve">Por lo tanto, se optó por ejecutar la carga de trabajo en el mismo hilo que la petición del usuario. Evidentemente, como </w:t>
-      </w:r>
-      <w:r>
-        <w:t>observamos</w:t>
-      </w:r>
-      <w:r>
-        <w:t xml:space="preserve"> que </w:t>
-      </w:r>
-      <w:r>
-        <w:t xml:space="preserve">esto </w:t>
-      </w:r>
-      <w:r>
-        <w:t xml:space="preserve">podía ralentizar </w:t>
-      </w:r>
-      <w:r>
-        <w:t>mucho el mensaje de</w:t>
-      </w:r>
-      <w:r>
-        <w:t xml:space="preserve"> respuesta de “Por favor, espera</w:t>
-      </w:r>
-      <w:r>
-        <w:t xml:space="preserve"> mientras te realizamos el montaje</w:t>
-      </w:r>
-      <w:r>
-        <w:t>…”</w:t>
-      </w:r>
-      <w:r>
-        <w:t>, optamos por enviar una primera respuesta con la carga de trabajo creada, como se indica en el párrafo</w:t>
-      </w:r>
-      <w:r>
-        <w:t xml:space="preserve"> anterior</w:t>
-      </w:r>
-      <w:r>
-        <w:t>, pero sin procesar nada.</w:t>
+        <w:br w:type="page"/>
       </w:r>
     </w:p>
     <w:p>
@@ -4821,41 +4809,105 @@
         <w:jc w:val="both"/>
       </w:pPr>
       <w:r>
-        <w:t xml:space="preserve">El cliente, por medio de </w:t>
-      </w:r>
-      <w:proofErr w:type="spellStart"/>
+        <w:lastRenderedPageBreak/>
+        <w:t xml:space="preserve">A continuación, se hacen varias llamadas a Spotify para obtener las recomendaciones de canciones acorde a los parámetros del usuario, que pueden variar desde el género u autor de la canción, hasta la velocidad, el estado de ánimo, la presencia o no de letras, o </w:t>
+      </w:r>
+      <w:r>
+        <w:t xml:space="preserve">incluso </w:t>
+      </w:r>
+      <w:r>
+        <w:t>si es una canción es “bailable”.</w:t>
+      </w:r>
+    </w:p>
+    <w:p>
+      <w:pPr>
+        <w:spacing w:line="259" w:lineRule="auto"/>
+        <w:jc w:val="both"/>
+      </w:pPr>
+      <w:r>
+        <w:t>El resultado es una lista de canciones que Spotify recomienda para el montaje, de las cuales se escogen tres (en vez de una, por un motivo que se explica abajo).</w:t>
+      </w:r>
+    </w:p>
+    <w:p>
+      <w:pPr>
+        <w:spacing w:line="259" w:lineRule="auto"/>
+        <w:jc w:val="both"/>
+      </w:pPr>
+      <w:r>
+        <w:t>Sobre las canciones que se obtienen, se buscan por título en YouTube para obtener un enlace de vídeo. Una vez que se recupera el identificador de vídeo, se utiliza una librería Java que extrae el enlace del stream de audio del vídeo (nos interesa únicamente la pista de audio, de cara al montaje).</w:t>
+      </w:r>
+    </w:p>
+    <w:p>
+      <w:pPr>
+        <w:spacing w:line="259" w:lineRule="auto"/>
+        <w:jc w:val="both"/>
+      </w:pPr>
+      <w:r>
+        <w:t xml:space="preserve">Una vez termina esta </w:t>
+      </w:r>
+      <w:r>
+        <w:t>petición, se almacena el resultado de la carga de trabajo en caché y se devuelve al cliente, que durante todo e</w:t>
+      </w:r>
+      <w:r>
+        <w:t>ste</w:t>
+      </w:r>
+      <w:r>
+        <w:t xml:space="preserve"> tiempo había estado esperando.</w:t>
+      </w:r>
+    </w:p>
+    <w:p>
+      <w:pPr>
+        <w:spacing w:line="259" w:lineRule="auto"/>
+        <w:jc w:val="both"/>
+      </w:pPr>
+      <w:r>
+        <w:t>La respuesta contiene las URLs de las fotografías y de las pistas de audio.</w:t>
+      </w:r>
+    </w:p>
+    <w:p>
+      <w:pPr>
+        <w:spacing w:line="259" w:lineRule="auto"/>
+        <w:jc w:val="both"/>
+      </w:pPr>
+    </w:p>
+    <w:p>
+      <w:pPr>
+        <w:spacing w:line="259" w:lineRule="auto"/>
+        <w:jc w:val="both"/>
+      </w:pPr>
+      <w:r>
+        <w:t xml:space="preserve">Por último, queda el procesamiento final del montaje en cliente. Durante todo este tiempo, el usuario es informado de cómo </w:t>
+      </w:r>
+      <w:r>
+        <w:t>va avanzando</w:t>
+      </w:r>
+      <w:r>
+        <w:t xml:space="preserve"> el proceso por medio de una barra de progreso.</w:t>
+      </w:r>
+    </w:p>
+    <w:p>
+      <w:pPr>
+        <w:spacing w:line="259" w:lineRule="auto"/>
+        <w:jc w:val="both"/>
+      </w:pPr>
+      <w:r>
+        <w:t xml:space="preserve">El cliente, a partir de las URLs, debe recibir los blobs correspondientes a las imágenes y pistas de audio. Se puede hacer a partir de un </w:t>
+      </w:r>
       <w:r>
         <w:rPr>
           <w:i/>
           <w:iCs/>
         </w:rPr>
-        <w:t>JobController</w:t>
-      </w:r>
-      <w:proofErr w:type="spellEnd"/>
-      <w:r>
-        <w:t xml:space="preserve">, solicita a </w:t>
-      </w:r>
-      <w:proofErr w:type="spellStart"/>
-      <w:r>
-        <w:t>Moovid</w:t>
-      </w:r>
-      <w:proofErr w:type="spellEnd"/>
-      <w:r>
-        <w:t xml:space="preserve"> que se procese la carga de trabajo. Como esta petición sí puede durar más de lo habitual, se realiza asíncronamente en cliente. No es un enfoque ideal ya que puede incurrir en problemas de </w:t>
-      </w:r>
-      <w:proofErr w:type="spellStart"/>
-      <w:r>
-        <w:t>timeout</w:t>
-      </w:r>
-      <w:proofErr w:type="spellEnd"/>
-      <w:r>
-        <w:t xml:space="preserve"> si la carga de trabajo tarda </w:t>
-      </w:r>
-      <w:r>
-        <w:t xml:space="preserve">en completarse </w:t>
-      </w:r>
-      <w:r>
-        <w:t>más de lo esperado, pero es la única opción ante la imposibilidad de utilizar otros hilos en la infraestructura de despliegue.</w:t>
+        <w:t>fetch</w:t>
+      </w:r>
+      <w:r>
+        <w:t xml:space="preserve"> o cualquier sistema de peticiones asíncronas</w:t>
+      </w:r>
+      <w:r>
+        <w:t xml:space="preserve"> en Javascript</w:t>
+      </w:r>
+      <w:r>
+        <w:t>. Sin embargo, existe un problema a la hora de recibir los blobs de audio.</w:t>
       </w:r>
     </w:p>
     <w:p>
@@ -4864,15 +4916,19 @@
         <w:jc w:val="both"/>
       </w:pPr>
       <w:r>
-        <w:t xml:space="preserve">La carga de trabajo, en esencia, consiste en hacer llamadas a las </w:t>
-      </w:r>
-      <w:proofErr w:type="spellStart"/>
-      <w:r>
-        <w:t>APIs</w:t>
-      </w:r>
-      <w:proofErr w:type="spellEnd"/>
-      <w:r>
-        <w:t xml:space="preserve"> necesarias para recabar los datos necesarios para el montaje.</w:t>
+        <w:t xml:space="preserve">Dado que extraer los streams de audio de un vídeo de YouTube está en contra de los términos del servicio, la manera de hacerlo no es oficial, ni está documentada, por lo que está sujeta a cambios y medidas que </w:t>
+      </w:r>
+      <w:r>
+        <w:t xml:space="preserve">puedan </w:t>
+      </w:r>
+      <w:r>
+        <w:t>evita</w:t>
+      </w:r>
+      <w:r>
+        <w:t>r</w:t>
+      </w:r>
+      <w:r>
+        <w:t xml:space="preserve"> obtener de manera programática el stream. Una de las trabas que se encuentran es que, al tratarse de una petición cross-domain que se realiza desde el cliente, por medio de Javascript, el navegador bloquea en condiciones normales la respuesta, por motivos de seguridad, ya que carece de cabeceras CORS.</w:t>
       </w:r>
     </w:p>
     <w:p>
@@ -4881,35 +4937,169 @@
         <w:jc w:val="both"/>
       </w:pPr>
       <w:r>
-        <w:t xml:space="preserve">En primer lugar, se invoca a </w:t>
+        <w:t xml:space="preserve">La manera ideal de descargar los blobs sería descargarlos y almacenarlos en servidor, de manera que </w:t>
+      </w:r>
+      <w:r>
+        <w:t>el cliente solo tendría que hacer peticiones en el mismo dominio. Sin embargo, realizar las peticiones desde servidor es muy lento, dada la modalidad gratuita de la infraestructura de despliegue.</w:t>
+      </w:r>
+    </w:p>
+    <w:p>
+      <w:pPr>
+        <w:spacing w:line="259" w:lineRule="auto"/>
+        <w:jc w:val="both"/>
+      </w:pPr>
+      <w:r>
+        <w:br w:type="page"/>
+      </w:r>
+    </w:p>
+    <w:p>
+      <w:pPr>
+        <w:spacing w:line="259" w:lineRule="auto"/>
+        <w:jc w:val="both"/>
+      </w:pPr>
+      <w:r>
+        <w:lastRenderedPageBreak/>
+        <w:t xml:space="preserve">Por lo tanto, el método por el que hemos optado es hacer uso de un CORS proxy, para eludir las restricciones de seguridad inherentes a los navegadores. Hemos utilizado </w:t>
       </w:r>
       <w:r>
         <w:rPr>
           <w:i/>
           <w:iCs/>
         </w:rPr>
-        <w:t xml:space="preserve">Google </w:t>
-      </w:r>
-      <w:proofErr w:type="spellStart"/>
+        <w:t>CORS Anywhere</w:t>
+      </w:r>
+      <w:r>
+        <w:t>, proxy conocido de código abierto.</w:t>
+      </w:r>
+    </w:p>
+    <w:p>
+      <w:pPr>
+        <w:spacing w:line="259" w:lineRule="auto"/>
+        <w:jc w:val="both"/>
+      </w:pPr>
+      <w:r>
+        <w:t>Este proxy incluye cabeceras en la respuesta para que el navegador pueda aceptar las respuestas sin problema, aunque supone una penalización de rendimiento.</w:t>
+      </w:r>
+    </w:p>
+    <w:p>
+      <w:pPr>
+        <w:spacing w:line="259" w:lineRule="auto"/>
+        <w:jc w:val="both"/>
+      </w:pPr>
+      <w:r>
+        <w:t>Sin embargo, aún con estas medidas, la solicitud a la URL del stream de audio de YouTube puede fallar en algunas ocasiones, ya sea por el proxy o porque YouTube bloquee la petición.</w:t>
+      </w:r>
+    </w:p>
+    <w:p>
+      <w:pPr>
+        <w:spacing w:line="259" w:lineRule="auto"/>
+        <w:jc w:val="both"/>
+      </w:pPr>
+      <w:r>
+        <w:t>Por tanto, como se menciona anteriormente, se pasan direcciones de varios streams de audio, para que haya alternativa en caso de fallo.</w:t>
+      </w:r>
+    </w:p>
+    <w:p>
+      <w:pPr>
+        <w:spacing w:line="259" w:lineRule="auto"/>
+        <w:jc w:val="both"/>
+      </w:pPr>
+    </w:p>
+    <w:p>
+      <w:pPr>
+        <w:spacing w:line="259" w:lineRule="auto"/>
+        <w:jc w:val="both"/>
+      </w:pPr>
+      <w:r>
+        <w:t xml:space="preserve">Una vez ya se </w:t>
+      </w:r>
+      <w:r>
+        <w:t>hayan</w:t>
+      </w:r>
+      <w:r>
+        <w:t xml:space="preserve"> descargado todos los blobs, se puede realizar el montaje.</w:t>
+      </w:r>
+    </w:p>
+    <w:p>
+      <w:pPr>
+        <w:spacing w:line="259" w:lineRule="auto"/>
+        <w:jc w:val="both"/>
+      </w:pPr>
+      <w:r>
+        <w:t>Inicialmente, se iba a realizar e</w:t>
+      </w:r>
+      <w:r>
+        <w:t>l</w:t>
+      </w:r>
+      <w:r>
+        <w:t xml:space="preserve"> montaje en servidor para ahorrar recursos al cliente y evitar que se tuviese que descargar todas las fotos previamente a montar el vídeo (a pesar de que están optimizadas para que </w:t>
+      </w:r>
+      <w:r>
+        <w:t>tengan</w:t>
+      </w:r>
+      <w:r>
+        <w:t xml:space="preserve"> un consumo bajo de datos).</w:t>
+      </w:r>
+    </w:p>
+    <w:p>
+      <w:pPr>
+        <w:spacing w:line="259" w:lineRule="auto"/>
+        <w:jc w:val="both"/>
+      </w:pPr>
+      <w:r>
+        <w:t xml:space="preserve">La solución más completa e intuitiva es utilizar un ejecutable de código abierto llamado FFMPEG. Permite transcodificar una inmensa variedad de formatos de vídeo, imagen y audio y aporta una gran libertad para generar vídeos. Es una utilidad de línea de comandos, pero existen wrappers en Java que facilitan la interacción. Sin embargo, esto no ha sido factible debido a que </w:t>
+      </w:r>
+      <w:r>
+        <w:t>AppEngine</w:t>
+      </w:r>
+      <w:r>
+        <w:t>, por naturaleza, no soporta la ejecución de código nativo o ejecutables en su entorno.</w:t>
+      </w:r>
+    </w:p>
+    <w:p>
+      <w:pPr>
+        <w:spacing w:line="259" w:lineRule="auto"/>
+        <w:jc w:val="both"/>
+      </w:pPr>
+      <w:r>
+        <w:t>Por lo tanto, la única opción sería utilizar una librería de transcodificación que esté escrita en Java puro. Dado que un caso de uso muy poco común, las librerías que existen para ello están muy poco documentadas, son poco intuitivas, el rendimiento es nefasto y l</w:t>
+      </w:r>
+      <w:r>
+        <w:t xml:space="preserve">a codificación de vídeo </w:t>
+      </w:r>
+      <w:r>
+        <w:t xml:space="preserve">es </w:t>
+      </w:r>
+      <w:r>
+        <w:t>de muy baja</w:t>
+      </w:r>
+      <w:r>
+        <w:t xml:space="preserve"> </w:t>
+      </w:r>
+      <w:r>
+        <w:t>calidad.</w:t>
+      </w:r>
+    </w:p>
+    <w:p>
+      <w:pPr>
+        <w:spacing w:line="259" w:lineRule="auto"/>
+        <w:jc w:val="both"/>
+      </w:pPr>
+      <w:r>
+        <w:t>La mejor opción que hemos encontrado, por lo tanto, es</w:t>
+      </w:r>
+      <w:r>
+        <w:t xml:space="preserve"> hacer el procesamiento del montaje en cliente. Existe un proyecto de código abierto que, utilizando </w:t>
+      </w:r>
       <w:r>
         <w:rPr>
           <w:i/>
           <w:iCs/>
         </w:rPr>
-        <w:t>Photos</w:t>
-      </w:r>
-      <w:proofErr w:type="spellEnd"/>
-      <w:r>
-        <w:t xml:space="preserve"> para hacer una búsqueda de fotos en la librería </w:t>
-      </w:r>
-      <w:r>
-        <w:t>de</w:t>
-      </w:r>
-      <w:r>
-        <w:t xml:space="preserve"> la nube del usuario. Esta búsqueda se realiza acorde a parámetros que se han especificado durante la conversación</w:t>
-      </w:r>
-      <w:r>
-        <w:t>, como fechas o temáticas.</w:t>
+        <w:t>Emscripten</w:t>
+      </w:r>
+      <w:r>
+        <w:t>, compila FFMPEG a código Javascript que puede ser ejecutado por el navegador. Esto permite ejecutar el programa desde cualquier plataforma que soporte Javascript, incluido móvil.</w:t>
       </w:r>
     </w:p>
     <w:p>
@@ -4918,13 +5108,7 @@
         <w:jc w:val="both"/>
       </w:pPr>
       <w:r>
-        <w:t xml:space="preserve">En principio, se procesan todas las fotos que se encuentren, incluso si son más que el límite de 100 fotos que hemos considerado para hacer un montaje de una duración apropiada y no excesivamente largo. Si se encuentran más, se realizará </w:t>
-      </w:r>
-      <w:r>
-        <w:t xml:space="preserve">una criba </w:t>
-      </w:r>
-      <w:r>
-        <w:t>en cliente.</w:t>
+        <w:br w:type="page"/>
       </w:r>
     </w:p>
     <w:p>
@@ -4933,7 +5117,34 @@
         <w:jc w:val="both"/>
       </w:pPr>
       <w:r>
-        <w:br w:type="page"/>
+        <w:lastRenderedPageBreak/>
+        <w:t>FFMPEG</w:t>
+      </w:r>
+      <w:r>
+        <w:t>.js</w:t>
+      </w:r>
+      <w:r>
+        <w:t xml:space="preserve"> utiliza el estándar de </w:t>
+      </w:r>
+      <w:r>
+        <w:rPr>
+          <w:i/>
+          <w:iCs/>
+        </w:rPr>
+        <w:t>Web Workers</w:t>
+      </w:r>
+      <w:r>
+        <w:t xml:space="preserve"> para poder ejecutarse de manera asíncrona y comunicarse por un sistema de mensajes. Con estos mensajes, le pasamos los datos binarios de todos los archivos que queremos utilizar, y los monta en un sistema de archivos virtual </w:t>
+      </w:r>
+      <w:r>
+        <w:rPr>
+          <w:i/>
+          <w:iCs/>
+        </w:rPr>
+        <w:t>WORKERFS</w:t>
+      </w:r>
+      <w:r>
+        <w:t xml:space="preserve"> que, a ojos de FFMPEG, es como si se ejecutase en una máquina con un sistema de archivos montado que contiene los archivos a incluir en el montaje. </w:t>
       </w:r>
     </w:p>
     <w:p>
@@ -4942,14 +5153,17 @@
         <w:jc w:val="both"/>
       </w:pPr>
       <w:r>
-        <w:lastRenderedPageBreak/>
-        <w:t xml:space="preserve">A continuación, se hacen varias llamadas a Spotify para obtener las recomendaciones de canciones acorde a los parámetros del usuario, que pueden variar desde el género u autor de la canción, hasta la velocidad, el estado de ánimo, la presencia o no de letras, o </w:t>
-      </w:r>
-      <w:r>
-        <w:t xml:space="preserve">incluso </w:t>
-      </w:r>
-      <w:r>
-        <w:t>si es una canción es “bailable”.</w:t>
+        <w:t xml:space="preserve">Cuando en Javascript tenemos un blob de una imagen, para el programa es como si la imagen estuviese en </w:t>
+      </w:r>
+      <w:r>
+        <w:rPr>
+          <w:i/>
+          <w:iCs/>
+        </w:rPr>
+        <w:t>/img/imagen1.jpg</w:t>
+      </w:r>
+      <w:r>
+        <w:t>.</w:t>
       </w:r>
     </w:p>
     <w:p>
@@ -4958,7 +5172,7 @@
         <w:jc w:val="both"/>
       </w:pPr>
       <w:r>
-        <w:t>El resultado es una lista de canciones que Spotify recomienda para el montaje, de las cuales se escogen tres (en vez de una, por un motivo que se explica abajo).</w:t>
+        <w:t>Como recordamos, FFMPEG en su medio original es una utilidad de línea de comandos, por lo que los archivos que debemos utilizar se pasan por argumentos.</w:t>
       </w:r>
     </w:p>
     <w:p>
@@ -4967,15 +5181,29 @@
         <w:jc w:val="both"/>
       </w:pPr>
       <w:r>
-        <w:t xml:space="preserve">Sobre las canciones que se obtienen, se buscan por título en YouTube para obtener un enlace de vídeo. Una vez que se recupera el identificador de vídeo, se utiliza una librería Java que extrae el enlace del </w:t>
-      </w:r>
-      <w:proofErr w:type="spellStart"/>
-      <w:r>
-        <w:t>stream</w:t>
-      </w:r>
-      <w:proofErr w:type="spellEnd"/>
-      <w:r>
-        <w:t xml:space="preserve"> de audio del vídeo (nos interesa únicamente la pista de audio, de cara al montaje).</w:t>
+        <w:t xml:space="preserve">La librería tiene una vasta documentación con todos los argumentos posibles que se pueden incluir, permitiendo una flexibilidad ilimitada a la hora de codificar vídeo, imagen o audio. Tiene un pipeline de filtros llamado </w:t>
+      </w:r>
+      <w:r>
+        <w:rPr>
+          <w:i/>
+          <w:iCs/>
+        </w:rPr>
+        <w:t>Filtergraph</w:t>
+      </w:r>
+      <w:r>
+        <w:t xml:space="preserve"> que permite encadenar filtros y ajustar los parámetros de trozos determinados de vídeo. Existen tantos filtros, que incluirlos todos haría que el tamaño del ejecutable fuese excesivamente grande (lo cual, al pasarlo a Javascript, causaría que el tiempo de evaluación fuese muy </w:t>
+      </w:r>
+      <w:r>
+        <w:t>elevado</w:t>
+      </w:r>
+      <w:r>
+        <w:t>).</w:t>
+      </w:r>
+      <w:r>
+        <w:t xml:space="preserve"> Para ello, se compila FFMPEG (FFMPEG.js en nuestro caso) con los filtros que queramos incluir para nuestro caso de uso. Por lo tanto, hemos compilado un FFMPEG.js que se ajusta a las necesidades de Moovid</w:t>
+      </w:r>
+      <w:r>
+        <w:t>.</w:t>
       </w:r>
     </w:p>
     <w:p>
@@ -4984,16 +5212,7 @@
         <w:jc w:val="both"/>
       </w:pPr>
       <w:r>
-        <w:t xml:space="preserve">Una vez termina esta </w:t>
-      </w:r>
-      <w:r>
-        <w:t>petición, se almacena el resultado de la carga de trabajo en caché y se devuelve al cliente, que durante todo e</w:t>
-      </w:r>
-      <w:r>
-        <w:t>ste</w:t>
-      </w:r>
-      <w:r>
-        <w:t xml:space="preserve"> tiempo había estado esperando.</w:t>
+        <w:t>Hasta el momento, toda la infraestructura funciona correctamente. Sin embargo, existen varios problemas al utilizar la librería compilada en Javascript, sobre los que hemos tenido que trabajar.</w:t>
       </w:r>
     </w:p>
     <w:p>
@@ -5002,15 +5221,7 @@
         <w:jc w:val="both"/>
       </w:pPr>
       <w:r>
-        <w:t xml:space="preserve">La respuesta contiene las </w:t>
-      </w:r>
-      <w:proofErr w:type="spellStart"/>
-      <w:r>
-        <w:t>URLs</w:t>
-      </w:r>
-      <w:proofErr w:type="spellEnd"/>
-      <w:r>
-        <w:t xml:space="preserve"> de las fotografías y de las pistas de audio.</w:t>
+        <w:t>En primer lugar, el rendimiento no es ideal. FFMPEG se aprovecha enormemente del multi-threading, pero esto no es posible con Javascript, ya que el motor de evaluación (V8) se ejecuta en un solo hilo.</w:t>
       </w:r>
     </w:p>
     <w:p>
@@ -5018,6 +5229,22 @@
         <w:spacing w:line="259" w:lineRule="auto"/>
         <w:jc w:val="both"/>
       </w:pPr>
+      <w:r>
+        <w:t>En segundo lugar, este método poco ortodoxo para compilar LLVM a Javascript, si bien fue revolucionario hace unos años, ha quedado un poco anticuado y no es muy soportado por los navegadores.</w:t>
+      </w:r>
+      <w:r>
+        <w:t xml:space="preserve"> Los programas compilados con </w:t>
+      </w:r>
+      <w:r>
+        <w:rPr>
+          <w:i/>
+          <w:iCs/>
+        </w:rPr>
+        <w:t>Emscripten</w:t>
+      </w:r>
+      <w:r>
+        <w:t>, además, tiene unos límites de memoria extremadamente reducidos. Hemos encontrado que FFMPEG, que no está muy optimizado para reducir al máximo el uso de memoria (lo cual es lógico, porque está diseñado en ser ejecutado en una máquina relativamente potente), interrumpe inesperadamente el montaje si se queda sin memoria.</w:t>
+      </w:r>
     </w:p>
     <w:p>
       <w:pPr>
@@ -5025,13 +5252,10 @@
         <w:jc w:val="both"/>
       </w:pPr>
       <w:r>
-        <w:t xml:space="preserve">Por último, queda el procesamiento final del montaje en cliente. Durante todo este tiempo, el usuario es informado de cómo </w:t>
-      </w:r>
-      <w:r>
-        <w:t>va avanzando</w:t>
-      </w:r>
-      <w:r>
-        <w:t xml:space="preserve"> el proceso por medio de una barra de progreso.</w:t>
+        <w:t xml:space="preserve">En total, FFMPEG tiene como máximo 64MB para </w:t>
+      </w:r>
+      <w:r>
+        <w:t xml:space="preserve">funcionar. Por lo tanto, si las imágenes superan una determinada resolución o tamaño, FFMPEG se queda sin memoria y es incapaz de codificar el vídeo. </w:t>
       </w:r>
     </w:p>
     <w:p>
@@ -5040,38 +5264,45 @@
         <w:jc w:val="both"/>
       </w:pPr>
       <w:r>
-        <w:t xml:space="preserve">El cliente, a partir de las </w:t>
-      </w:r>
-      <w:proofErr w:type="spellStart"/>
-      <w:r>
-        <w:t>URLs</w:t>
-      </w:r>
-      <w:proofErr w:type="spellEnd"/>
-      <w:r>
-        <w:t xml:space="preserve">, debe recibir los blobs correspondientes a las imágenes y pistas de audio. Se puede hacer a partir de un </w:t>
-      </w:r>
-      <w:proofErr w:type="spellStart"/>
+        <w:br w:type="page"/>
+      </w:r>
+    </w:p>
+    <w:p>
+      <w:pPr>
+        <w:spacing w:line="259" w:lineRule="auto"/>
+        <w:jc w:val="both"/>
+      </w:pPr>
+      <w:r>
+        <w:lastRenderedPageBreak/>
+        <w:t xml:space="preserve">Por lo tanto, ha habido que hacer un esfuerzo muy elevado para optimizar al máximo el proceso de montaje, utilizando filtros muy simplificados, estrategias de codificación que consuman muy poca memoria (son más rápidas pero el resultado no es de muy alta calidad, pero es apropiado para nuestro caso de uso), y encontrando un equilibrio entre bitrate y calidad de vídeo y audio. Asimismo, se ha ajustado al máximo el límite </w:t>
+      </w:r>
+      <w:r>
+        <w:t>y resolución</w:t>
+      </w:r>
+      <w:r>
+        <w:t xml:space="preserve"> de las imágenes, teniendo en cuenta que la pista de audio es el archivo que más espacio ocupa</w:t>
+      </w:r>
+      <w:r>
+        <w:t>.</w:t>
+      </w:r>
+    </w:p>
+    <w:p>
+      <w:pPr>
+        <w:spacing w:line="259" w:lineRule="auto"/>
+        <w:jc w:val="both"/>
+      </w:pPr>
+      <w:r>
+        <w:t xml:space="preserve">Respecto a las imágenes, desde el servidor garantizamos que las imágenes que se obtienen desde </w:t>
+      </w:r>
       <w:r>
         <w:rPr>
           <w:i/>
           <w:iCs/>
         </w:rPr>
-        <w:t>fetch</w:t>
-      </w:r>
-      <w:proofErr w:type="spellEnd"/>
-      <w:r>
-        <w:t xml:space="preserve"> o cualquier sistema de peticiones asíncronas</w:t>
-      </w:r>
-      <w:r>
-        <w:t xml:space="preserve"> en </w:t>
-      </w:r>
-      <w:proofErr w:type="spellStart"/>
-      <w:r>
-        <w:t>Javascript</w:t>
-      </w:r>
-      <w:proofErr w:type="spellEnd"/>
-      <w:r>
-        <w:t>. Sin embargo, existe un problema a la hora de recibir los blobs de audio.</w:t>
+        <w:t>Google Photos</w:t>
+      </w:r>
+      <w:r>
+        <w:t xml:space="preserve"> tienen una dimensión concreta y no superan un determinado tamaño.</w:t>
       </w:r>
     </w:p>
     <w:p>
@@ -5080,51 +5311,16 @@
         <w:jc w:val="both"/>
       </w:pPr>
       <w:r>
-        <w:t xml:space="preserve">Dado que extraer los </w:t>
-      </w:r>
-      <w:proofErr w:type="spellStart"/>
-      <w:r>
-        <w:t>streams</w:t>
-      </w:r>
-      <w:proofErr w:type="spellEnd"/>
-      <w:r>
-        <w:t xml:space="preserve"> de audio de un vídeo de YouTube está en contra de los términos del servicio, la manera de hacerlo no es oficial, ni está documentada, por lo que está sujeta a cambios y medidas que </w:t>
-      </w:r>
-      <w:r>
-        <w:t xml:space="preserve">puedan </w:t>
-      </w:r>
-      <w:r>
-        <w:t>evita</w:t>
-      </w:r>
-      <w:r>
-        <w:t>r</w:t>
-      </w:r>
-      <w:r>
-        <w:t xml:space="preserve"> obtener de manera programática el </w:t>
-      </w:r>
-      <w:proofErr w:type="spellStart"/>
-      <w:r>
-        <w:t>stream</w:t>
-      </w:r>
-      <w:proofErr w:type="spellEnd"/>
-      <w:r>
-        <w:t xml:space="preserve">. Una de las trabas que se encuentran es que, al tratarse de una petición </w:t>
-      </w:r>
-      <w:proofErr w:type="spellStart"/>
-      <w:r>
-        <w:t>cross-domain</w:t>
-      </w:r>
-      <w:proofErr w:type="spellEnd"/>
-      <w:r>
-        <w:t xml:space="preserve"> que se realiza desde el cliente, por medio de </w:t>
-      </w:r>
-      <w:proofErr w:type="spellStart"/>
-      <w:r>
-        <w:t>Javascript</w:t>
-      </w:r>
-      <w:proofErr w:type="spellEnd"/>
-      <w:r>
-        <w:t>, el navegador bloquea en condiciones normales la respuesta, por motivos de seguridad, ya que carece de cabeceras CORS.</w:t>
+        <w:t xml:space="preserve">Para evitar estas limitaciones tan ajustadas de memoria, la solución ideal sería compilar FFMPEG a WebAssembly, un estándar relativamente nuevo en navegadores que les permite ejecutar código nativo, a rendimiento casi nativo, sin pasar por el evaluador de Javascript, y permitiendo una flexibilidad absoluta. </w:t>
+      </w:r>
+      <w:r>
+        <w:t xml:space="preserve">Los navegadores están incluyendo muchas optimizaciones para aumentar la velocidad a la que se ejecuta WebAssembly, por lo que </w:t>
+      </w:r>
+      <w:r>
+        <w:t>e</w:t>
+      </w:r>
+      <w:r>
+        <w:t>sto aumentaría enormemente el rendimiento de FFMPEG, ya que este podría hacer uso de multi-threading sin necesidad de usar núcleos virtuales.  Además, no habría tantas limitaciones de memoria (aunque no sería infinita, una pestaña de navegador tiene una cantidad finita de memoria que puede tomar), por lo que no habría que sacrificar calidad para optimizar la ejecución.</w:t>
       </w:r>
     </w:p>
     <w:p>
@@ -5133,10 +5329,7 @@
         <w:jc w:val="both"/>
       </w:pPr>
       <w:r>
-        <w:t xml:space="preserve">La manera ideal de descargar los blobs sería descargarlos y almacenarlos en servidor, de manera que </w:t>
-      </w:r>
-      <w:r>
-        <w:t>el cliente solo tendría que hacer peticiones en el mismo dominio. Sin embargo, realizar las peticiones desde servidor es muy lento, dada la modalidad gratuita de la infraestructura de despliegue.</w:t>
+        <w:t>Esta migración de FFMPEG.js a WebAssembly es un proyecto que está en curso y está activo en el repositorio del proyecto, pero no está preparada para entornos de producción y no hace uso de multi-threading.</w:t>
       </w:r>
     </w:p>
     <w:p>
@@ -5144,9 +5337,6 @@
         <w:spacing w:line="259" w:lineRule="auto"/>
         <w:jc w:val="both"/>
       </w:pPr>
-      <w:r>
-        <w:br w:type="page"/>
-      </w:r>
     </w:p>
     <w:p>
       <w:pPr>
@@ -5154,27 +5344,10 @@
         <w:jc w:val="both"/>
       </w:pPr>
       <w:r>
-        <w:lastRenderedPageBreak/>
-        <w:t xml:space="preserve">Por lo tanto, el método por el que hemos optado es hacer uso de un CORS proxy, para eludir las restricciones de seguridad inherentes a los navegadores. Hemos utilizado </w:t>
-      </w:r>
-      <w:r>
-        <w:rPr>
-          <w:i/>
-          <w:iCs/>
-        </w:rPr>
-        <w:t xml:space="preserve">CORS </w:t>
-      </w:r>
-      <w:proofErr w:type="spellStart"/>
-      <w:r>
-        <w:rPr>
-          <w:i/>
-          <w:iCs/>
-        </w:rPr>
-        <w:t>Anywhere</w:t>
-      </w:r>
-      <w:proofErr w:type="spellEnd"/>
-      <w:r>
-        <w:t>, proxy conocido de código abierto.</w:t>
+        <w:t>Como conclusión, Moovid es el resultado de analizar todos los problemas y complicaciones que surgen a partir de una idea, y de explorar una gran variedad de opciones y los nuevos estándares actuales</w:t>
+      </w:r>
+      <w:r>
+        <w:t xml:space="preserve"> en diversas áreas.</w:t>
       </w:r>
     </w:p>
     <w:p>
@@ -5183,7 +5356,7 @@
         <w:jc w:val="both"/>
       </w:pPr>
       <w:r>
-        <w:t>Este proxy incluye cabeceras en la respuesta para que el navegador pueda aceptar las respuestas sin problema, aunque supone una penalización de rendimiento.</w:t>
+        <w:t>Hemos tenido que realizar un aprendizaje de Voice UX, un tipo de experiencia de usuario que ha aparecido hace muy poco tiempo con sistemas como Alexa o Google Home.</w:t>
       </w:r>
     </w:p>
     <w:p>
@@ -5192,15 +5365,7 @@
         <w:jc w:val="both"/>
       </w:pPr>
       <w:r>
-        <w:t xml:space="preserve">Sin embargo, aún con estas medidas, la solicitud a la URL del </w:t>
-      </w:r>
-      <w:proofErr w:type="spellStart"/>
-      <w:r>
-        <w:t>stream</w:t>
-      </w:r>
-      <w:proofErr w:type="spellEnd"/>
-      <w:r>
-        <w:t xml:space="preserve"> de audio de YouTube puede fallar en algunas ocasiones, ya sea por el proxy o porque YouTube bloquee la petición.</w:t>
+        <w:t>También hemos aprendido mucho de las limitaciones de los despliegues en Google App Engine, y las limitaciones de la ejecución de código en Java.</w:t>
       </w:r>
     </w:p>
     <w:p>
@@ -5209,160 +5374,25 @@
         <w:jc w:val="both"/>
       </w:pPr>
       <w:r>
-        <w:t xml:space="preserve">Por tanto, como se menciona anteriormente, se pasan direcciones de varios </w:t>
-      </w:r>
-      <w:proofErr w:type="spellStart"/>
-      <w:r>
-        <w:t>streams</w:t>
-      </w:r>
-      <w:proofErr w:type="spellEnd"/>
-      <w:r>
-        <w:t xml:space="preserve"> de audio, para que haya alternativa en caso de fallo.</w:t>
+        <w:t>Por último, Moovid nos ha aportado una gran perspectiva sobre el proceso de codificación de vídeos y los avances más actuales en materia de ejecución de código nativo en navegadores.</w:t>
+      </w:r>
+      <w:r>
+        <w:t xml:space="preserve"> </w:t>
       </w:r>
     </w:p>
     <w:p>
       <w:pPr>
         <w:spacing w:line="259" w:lineRule="auto"/>
-        <w:jc w:val="both"/>
       </w:pPr>
     </w:p>
     <w:p>
       <w:pPr>
         <w:spacing w:line="259" w:lineRule="auto"/>
-        <w:jc w:val="both"/>
-      </w:pPr>
-      <w:r>
-        <w:t xml:space="preserve">Una vez ya se </w:t>
-      </w:r>
-      <w:r>
-        <w:t>hayan</w:t>
-      </w:r>
-      <w:r>
-        <w:t xml:space="preserve"> descargado todos los blobs, se puede realizar el montaje.</w:t>
-      </w:r>
+      </w:pPr>
     </w:p>
     <w:p>
       <w:pPr>
         <w:spacing w:line="259" w:lineRule="auto"/>
-        <w:jc w:val="both"/>
-      </w:pPr>
-      <w:r>
-        <w:t>Inicialmente, se iba a realizar e</w:t>
-      </w:r>
-      <w:r>
-        <w:t>l</w:t>
-      </w:r>
-      <w:r>
-        <w:t xml:space="preserve"> montaje en servidor para ahorrar recursos al cliente y evitar que se tuviese que descargar todas las fotos previamente a montar el vídeo (a pesar de que están optimizadas para que </w:t>
-      </w:r>
-      <w:r>
-        <w:t>tengan</w:t>
-      </w:r>
-      <w:r>
-        <w:t xml:space="preserve"> un consumo bajo de datos).</w:t>
-      </w:r>
-    </w:p>
-    <w:p>
-      <w:pPr>
-        <w:spacing w:line="259" w:lineRule="auto"/>
-        <w:jc w:val="both"/>
-      </w:pPr>
-      <w:r>
-        <w:t xml:space="preserve">La solución más completa e intuitiva es utilizar un ejecutable de código abierto llamado FFMPEG. Permite </w:t>
-      </w:r>
-      <w:proofErr w:type="spellStart"/>
-      <w:r>
-        <w:t>transcodificar</w:t>
-      </w:r>
-      <w:proofErr w:type="spellEnd"/>
-      <w:r>
-        <w:t xml:space="preserve"> una inmensa variedad de formatos de vídeo, imagen y audio y aporta una gran libertad para generar vídeos. Es una utilidad de línea de comandos, pero existen </w:t>
-      </w:r>
-      <w:proofErr w:type="spellStart"/>
-      <w:r>
-        <w:t>wrappers</w:t>
-      </w:r>
-      <w:proofErr w:type="spellEnd"/>
-      <w:r>
-        <w:t xml:space="preserve"> en Java que facilitan la interacción. Sin embargo, esto no ha sido factible debido a que </w:t>
-      </w:r>
-      <w:proofErr w:type="spellStart"/>
-      <w:r>
-        <w:t>AppEngine</w:t>
-      </w:r>
-      <w:proofErr w:type="spellEnd"/>
-      <w:r>
-        <w:t>, por naturaleza, no soporta la ejecución de código nativo o ejecutables en su entorno.</w:t>
-      </w:r>
-    </w:p>
-    <w:p>
-      <w:pPr>
-        <w:spacing w:line="259" w:lineRule="auto"/>
-        <w:jc w:val="both"/>
-      </w:pPr>
-      <w:r>
-        <w:t>Por lo tanto, la única opción sería utilizar una librería de transcodificación que esté escrita en Java puro. Dado que un caso de uso muy poco común, las librerías que existen para ello están muy poco documentadas, son poco intuitivas, el rendimiento es nefasto y l</w:t>
-      </w:r>
-      <w:r>
-        <w:t xml:space="preserve">a codificación de vídeo </w:t>
-      </w:r>
-      <w:r>
-        <w:t xml:space="preserve">es </w:t>
-      </w:r>
-      <w:r>
-        <w:t>de muy baja</w:t>
-      </w:r>
-      <w:r>
-        <w:t xml:space="preserve"> </w:t>
-      </w:r>
-      <w:r>
-        <w:t>calidad.</w:t>
-      </w:r>
-    </w:p>
-    <w:p>
-      <w:pPr>
-        <w:spacing w:line="259" w:lineRule="auto"/>
-        <w:jc w:val="both"/>
-      </w:pPr>
-      <w:r>
-        <w:t>La mejor opción que hemos encontrado, por lo tanto, es</w:t>
-      </w:r>
-      <w:r>
-        <w:t xml:space="preserve"> hacer el procesamiento del montaje en cliente. Existe un proyecto de código abierto que, utilizando </w:t>
-      </w:r>
-      <w:proofErr w:type="spellStart"/>
-      <w:r>
-        <w:rPr>
-          <w:i/>
-          <w:iCs/>
-        </w:rPr>
-        <w:t>Emscripten</w:t>
-      </w:r>
-      <w:proofErr w:type="spellEnd"/>
-      <w:r>
-        <w:t xml:space="preserve">, compila FFMPEG a código </w:t>
-      </w:r>
-      <w:proofErr w:type="spellStart"/>
-      <w:r>
-        <w:t>Javascript</w:t>
-      </w:r>
-      <w:proofErr w:type="spellEnd"/>
-      <w:r>
-        <w:t xml:space="preserve"> que puede ser ejecutado por el navegador. Esto permite ejecutar el programa desde cualquier plataforma que soporte </w:t>
-      </w:r>
-      <w:proofErr w:type="spellStart"/>
-      <w:r>
-        <w:t>Javascript</w:t>
-      </w:r>
-      <w:proofErr w:type="spellEnd"/>
-      <w:r>
-        <w:t>, incluido móvil.</w:t>
-      </w:r>
-    </w:p>
-    <w:p>
-      <w:pPr>
-        <w:spacing w:line="259" w:lineRule="auto"/>
-        <w:jc w:val="both"/>
       </w:pPr>
       <w:r>
         <w:br w:type="page"/>
@@ -5370,480 +5400,14 @@
     </w:p>
     <w:p>
       <w:pPr>
-        <w:spacing w:line="259" w:lineRule="auto"/>
-        <w:jc w:val="both"/>
-      </w:pPr>
-      <w:r>
-        <w:lastRenderedPageBreak/>
-        <w:t>FFMPEG</w:t>
-      </w:r>
-      <w:r>
-        <w:t>.js</w:t>
-      </w:r>
-      <w:r>
-        <w:t xml:space="preserve"> utiliza el estándar de </w:t>
-      </w:r>
-      <w:r>
-        <w:rPr>
-          <w:i/>
-          <w:iCs/>
-        </w:rPr>
-        <w:t xml:space="preserve">Web </w:t>
-      </w:r>
-      <w:proofErr w:type="spellStart"/>
-      <w:r>
-        <w:rPr>
-          <w:i/>
-          <w:iCs/>
-        </w:rPr>
-        <w:t>Workers</w:t>
-      </w:r>
-      <w:proofErr w:type="spellEnd"/>
-      <w:r>
-        <w:t xml:space="preserve"> para poder ejecutarse de manera asíncrona y comunicarse por un sistema de mensajes. Con estos mensajes, le pasamos los datos binarios de todos los archivos que queremos utilizar, y los monta en un sistema de archivos virtual </w:t>
-      </w:r>
-      <w:r>
-        <w:rPr>
-          <w:i/>
-          <w:iCs/>
-        </w:rPr>
-        <w:t>WORKERFS</w:t>
-      </w:r>
-      <w:r>
-        <w:t xml:space="preserve"> que, a ojos de FFMPEG, es como si se ejecutase en una máquina con un sistema de archivos montado que contiene los archivos a incluir en el montaje. </w:t>
-      </w:r>
-    </w:p>
-    <w:p>
-      <w:pPr>
-        <w:spacing w:line="259" w:lineRule="auto"/>
-        <w:jc w:val="both"/>
-      </w:pPr>
-      <w:r>
-        <w:t xml:space="preserve">Cuando en </w:t>
-      </w:r>
-      <w:proofErr w:type="spellStart"/>
-      <w:r>
-        <w:t>Javascript</w:t>
-      </w:r>
-      <w:proofErr w:type="spellEnd"/>
-      <w:r>
-        <w:t xml:space="preserve"> tenemos un blob de una imagen, para el programa es como si la imagen estuviese en </w:t>
-      </w:r>
-      <w:r>
-        <w:rPr>
-          <w:i/>
-          <w:iCs/>
-        </w:rPr>
-        <w:t>/</w:t>
-      </w:r>
-      <w:proofErr w:type="spellStart"/>
-      <w:r>
-        <w:rPr>
-          <w:i/>
-          <w:iCs/>
-        </w:rPr>
-        <w:t>img</w:t>
-      </w:r>
-      <w:proofErr w:type="spellEnd"/>
-      <w:r>
-        <w:rPr>
-          <w:i/>
-          <w:iCs/>
-        </w:rPr>
-        <w:t>/imagen1.jpg</w:t>
-      </w:r>
-      <w:r>
-        <w:t>.</w:t>
-      </w:r>
-    </w:p>
-    <w:p>
-      <w:pPr>
-        <w:spacing w:line="259" w:lineRule="auto"/>
-        <w:jc w:val="both"/>
-      </w:pPr>
-      <w:r>
-        <w:t>Como recordamos, FFMPEG en su medio original es una utilidad de línea de comandos, por lo que los archivos que debemos utilizar se pasan por argumentos.</w:t>
-      </w:r>
-    </w:p>
-    <w:p>
-      <w:pPr>
-        <w:spacing w:line="259" w:lineRule="auto"/>
-        <w:jc w:val="both"/>
-      </w:pPr>
-      <w:r>
-        <w:t xml:space="preserve">La librería tiene una vasta documentación con todos los argumentos posibles que se pueden incluir, permitiendo una flexibilidad ilimitada a la hora de codificar vídeo, imagen o audio. Tiene un pipeline de filtros llamado </w:t>
-      </w:r>
-      <w:proofErr w:type="spellStart"/>
-      <w:r>
-        <w:rPr>
-          <w:i/>
-          <w:iCs/>
-        </w:rPr>
-        <w:t>Filtergraph</w:t>
-      </w:r>
-      <w:proofErr w:type="spellEnd"/>
-      <w:r>
-        <w:t xml:space="preserve"> que permite encadenar filtros y ajustar los parámetros de trozos determinados de vídeo. Existen tantos filtros, que incluirlos todos haría que el tamaño del ejecutable fuese excesivamente grande (lo cual, al pasarlo a </w:t>
-      </w:r>
-      <w:proofErr w:type="spellStart"/>
-      <w:r>
-        <w:t>Javascript</w:t>
-      </w:r>
-      <w:proofErr w:type="spellEnd"/>
-      <w:r>
-        <w:t xml:space="preserve">, causaría que el tiempo de evaluación fuese muy </w:t>
-      </w:r>
-      <w:r>
-        <w:t>elevado</w:t>
-      </w:r>
-      <w:r>
-        <w:t>).</w:t>
-      </w:r>
-      <w:r>
-        <w:t xml:space="preserve"> Para ello, se compila FFMPEG (FFMPEG.js en nuestro caso) con los filtros que queramos incluir para nuestro caso de uso. Por lo tanto, hemos compilado un FFMPEG.js que se ajusta a las necesidades de </w:t>
-      </w:r>
-      <w:proofErr w:type="spellStart"/>
-      <w:r>
-        <w:t>Moovid</w:t>
-      </w:r>
-      <w:proofErr w:type="spellEnd"/>
-      <w:r>
-        <w:t>.</w:t>
-      </w:r>
-    </w:p>
-    <w:p>
-      <w:pPr>
-        <w:spacing w:line="259" w:lineRule="auto"/>
-        <w:jc w:val="both"/>
-      </w:pPr>
-      <w:r>
-        <w:t xml:space="preserve">Hasta el momento, toda la infraestructura funciona correctamente. Sin embargo, existen varios problemas al utilizar la librería compilada en </w:t>
-      </w:r>
-      <w:proofErr w:type="spellStart"/>
-      <w:r>
-        <w:t>Javascript</w:t>
-      </w:r>
-      <w:proofErr w:type="spellEnd"/>
-      <w:r>
-        <w:t>, sobre los que hemos tenido que trabajar.</w:t>
-      </w:r>
-    </w:p>
-    <w:p>
-      <w:pPr>
-        <w:spacing w:line="259" w:lineRule="auto"/>
-        <w:jc w:val="both"/>
-      </w:pPr>
-      <w:r>
-        <w:t xml:space="preserve">En primer lugar, el rendimiento no es ideal. FFMPEG se aprovecha enormemente del </w:t>
-      </w:r>
-      <w:proofErr w:type="spellStart"/>
-      <w:r>
-        <w:t>multi-threading</w:t>
-      </w:r>
-      <w:proofErr w:type="spellEnd"/>
-      <w:r>
-        <w:t xml:space="preserve">, pero esto no es posible con </w:t>
-      </w:r>
-      <w:proofErr w:type="spellStart"/>
-      <w:r>
-        <w:t>Javascript</w:t>
-      </w:r>
-      <w:proofErr w:type="spellEnd"/>
-      <w:r>
-        <w:t>, ya que el motor de evaluación (V8) se ejecuta en un solo hilo.</w:t>
-      </w:r>
-    </w:p>
-    <w:p>
-      <w:pPr>
-        <w:spacing w:line="259" w:lineRule="auto"/>
-        <w:jc w:val="both"/>
-      </w:pPr>
-      <w:r>
-        <w:t xml:space="preserve">En segundo lugar, este método poco ortodoxo para compilar LLVM a </w:t>
-      </w:r>
-      <w:proofErr w:type="spellStart"/>
-      <w:r>
-        <w:t>Javascript</w:t>
-      </w:r>
-      <w:proofErr w:type="spellEnd"/>
-      <w:r>
-        <w:t>, si bien fue revolucionario hace unos años, ha quedado un poco anticuado y no es muy soportado por los navegadores.</w:t>
-      </w:r>
-      <w:r>
-        <w:t xml:space="preserve"> Los programas compilados con </w:t>
-      </w:r>
-      <w:proofErr w:type="spellStart"/>
-      <w:r>
-        <w:rPr>
-          <w:i/>
-          <w:iCs/>
-        </w:rPr>
-        <w:t>Emscripten</w:t>
-      </w:r>
-      <w:proofErr w:type="spellEnd"/>
-      <w:r>
-        <w:t>, además, tiene unos límites de memoria extremadamente reducidos. Hemos encontrado que FFMPEG, que no está muy optimizado para reducir al máximo el uso de memoria (lo cual es lógico, porque está diseñado en ser ejecutado en una máquina relativamente potente), interrumpe inesperadamente el montaje si se queda sin memoria.</w:t>
-      </w:r>
-    </w:p>
-    <w:p>
-      <w:pPr>
-        <w:spacing w:line="259" w:lineRule="auto"/>
-        <w:jc w:val="both"/>
-      </w:pPr>
-      <w:r>
-        <w:t xml:space="preserve">En total, FFMPEG tiene como máximo 64MB para </w:t>
-      </w:r>
-      <w:r>
-        <w:t xml:space="preserve">funcionar. Por lo tanto, si las imágenes superan una determinada resolución o tamaño, FFMPEG se queda sin memoria y es incapaz de codificar el vídeo. </w:t>
-      </w:r>
-    </w:p>
-    <w:p>
-      <w:pPr>
-        <w:spacing w:line="259" w:lineRule="auto"/>
-        <w:jc w:val="both"/>
-      </w:pPr>
-      <w:r>
-        <w:br w:type="page"/>
-      </w:r>
-    </w:p>
-    <w:p>
-      <w:pPr>
-        <w:spacing w:line="259" w:lineRule="auto"/>
-        <w:jc w:val="both"/>
-      </w:pPr>
-      <w:r>
-        <w:lastRenderedPageBreak/>
-        <w:t xml:space="preserve">Por lo tanto, ha habido que hacer un esfuerzo muy elevado para optimizar al máximo el proceso de montaje, utilizando filtros muy simplificados, estrategias de codificación que consuman muy poca memoria (son más rápidas pero el resultado no es de muy alta calidad, pero es apropiado para nuestro caso de uso), y encontrando un equilibrio entre </w:t>
-      </w:r>
-      <w:proofErr w:type="spellStart"/>
-      <w:r>
-        <w:t>bitrate</w:t>
-      </w:r>
-      <w:proofErr w:type="spellEnd"/>
-      <w:r>
-        <w:t xml:space="preserve"> y calidad de vídeo y audio. Asimismo, se ha ajustado al máximo el límite </w:t>
-      </w:r>
-      <w:r>
-        <w:t>y resolución</w:t>
-      </w:r>
-      <w:r>
-        <w:t xml:space="preserve"> de las imágenes, teniendo en cuenta que la pista de audio es el archivo que más espacio ocupa</w:t>
-      </w:r>
-      <w:r>
-        <w:t>.</w:t>
-      </w:r>
-    </w:p>
-    <w:p>
-      <w:pPr>
-        <w:spacing w:line="259" w:lineRule="auto"/>
-        <w:jc w:val="both"/>
-      </w:pPr>
-      <w:r>
-        <w:t xml:space="preserve">Respecto a las imágenes, desde el servidor garantizamos que las imágenes que se obtienen desde </w:t>
-      </w:r>
-      <w:r>
-        <w:rPr>
-          <w:i/>
-          <w:iCs/>
-        </w:rPr>
-        <w:t xml:space="preserve">Google </w:t>
-      </w:r>
-      <w:proofErr w:type="spellStart"/>
-      <w:r>
-        <w:rPr>
-          <w:i/>
-          <w:iCs/>
-        </w:rPr>
-        <w:t>Photos</w:t>
-      </w:r>
-      <w:proofErr w:type="spellEnd"/>
-      <w:r>
-        <w:t xml:space="preserve"> tienen una dimensión concreta y no superan un determinado tamaño.</w:t>
-      </w:r>
-    </w:p>
-    <w:p>
-      <w:pPr>
-        <w:spacing w:line="259" w:lineRule="auto"/>
-        <w:jc w:val="both"/>
-      </w:pPr>
-      <w:r>
-        <w:t xml:space="preserve">Para evitar estas limitaciones tan ajustadas de memoria, la solución ideal sería compilar FFMPEG a </w:t>
-      </w:r>
-      <w:proofErr w:type="spellStart"/>
-      <w:r>
-        <w:t>WebAssembly</w:t>
-      </w:r>
-      <w:proofErr w:type="spellEnd"/>
-      <w:r>
-        <w:t xml:space="preserve">, un estándar relativamente nuevo en navegadores que les permite ejecutar código nativo, a rendimiento casi nativo, sin pasar por el evaluador de </w:t>
-      </w:r>
-      <w:proofErr w:type="spellStart"/>
-      <w:r>
-        <w:t>Javascript</w:t>
-      </w:r>
-      <w:proofErr w:type="spellEnd"/>
-      <w:r>
-        <w:t xml:space="preserve">, y permitiendo una flexibilidad absoluta. </w:t>
-      </w:r>
-      <w:r>
-        <w:t xml:space="preserve">Los navegadores están incluyendo muchas optimizaciones para aumentar la velocidad a la que se ejecuta </w:t>
-      </w:r>
-      <w:proofErr w:type="spellStart"/>
-      <w:r>
-        <w:t>WebAssembly</w:t>
-      </w:r>
-      <w:proofErr w:type="spellEnd"/>
-      <w:r>
-        <w:t xml:space="preserve">, por lo que </w:t>
-      </w:r>
-      <w:r>
-        <w:t>e</w:t>
-      </w:r>
-      <w:r>
-        <w:t xml:space="preserve">sto aumentaría enormemente el rendimiento de FFMPEG, ya que este podría hacer uso de </w:t>
-      </w:r>
-      <w:proofErr w:type="spellStart"/>
-      <w:r>
-        <w:t>multi-threading</w:t>
-      </w:r>
-      <w:proofErr w:type="spellEnd"/>
-      <w:r>
-        <w:t xml:space="preserve"> sin necesidad de usar núcleos virtuales.  Además, no habría tantas limitaciones de memoria (aunque no sería infinita, una pestaña de navegador tiene una cantidad finita de memoria que puede tomar), por lo que no habría que sacrificar calidad para optimizar la ejecución.</w:t>
-      </w:r>
-    </w:p>
-    <w:p>
-      <w:pPr>
-        <w:spacing w:line="259" w:lineRule="auto"/>
-        <w:jc w:val="both"/>
-      </w:pPr>
-      <w:r>
-        <w:t xml:space="preserve">Esta migración de FFMPEG.js a </w:t>
-      </w:r>
-      <w:proofErr w:type="spellStart"/>
-      <w:r>
-        <w:t>WebAssembly</w:t>
-      </w:r>
-      <w:proofErr w:type="spellEnd"/>
-      <w:r>
-        <w:t xml:space="preserve"> es un proyecto que está en curso y está activo en el repositorio del proyecto, pero no está preparada para entornos de producción y no hace uso de </w:t>
-      </w:r>
-      <w:proofErr w:type="spellStart"/>
-      <w:r>
-        <w:t>multi-threading</w:t>
-      </w:r>
-      <w:proofErr w:type="spellEnd"/>
-      <w:r>
-        <w:t>.</w:t>
-      </w:r>
-    </w:p>
-    <w:p>
-      <w:pPr>
-        <w:spacing w:line="259" w:lineRule="auto"/>
-        <w:jc w:val="both"/>
-      </w:pPr>
-    </w:p>
-    <w:p>
-      <w:pPr>
-        <w:spacing w:line="259" w:lineRule="auto"/>
-        <w:jc w:val="both"/>
-      </w:pPr>
-      <w:r>
-        <w:t xml:space="preserve">Como conclusión, </w:t>
-      </w:r>
-      <w:proofErr w:type="spellStart"/>
-      <w:r>
-        <w:t>Moovid</w:t>
-      </w:r>
-      <w:proofErr w:type="spellEnd"/>
-      <w:r>
-        <w:t xml:space="preserve"> es el resultado de analizar todos los problemas y complicaciones que surgen a partir de una idea, y de explorar una gran variedad de opciones y los nuevos estándares actuales</w:t>
-      </w:r>
-      <w:r>
-        <w:t xml:space="preserve"> en diversas áreas.</w:t>
-      </w:r>
-    </w:p>
-    <w:p>
-      <w:pPr>
-        <w:spacing w:line="259" w:lineRule="auto"/>
-        <w:jc w:val="both"/>
-      </w:pPr>
-      <w:r>
-        <w:t xml:space="preserve">Hemos tenido que realizar un aprendizaje de </w:t>
-      </w:r>
-      <w:proofErr w:type="spellStart"/>
-      <w:r>
-        <w:t>Voice</w:t>
-      </w:r>
-      <w:proofErr w:type="spellEnd"/>
-      <w:r>
-        <w:t xml:space="preserve"> UX, un tipo de experiencia de usuario que ha aparecido hace muy poco tiempo con sistemas como Alexa o Google Home.</w:t>
-      </w:r>
-    </w:p>
-    <w:p>
-      <w:pPr>
-        <w:spacing w:line="259" w:lineRule="auto"/>
-        <w:jc w:val="both"/>
-      </w:pPr>
-      <w:r>
-        <w:t xml:space="preserve">También hemos aprendido mucho de las limitaciones de los despliegues en Google App </w:t>
-      </w:r>
-      <w:proofErr w:type="spellStart"/>
-      <w:r>
-        <w:t>Engine</w:t>
-      </w:r>
-      <w:proofErr w:type="spellEnd"/>
-      <w:r>
-        <w:t>, y las limitaciones de la ejecución de código en Java.</w:t>
-      </w:r>
-    </w:p>
-    <w:p>
-      <w:pPr>
-        <w:spacing w:line="259" w:lineRule="auto"/>
-        <w:jc w:val="both"/>
-      </w:pPr>
-      <w:r>
-        <w:t xml:space="preserve">Por último, </w:t>
-      </w:r>
-      <w:proofErr w:type="spellStart"/>
-      <w:r>
-        <w:t>Moovid</w:t>
-      </w:r>
-      <w:proofErr w:type="spellEnd"/>
-      <w:r>
-        <w:t xml:space="preserve"> nos ha aportado una gran perspectiva sobre el proceso de codificación de vídeos y los avances más actuales en materia de ejecución de código nativo en navegadores.</w:t>
-      </w:r>
-      <w:r>
-        <w:t xml:space="preserve"> </w:t>
-      </w:r>
-    </w:p>
-    <w:p>
-      <w:pPr>
-        <w:spacing w:line="259" w:lineRule="auto"/>
-      </w:pPr>
-    </w:p>
-    <w:p>
-      <w:pPr>
-        <w:spacing w:line="259" w:lineRule="auto"/>
-      </w:pPr>
-    </w:p>
-    <w:p>
-      <w:pPr>
-        <w:spacing w:line="259" w:lineRule="auto"/>
-      </w:pPr>
-      <w:r>
-        <w:br w:type="page"/>
-      </w:r>
-    </w:p>
-    <w:p>
-      <w:pPr>
         <w:pStyle w:val="Ttulo1"/>
       </w:pPr>
-      <w:bookmarkStart w:id="15" w:name="_Toc41209734"/>
+      <w:bookmarkStart w:id="16" w:name="_Toc41239475"/>
       <w:r>
         <w:lastRenderedPageBreak/>
         <w:t>Pruebas</w:t>
       </w:r>
-      <w:bookmarkEnd w:id="15"/>
+      <w:bookmarkEnd w:id="16"/>
     </w:p>
     <w:p/>
     <w:tbl>
@@ -6082,23 +5646,7 @@
                 <w:b/>
                 <w:sz w:val="22"/>
               </w:rPr>
-              <w:t xml:space="preserve">Generador de </w:t>
-            </w:r>
-            <w:proofErr w:type="spellStart"/>
-            <w:r>
-              <w:rPr>
-                <w:b/>
-                <w:sz w:val="22"/>
-              </w:rPr>
-              <w:t>String</w:t>
-            </w:r>
-            <w:proofErr w:type="spellEnd"/>
-            <w:r>
-              <w:rPr>
-                <w:b/>
-                <w:sz w:val="22"/>
-              </w:rPr>
-              <w:t xml:space="preserve"> filtro</w:t>
+              <w:t>Generador de String filtro</w:t>
             </w:r>
           </w:p>
         </w:tc>
@@ -6173,35 +5721,13 @@
               <w:rPr>
                 <w:sz w:val="22"/>
               </w:rPr>
-              <w:t xml:space="preserve"> en </w:t>
-            </w:r>
-            <w:proofErr w:type="spellStart"/>
-            <w:r>
-              <w:rPr>
-                <w:sz w:val="22"/>
-              </w:rPr>
-              <w:t>Photos</w:t>
-            </w:r>
-            <w:proofErr w:type="spellEnd"/>
-            <w:r>
-              <w:rPr>
-                <w:sz w:val="22"/>
-              </w:rPr>
-              <w:t xml:space="preserve"> de parámetros a filtro en forma de </w:t>
-            </w:r>
-            <w:proofErr w:type="spellStart"/>
-            <w:r>
-              <w:rPr>
-                <w:sz w:val="22"/>
-              </w:rPr>
-              <w:t>string</w:t>
-            </w:r>
-            <w:proofErr w:type="spellEnd"/>
-            <w:r>
-              <w:rPr>
-                <w:sz w:val="22"/>
-              </w:rPr>
-              <w:t>.</w:t>
+              <w:t xml:space="preserve"> en Photos</w:t>
+            </w:r>
+            <w:r>
+              <w:rPr>
+                <w:sz w:val="22"/>
+              </w:rPr>
+              <w:t xml:space="preserve"> de parámetros a filtro en forma de string.</w:t>
             </w:r>
           </w:p>
         </w:tc>
@@ -6273,21 +5799,7 @@
               <w:rPr>
                 <w:sz w:val="22"/>
               </w:rPr>
-              <w:t xml:space="preserve">Entran </w:t>
-            </w:r>
-            <w:proofErr w:type="spellStart"/>
-            <w:r>
-              <w:rPr>
-                <w:sz w:val="22"/>
-              </w:rPr>
-              <w:t>Strings</w:t>
-            </w:r>
-            <w:proofErr w:type="spellEnd"/>
-            <w:r>
-              <w:rPr>
-                <w:sz w:val="22"/>
-              </w:rPr>
-              <w:t xml:space="preserve"> que simbolizan los parámetros pertinentes en el filtro.</w:t>
+              <w:t>Entran Strings que simbolizan los parámetros pertinentes en el filtro.</w:t>
             </w:r>
           </w:p>
         </w:tc>
@@ -6356,63 +5868,7 @@
               <w:rPr>
                 <w:sz w:val="22"/>
               </w:rPr>
-              <w:t xml:space="preserve">Se deberán </w:t>
-            </w:r>
-            <w:proofErr w:type="spellStart"/>
-            <w:r>
-              <w:rPr>
-                <w:sz w:val="22"/>
-              </w:rPr>
-              <w:t>parsear</w:t>
-            </w:r>
-            <w:proofErr w:type="spellEnd"/>
-            <w:r>
-              <w:rPr>
-                <w:sz w:val="22"/>
-              </w:rPr>
-              <w:t xml:space="preserve"> los parámetros individualmente y después devolver un </w:t>
-            </w:r>
-            <w:proofErr w:type="spellStart"/>
-            <w:r>
-              <w:rPr>
-                <w:sz w:val="22"/>
-              </w:rPr>
-              <w:t>String</w:t>
-            </w:r>
-            <w:proofErr w:type="spellEnd"/>
-            <w:r>
-              <w:rPr>
-                <w:sz w:val="22"/>
-              </w:rPr>
-              <w:t xml:space="preserve"> preparado para ser </w:t>
-            </w:r>
-            <w:proofErr w:type="spellStart"/>
-            <w:r>
-              <w:rPr>
-                <w:sz w:val="22"/>
-              </w:rPr>
-              <w:t>parseado</w:t>
-            </w:r>
-            <w:proofErr w:type="spellEnd"/>
-            <w:r>
-              <w:rPr>
-                <w:sz w:val="22"/>
-              </w:rPr>
-              <w:t xml:space="preserve"> como </w:t>
-            </w:r>
-            <w:proofErr w:type="spellStart"/>
-            <w:r>
-              <w:rPr>
-                <w:sz w:val="22"/>
-              </w:rPr>
-              <w:t>Filters</w:t>
-            </w:r>
-            <w:proofErr w:type="spellEnd"/>
-            <w:r>
-              <w:rPr>
-                <w:sz w:val="22"/>
-              </w:rPr>
-              <w:t>.</w:t>
+              <w:t>Se deberán parsear los parámetros individualmente y después devolver un String preparado para ser parseado como Filters.</w:t>
             </w:r>
           </w:p>
         </w:tc>
@@ -6722,16 +6178,8 @@
               <w:rPr>
                 <w:sz w:val="22"/>
               </w:rPr>
-              <w:t xml:space="preserve"> en </w:t>
-            </w:r>
-            <w:proofErr w:type="spellStart"/>
-            <w:r>
-              <w:rPr>
-                <w:sz w:val="22"/>
-              </w:rPr>
-              <w:t>Photos</w:t>
-            </w:r>
-            <w:proofErr w:type="spellEnd"/>
+              <w:t xml:space="preserve"> en Photos</w:t>
+            </w:r>
           </w:p>
         </w:tc>
       </w:tr>
@@ -6802,21 +6250,7 @@
               <w:rPr>
                 <w:sz w:val="22"/>
               </w:rPr>
-              <w:t xml:space="preserve">Entran </w:t>
-            </w:r>
-            <w:proofErr w:type="spellStart"/>
-            <w:r>
-              <w:rPr>
-                <w:sz w:val="22"/>
-              </w:rPr>
-              <w:t>Strings</w:t>
-            </w:r>
-            <w:proofErr w:type="spellEnd"/>
-            <w:r>
-              <w:rPr>
-                <w:sz w:val="22"/>
-              </w:rPr>
-              <w:t xml:space="preserve"> que simbolizan los parámetros pertinentes en el filtro.</w:t>
+              <w:t>Entran Strings que simbolizan los parámetros pertinentes en el filtro.</w:t>
             </w:r>
           </w:p>
         </w:tc>
@@ -6885,63 +6319,7 @@
               <w:rPr>
                 <w:sz w:val="22"/>
               </w:rPr>
-              <w:t xml:space="preserve">Tras </w:t>
-            </w:r>
-            <w:proofErr w:type="spellStart"/>
-            <w:r>
-              <w:rPr>
-                <w:sz w:val="22"/>
-              </w:rPr>
-              <w:t>parsear</w:t>
-            </w:r>
-            <w:proofErr w:type="spellEnd"/>
-            <w:r>
-              <w:rPr>
-                <w:sz w:val="22"/>
-              </w:rPr>
-              <w:t xml:space="preserve"> los parámetros se obtendrá el filtro en formato </w:t>
-            </w:r>
-            <w:proofErr w:type="spellStart"/>
-            <w:r>
-              <w:rPr>
-                <w:sz w:val="22"/>
-              </w:rPr>
-              <w:t>string</w:t>
-            </w:r>
-            <w:proofErr w:type="spellEnd"/>
-            <w:r>
-              <w:rPr>
-                <w:sz w:val="22"/>
-              </w:rPr>
-              <w:t xml:space="preserve"> y usando dicho </w:t>
-            </w:r>
-            <w:proofErr w:type="spellStart"/>
-            <w:r>
-              <w:rPr>
-                <w:sz w:val="22"/>
-              </w:rPr>
-              <w:t>string</w:t>
-            </w:r>
-            <w:proofErr w:type="spellEnd"/>
-            <w:r>
-              <w:rPr>
-                <w:sz w:val="22"/>
-              </w:rPr>
-              <w:t xml:space="preserve"> se formara un objeto </w:t>
-            </w:r>
-            <w:proofErr w:type="spellStart"/>
-            <w:r>
-              <w:rPr>
-                <w:sz w:val="22"/>
-              </w:rPr>
-              <w:t>Filters</w:t>
-            </w:r>
-            <w:proofErr w:type="spellEnd"/>
-            <w:r>
-              <w:rPr>
-                <w:sz w:val="22"/>
-              </w:rPr>
-              <w:t>.</w:t>
+              <w:t>Tras parsear los parámetros se obtendrá el filtro en formato string y usando dicho string se formara un objeto Filters.</w:t>
             </w:r>
           </w:p>
         </w:tc>
@@ -7181,17 +6559,8 @@
                 <w:b/>
                 <w:sz w:val="22"/>
               </w:rPr>
-              <w:t xml:space="preserve">Generador de Filtro </w:t>
-            </w:r>
-            <w:proofErr w:type="spellStart"/>
-            <w:r>
-              <w:rPr>
-                <w:b/>
-                <w:sz w:val="22"/>
-              </w:rPr>
-              <w:t>Vacio</w:t>
-            </w:r>
-            <w:proofErr w:type="spellEnd"/>
+              <w:t>Generador de Filtro Vacio</w:t>
+            </w:r>
           </w:p>
         </w:tc>
       </w:tr>
@@ -7259,21 +6628,7 @@
               <w:rPr>
                 <w:sz w:val="22"/>
               </w:rPr>
-              <w:t xml:space="preserve">Creación de filtro en </w:t>
-            </w:r>
-            <w:proofErr w:type="spellStart"/>
-            <w:r>
-              <w:rPr>
-                <w:sz w:val="22"/>
-              </w:rPr>
-              <w:t>Photos</w:t>
-            </w:r>
-            <w:proofErr w:type="spellEnd"/>
-            <w:r>
-              <w:rPr>
-                <w:sz w:val="22"/>
-              </w:rPr>
-              <w:t xml:space="preserve"> en caso de que no se pase ningún parámetro</w:t>
+              <w:t>Creación de filtro en Photos en caso de que no se pase ningún parámetro</w:t>
             </w:r>
           </w:p>
         </w:tc>
@@ -7345,21 +6700,7 @@
               <w:rPr>
                 <w:sz w:val="22"/>
               </w:rPr>
-              <w:t xml:space="preserve">Los parámetros serán </w:t>
-            </w:r>
-            <w:proofErr w:type="spellStart"/>
-            <w:r>
-              <w:rPr>
-                <w:sz w:val="22"/>
-              </w:rPr>
-              <w:t>Strings</w:t>
-            </w:r>
-            <w:proofErr w:type="spellEnd"/>
-            <w:r>
-              <w:rPr>
-                <w:sz w:val="22"/>
-              </w:rPr>
-              <w:t xml:space="preserve"> vacíos.</w:t>
+              <w:t>Los parámetros serán Strings vacíos.</w:t>
             </w:r>
           </w:p>
         </w:tc>
@@ -7428,21 +6769,7 @@
               <w:rPr>
                 <w:sz w:val="22"/>
               </w:rPr>
-              <w:t xml:space="preserve">Se generará un objeto tipo </w:t>
-            </w:r>
-            <w:proofErr w:type="spellStart"/>
-            <w:r>
-              <w:rPr>
-                <w:sz w:val="22"/>
-              </w:rPr>
-              <w:t>Filters</w:t>
-            </w:r>
-            <w:proofErr w:type="spellEnd"/>
-            <w:r>
-              <w:rPr>
-                <w:sz w:val="22"/>
-              </w:rPr>
-              <w:t xml:space="preserve"> con sus valores mínimos</w:t>
+              <w:t>Se generará un objeto tipo Filters con sus valores mínimos</w:t>
             </w:r>
           </w:p>
         </w:tc>
@@ -7678,7 +7005,6 @@
                 <w:sz w:val="22"/>
               </w:rPr>
             </w:pPr>
-            <w:proofErr w:type="spellStart"/>
             <w:r>
               <w:rPr>
                 <w:b/>
@@ -7686,7 +7012,6 @@
               </w:rPr>
               <w:t>testGetVideoID</w:t>
             </w:r>
-            <w:proofErr w:type="spellEnd"/>
           </w:p>
         </w:tc>
       </w:tr>
@@ -7754,30 +7079,8 @@
               <w:rPr>
                 <w:sz w:val="22"/>
               </w:rPr>
-              <w:t xml:space="preserve">Prueba de obtención correcta de la id de un video de </w:t>
-            </w:r>
-            <w:proofErr w:type="spellStart"/>
-            <w:r>
-              <w:rPr>
-                <w:sz w:val="22"/>
-              </w:rPr>
-              <w:t>Youtube</w:t>
-            </w:r>
-            <w:proofErr w:type="spellEnd"/>
-            <w:r>
-              <w:rPr>
-                <w:sz w:val="22"/>
-              </w:rPr>
-              <w:t xml:space="preserve"> dada una </w:t>
-            </w:r>
-            <w:proofErr w:type="spellStart"/>
-            <w:r>
-              <w:rPr>
-                <w:sz w:val="22"/>
-              </w:rPr>
-              <w:t>query</w:t>
-            </w:r>
-            <w:proofErr w:type="spellEnd"/>
+              <w:t>Prueba de obtención correcta de la id de un video de Youtube dada una query</w:t>
+            </w:r>
             <w:r>
               <w:rPr>
                 <w:sz w:val="22"/>
@@ -7854,21 +7157,7 @@
               <w:rPr>
                 <w:sz w:val="22"/>
               </w:rPr>
-              <w:t xml:space="preserve">Parámetro </w:t>
-            </w:r>
-            <w:proofErr w:type="spellStart"/>
-            <w:r>
-              <w:rPr>
-                <w:sz w:val="22"/>
-              </w:rPr>
-              <w:t>query</w:t>
-            </w:r>
-            <w:proofErr w:type="spellEnd"/>
-            <w:r>
-              <w:rPr>
-                <w:sz w:val="22"/>
-              </w:rPr>
-              <w:t xml:space="preserve"> que identifica el video.</w:t>
+              <w:t>Parámetro query que identifica el video.</w:t>
             </w:r>
           </w:p>
         </w:tc>
@@ -8173,7 +7462,6 @@
                 <w:sz w:val="22"/>
               </w:rPr>
             </w:pPr>
-            <w:proofErr w:type="spellStart"/>
             <w:r>
               <w:rPr>
                 <w:b/>
@@ -8181,7 +7469,6 @@
               </w:rPr>
               <w:t>testGetArtistsID</w:t>
             </w:r>
-            <w:proofErr w:type="spellEnd"/>
           </w:p>
         </w:tc>
       </w:tr>
@@ -8327,21 +7614,7 @@
               <w:rPr>
                 <w:sz w:val="22"/>
               </w:rPr>
-              <w:t xml:space="preserve">Se proporcionan las </w:t>
-            </w:r>
-            <w:proofErr w:type="spellStart"/>
-            <w:r>
-              <w:rPr>
-                <w:sz w:val="22"/>
-              </w:rPr>
-              <w:t>querys</w:t>
-            </w:r>
-            <w:proofErr w:type="spellEnd"/>
-            <w:r>
-              <w:rPr>
-                <w:sz w:val="22"/>
-              </w:rPr>
-              <w:t xml:space="preserve"> asociadas a los artistas que se testean.</w:t>
+              <w:t>Se proporcionan las querys asociadas a los artistas que se testean.</w:t>
             </w:r>
           </w:p>
         </w:tc>
@@ -8410,21 +7683,7 @@
               <w:rPr>
                 <w:sz w:val="22"/>
               </w:rPr>
-              <w:t xml:space="preserve">Se devuelve la lista de los artistas (objeto </w:t>
-            </w:r>
-            <w:proofErr w:type="spellStart"/>
-            <w:r>
-              <w:rPr>
-                <w:sz w:val="22"/>
-              </w:rPr>
-              <w:t>Artist</w:t>
-            </w:r>
-            <w:proofErr w:type="spellEnd"/>
-            <w:r>
-              <w:rPr>
-                <w:sz w:val="22"/>
-              </w:rPr>
-              <w:t>) solicitada.</w:t>
+              <w:t>Se devuelve la lista de los artistas (objeto Artist) solicitada.</w:t>
             </w:r>
           </w:p>
         </w:tc>
@@ -8654,7 +7913,6 @@
                 <w:sz w:val="22"/>
               </w:rPr>
             </w:pPr>
-            <w:proofErr w:type="spellStart"/>
             <w:r>
               <w:rPr>
                 <w:b/>
@@ -8662,7 +7920,6 @@
               </w:rPr>
               <w:t>testGetRandomMessage</w:t>
             </w:r>
-            <w:proofErr w:type="spellEnd"/>
           </w:p>
         </w:tc>
       </w:tr>
@@ -9112,7 +8369,6 @@
                 <w:sz w:val="22"/>
               </w:rPr>
             </w:pPr>
-            <w:proofErr w:type="spellStart"/>
             <w:r>
               <w:rPr>
                 <w:b/>
@@ -9120,7 +8376,6 @@
               </w:rPr>
               <w:t>testParseXMLDoc</w:t>
             </w:r>
-            <w:proofErr w:type="spellEnd"/>
           </w:p>
         </w:tc>
       </w:tr>
@@ -9188,21 +8443,7 @@
               <w:rPr>
                 <w:sz w:val="22"/>
               </w:rPr>
-              <w:t xml:space="preserve">Comprobar el </w:t>
-            </w:r>
-            <w:proofErr w:type="spellStart"/>
-            <w:r>
-              <w:rPr>
-                <w:sz w:val="22"/>
-              </w:rPr>
-              <w:t>parseo</w:t>
-            </w:r>
-            <w:proofErr w:type="spellEnd"/>
-            <w:r>
-              <w:rPr>
-                <w:sz w:val="22"/>
-              </w:rPr>
-              <w:t xml:space="preserve"> de un documento XML a algo legible por el componente de conversacional.</w:t>
+              <w:t>Comprobar el parseo de un documento XML a algo legible por el componente de conversacional.</w:t>
             </w:r>
           </w:p>
         </w:tc>
@@ -9349,21 +8590,7 @@
               <w:rPr>
                 <w:sz w:val="22"/>
               </w:rPr>
-              <w:t xml:space="preserve">muestra en pantalla el </w:t>
-            </w:r>
-            <w:proofErr w:type="spellStart"/>
-            <w:r>
-              <w:rPr>
-                <w:sz w:val="22"/>
-              </w:rPr>
-              <w:t>parseo</w:t>
-            </w:r>
-            <w:proofErr w:type="spellEnd"/>
-            <w:r>
-              <w:rPr>
-                <w:sz w:val="22"/>
-              </w:rPr>
-              <w:t xml:space="preserve"> del archivo en el formato deseado</w:t>
+              <w:t>muestra en pantalla el parseo del archivo en el formato deseado</w:t>
             </w:r>
           </w:p>
         </w:tc>
@@ -9519,22 +8746,22 @@
       <w:pPr>
         <w:pStyle w:val="Ttulo1"/>
       </w:pPr>
-      <w:bookmarkStart w:id="16" w:name="_Toc41209735"/>
+      <w:bookmarkStart w:id="17" w:name="_Toc41239476"/>
       <w:r>
         <w:lastRenderedPageBreak/>
         <w:t>Manual de usuario</w:t>
       </w:r>
-      <w:bookmarkEnd w:id="16"/>
+      <w:bookmarkEnd w:id="17"/>
     </w:p>
     <w:p>
       <w:pPr>
         <w:pStyle w:val="Ttulo2"/>
       </w:pPr>
-      <w:proofErr w:type="spellStart"/>
+      <w:bookmarkStart w:id="18" w:name="_Toc41239477"/>
       <w:r>
         <w:t>Mashup</w:t>
       </w:r>
-      <w:proofErr w:type="spellEnd"/>
+      <w:bookmarkEnd w:id="18"/>
     </w:p>
     <w:p>
       <w:r>
@@ -9554,95 +8781,6 @@
                 <pic:pic xmlns:pic="http://schemas.openxmlformats.org/drawingml/2006/picture">
                   <pic:nvPicPr>
                     <pic:cNvPr id="0" name="Picture 2"/>
-                    <pic:cNvPicPr>
-                      <a:picLocks noChangeAspect="1" noChangeArrowheads="1"/>
-                    </pic:cNvPicPr>
-                  </pic:nvPicPr>
-                  <pic:blipFill>
-                    <a:blip r:embed="rId27" cstate="print">
-                      <a:extLst>
-                        <a:ext uri="{28A0092B-C50C-407E-A947-70E740481C1C}">
-                          <a14:useLocalDpi xmlns:a14="http://schemas.microsoft.com/office/drawing/2010/main" val="0"/>
-                        </a:ext>
-                      </a:extLst>
-                    </a:blip>
-                    <a:srcRect/>
-                    <a:stretch>
-                      <a:fillRect/>
-                    </a:stretch>
-                  </pic:blipFill>
-                  <pic:spPr bwMode="auto">
-                    <a:xfrm>
-                      <a:off x="0" y="0"/>
-                      <a:ext cx="5398770" cy="3035935"/>
-                    </a:xfrm>
-                    <a:prstGeom prst="rect">
-                      <a:avLst/>
-                    </a:prstGeom>
-                    <a:noFill/>
-                    <a:ln>
-                      <a:noFill/>
-                    </a:ln>
-                  </pic:spPr>
-                </pic:pic>
-              </a:graphicData>
-            </a:graphic>
-          </wp:inline>
-        </w:drawing>
-      </w:r>
-    </w:p>
-    <w:p/>
-    <w:p>
-      <w:pPr>
-        <w:jc w:val="both"/>
-      </w:pPr>
-      <w:r>
-        <w:t xml:space="preserve">En la primera vista se nos mostrará el chat con LUIS y el acceso a Google </w:t>
-      </w:r>
-      <w:proofErr w:type="spellStart"/>
-      <w:r>
-        <w:t>Photos</w:t>
-      </w:r>
-      <w:proofErr w:type="spellEnd"/>
-      <w:r>
-        <w:t xml:space="preserve">, por lo que para poder empezar a hacer un montaje necesitaremos antes acceder a nuestra cuenta de Google. </w:t>
-      </w:r>
-    </w:p>
-    <w:p>
-      <w:pPr>
-        <w:jc w:val="both"/>
-      </w:pPr>
-    </w:p>
-    <w:p>
-      <w:pPr>
-        <w:spacing w:line="259" w:lineRule="auto"/>
-      </w:pPr>
-      <w:r>
-        <w:br w:type="page"/>
-      </w:r>
-    </w:p>
-    <w:p>
-      <w:pPr>
-        <w:jc w:val="both"/>
-      </w:pPr>
-      <w:r>
-        <w:rPr>
-          <w:noProof/>
-        </w:rPr>
-        <w:lastRenderedPageBreak/>
-        <w:drawing>
-          <wp:inline distT="0" distB="0" distL="0" distR="0" wp14:anchorId="1F18A14C" wp14:editId="739F9D4D">
-            <wp:extent cx="5398770" cy="3035935"/>
-            <wp:effectExtent l="0" t="0" r="0" b="0"/>
-            <wp:docPr id="11" name="Imagen 11"/>
-            <wp:cNvGraphicFramePr>
-              <a:graphicFrameLocks xmlns:a="http://schemas.openxmlformats.org/drawingml/2006/main" noChangeAspect="1"/>
-            </wp:cNvGraphicFramePr>
-            <a:graphic xmlns:a="http://schemas.openxmlformats.org/drawingml/2006/main">
-              <a:graphicData uri="http://schemas.openxmlformats.org/drawingml/2006/picture">
-                <pic:pic xmlns:pic="http://schemas.openxmlformats.org/drawingml/2006/picture">
-                  <pic:nvPicPr>
-                    <pic:cNvPr id="0" name="Picture 3"/>
                     <pic:cNvPicPr>
                       <a:picLocks noChangeAspect="1" noChangeArrowheads="1"/>
                     </pic:cNvPicPr>
@@ -9680,23 +8818,13 @@
         </w:drawing>
       </w:r>
     </w:p>
+    <w:p/>
     <w:p>
       <w:pPr>
         <w:jc w:val="both"/>
       </w:pPr>
       <w:r>
-        <w:t xml:space="preserve">Una vez hayamos accedido LUIS nos avisará con un mensaje que todo </w:t>
-      </w:r>
-      <w:proofErr w:type="spellStart"/>
-      <w:r>
-        <w:t>esta</w:t>
-      </w:r>
-      <w:proofErr w:type="spellEnd"/>
-      <w:r>
-        <w:t xml:space="preserve"> listo</w:t>
-      </w:r>
-      <w:r>
-        <w:t>.</w:t>
+        <w:t xml:space="preserve">En la primera vista se nos mostrará el chat con LUIS y el acceso a Google Photos, por lo que para poder empezar a hacer un montaje necesitaremos antes acceder a nuestra cuenta de Google. </w:t>
       </w:r>
     </w:p>
     <w:p>
@@ -9708,10 +8836,10 @@
           <w:noProof/>
         </w:rPr>
         <w:drawing>
-          <wp:inline distT="0" distB="0" distL="0" distR="0" wp14:anchorId="5D12B85E" wp14:editId="3237CAC3">
+          <wp:inline distT="0" distB="0" distL="0" distR="0" wp14:anchorId="0B34414E" wp14:editId="6EB9FABD">
             <wp:extent cx="5398770" cy="3035935"/>
             <wp:effectExtent l="0" t="0" r="0" b="0"/>
-            <wp:docPr id="14" name="Imagen 14"/>
+            <wp:docPr id="11" name="Imagen 11"/>
             <wp:cNvGraphicFramePr>
               <a:graphicFrameLocks xmlns:a="http://schemas.openxmlformats.org/drawingml/2006/main" noChangeAspect="1"/>
             </wp:cNvGraphicFramePr>
@@ -9719,7 +8847,7 @@
               <a:graphicData uri="http://schemas.openxmlformats.org/drawingml/2006/picture">
                 <pic:pic xmlns:pic="http://schemas.openxmlformats.org/drawingml/2006/picture">
                   <pic:nvPicPr>
-                    <pic:cNvPr id="0" name="Picture 5"/>
+                    <pic:cNvPr id="0" name="Picture 3"/>
                     <pic:cNvPicPr>
                       <a:picLocks noChangeAspect="1" noChangeArrowheads="1"/>
                     </pic:cNvPicPr>
@@ -9762,7 +8890,10 @@
         <w:jc w:val="both"/>
       </w:pPr>
       <w:r>
-        <w:t>También contamos con un botón de información arriba a la derecha, presionando en el saldrá un cuadro emergente detallando los pasos a los usuarios.</w:t>
+        <w:t>Una vez hayamos accedido LUIS nos avisará con un mensaje que todo esta listo.</w:t>
+      </w:r>
+      <w:r>
+        <w:br w:type="page"/>
       </w:r>
     </w:p>
     <w:p>
@@ -9775,10 +8906,10 @@
         </w:rPr>
         <w:lastRenderedPageBreak/>
         <w:drawing>
-          <wp:inline distT="0" distB="0" distL="0" distR="0" wp14:anchorId="3CB47FE7" wp14:editId="3295F63D">
+          <wp:inline distT="0" distB="0" distL="0" distR="0" wp14:anchorId="5D12B85E" wp14:editId="3237CAC3">
             <wp:extent cx="5398770" cy="3035935"/>
             <wp:effectExtent l="0" t="0" r="0" b="0"/>
-            <wp:docPr id="15" name="Imagen 15"/>
+            <wp:docPr id="14" name="Imagen 14"/>
             <wp:cNvGraphicFramePr>
               <a:graphicFrameLocks xmlns:a="http://schemas.openxmlformats.org/drawingml/2006/main" noChangeAspect="1"/>
             </wp:cNvGraphicFramePr>
@@ -9786,7 +8917,7 @@
               <a:graphicData uri="http://schemas.openxmlformats.org/drawingml/2006/picture">
                 <pic:pic xmlns:pic="http://schemas.openxmlformats.org/drawingml/2006/picture">
                   <pic:nvPicPr>
-                    <pic:cNvPr id="0" name="Picture 6"/>
+                    <pic:cNvPr id="0" name="Picture 5"/>
                     <pic:cNvPicPr>
                       <a:picLocks noChangeAspect="1" noChangeArrowheads="1"/>
                     </pic:cNvPicPr>
@@ -9829,105 +8960,27 @@
         <w:jc w:val="both"/>
       </w:pPr>
       <w:r>
-        <w:t xml:space="preserve">Una vez iniciado la sesión con Google </w:t>
-      </w:r>
-      <w:proofErr w:type="spellStart"/>
-      <w:r>
-        <w:t>photos</w:t>
-      </w:r>
-      <w:proofErr w:type="spellEnd"/>
-      <w:r>
-        <w:t xml:space="preserve">, </w:t>
-      </w:r>
-      <w:r>
-        <w:t>podremos indicarle que nos haga un montaje</w:t>
-      </w:r>
-      <w:r>
-        <w:t>.</w:t>
-      </w:r>
-      <w:r>
-        <w:br/>
-        <w:t>N</w:t>
-      </w:r>
-      <w:r>
-        <w:t>os preguntara que queremos incluir en el montaje y podremos escoger el tema que queramos</w:t>
-      </w:r>
-      <w:r>
-        <w:t xml:space="preserve">, </w:t>
-      </w:r>
-      <w:r>
-        <w:t xml:space="preserve">algunos posibles son </w:t>
-      </w:r>
-      <w:r>
-        <w:t>personas</w:t>
-      </w:r>
-      <w:r>
-        <w:t xml:space="preserve">, fotos, comidas, viajes, paisajes, </w:t>
-      </w:r>
-      <w:r>
-        <w:t>y un largo etcétera, gracias a LUIS, que previamente ha sido entrenado en una variedad de temas.</w:t>
+        <w:t>También contamos con un botón de información arriba a la derecha, presionando en el saldrá un cuadro emergente detallando los pasos a los usuarios.</w:t>
       </w:r>
     </w:p>
     <w:p>
       <w:pPr>
         <w:jc w:val="both"/>
       </w:pPr>
-      <w:r>
-        <w:t>T</w:t>
-      </w:r>
-      <w:r>
-        <w:t>ambién nos preguntar</w:t>
-      </w:r>
-      <w:r>
-        <w:t>á</w:t>
-      </w:r>
-      <w:r>
-        <w:t xml:space="preserve"> si queremos alguna música en espec</w:t>
-      </w:r>
-      <w:r>
-        <w:t>í</w:t>
-      </w:r>
-      <w:r>
-        <w:t>fico en cuyo caso podemos decirle un estilo musical o un artista</w:t>
-      </w:r>
-      <w:r>
-        <w:t xml:space="preserve"> para que obtenga recomendaciones basadas en tu petición</w:t>
-      </w:r>
-      <w:r>
-        <w:t xml:space="preserve"> o dejar que decida él. </w:t>
-      </w:r>
-    </w:p>
-    <w:p>
-      <w:pPr>
-        <w:spacing w:line="259" w:lineRule="auto"/>
-      </w:pPr>
-      <w:r>
-        <w:br w:type="page"/>
-      </w:r>
     </w:p>
     <w:p>
       <w:pPr>
         <w:jc w:val="both"/>
       </w:pPr>
-    </w:p>
-    <w:p>
-      <w:pPr>
-        <w:jc w:val="both"/>
-      </w:pPr>
-    </w:p>
-    <w:p>
-      <w:pPr>
-        <w:jc w:val="both"/>
-      </w:pPr>
       <w:r>
         <w:rPr>
           <w:noProof/>
         </w:rPr>
         <w:drawing>
-          <wp:inline distT="0" distB="0" distL="0" distR="0" wp14:anchorId="7B6813FD" wp14:editId="20EE9F9A">
+          <wp:inline distT="0" distB="0" distL="0" distR="0" wp14:anchorId="3CB47FE7" wp14:editId="3295F63D">
             <wp:extent cx="5398770" cy="3035935"/>
             <wp:effectExtent l="0" t="0" r="0" b="0"/>
-            <wp:docPr id="16" name="Imagen 16"/>
+            <wp:docPr id="15" name="Imagen 15"/>
             <wp:cNvGraphicFramePr>
               <a:graphicFrameLocks xmlns:a="http://schemas.openxmlformats.org/drawingml/2006/main" noChangeAspect="1"/>
             </wp:cNvGraphicFramePr>
@@ -9935,7 +8988,7 @@
               <a:graphicData uri="http://schemas.openxmlformats.org/drawingml/2006/picture">
                 <pic:pic xmlns:pic="http://schemas.openxmlformats.org/drawingml/2006/picture">
                   <pic:nvPicPr>
-                    <pic:cNvPr id="0" name="Picture 7"/>
+                    <pic:cNvPr id="0" name="Picture 6"/>
                     <pic:cNvPicPr>
                       <a:picLocks noChangeAspect="1" noChangeArrowheads="1"/>
                     </pic:cNvPicPr>
@@ -9978,6 +9031,130 @@
         <w:jc w:val="both"/>
       </w:pPr>
       <w:r>
+        <w:t xml:space="preserve">Una vez iniciado la sesión con Google photos, </w:t>
+      </w:r>
+      <w:r>
+        <w:t>podremos indicarle que nos haga un montaje</w:t>
+      </w:r>
+      <w:r>
+        <w:t>.</w:t>
+      </w:r>
+      <w:r>
+        <w:br/>
+        <w:t>N</w:t>
+      </w:r>
+      <w:r>
+        <w:t>os preguntara que queremos incluir en el montaje y podremos escoger el tema que queramos</w:t>
+      </w:r>
+      <w:r>
+        <w:t xml:space="preserve">, </w:t>
+      </w:r>
+      <w:r>
+        <w:t xml:space="preserve">algunos posibles son </w:t>
+      </w:r>
+      <w:r>
+        <w:t>personas</w:t>
+      </w:r>
+      <w:r>
+        <w:t xml:space="preserve">, fotos, comidas, viajes, paisajes, </w:t>
+      </w:r>
+      <w:r>
+        <w:t>y un largo etcétera, gracias a LUIS, que previamente ha sido entrenado en una variedad de temas.</w:t>
+      </w:r>
+    </w:p>
+    <w:p>
+      <w:pPr>
+        <w:jc w:val="both"/>
+      </w:pPr>
+      <w:r>
+        <w:t>T</w:t>
+      </w:r>
+      <w:r>
+        <w:t>ambién nos preguntar</w:t>
+      </w:r>
+      <w:r>
+        <w:t>á</w:t>
+      </w:r>
+      <w:r>
+        <w:t xml:space="preserve"> si queremos alguna música en espec</w:t>
+      </w:r>
+      <w:r>
+        <w:t>í</w:t>
+      </w:r>
+      <w:r>
+        <w:t>fico en cuyo caso podemos decirle un estilo musical o un artista</w:t>
+      </w:r>
+      <w:r>
+        <w:t xml:space="preserve"> para que obtenga recomendaciones basadas en tu petición</w:t>
+      </w:r>
+      <w:r>
+        <w:t xml:space="preserve"> o dejar que decida él. </w:t>
+      </w:r>
+    </w:p>
+    <w:p>
+      <w:pPr>
+        <w:jc w:val="both"/>
+      </w:pPr>
+      <w:r>
+        <w:rPr>
+          <w:noProof/>
+        </w:rPr>
+        <w:lastRenderedPageBreak/>
+        <w:drawing>
+          <wp:inline distT="0" distB="0" distL="0" distR="0" wp14:anchorId="7B6813FD" wp14:editId="20EE9F9A">
+            <wp:extent cx="5398770" cy="3035935"/>
+            <wp:effectExtent l="0" t="0" r="0" b="0"/>
+            <wp:docPr id="16" name="Imagen 16"/>
+            <wp:cNvGraphicFramePr>
+              <a:graphicFrameLocks xmlns:a="http://schemas.openxmlformats.org/drawingml/2006/main" noChangeAspect="1"/>
+            </wp:cNvGraphicFramePr>
+            <a:graphic xmlns:a="http://schemas.openxmlformats.org/drawingml/2006/main">
+              <a:graphicData uri="http://schemas.openxmlformats.org/drawingml/2006/picture">
+                <pic:pic xmlns:pic="http://schemas.openxmlformats.org/drawingml/2006/picture">
+                  <pic:nvPicPr>
+                    <pic:cNvPr id="0" name="Picture 7"/>
+                    <pic:cNvPicPr>
+                      <a:picLocks noChangeAspect="1" noChangeArrowheads="1"/>
+                    </pic:cNvPicPr>
+                  </pic:nvPicPr>
+                  <pic:blipFill>
+                    <a:blip r:embed="rId32" cstate="print">
+                      <a:extLst>
+                        <a:ext uri="{28A0092B-C50C-407E-A947-70E740481C1C}">
+                          <a14:useLocalDpi xmlns:a14="http://schemas.microsoft.com/office/drawing/2010/main" val="0"/>
+                        </a:ext>
+                      </a:extLst>
+                    </a:blip>
+                    <a:srcRect/>
+                    <a:stretch>
+                      <a:fillRect/>
+                    </a:stretch>
+                  </pic:blipFill>
+                  <pic:spPr bwMode="auto">
+                    <a:xfrm>
+                      <a:off x="0" y="0"/>
+                      <a:ext cx="5398770" cy="3035935"/>
+                    </a:xfrm>
+                    <a:prstGeom prst="rect">
+                      <a:avLst/>
+                    </a:prstGeom>
+                    <a:noFill/>
+                    <a:ln>
+                      <a:noFill/>
+                    </a:ln>
+                  </pic:spPr>
+                </pic:pic>
+              </a:graphicData>
+            </a:graphic>
+          </wp:inline>
+        </w:drawing>
+      </w:r>
+    </w:p>
+    <w:p>
+      <w:pPr>
+        <w:jc w:val="both"/>
+      </w:pPr>
+      <w:r>
         <w:t>Tras la petición de música</w:t>
       </w:r>
       <w:r>
@@ -10005,6 +9182,72 @@
       <w:pPr>
         <w:jc w:val="both"/>
       </w:pPr>
+      <w:r>
+        <w:rPr>
+          <w:noProof/>
+        </w:rPr>
+        <w:drawing>
+          <wp:inline distT="0" distB="0" distL="0" distR="0" wp14:anchorId="4178E494" wp14:editId="61C6552B">
+            <wp:extent cx="5398770" cy="3029585"/>
+            <wp:effectExtent l="0" t="0" r="0" b="0"/>
+            <wp:docPr id="1" name="Imagen 1"/>
+            <wp:cNvGraphicFramePr>
+              <a:graphicFrameLocks xmlns:a="http://schemas.openxmlformats.org/drawingml/2006/main" noChangeAspect="1"/>
+            </wp:cNvGraphicFramePr>
+            <a:graphic xmlns:a="http://schemas.openxmlformats.org/drawingml/2006/main">
+              <a:graphicData uri="http://schemas.openxmlformats.org/drawingml/2006/picture">
+                <pic:pic xmlns:pic="http://schemas.openxmlformats.org/drawingml/2006/picture">
+                  <pic:nvPicPr>
+                    <pic:cNvPr id="0" name="Picture 1"/>
+                    <pic:cNvPicPr>
+                      <a:picLocks noChangeAspect="1" noChangeArrowheads="1"/>
+                    </pic:cNvPicPr>
+                  </pic:nvPicPr>
+                  <pic:blipFill>
+                    <a:blip r:embed="rId33" cstate="print">
+                      <a:extLst>
+                        <a:ext uri="{28A0092B-C50C-407E-A947-70E740481C1C}">
+                          <a14:useLocalDpi xmlns:a14="http://schemas.microsoft.com/office/drawing/2010/main" val="0"/>
+                        </a:ext>
+                      </a:extLst>
+                    </a:blip>
+                    <a:srcRect/>
+                    <a:stretch>
+                      <a:fillRect/>
+                    </a:stretch>
+                  </pic:blipFill>
+                  <pic:spPr bwMode="auto">
+                    <a:xfrm>
+                      <a:off x="0" y="0"/>
+                      <a:ext cx="5398770" cy="3029585"/>
+                    </a:xfrm>
+                    <a:prstGeom prst="rect">
+                      <a:avLst/>
+                    </a:prstGeom>
+                    <a:noFill/>
+                    <a:ln>
+                      <a:noFill/>
+                    </a:ln>
+                  </pic:spPr>
+                </pic:pic>
+              </a:graphicData>
+            </a:graphic>
+          </wp:inline>
+        </w:drawing>
+      </w:r>
+    </w:p>
+    <w:p>
+      <w:pPr>
+        <w:jc w:val="both"/>
+      </w:pPr>
+      <w:r>
+        <w:t>Una vez la barra ha cargado y no ha ocurrido ningún error, te devuelve un mensaje con el vídeo, para poder verlo en web y si es de tu agrado, pulsando el mensaje de abajo puedes descargarlo directamente al ordenador o dispositivo móvil.</w:t>
+      </w:r>
+    </w:p>
+    <w:p>
+      <w:pPr>
+        <w:jc w:val="both"/>
+      </w:pPr>
     </w:p>
     <w:p/>
     <w:p/>
@@ -10012,18 +9255,18 @@
       <w:pPr>
         <w:pStyle w:val="Ttulo2"/>
       </w:pPr>
-      <w:bookmarkStart w:id="17" w:name="_Toc41209736"/>
+      <w:bookmarkStart w:id="19" w:name="_Toc41239478"/>
       <w:r>
         <w:t>API REST</w:t>
       </w:r>
-      <w:bookmarkEnd w:id="17"/>
+      <w:bookmarkEnd w:id="19"/>
     </w:p>
     <w:p/>
     <w:p>
       <w:r>
         <w:t xml:space="preserve">Documentación interactiva:  </w:t>
       </w:r>
-      <w:hyperlink r:id="rId32" w:history="1">
+      <w:hyperlink r:id="rId34" w:history="1">
         <w:r>
           <w:rPr>
             <w:rStyle w:val="Hipervnculo"/>
@@ -10038,7 +9281,7 @@
         <w:br/>
         <w:t xml:space="preserve">Fichero YAML: </w:t>
       </w:r>
-      <w:hyperlink r:id="rId33" w:anchor="/" w:history="1">
+      <w:hyperlink r:id="rId35" w:anchor="/" w:history="1">
         <w:r>
           <w:rPr>
             <w:rStyle w:val="Hipervnculo"/>
@@ -11653,7 +10896,7 @@
 </file>
 
 <file path=customXml/itemProps1.xml><?xml version="1.0" encoding="utf-8"?>
-<ds:datastoreItem xmlns:ds="http://schemas.openxmlformats.org/officeDocument/2006/customXml" ds:itemID="{9987997B-9CAA-4E47-A099-C63D14A37C87}">
+<ds:datastoreItem xmlns:ds="http://schemas.openxmlformats.org/officeDocument/2006/customXml" ds:itemID="{C68D331A-25AD-4954-A6B9-8B336A0CA103}">
   <ds:schemaRefs>
     <ds:schemaRef ds:uri="http://schemas.openxmlformats.org/officeDocument/2006/bibliography"/>
   </ds:schemaRefs>

</xml_diff>